<commit_message>
projektna dokumentacija, opis sprintova promijenjen
promijenjen product backlog
</commit_message>
<xml_diff>
--- a/dokumentacija/T13-PD-In4maticsQuiz-HorvatJarčovKečkešPopijač.docx
+++ b/dokumentacija/T13-PD-In4maticsQuiz-HorvatJarčovKečkešPopijač.docx
@@ -472,7 +472,7 @@
           <w:noProof/>
           <w:sz w:val="22"/>
           <w:szCs w:val="22"/>
-          <w:lang w:eastAsia="hr-HR"/>
+          <w:lang w:val="en-US"/>
         </w:rPr>
       </w:pPr>
       <w:r>
@@ -484,7 +484,7 @@
       <w:r>
         <w:fldChar w:fldCharType="separate"/>
       </w:r>
-      <w:hyperlink w:anchor="_Toc438583656" w:history="1">
+      <w:hyperlink w:anchor="_Toc438986151" w:history="1">
         <w:r>
           <w:rPr>
             <w:rStyle w:val="Hyperlink"/>
@@ -498,7 +498,7 @@
             <w:noProof/>
             <w:sz w:val="22"/>
             <w:szCs w:val="22"/>
-            <w:lang w:eastAsia="hr-HR"/>
+            <w:lang w:val="en-US"/>
           </w:rPr>
           <w:tab/>
         </w:r>
@@ -528,7 +528,7 @@
             <w:noProof/>
             <w:webHidden/>
           </w:rPr>
-          <w:instrText xml:space="preserve"> PAGEREF _Toc438583656 \h </w:instrText>
+          <w:instrText xml:space="preserve"> PAGEREF _Toc438986151 \h </w:instrText>
         </w:r>
         <w:r>
           <w:rPr>
@@ -570,10 +570,10 @@
           <w:noProof/>
           <w:sz w:val="22"/>
           <w:szCs w:val="22"/>
-          <w:lang w:eastAsia="hr-HR"/>
-        </w:rPr>
-      </w:pPr>
-      <w:hyperlink w:anchor="_Toc438583657" w:history="1">
+          <w:lang w:val="en-US"/>
+        </w:rPr>
+      </w:pPr>
+      <w:hyperlink w:anchor="_Toc438986152" w:history="1">
         <w:r>
           <w:rPr>
             <w:rStyle w:val="Hyperlink"/>
@@ -600,7 +600,7 @@
             <w:noProof/>
             <w:webHidden/>
           </w:rPr>
-          <w:instrText xml:space="preserve"> PAGEREF _Toc438583657 \h </w:instrText>
+          <w:instrText xml:space="preserve"> PAGEREF _Toc438986152 \h </w:instrText>
         </w:r>
         <w:r>
           <w:rPr>
@@ -643,10 +643,10 @@
           <w:noProof/>
           <w:sz w:val="22"/>
           <w:szCs w:val="22"/>
-          <w:lang w:eastAsia="hr-HR"/>
-        </w:rPr>
-      </w:pPr>
-      <w:hyperlink w:anchor="_Toc438583658" w:history="1">
+          <w:lang w:val="en-US"/>
+        </w:rPr>
+      </w:pPr>
+      <w:hyperlink w:anchor="_Toc438986153" w:history="1">
         <w:r>
           <w:rPr>
             <w:rStyle w:val="Hyperlink"/>
@@ -660,7 +660,7 @@
             <w:noProof/>
             <w:sz w:val="22"/>
             <w:szCs w:val="22"/>
-            <w:lang w:eastAsia="hr-HR"/>
+            <w:lang w:val="en-US"/>
           </w:rPr>
           <w:tab/>
         </w:r>
@@ -690,7 +690,7 @@
             <w:noProof/>
             <w:webHidden/>
           </w:rPr>
-          <w:instrText xml:space="preserve"> PAGEREF _Toc438583658 \h </w:instrText>
+          <w:instrText xml:space="preserve"> PAGEREF _Toc438986153 \h </w:instrText>
         </w:r>
         <w:r>
           <w:rPr>
@@ -732,10 +732,10 @@
           <w:noProof/>
           <w:sz w:val="22"/>
           <w:szCs w:val="22"/>
-          <w:lang w:eastAsia="hr-HR"/>
-        </w:rPr>
-      </w:pPr>
-      <w:hyperlink w:anchor="_Toc438583659" w:history="1">
+          <w:lang w:val="en-US"/>
+        </w:rPr>
+      </w:pPr>
+      <w:hyperlink w:anchor="_Toc438986154" w:history="1">
         <w:r>
           <w:rPr>
             <w:rStyle w:val="Hyperlink"/>
@@ -762,7 +762,7 @@
             <w:noProof/>
             <w:webHidden/>
           </w:rPr>
-          <w:instrText xml:space="preserve"> PAGEREF _Toc438583659 \h </w:instrText>
+          <w:instrText xml:space="preserve"> PAGEREF _Toc438986154 \h </w:instrText>
         </w:r>
         <w:r>
           <w:rPr>
@@ -805,10 +805,10 @@
           <w:noProof/>
           <w:sz w:val="22"/>
           <w:szCs w:val="22"/>
-          <w:lang w:eastAsia="hr-HR"/>
-        </w:rPr>
-      </w:pPr>
-      <w:hyperlink w:anchor="_Toc438583660" w:history="1">
+          <w:lang w:val="en-US"/>
+        </w:rPr>
+      </w:pPr>
+      <w:hyperlink w:anchor="_Toc438986155" w:history="1">
         <w:r>
           <w:rPr>
             <w:rStyle w:val="Hyperlink"/>
@@ -822,7 +822,7 @@
             <w:noProof/>
             <w:sz w:val="22"/>
             <w:szCs w:val="22"/>
-            <w:lang w:eastAsia="hr-HR"/>
+            <w:lang w:val="en-US"/>
           </w:rPr>
           <w:tab/>
         </w:r>
@@ -852,7 +852,7 @@
             <w:noProof/>
             <w:webHidden/>
           </w:rPr>
-          <w:instrText xml:space="preserve"> PAGEREF _Toc438583660 \h </w:instrText>
+          <w:instrText xml:space="preserve"> PAGEREF _Toc438986155 \h </w:instrText>
         </w:r>
         <w:r>
           <w:rPr>
@@ -894,10 +894,10 @@
           <w:noProof/>
           <w:sz w:val="22"/>
           <w:szCs w:val="22"/>
-          <w:lang w:eastAsia="hr-HR"/>
-        </w:rPr>
-      </w:pPr>
-      <w:hyperlink w:anchor="_Toc438583661" w:history="1">
+          <w:lang w:val="en-US"/>
+        </w:rPr>
+      </w:pPr>
+      <w:hyperlink w:anchor="_Toc438986156" w:history="1">
         <w:r>
           <w:rPr>
             <w:rStyle w:val="Hyperlink"/>
@@ -924,7 +924,7 @@
             <w:noProof/>
             <w:webHidden/>
           </w:rPr>
-          <w:instrText xml:space="preserve"> PAGEREF _Toc438583661 \h </w:instrText>
+          <w:instrText xml:space="preserve"> PAGEREF _Toc438986156 \h </w:instrText>
         </w:r>
         <w:r>
           <w:rPr>
@@ -954,6 +954,8 @@
           <w:fldChar w:fldCharType="end"/>
         </w:r>
       </w:hyperlink>
+      <w:bookmarkStart w:id="1" w:name="_GoBack"/>
+      <w:bookmarkEnd w:id="1"/>
     </w:p>
     <w:p>
       <w:pPr>
@@ -966,10 +968,10 @@
           <w:noProof/>
           <w:sz w:val="22"/>
           <w:szCs w:val="22"/>
-          <w:lang w:eastAsia="hr-HR"/>
-        </w:rPr>
-      </w:pPr>
-      <w:hyperlink w:anchor="_Toc438583662" w:history="1">
+          <w:lang w:val="en-US"/>
+        </w:rPr>
+      </w:pPr>
+      <w:hyperlink w:anchor="_Toc438986157" w:history="1">
         <w:r>
           <w:rPr>
             <w:rStyle w:val="Hyperlink"/>
@@ -996,7 +998,7 @@
             <w:noProof/>
             <w:webHidden/>
           </w:rPr>
-          <w:instrText xml:space="preserve"> PAGEREF _Toc438583662 \h </w:instrText>
+          <w:instrText xml:space="preserve"> PAGEREF _Toc438986157 \h </w:instrText>
         </w:r>
         <w:r>
           <w:rPr>
@@ -1038,10 +1040,10 @@
           <w:noProof/>
           <w:sz w:val="22"/>
           <w:szCs w:val="22"/>
-          <w:lang w:eastAsia="hr-HR"/>
-        </w:rPr>
-      </w:pPr>
-      <w:hyperlink w:anchor="_Toc438583663" w:history="1">
+          <w:lang w:val="en-US"/>
+        </w:rPr>
+      </w:pPr>
+      <w:hyperlink w:anchor="_Toc438986158" w:history="1">
         <w:r>
           <w:rPr>
             <w:rStyle w:val="Hyperlink"/>
@@ -1068,7 +1070,7 @@
             <w:noProof/>
             <w:webHidden/>
           </w:rPr>
-          <w:instrText xml:space="preserve"> PAGEREF _Toc438583663 \h </w:instrText>
+          <w:instrText xml:space="preserve"> PAGEREF _Toc438986158 \h </w:instrText>
         </w:r>
         <w:r>
           <w:rPr>
@@ -1110,16 +1112,16 @@
           <w:noProof/>
           <w:sz w:val="22"/>
           <w:szCs w:val="22"/>
-          <w:lang w:eastAsia="hr-HR"/>
-        </w:rPr>
-      </w:pPr>
-      <w:hyperlink w:anchor="_Toc438583664" w:history="1">
+          <w:lang w:val="en-US"/>
+        </w:rPr>
+      </w:pPr>
+      <w:hyperlink w:anchor="_Toc438986159" w:history="1">
         <w:r>
           <w:rPr>
             <w:rStyle w:val="Hyperlink"/>
             <w:noProof/>
           </w:rPr>
-          <w:t>4.2.1. Sprint 1 – detaljna specifikacija</w:t>
+          <w:t>4.2.1. Sprint 1 (priprema za Scrum) – detaljna specifikacija</w:t>
         </w:r>
         <w:r>
           <w:rPr>
@@ -1140,7 +1142,7 @@
             <w:noProof/>
             <w:webHidden/>
           </w:rPr>
-          <w:instrText xml:space="preserve"> PAGEREF _Toc438583664 \h </w:instrText>
+          <w:instrText xml:space="preserve"> PAGEREF _Toc438986159 \h </w:instrText>
         </w:r>
         <w:r>
           <w:rPr>
@@ -1182,10 +1184,10 @@
           <w:noProof/>
           <w:sz w:val="22"/>
           <w:szCs w:val="22"/>
-          <w:lang w:eastAsia="hr-HR"/>
-        </w:rPr>
-      </w:pPr>
-      <w:hyperlink w:anchor="_Toc438583665" w:history="1">
+          <w:lang w:val="en-US"/>
+        </w:rPr>
+      </w:pPr>
+      <w:hyperlink w:anchor="_Toc438986160" w:history="1">
         <w:r>
           <w:rPr>
             <w:rStyle w:val="Hyperlink"/>
@@ -1212,7 +1214,7 @@
             <w:noProof/>
             <w:webHidden/>
           </w:rPr>
-          <w:instrText xml:space="preserve"> PAGEREF _Toc438583665 \h </w:instrText>
+          <w:instrText xml:space="preserve"> PAGEREF _Toc438986160 \h </w:instrText>
         </w:r>
         <w:r>
           <w:rPr>
@@ -1254,10 +1256,10 @@
           <w:noProof/>
           <w:sz w:val="22"/>
           <w:szCs w:val="22"/>
-          <w:lang w:eastAsia="hr-HR"/>
-        </w:rPr>
-      </w:pPr>
-      <w:hyperlink w:anchor="_Toc438583666" w:history="1">
+          <w:lang w:val="en-US"/>
+        </w:rPr>
+      </w:pPr>
+      <w:hyperlink w:anchor="_Toc438986161" w:history="1">
         <w:r>
           <w:rPr>
             <w:rStyle w:val="Hyperlink"/>
@@ -1284,7 +1286,7 @@
             <w:noProof/>
             <w:webHidden/>
           </w:rPr>
-          <w:instrText xml:space="preserve"> PAGEREF _Toc438583666 \h </w:instrText>
+          <w:instrText xml:space="preserve"> PAGEREF _Toc438986161 \h </w:instrText>
         </w:r>
         <w:r>
           <w:rPr>
@@ -1342,12 +1344,12 @@
           <w:numId w:val="44"/>
         </w:numPr>
       </w:pPr>
-      <w:bookmarkStart w:id="1" w:name="_Toc438583656"/>
+      <w:bookmarkStart w:id="2" w:name="_Toc438986151"/>
       <w:r>
         <w:lastRenderedPageBreak/>
         <w:t>Uvod</w:t>
       </w:r>
-      <w:bookmarkEnd w:id="1"/>
+      <w:bookmarkEnd w:id="2"/>
     </w:p>
     <w:p/>
     <w:p>
@@ -1609,14 +1611,14 @@
           <w:numId w:val="0"/>
         </w:numPr>
       </w:pPr>
-      <w:bookmarkStart w:id="2" w:name="_Toc438583657"/>
+      <w:bookmarkStart w:id="3" w:name="_Toc438986152"/>
       <w:r>
         <w:t>1</w:t>
       </w:r>
       <w:r>
         <w:t>.2. Pismo namjere</w:t>
       </w:r>
-      <w:bookmarkEnd w:id="2"/>
+      <w:bookmarkEnd w:id="3"/>
     </w:p>
     <w:p>
       <w:pPr>
@@ -1731,14 +1733,14 @@
           <w:numId w:val="44"/>
         </w:numPr>
       </w:pPr>
-      <w:bookmarkStart w:id="3" w:name="_Toc411969496"/>
-      <w:bookmarkStart w:id="4" w:name="_Toc438583658"/>
+      <w:bookmarkStart w:id="4" w:name="_Toc411969496"/>
+      <w:bookmarkStart w:id="5" w:name="_Toc438986153"/>
       <w:r>
         <w:lastRenderedPageBreak/>
         <w:t>Projektni plan</w:t>
       </w:r>
-      <w:bookmarkEnd w:id="3"/>
       <w:bookmarkEnd w:id="4"/>
+      <w:bookmarkEnd w:id="5"/>
     </w:p>
     <w:p/>
     <w:p>
@@ -1804,10 +1806,10 @@
           <w:lang w:val="en-US"/>
         </w:rPr>
         <w:drawing>
-          <wp:inline distT="0" distB="0" distL="0" distR="0" wp14:anchorId="2596ACD3" wp14:editId="5622CD95">
-            <wp:extent cx="5939790" cy="1905000"/>
+          <wp:inline distT="0" distB="0" distL="0" distR="0" wp14:anchorId="67C0B177" wp14:editId="1DA4971B">
+            <wp:extent cx="5939790" cy="1833880"/>
             <wp:effectExtent l="0" t="0" r="3810" b="0"/>
-            <wp:docPr id="24" name="Picture 24"/>
+            <wp:docPr id="12" name="Picture 12"/>
             <wp:cNvGraphicFramePr>
               <a:graphicFrameLocks xmlns:a="http://schemas.openxmlformats.org/drawingml/2006/main" noChangeAspect="1"/>
             </wp:cNvGraphicFramePr>
@@ -1815,7 +1817,7 @@
               <a:graphicData uri="http://schemas.openxmlformats.org/drawingml/2006/picture">
                 <pic:pic xmlns:pic="http://schemas.openxmlformats.org/drawingml/2006/picture">
                   <pic:nvPicPr>
-                    <pic:cNvPr id="24" name="slika2.PNG"/>
+                    <pic:cNvPr id="12" name="sprint1.PNG"/>
                     <pic:cNvPicPr/>
                   </pic:nvPicPr>
                   <pic:blipFill>
@@ -1833,7 +1835,7 @@
                   <pic:spPr>
                     <a:xfrm>
                       <a:off x="0" y="0"/>
-                      <a:ext cx="5939790" cy="1905000"/>
+                      <a:ext cx="5939790" cy="1833880"/>
                     </a:xfrm>
                     <a:prstGeom prst="rect">
                       <a:avLst/>
@@ -1982,7 +1984,7 @@
         </w:numPr>
         <w:ind w:left="480"/>
       </w:pPr>
-      <w:bookmarkStart w:id="5" w:name="_Toc438583659"/>
+      <w:bookmarkStart w:id="6" w:name="_Toc438986154"/>
       <w:r>
         <w:lastRenderedPageBreak/>
         <w:t>3</w:t>
@@ -1993,7 +1995,7 @@
       <w:r>
         <w:t>Proračun projekta</w:t>
       </w:r>
-      <w:bookmarkEnd w:id="5"/>
+      <w:bookmarkEnd w:id="6"/>
     </w:p>
     <w:p/>
     <w:p>
@@ -2589,10 +2591,10 @@
         </w:rPr>
         <w:lastRenderedPageBreak/>
         <w:drawing>
-          <wp:inline distT="0" distB="0" distL="0" distR="0" wp14:anchorId="6547B9A5" wp14:editId="0E263433">
-            <wp:extent cx="5848651" cy="4197566"/>
-            <wp:effectExtent l="0" t="0" r="0" b="0"/>
-            <wp:docPr id="26" name="Picture 26"/>
+          <wp:inline distT="0" distB="0" distL="0" distR="0" wp14:anchorId="652FD748" wp14:editId="5E552017">
+            <wp:extent cx="5939790" cy="4194810"/>
+            <wp:effectExtent l="0" t="0" r="3810" b="0"/>
+            <wp:docPr id="14" name="Picture 14"/>
             <wp:cNvGraphicFramePr>
               <a:graphicFrameLocks xmlns:a="http://schemas.openxmlformats.org/drawingml/2006/main" noChangeAspect="1"/>
             </wp:cNvGraphicFramePr>
@@ -2600,7 +2602,7 @@
               <a:graphicData uri="http://schemas.openxmlformats.org/drawingml/2006/picture">
                 <pic:pic xmlns:pic="http://schemas.openxmlformats.org/drawingml/2006/picture">
                   <pic:nvPicPr>
-                    <pic:cNvPr id="26" name="troškovi.PNG"/>
+                    <pic:cNvPr id="14" name="troškovi.PNG"/>
                     <pic:cNvPicPr/>
                   </pic:nvPicPr>
                   <pic:blipFill>
@@ -2618,7 +2620,7 @@
                   <pic:spPr>
                     <a:xfrm>
                       <a:off x="0" y="0"/>
-                      <a:ext cx="5848651" cy="4197566"/>
+                      <a:ext cx="5939790" cy="4194810"/>
                     </a:xfrm>
                     <a:prstGeom prst="rect">
                       <a:avLst/>
@@ -2850,8 +2852,6 @@
         </w:rPr>
         <w:t>115</w:t>
       </w:r>
-      <w:bookmarkStart w:id="6" w:name="_GoBack"/>
-      <w:bookmarkEnd w:id="6"/>
       <w:r>
         <w:rPr>
           <w:rFonts w:eastAsia="Times New Roman"/>
@@ -2948,7 +2948,7 @@
         </w:numPr>
       </w:pPr>
       <w:bookmarkStart w:id="7" w:name="_Toc411969497"/>
-      <w:bookmarkStart w:id="8" w:name="_Toc438583660"/>
+      <w:bookmarkStart w:id="8" w:name="_Toc438986155"/>
       <w:r>
         <w:lastRenderedPageBreak/>
         <w:t>Metodologija razvoja</w:t>
@@ -3047,7 +3047,7 @@
         <w:ind w:left="480"/>
       </w:pPr>
       <w:bookmarkStart w:id="9" w:name="_Toc411969498"/>
-      <w:bookmarkStart w:id="10" w:name="_Toc438583661"/>
+      <w:bookmarkStart w:id="10" w:name="_Toc438986156"/>
       <w:r>
         <w:lastRenderedPageBreak/>
         <w:t>4</w:t>
@@ -3307,7 +3307,7 @@
         </w:numPr>
         <w:ind w:left="480"/>
       </w:pPr>
-      <w:bookmarkStart w:id="12" w:name="_Toc438583662"/>
+      <w:bookmarkStart w:id="12" w:name="_Toc438986157"/>
       <w:r>
         <w:lastRenderedPageBreak/>
         <w:t>4</w:t>
@@ -3374,24 +3374,47 @@
     <w:p>
       <w:pPr>
         <w:pStyle w:val="Imeiprezimekandidata"/>
+      </w:pPr>
+      <w:r>
         <w:rPr>
           <w:b/>
         </w:rPr>
+        <w:t>Korisnička priča 1. (US#2</w:t>
+      </w:r>
+      <w:r>
+        <w:t>):</w:t>
+      </w:r>
+      <w:r>
+        <w:t xml:space="preserve"> Mogućnost prijave korisnika</w:t>
+      </w:r>
+    </w:p>
+    <w:p>
+      <w:pPr>
+        <w:pStyle w:val="Imeiprezimekandidata"/>
       </w:pPr>
       <w:r>
         <w:rPr>
           <w:b/>
         </w:rPr>
-        <w:t>US#1:</w:t>
+        <w:t>Korisnička priča 2. (</w:t>
       </w:r>
       <w:r>
         <w:rPr>
           <w:b/>
         </w:rPr>
-        <w:t xml:space="preserve">  </w:t>
-      </w:r>
-      <w:r>
-        <w:t>Analiza osnovnih funkcionalnosti aplikacije i vremenski plan razvoja i specifikacija korisničkih, funkcionalnih i nefunkcionalnih zahtjeva</w:t>
+        <w:t>US#3</w:t>
+      </w:r>
+      <w:r>
+        <w:rPr>
+          <w:b/>
+        </w:rPr>
+        <w:t>)</w:t>
+      </w:r>
+      <w:r>
+        <w:t>:</w:t>
+      </w:r>
+      <w:r>
+        <w:t xml:space="preserve">  Mogućnost opcije odabira razreda</w:t>
       </w:r>
     </w:p>
     <w:p>
@@ -3402,10 +3425,31 @@
         <w:rPr>
           <w:b/>
         </w:rPr>
-        <w:t>US#2:</w:t>
-      </w:r>
-      <w:r>
-        <w:t xml:space="preserve">  Mogućnost prijave korisnika</w:t>
+        <w:t>Korisnička priča 3. (</w:t>
+      </w:r>
+      <w:r>
+        <w:rPr>
+          <w:b/>
+        </w:rPr>
+        <w:t>US#4</w:t>
+      </w:r>
+      <w:r>
+        <w:rPr>
+          <w:b/>
+        </w:rPr>
+        <w:t>)</w:t>
+      </w:r>
+      <w:r>
+        <w:rPr>
+          <w:b/>
+        </w:rPr>
+        <w:t>:</w:t>
+      </w:r>
+      <w:r>
+        <w:t xml:space="preserve">  Mogućnost </w:t>
+      </w:r>
+      <w:r>
+        <w:t>registracije korisnika</w:t>
       </w:r>
     </w:p>
     <w:p>
@@ -3416,13 +3460,31 @@
         <w:rPr>
           <w:b/>
         </w:rPr>
-        <w:t>US#3</w:t>
-      </w:r>
-      <w:r>
+        <w:t>Korisnička priča 4. (</w:t>
+      </w:r>
+      <w:r>
+        <w:rPr>
+          <w:b/>
+        </w:rPr>
+        <w:t>US#5</w:t>
+      </w:r>
+      <w:r>
+        <w:rPr>
+          <w:b/>
+        </w:rPr>
+        <w:t>)</w:t>
+      </w:r>
+      <w:r>
+        <w:rPr>
+          <w:b/>
+        </w:rPr>
         <w:t>:</w:t>
       </w:r>
       <w:r>
-        <w:t xml:space="preserve">  Mogućnost opcije odabira razreda</w:t>
+        <w:t xml:space="preserve">  Mogućnost </w:t>
+      </w:r>
+      <w:r>
+        <w:t>odgovaranja na pitanja</w:t>
       </w:r>
     </w:p>
     <w:p>
@@ -3433,13 +3495,28 @@
         <w:rPr>
           <w:b/>
         </w:rPr>
-        <w:t>US#4:</w:t>
-      </w:r>
-      <w:r>
-        <w:t xml:space="preserve">  Mogućnost </w:t>
-      </w:r>
-      <w:r>
-        <w:t>registracije korisnika</w:t>
+        <w:t>Korisnička priča 5. (</w:t>
+      </w:r>
+      <w:r>
+        <w:rPr>
+          <w:b/>
+        </w:rPr>
+        <w:t>US#6</w:t>
+      </w:r>
+      <w:r>
+        <w:rPr>
+          <w:b/>
+        </w:rPr>
+        <w:t>)</w:t>
+      </w:r>
+      <w:r>
+        <w:rPr>
+          <w:b/>
+        </w:rPr>
+        <w:t>:</w:t>
+      </w:r>
+      <w:r>
+        <w:t xml:space="preserve">  Mogućnost pregleda rang lista</w:t>
       </w:r>
     </w:p>
     <w:p>
@@ -3450,44 +3527,25 @@
         <w:rPr>
           <w:b/>
         </w:rPr>
-        <w:t>US#5:</w:t>
-      </w:r>
-      <w:r>
-        <w:t xml:space="preserve">  Mogućnost </w:t>
-      </w:r>
-      <w:r>
-        <w:t>odgovaranja na pitanja</w:t>
-      </w:r>
-    </w:p>
-    <w:p>
-      <w:pPr>
-        <w:pStyle w:val="Imeiprezimekandidata"/>
-      </w:pPr>
+        <w:t>Korisnička priča 6. (</w:t>
+      </w:r>
       <w:r>
         <w:rPr>
           <w:b/>
         </w:rPr>
-        <w:t>US#6:</w:t>
-      </w:r>
-      <w:r>
-        <w:t xml:space="preserve">  Mogućnost pregleda rang lista</w:t>
-      </w:r>
-    </w:p>
-    <w:p>
-      <w:pPr>
-        <w:pStyle w:val="Imeiprezimekandidata"/>
-      </w:pPr>
+        <w:t>US#</w:t>
+      </w:r>
       <w:r>
         <w:rPr>
           <w:b/>
         </w:rPr>
-        <w:t>US#</w:t>
+        <w:t>7</w:t>
       </w:r>
       <w:r>
         <w:rPr>
           <w:b/>
         </w:rPr>
-        <w:t>7</w:t>
+        <w:t>)</w:t>
       </w:r>
       <w:r>
         <w:rPr>
@@ -3514,10 +3572,10 @@
           <w:lang w:val="en-US"/>
         </w:rPr>
         <w:drawing>
-          <wp:inline distT="0" distB="0" distL="0" distR="0" wp14:anchorId="78F62ADD" wp14:editId="7A32B20C">
-            <wp:extent cx="5939790" cy="3599815"/>
-            <wp:effectExtent l="0" t="0" r="3810" b="635"/>
-            <wp:docPr id="2" name="Slika 2"/>
+          <wp:inline distT="0" distB="0" distL="0" distR="0" wp14:anchorId="2456BF5E" wp14:editId="38DEBF35">
+            <wp:extent cx="5939790" cy="2918460"/>
+            <wp:effectExtent l="0" t="0" r="3810" b="0"/>
+            <wp:docPr id="1" name="Picture 1"/>
             <wp:cNvGraphicFramePr>
               <a:graphicFrameLocks xmlns:a="http://schemas.openxmlformats.org/drawingml/2006/main" noChangeAspect="1"/>
             </wp:cNvGraphicFramePr>
@@ -3525,7 +3583,7 @@
               <a:graphicData uri="http://schemas.openxmlformats.org/drawingml/2006/picture">
                 <pic:pic xmlns:pic="http://schemas.openxmlformats.org/drawingml/2006/picture">
                   <pic:nvPicPr>
-                    <pic:cNvPr id="0" name="ScreenShot322.bmp"/>
+                    <pic:cNvPr id="1" name="priče - Copy.png"/>
                     <pic:cNvPicPr/>
                   </pic:nvPicPr>
                   <pic:blipFill>
@@ -3543,7 +3601,7 @@
                   <pic:spPr>
                     <a:xfrm>
                       <a:off x="0" y="0"/>
-                      <a:ext cx="5939790" cy="3599815"/>
+                      <a:ext cx="5939790" cy="2918460"/>
                     </a:xfrm>
                     <a:prstGeom prst="rect">
                       <a:avLst/>
@@ -3568,7 +3626,6 @@
           <w:noProof/>
           <w:lang w:val="en-US"/>
         </w:rPr>
-        <w:lastRenderedPageBreak/>
         <w:drawing>
           <wp:inline distT="0" distB="0" distL="0" distR="0" wp14:anchorId="7A29518B" wp14:editId="15B91902">
             <wp:extent cx="5939790" cy="1461135"/>
@@ -3637,7 +3694,13 @@
         <w:t xml:space="preserve">Sve zadatke koje moramo izvršiti razvrstali smo u </w:t>
       </w:r>
       <w:r>
-        <w:t>četri</w:t>
+        <w:t>čet</w:t>
+      </w:r>
+      <w:r>
+        <w:t>i</w:t>
+      </w:r>
+      <w:r>
+        <w:t>ri</w:t>
       </w:r>
       <w:r>
         <w:t xml:space="preserve"> sprinta. </w:t>
@@ -3651,97 +3714,21 @@
       <w:r>
         <w:t xml:space="preserve"> sprintu.</w:t>
       </w:r>
+      <w:r>
+        <w:t xml:space="preserve"> Prvi sprint napravljen je kao priprema gdje su </w:t>
+      </w:r>
+      <w:r>
+        <w:lastRenderedPageBreak/>
+        <w:t xml:space="preserve">definirane priče, funkcionalnosti aplikacije te razrađen plan razvoja. </w:t>
+      </w:r>
+      <w:r>
+        <w:t>Slike ispod(Slika 7, Slika 8, Slika 9) pokazuju koje korisničke priče su rađene u kojem sprintu.</w:t>
+      </w:r>
     </w:p>
     <w:p>
       <w:pPr>
         <w:jc w:val="center"/>
       </w:pPr>
-      <w:r>
-        <w:rPr>
-          <w:noProof/>
-          <w:lang w:val="en-US"/>
-        </w:rPr>
-        <w:drawing>
-          <wp:inline distT="0" distB="0" distL="0" distR="0" wp14:anchorId="04D040F4" wp14:editId="711FF393">
-            <wp:extent cx="5038725" cy="1971675"/>
-            <wp:effectExtent l="0" t="0" r="9525" b="9525"/>
-            <wp:docPr id="22" name="Picture 22"/>
-            <wp:cNvGraphicFramePr>
-              <a:graphicFrameLocks xmlns:a="http://schemas.openxmlformats.org/drawingml/2006/main" noChangeAspect="1"/>
-            </wp:cNvGraphicFramePr>
-            <a:graphic xmlns:a="http://schemas.openxmlformats.org/drawingml/2006/main">
-              <a:graphicData uri="http://schemas.openxmlformats.org/drawingml/2006/picture">
-                <pic:pic xmlns:pic="http://schemas.openxmlformats.org/drawingml/2006/picture">
-                  <pic:nvPicPr>
-                    <pic:cNvPr id="22" name="Sprint1.JPG"/>
-                    <pic:cNvPicPr/>
-                  </pic:nvPicPr>
-                  <pic:blipFill>
-                    <a:blip r:embed="rId19">
-                      <a:extLst>
-                        <a:ext uri="{28A0092B-C50C-407E-A947-70E740481C1C}">
-                          <a14:useLocalDpi xmlns:a14="http://schemas.microsoft.com/office/drawing/2010/main" val="0"/>
-                        </a:ext>
-                      </a:extLst>
-                    </a:blip>
-                    <a:stretch>
-                      <a:fillRect/>
-                    </a:stretch>
-                  </pic:blipFill>
-                  <pic:spPr>
-                    <a:xfrm>
-                      <a:off x="0" y="0"/>
-                      <a:ext cx="5038725" cy="1971675"/>
-                    </a:xfrm>
-                    <a:prstGeom prst="rect">
-                      <a:avLst/>
-                    </a:prstGeom>
-                  </pic:spPr>
-                </pic:pic>
-              </a:graphicData>
-            </a:graphic>
-          </wp:inline>
-        </w:drawing>
-      </w:r>
-    </w:p>
-    <w:p/>
-    <w:p>
-      <w:pPr>
-        <w:jc w:val="center"/>
-        <w:rPr>
-          <w:b/>
-        </w:rPr>
-      </w:pPr>
-      <w:r>
-        <w:rPr>
-          <w:b/>
-        </w:rPr>
-        <w:t>Slika 7</w:t>
-      </w:r>
-      <w:r>
-        <w:rPr>
-          <w:b/>
-        </w:rPr>
-        <w:t>.</w:t>
-      </w:r>
-      <w:r>
-        <w:rPr>
-          <w:b/>
-        </w:rPr>
-        <w:t xml:space="preserve"> S</w:t>
-      </w:r>
-      <w:r>
-        <w:rPr>
-          <w:b/>
-        </w:rPr>
-        <w:t>print Backlog iz Quick Scrum-a</w:t>
-      </w:r>
-      <w:r>
-        <w:rPr>
-          <w:b/>
-        </w:rPr>
-        <w:t xml:space="preserve"> (prva faza)</w:t>
-      </w:r>
     </w:p>
     <w:p>
       <w:pPr>
@@ -3773,7 +3760,7 @@
                     <pic:cNvPicPr/>
                   </pic:nvPicPr>
                   <pic:blipFill>
-                    <a:blip r:embed="rId20">
+                    <a:blip r:embed="rId19">
                       <a:extLst>
                         <a:ext uri="{28A0092B-C50C-407E-A947-70E740481C1C}">
                           <a14:useLocalDpi xmlns:a14="http://schemas.microsoft.com/office/drawing/2010/main" val="0"/>
@@ -3812,8 +3799,7 @@
         <w:rPr>
           <w:b/>
         </w:rPr>
-        <w:lastRenderedPageBreak/>
-        <w:t>Slika 8</w:t>
+        <w:t>Slika 7</w:t>
       </w:r>
       <w:r>
         <w:rPr>
@@ -3885,7 +3871,7 @@
                     <pic:cNvPicPr/>
                   </pic:nvPicPr>
                   <pic:blipFill>
-                    <a:blip r:embed="rId21">
+                    <a:blip r:embed="rId20">
                       <a:extLst>
                         <a:ext uri="{28A0092B-C50C-407E-A947-70E740481C1C}">
                           <a14:useLocalDpi xmlns:a14="http://schemas.microsoft.com/office/drawing/2010/main" val="0"/>
@@ -3931,7 +3917,13 @@
         <w:rPr>
           <w:b/>
         </w:rPr>
-        <w:t xml:space="preserve">Slika 9. </w:t>
+        <w:t>Slika 8</w:t>
+      </w:r>
+      <w:r>
+        <w:rPr>
+          <w:b/>
+        </w:rPr>
+        <w:t xml:space="preserve">. </w:t>
       </w:r>
       <w:r>
         <w:rPr>
@@ -3972,6 +3964,7 @@
           <w:noProof/>
           <w:lang w:val="en-US"/>
         </w:rPr>
+        <w:lastRenderedPageBreak/>
         <w:drawing>
           <wp:inline distT="0" distB="0" distL="0" distR="0" wp14:anchorId="24307C20" wp14:editId="40E62D7B">
             <wp:extent cx="5939790" cy="850616"/>
@@ -3988,7 +3981,7 @@
                     <pic:cNvPicPr/>
                   </pic:nvPicPr>
                   <pic:blipFill>
-                    <a:blip r:embed="rId22"/>
+                    <a:blip r:embed="rId21"/>
                     <a:stretch>
                       <a:fillRect/>
                     </a:stretch>
@@ -4028,7 +4021,7 @@
         <w:rPr>
           <w:b/>
         </w:rPr>
-        <w:t>Slika 10</w:t>
+        <w:t>Slika 9</w:t>
       </w:r>
       <w:r>
         <w:rPr>
@@ -4093,53 +4086,19 @@
     <w:p>
       <w:pPr>
         <w:jc w:val="center"/>
+        <w:rPr>
+          <w:sz w:val="48"/>
+          <w:szCs w:val="48"/>
+        </w:rPr>
       </w:pPr>
       <w:r>
         <w:rPr>
           <w:noProof/>
+          <w:sz w:val="48"/>
+          <w:szCs w:val="48"/>
           <w:lang w:val="en-US"/>
         </w:rPr>
-        <w:drawing>
-          <wp:inline distT="0" distB="0" distL="0" distR="0" wp14:anchorId="268D5084" wp14:editId="662CA37B">
-            <wp:extent cx="5939790" cy="1762125"/>
-            <wp:effectExtent l="0" t="0" r="3810" b="9525"/>
-            <wp:docPr id="6" name="Slika 6"/>
-            <wp:cNvGraphicFramePr>
-              <a:graphicFrameLocks xmlns:a="http://schemas.openxmlformats.org/drawingml/2006/main" noChangeAspect="1"/>
-            </wp:cNvGraphicFramePr>
-            <a:graphic xmlns:a="http://schemas.openxmlformats.org/drawingml/2006/main">
-              <a:graphicData uri="http://schemas.openxmlformats.org/drawingml/2006/picture">
-                <pic:pic xmlns:pic="http://schemas.openxmlformats.org/drawingml/2006/picture">
-                  <pic:nvPicPr>
-                    <pic:cNvPr id="6" name="task.png"/>
-                    <pic:cNvPicPr/>
-                  </pic:nvPicPr>
-                  <pic:blipFill>
-                    <a:blip r:embed="rId23">
-                      <a:extLst>
-                        <a:ext uri="{28A0092B-C50C-407E-A947-70E740481C1C}">
-                          <a14:useLocalDpi xmlns:a14="http://schemas.microsoft.com/office/drawing/2010/main" val="0"/>
-                        </a:ext>
-                      </a:extLst>
-                    </a:blip>
-                    <a:stretch>
-                      <a:fillRect/>
-                    </a:stretch>
-                  </pic:blipFill>
-                  <pic:spPr>
-                    <a:xfrm>
-                      <a:off x="0" y="0"/>
-                      <a:ext cx="5939790" cy="1762125"/>
-                    </a:xfrm>
-                    <a:prstGeom prst="rect">
-                      <a:avLst/>
-                    </a:prstGeom>
-                  </pic:spPr>
-                </pic:pic>
-              </a:graphicData>
-            </a:graphic>
-          </wp:inline>
-        </w:drawing>
+        <w:t>STAVITI SLIKU DRUGOG ILI TREĆEG SPRINTA (TASKBOARD)</w:t>
       </w:r>
     </w:p>
     <w:p>
@@ -4154,7 +4113,7 @@
           <w:b/>
         </w:rPr>
         <w:sectPr>
-          <w:footerReference w:type="default" r:id="rId24"/>
+          <w:footerReference w:type="default" r:id="rId22"/>
           <w:pgSz w:w="11906" w:h="16838" w:code="9"/>
           <w:pgMar w:top="851" w:right="1134" w:bottom="1701" w:left="1418" w:header="708" w:footer="708" w:gutter="0"/>
           <w:pgNumType w:start="1"/>
@@ -4166,7 +4125,7 @@
         <w:rPr>
           <w:b/>
         </w:rPr>
-        <w:t>Slika 11</w:t>
+        <w:t>Slika 10</w:t>
       </w:r>
       <w:r>
         <w:rPr>
@@ -4196,7 +4155,7 @@
         </w:numPr>
         <w:ind w:left="480"/>
       </w:pPr>
-      <w:bookmarkStart w:id="13" w:name="_Toc438583663"/>
+      <w:bookmarkStart w:id="13" w:name="_Toc438986158"/>
       <w:r>
         <w:lastRenderedPageBreak/>
         <w:t>4.3. Dnevni sastanci</w:t>
@@ -4262,7 +4221,7 @@
                     <pic:cNvPicPr/>
                   </pic:nvPicPr>
                   <pic:blipFill>
-                    <a:blip r:embed="rId25" cstate="print">
+                    <a:blip r:embed="rId23" cstate="print">
                       <a:extLst>
                         <a:ext uri="{28A0092B-C50C-407E-A947-70E740481C1C}">
                           <a14:useLocalDpi xmlns:a14="http://schemas.microsoft.com/office/drawing/2010/main" val="0"/>
@@ -4309,7 +4268,7 @@
                     <pic:cNvPicPr/>
                   </pic:nvPicPr>
                   <pic:blipFill>
-                    <a:blip r:embed="rId26" cstate="print">
+                    <a:blip r:embed="rId24" cstate="print">
                       <a:extLst>
                         <a:ext uri="{28A0092B-C50C-407E-A947-70E740481C1C}">
                           <a14:useLocalDpi xmlns:a14="http://schemas.microsoft.com/office/drawing/2010/main" val="0"/>
@@ -4356,7 +4315,7 @@
                     <pic:cNvPicPr/>
                   </pic:nvPicPr>
                   <pic:blipFill>
-                    <a:blip r:embed="rId27" cstate="print">
+                    <a:blip r:embed="rId25" cstate="print">
                       <a:extLst>
                         <a:ext uri="{28A0092B-C50C-407E-A947-70E740481C1C}">
                           <a14:useLocalDpi xmlns:a14="http://schemas.microsoft.com/office/drawing/2010/main" val="0"/>
@@ -4403,7 +4362,7 @@
                     <pic:cNvPicPr/>
                   </pic:nvPicPr>
                   <pic:blipFill>
-                    <a:blip r:embed="rId28" cstate="print">
+                    <a:blip r:embed="rId26" cstate="print">
                       <a:extLst>
                         <a:ext uri="{28A0092B-C50C-407E-A947-70E740481C1C}">
                           <a14:useLocalDpi xmlns:a14="http://schemas.microsoft.com/office/drawing/2010/main" val="0"/>
@@ -4456,7 +4415,7 @@
                     <pic:cNvPicPr/>
                   </pic:nvPicPr>
                   <pic:blipFill>
-                    <a:blip r:embed="rId29">
+                    <a:blip r:embed="rId27">
                       <a:extLst>
                         <a:ext uri="{28A0092B-C50C-407E-A947-70E740481C1C}">
                           <a14:useLocalDpi xmlns:a14="http://schemas.microsoft.com/office/drawing/2010/main" val="0"/>
@@ -4501,7 +4460,13 @@
         <w:rPr>
           <w:b/>
         </w:rPr>
-        <w:t>Slika 12.</w:t>
+        <w:t>Slika 11</w:t>
+      </w:r>
+      <w:r>
+        <w:rPr>
+          <w:b/>
+        </w:rPr>
+        <w:t>.</w:t>
       </w:r>
       <w:r>
         <w:rPr>
@@ -4541,12 +4506,18 @@
       <w:pPr>
         <w:pStyle w:val="Heading3"/>
       </w:pPr>
-      <w:bookmarkStart w:id="14" w:name="_Toc438583664"/>
+      <w:bookmarkStart w:id="14" w:name="_Toc438986159"/>
       <w:r>
         <w:t>4</w:t>
       </w:r>
       <w:r>
-        <w:t>.2.1. Sprint 1 – detaljna specifikacija</w:t>
+        <w:t>.2.1. Sprint 1</w:t>
+      </w:r>
+      <w:r>
+        <w:t xml:space="preserve"> (priprema za Scrum)</w:t>
+      </w:r>
+      <w:r>
+        <w:t xml:space="preserve"> – detaljna specifikacija</w:t>
       </w:r>
       <w:bookmarkEnd w:id="14"/>
     </w:p>
@@ -4556,25 +4527,16 @@
         <w:t>U prvom spr</w:t>
       </w:r>
       <w:r>
-        <w:t xml:space="preserve">intu </w:t>
-      </w:r>
-      <w:r>
-        <w:t xml:space="preserve"> napravljena </w:t>
-      </w:r>
-      <w:r>
-        <w:t xml:space="preserve">je </w:t>
-      </w:r>
-      <w:r>
-        <w:t>prva korisnička priča</w:t>
-      </w:r>
-      <w:r>
-        <w:t xml:space="preserve"> koja traje od 22/10/2015 do 6</w:t>
+        <w:t>intu (priprema za Scrum) koji</w:t>
+      </w:r>
+      <w:r>
+        <w:t xml:space="preserve"> traje od 22/10/2015 do 6</w:t>
       </w:r>
       <w:r>
         <w:t>/11/2015</w:t>
       </w:r>
       <w:r>
-        <w:t>:</w:t>
+        <w:t xml:space="preserve"> analizirane su osnovne funkcionalnosti aplikacije, definirane korisničke priče te je razrađen vremenski plan razvoja.</w:t>
       </w:r>
     </w:p>
     <w:p>
@@ -4584,70 +4546,33 @@
     </w:p>
     <w:p>
       <w:pPr>
-        <w:pStyle w:val="Imeiprezimekandidata"/>
-      </w:pPr>
-      <w:r>
         <w:rPr>
           <w:b/>
         </w:rPr>
-        <w:t>US#1:</w:t>
-      </w:r>
+      </w:pPr>
       <w:r>
         <w:rPr>
           <w:b/>
         </w:rPr>
-        <w:t xml:space="preserve">  </w:t>
-      </w:r>
-      <w:r>
-        <w:t>Analiza osnovnih funkcionalnosti aplikacije i vremens</w:t>
-      </w:r>
-      <w:r>
-        <w:t>ki</w:t>
-      </w:r>
-      <w:r>
-        <w:t xml:space="preserve"> plan razvoja i</w:t>
-      </w:r>
-      <w:r>
-        <w:t xml:space="preserve"> specifikacija </w:t>
-      </w:r>
-      <w:r>
-        <w:t>korisničkih, funkcionalnih i nefunkcionalnih zahtjeva</w:t>
-      </w:r>
-    </w:p>
-    <w:p>
-      <w:pPr>
-        <w:pStyle w:val="Imeiprezimekandidata"/>
-      </w:pPr>
-    </w:p>
-    <w:p>
-      <w:pPr>
+        <w:t xml:space="preserve">Tablica 2. </w:t>
+      </w:r>
+      <w:r>
         <w:rPr>
           <w:b/>
         </w:rPr>
-      </w:pPr>
+        <w:t>Zadaci koji se nala</w:t>
+      </w:r>
       <w:r>
         <w:rPr>
           <w:b/>
         </w:rPr>
-        <w:t xml:space="preserve">Tablica 2. </w:t>
+        <w:t xml:space="preserve">ze u </w:t>
       </w:r>
       <w:r>
         <w:rPr>
           <w:b/>
         </w:rPr>
-        <w:t>Zadaci koji se nala</w:t>
-      </w:r>
-      <w:r>
-        <w:rPr>
-          <w:b/>
-        </w:rPr>
-        <w:t xml:space="preserve">ze u </w:t>
-      </w:r>
-      <w:r>
-        <w:rPr>
-          <w:b/>
-        </w:rPr>
-        <w:t>US#1</w:t>
+        <w:t>provedbi pripreme za Scrum</w:t>
       </w:r>
     </w:p>
     <w:p>
@@ -6050,14 +5975,7 @@
               <w:rPr>
                 <w:b w:val="0"/>
               </w:rPr>
-              <w:t xml:space="preserve">Arhitektura </w:t>
-            </w:r>
-            <w:r>
-              <w:rPr>
-                <w:b w:val="0"/>
-              </w:rPr>
-              <w:lastRenderedPageBreak/>
-              <w:t>aplikacije</w:t>
+              <w:t>Arhitektura aplikacije</w:t>
             </w:r>
           </w:p>
         </w:tc>
@@ -6070,7 +5988,6 @@
               <w:cnfStyle w:val="000000100000" w:firstRow="0" w:lastRow="0" w:firstColumn="0" w:lastColumn="0" w:oddVBand="0" w:evenVBand="0" w:oddHBand="1" w:evenHBand="0" w:firstRowFirstColumn="0" w:firstRowLastColumn="0" w:lastRowFirstColumn="0" w:lastRowLastColumn="0"/>
             </w:pPr>
             <w:r>
-              <w:lastRenderedPageBreak/>
               <w:t>1 h</w:t>
             </w:r>
           </w:p>
@@ -6084,11 +6001,7 @@
               <w:cnfStyle w:val="000000100000" w:firstRow="0" w:lastRow="0" w:firstColumn="0" w:lastColumn="0" w:oddVBand="0" w:evenVBand="0" w:oddHBand="1" w:evenHBand="0" w:firstRowFirstColumn="0" w:firstRowLastColumn="0" w:lastRowFirstColumn="0" w:lastRowLastColumn="0"/>
             </w:pPr>
             <w:r>
-              <w:t xml:space="preserve">Anabel Li </w:t>
-            </w:r>
-            <w:r>
-              <w:lastRenderedPageBreak/>
-              <w:t>Kečkeš</w:t>
+              <w:t>Anabel Li Kečkeš</w:t>
             </w:r>
           </w:p>
         </w:tc>
@@ -6526,6 +6439,7 @@
               <w:rPr>
                 <w:b w:val="0"/>
               </w:rPr>
+              <w:lastRenderedPageBreak/>
               <w:t>Vremenski plan razvoja projekta</w:t>
             </w:r>
           </w:p>
@@ -8138,7 +8052,7 @@
                     <pic:cNvPicPr/>
                   </pic:nvPicPr>
                   <pic:blipFill>
-                    <a:blip r:embed="rId30"/>
+                    <a:blip r:embed="rId28"/>
                     <a:stretch>
                       <a:fillRect/>
                     </a:stretch>
@@ -8183,7 +8097,7 @@
         <w:rPr>
           <w:b/>
         </w:rPr>
-        <w:t>3</w:t>
+        <w:t>2</w:t>
       </w:r>
       <w:r>
         <w:rPr>
@@ -8251,7 +8165,7 @@
       <w:pPr>
         <w:pStyle w:val="Heading3"/>
       </w:pPr>
-      <w:bookmarkStart w:id="15" w:name="_Toc438583665"/>
+      <w:bookmarkStart w:id="15" w:name="_Toc438986160"/>
       <w:r>
         <w:lastRenderedPageBreak/>
         <w:t>4</w:t>
@@ -14801,7 +14715,7 @@
                     <pic:cNvPicPr/>
                   </pic:nvPicPr>
                   <pic:blipFill>
-                    <a:blip r:embed="rId31"/>
+                    <a:blip r:embed="rId29"/>
                     <a:stretch>
                       <a:fillRect/>
                     </a:stretch>
@@ -14861,7 +14775,7 @@
         <w:rPr>
           <w:b/>
         </w:rPr>
-        <w:t>4</w:t>
+        <w:t>3</w:t>
       </w:r>
       <w:r>
         <w:rPr>
@@ -14875,7 +14789,7 @@
         <w:pStyle w:val="Heading3"/>
         <w:ind w:left="720"/>
       </w:pPr>
-      <w:bookmarkStart w:id="16" w:name="_Toc438583666"/>
+      <w:bookmarkStart w:id="16" w:name="_Toc438986161"/>
       <w:r>
         <w:lastRenderedPageBreak/>
         <w:t xml:space="preserve">4.2.3. </w:t>
@@ -19912,7 +19826,7 @@
                     <pic:cNvPicPr/>
                   </pic:nvPicPr>
                   <pic:blipFill>
-                    <a:blip r:embed="rId32"/>
+                    <a:blip r:embed="rId30"/>
                     <a:stretch>
                       <a:fillRect/>
                     </a:stretch>
@@ -19952,7 +19866,7 @@
         <w:rPr>
           <w:b/>
         </w:rPr>
-        <w:t>5</w:t>
+        <w:t>4</w:t>
       </w:r>
       <w:r>
         <w:rPr>
@@ -20093,7 +20007,7 @@
         <w:noProof/>
         <w:color w:val="5B9BD5" w:themeColor="accent1"/>
       </w:rPr>
-      <w:t>5</w:t>
+      <w:t>23</w:t>
     </w:r>
     <w:r>
       <w:rPr>
@@ -24340,6 +24254,25 @@
       <w:lang w:eastAsia="hr-HR"/>
     </w:rPr>
   </w:style>
+  <w:style w:type="paragraph" w:styleId="Caption">
+    <w:name w:val="caption"/>
+    <w:basedOn w:val="Normal"/>
+    <w:next w:val="Normal"/>
+    <w:uiPriority w:val="35"/>
+    <w:unhideWhenUsed/>
+    <w:qFormat/>
+    <w:rsid w:val="00A608EA"/>
+    <w:pPr>
+      <w:spacing w:after="200" w:line="240" w:lineRule="auto"/>
+    </w:pPr>
+    <w:rPr>
+      <w:i/>
+      <w:iCs/>
+      <w:color w:val="44546A" w:themeColor="text2"/>
+      <w:sz w:val="18"/>
+      <w:szCs w:val="18"/>
+    </w:rPr>
+  </w:style>
 </w:styles>
 </file>
 
@@ -24609,7 +24542,7 @@
 </file>
 
 <file path=customXml/itemProps1.xml><?xml version="1.0" encoding="utf-8"?>
-<ds:datastoreItem xmlns:ds="http://schemas.openxmlformats.org/officeDocument/2006/customXml" ds:itemID="{E7103D7E-6FCF-43CA-8CFF-02BE5AA1EB76}">
+<ds:datastoreItem xmlns:ds="http://schemas.openxmlformats.org/officeDocument/2006/customXml" ds:itemID="{88E1E398-BEC2-4908-B23D-8F292AFE2577}">
   <ds:schemaRefs>
     <ds:schemaRef ds:uri="http://schemas.openxmlformats.org/officeDocument/2006/bibliography"/>
   </ds:schemaRefs>

</xml_diff>

<commit_message>
popratna dokumenatcija zadnji sprint
napravljena tablica za zadnji sprint ovog projekta
</commit_message>
<xml_diff>
--- a/dokumentacija/T13-PD-In4maticsQuiz-HorvatJarčovKečkešPopijač.docx
+++ b/dokumentacija/T13-PD-In4maticsQuiz-HorvatJarčovKečkešPopijač.docx
@@ -1,6 +1,6 @@
 
 <file path=word/document.xml><?xml version="1.0" encoding="utf-8"?>
-<w:document xmlns:wpc="http://schemas.microsoft.com/office/word/2010/wordprocessingCanvas" xmlns:mc="http://schemas.openxmlformats.org/markup-compatibility/2006" xmlns:o="urn:schemas-microsoft-com:office:office" xmlns:r="http://schemas.openxmlformats.org/officeDocument/2006/relationships" xmlns:m="http://schemas.openxmlformats.org/officeDocument/2006/math" xmlns:v="urn:schemas-microsoft-com:vml" xmlns:wp14="http://schemas.microsoft.com/office/word/2010/wordprocessingDrawing" xmlns:wp="http://schemas.openxmlformats.org/drawingml/2006/wordprocessingDrawing" xmlns:w10="urn:schemas-microsoft-com:office:word" xmlns:w="http://schemas.openxmlformats.org/wordprocessingml/2006/main" xmlns:w14="http://schemas.microsoft.com/office/word/2010/wordml" xmlns:wpg="http://schemas.microsoft.com/office/word/2010/wordprocessingGroup" xmlns:wpi="http://schemas.microsoft.com/office/word/2010/wordprocessingInk" xmlns:wne="http://schemas.microsoft.com/office/word/2006/wordml" xmlns:wps="http://schemas.microsoft.com/office/word/2010/wordprocessingShape" mc:Ignorable="w14 wp14">
+<w:document xmlns:wpc="http://schemas.microsoft.com/office/word/2010/wordprocessingCanvas" xmlns:mc="http://schemas.openxmlformats.org/markup-compatibility/2006" xmlns:o="urn:schemas-microsoft-com:office:office" xmlns:r="http://schemas.openxmlformats.org/officeDocument/2006/relationships" xmlns:m="http://schemas.openxmlformats.org/officeDocument/2006/math" xmlns:v="urn:schemas-microsoft-com:vml" xmlns:wp14="http://schemas.microsoft.com/office/word/2010/wordprocessingDrawing" xmlns:wp="http://schemas.openxmlformats.org/drawingml/2006/wordprocessingDrawing" xmlns:w10="urn:schemas-microsoft-com:office:word" xmlns:w="http://schemas.openxmlformats.org/wordprocessingml/2006/main" xmlns:w14="http://schemas.microsoft.com/office/word/2010/wordml" xmlns:w15="http://schemas.microsoft.com/office/word/2012/wordml" xmlns:wpg="http://schemas.microsoft.com/office/word/2010/wordprocessingGroup" xmlns:wpi="http://schemas.microsoft.com/office/word/2010/wordprocessingInk" xmlns:wne="http://schemas.microsoft.com/office/word/2006/wordml" xmlns:wps="http://schemas.microsoft.com/office/word/2010/wordprocessingShape" mc:Ignorable="w14 w15 wp14">
   <w:body>
     <w:p>
       <w:pPr>
@@ -416,7 +416,7 @@
           <w:szCs w:val="32"/>
         </w:rPr>
         <w:sectPr>
-          <w:footerReference w:type="default" r:id="rId9"/>
+          <w:footerReference w:type="default" r:id="rId8"/>
           <w:pgSz w:w="11906" w:h="16838" w:code="9"/>
           <w:pgMar w:top="851" w:right="1134" w:bottom="1701" w:left="1418" w:header="708" w:footer="708" w:gutter="0"/>
           <w:pgNumType w:fmt="upperRoman" w:start="1"/>
@@ -1325,7 +1325,7 @@
     <w:p>
       <w:pPr>
         <w:sectPr>
-          <w:footerReference w:type="default" r:id="rId10"/>
+          <w:footerReference w:type="default" r:id="rId9"/>
           <w:pgSz w:w="11906" w:h="16838" w:code="9"/>
           <w:pgMar w:top="851" w:right="1134" w:bottom="1701" w:left="1418" w:header="708" w:footer="708" w:gutter="0"/>
           <w:pgNumType w:fmt="upperRoman" w:start="1"/>
@@ -1333,8 +1333,6 @@
           <w:docGrid w:linePitch="360"/>
         </w:sectPr>
       </w:pPr>
-      <w:bookmarkStart w:id="1" w:name="_GoBack"/>
-      <w:bookmarkEnd w:id="1"/>
     </w:p>
     <w:p>
       <w:pPr>
@@ -1344,12 +1342,12 @@
           <w:numId w:val="44"/>
         </w:numPr>
       </w:pPr>
-      <w:bookmarkStart w:id="2" w:name="_Toc439008254"/>
+      <w:bookmarkStart w:id="1" w:name="_Toc439008254"/>
       <w:r>
         <w:lastRenderedPageBreak/>
         <w:t>Uvod</w:t>
       </w:r>
-      <w:bookmarkEnd w:id="2"/>
+      <w:bookmarkEnd w:id="1"/>
     </w:p>
     <w:p/>
     <w:p>
@@ -1544,7 +1542,7 @@
                     <pic:cNvPicPr/>
                   </pic:nvPicPr>
                   <pic:blipFill rotWithShape="1">
-                    <a:blip r:embed="rId11" cstate="print">
+                    <a:blip r:embed="rId10" cstate="print">
                       <a:extLst>
                         <a:ext uri="{28A0092B-C50C-407E-A947-70E740481C1C}">
                           <a14:useLocalDpi xmlns:a14="http://schemas.microsoft.com/office/drawing/2010/main" val="0"/>
@@ -1611,14 +1609,14 @@
           <w:numId w:val="0"/>
         </w:numPr>
       </w:pPr>
-      <w:bookmarkStart w:id="3" w:name="_Toc439008255"/>
+      <w:bookmarkStart w:id="2" w:name="_Toc439008255"/>
       <w:r>
         <w:t>1</w:t>
       </w:r>
       <w:r>
         <w:t>.2. Pismo namjere</w:t>
       </w:r>
-      <w:bookmarkEnd w:id="3"/>
+      <w:bookmarkEnd w:id="2"/>
     </w:p>
     <w:p>
       <w:pPr>
@@ -1673,7 +1671,7 @@
                     <pic:cNvPicPr/>
                   </pic:nvPicPr>
                   <pic:blipFill>
-                    <a:blip r:embed="rId12">
+                    <a:blip r:embed="rId11">
                       <a:extLst>
                         <a:ext uri="{28A0092B-C50C-407E-A947-70E740481C1C}">
                           <a14:useLocalDpi xmlns:a14="http://schemas.microsoft.com/office/drawing/2010/main" val="0"/>
@@ -1733,14 +1731,14 @@
           <w:numId w:val="44"/>
         </w:numPr>
       </w:pPr>
-      <w:bookmarkStart w:id="4" w:name="_Toc411969496"/>
-      <w:bookmarkStart w:id="5" w:name="_Toc439008256"/>
+      <w:bookmarkStart w:id="3" w:name="_Toc411969496"/>
+      <w:bookmarkStart w:id="4" w:name="_Toc439008256"/>
       <w:r>
         <w:lastRenderedPageBreak/>
         <w:t>Projektni plan</w:t>
       </w:r>
+      <w:bookmarkEnd w:id="3"/>
       <w:bookmarkEnd w:id="4"/>
-      <w:bookmarkEnd w:id="5"/>
     </w:p>
     <w:p/>
     <w:p>
@@ -1772,7 +1770,7 @@
                     <pic:cNvPicPr/>
                   </pic:nvPicPr>
                   <pic:blipFill>
-                    <a:blip r:embed="rId13" cstate="print">
+                    <a:blip r:embed="rId12" cstate="print">
                       <a:extLst>
                         <a:ext uri="{28A0092B-C50C-407E-A947-70E740481C1C}">
                           <a14:useLocalDpi xmlns:a14="http://schemas.microsoft.com/office/drawing/2010/main" val="0"/>
@@ -1821,7 +1819,7 @@
                     <pic:cNvPicPr/>
                   </pic:nvPicPr>
                   <pic:blipFill>
-                    <a:blip r:embed="rId14" cstate="print">
+                    <a:blip r:embed="rId13" cstate="print">
                       <a:extLst>
                         <a:ext uri="{28A0092B-C50C-407E-A947-70E740481C1C}">
                           <a14:useLocalDpi xmlns:a14="http://schemas.microsoft.com/office/drawing/2010/main" val="0"/>
@@ -1870,7 +1868,7 @@
                     <pic:cNvPicPr/>
                   </pic:nvPicPr>
                   <pic:blipFill>
-                    <a:blip r:embed="rId15" cstate="print">
+                    <a:blip r:embed="rId14" cstate="print">
                       <a:extLst>
                         <a:ext uri="{28A0092B-C50C-407E-A947-70E740481C1C}">
                           <a14:useLocalDpi xmlns:a14="http://schemas.microsoft.com/office/drawing/2010/main" val="0"/>
@@ -1984,7 +1982,7 @@
         </w:numPr>
         <w:ind w:left="480"/>
       </w:pPr>
-      <w:bookmarkStart w:id="6" w:name="_Toc439008257"/>
+      <w:bookmarkStart w:id="5" w:name="_Toc439008257"/>
       <w:r>
         <w:lastRenderedPageBreak/>
         <w:t>3</w:t>
@@ -1995,7 +1993,7 @@
       <w:r>
         <w:t>Proračun projekta</w:t>
       </w:r>
-      <w:bookmarkEnd w:id="6"/>
+      <w:bookmarkEnd w:id="5"/>
     </w:p>
     <w:p/>
     <w:p>
@@ -2486,7 +2484,7 @@
                     <pic:cNvPicPr/>
                   </pic:nvPicPr>
                   <pic:blipFill>
-                    <a:blip r:embed="rId16">
+                    <a:blip r:embed="rId15">
                       <a:extLst>
                         <a:ext uri="{28A0092B-C50C-407E-A947-70E740481C1C}">
                           <a14:useLocalDpi xmlns:a14="http://schemas.microsoft.com/office/drawing/2010/main" val="0"/>
@@ -2606,7 +2604,7 @@
                     <pic:cNvPicPr/>
                   </pic:nvPicPr>
                   <pic:blipFill>
-                    <a:blip r:embed="rId17">
+                    <a:blip r:embed="rId16">
                       <a:extLst>
                         <a:ext uri="{28A0092B-C50C-407E-A947-70E740481C1C}">
                           <a14:useLocalDpi xmlns:a14="http://schemas.microsoft.com/office/drawing/2010/main" val="0"/>
@@ -2947,14 +2945,14 @@
           <w:numId w:val="44"/>
         </w:numPr>
       </w:pPr>
-      <w:bookmarkStart w:id="7" w:name="_Toc411969497"/>
-      <w:bookmarkStart w:id="8" w:name="_Toc439008258"/>
+      <w:bookmarkStart w:id="6" w:name="_Toc411969497"/>
+      <w:bookmarkStart w:id="7" w:name="_Toc439008258"/>
       <w:r>
         <w:lastRenderedPageBreak/>
         <w:t>Metodologija razvoja</w:t>
       </w:r>
+      <w:bookmarkEnd w:id="6"/>
       <w:bookmarkEnd w:id="7"/>
-      <w:bookmarkEnd w:id="8"/>
     </w:p>
     <w:p/>
     <w:p>
@@ -3046,8 +3044,8 @@
         </w:numPr>
         <w:ind w:left="480"/>
       </w:pPr>
-      <w:bookmarkStart w:id="9" w:name="_Toc411969498"/>
-      <w:bookmarkStart w:id="10" w:name="_Toc439008259"/>
+      <w:bookmarkStart w:id="8" w:name="_Toc411969498"/>
+      <w:bookmarkStart w:id="9" w:name="_Toc439008259"/>
       <w:r>
         <w:lastRenderedPageBreak/>
         <w:t>4</w:t>
@@ -3061,9 +3059,9 @@
       <w:r>
         <w:t>Definiranje tima</w:t>
       </w:r>
-      <w:bookmarkStart w:id="11" w:name="_Toc403663420"/>
+      <w:bookmarkStart w:id="10" w:name="_Toc403663420"/>
+      <w:bookmarkEnd w:id="8"/>
       <w:bookmarkEnd w:id="9"/>
-      <w:bookmarkEnd w:id="10"/>
     </w:p>
     <w:p/>
     <w:p>
@@ -3307,7 +3305,7 @@
         </w:numPr>
         <w:ind w:left="480"/>
       </w:pPr>
-      <w:bookmarkStart w:id="12" w:name="_Toc439008260"/>
+      <w:bookmarkStart w:id="11" w:name="_Toc439008260"/>
       <w:r>
         <w:lastRenderedPageBreak/>
         <w:t>4</w:t>
@@ -3333,7 +3331,7 @@
       <w:r>
         <w:t>ck Scrum alat</w:t>
       </w:r>
-      <w:bookmarkEnd w:id="12"/>
+      <w:bookmarkEnd w:id="11"/>
     </w:p>
     <w:p>
       <w:pPr>
@@ -3587,7 +3585,7 @@
                     <pic:cNvPicPr/>
                   </pic:nvPicPr>
                   <pic:blipFill>
-                    <a:blip r:embed="rId18">
+                    <a:blip r:embed="rId17">
                       <a:extLst>
                         <a:ext uri="{28A0092B-C50C-407E-A947-70E740481C1C}">
                           <a14:useLocalDpi xmlns:a14="http://schemas.microsoft.com/office/drawing/2010/main" val="0"/>
@@ -3642,7 +3640,7 @@
                     <pic:cNvPicPr/>
                   </pic:nvPicPr>
                   <pic:blipFill>
-                    <a:blip r:embed="rId19">
+                    <a:blip r:embed="rId18">
                       <a:extLst>
                         <a:ext uri="{28A0092B-C50C-407E-A947-70E740481C1C}">
                           <a14:useLocalDpi xmlns:a14="http://schemas.microsoft.com/office/drawing/2010/main" val="0"/>
@@ -3760,7 +3758,7 @@
                     <pic:cNvPicPr/>
                   </pic:nvPicPr>
                   <pic:blipFill>
-                    <a:blip r:embed="rId20">
+                    <a:blip r:embed="rId19">
                       <a:extLst>
                         <a:ext uri="{28A0092B-C50C-407E-A947-70E740481C1C}">
                           <a14:useLocalDpi xmlns:a14="http://schemas.microsoft.com/office/drawing/2010/main" val="0"/>
@@ -3871,7 +3869,7 @@
                     <pic:cNvPicPr/>
                   </pic:nvPicPr>
                   <pic:blipFill>
-                    <a:blip r:embed="rId21">
+                    <a:blip r:embed="rId20">
                       <a:extLst>
                         <a:ext uri="{28A0092B-C50C-407E-A947-70E740481C1C}">
                           <a14:useLocalDpi xmlns:a14="http://schemas.microsoft.com/office/drawing/2010/main" val="0"/>
@@ -3981,7 +3979,7 @@
                     <pic:cNvPicPr/>
                   </pic:nvPicPr>
                   <pic:blipFill>
-                    <a:blip r:embed="rId22"/>
+                    <a:blip r:embed="rId21"/>
                     <a:stretch>
                       <a:fillRect/>
                     </a:stretch>
@@ -4092,11 +4090,11 @@
         </w:numPr>
         <w:ind w:left="480"/>
       </w:pPr>
-      <w:bookmarkStart w:id="13" w:name="_Toc439008261"/>
+      <w:bookmarkStart w:id="12" w:name="_Toc439008261"/>
       <w:r>
         <w:t>4.3. Dnevni sastanci</w:t>
       </w:r>
-      <w:bookmarkEnd w:id="13"/>
+      <w:bookmarkEnd w:id="12"/>
       <w:r>
         <w:t xml:space="preserve"> </w:t>
       </w:r>
@@ -4158,7 +4156,7 @@
                     <pic:cNvPicPr/>
                   </pic:nvPicPr>
                   <pic:blipFill>
-                    <a:blip r:embed="rId23" cstate="print">
+                    <a:blip r:embed="rId22" cstate="print">
                       <a:extLst>
                         <a:ext uri="{28A0092B-C50C-407E-A947-70E740481C1C}">
                           <a14:useLocalDpi xmlns:a14="http://schemas.microsoft.com/office/drawing/2010/main" val="0"/>
@@ -4205,7 +4203,7 @@
                     <pic:cNvPicPr/>
                   </pic:nvPicPr>
                   <pic:blipFill>
-                    <a:blip r:embed="rId24" cstate="print">
+                    <a:blip r:embed="rId23" cstate="print">
                       <a:extLst>
                         <a:ext uri="{28A0092B-C50C-407E-A947-70E740481C1C}">
                           <a14:useLocalDpi xmlns:a14="http://schemas.microsoft.com/office/drawing/2010/main" val="0"/>
@@ -4252,7 +4250,7 @@
                     <pic:cNvPicPr/>
                   </pic:nvPicPr>
                   <pic:blipFill>
-                    <a:blip r:embed="rId25" cstate="print">
+                    <a:blip r:embed="rId24" cstate="print">
                       <a:extLst>
                         <a:ext uri="{28A0092B-C50C-407E-A947-70E740481C1C}">
                           <a14:useLocalDpi xmlns:a14="http://schemas.microsoft.com/office/drawing/2010/main" val="0"/>
@@ -4299,7 +4297,7 @@
                     <pic:cNvPicPr/>
                   </pic:nvPicPr>
                   <pic:blipFill>
-                    <a:blip r:embed="rId26" cstate="print">
+                    <a:blip r:embed="rId25" cstate="print">
                       <a:extLst>
                         <a:ext uri="{28A0092B-C50C-407E-A947-70E740481C1C}">
                           <a14:useLocalDpi xmlns:a14="http://schemas.microsoft.com/office/drawing/2010/main" val="0"/>
@@ -4366,7 +4364,7 @@
                     <pic:cNvPicPr/>
                   </pic:nvPicPr>
                   <pic:blipFill>
-                    <a:blip r:embed="rId27">
+                    <a:blip r:embed="rId26">
                       <a:extLst>
                         <a:ext uri="{28A0092B-C50C-407E-A947-70E740481C1C}">
                           <a14:useLocalDpi xmlns:a14="http://schemas.microsoft.com/office/drawing/2010/main" val="0"/>
@@ -4401,7 +4399,7 @@
           <w:b/>
         </w:rPr>
         <w:sectPr>
-          <w:footerReference w:type="default" r:id="rId28"/>
+          <w:footerReference w:type="default" r:id="rId27"/>
           <w:pgSz w:w="11906" w:h="16838" w:code="9"/>
           <w:pgMar w:top="851" w:right="1134" w:bottom="1701" w:left="1418" w:header="709" w:footer="709" w:gutter="0"/>
           <w:cols w:space="708"/>
@@ -4458,7 +4456,7 @@
       <w:pPr>
         <w:pStyle w:val="Naslov3"/>
       </w:pPr>
-      <w:bookmarkStart w:id="14" w:name="_Toc439008262"/>
+      <w:bookmarkStart w:id="13" w:name="_Toc439008262"/>
       <w:r>
         <w:t>4</w:t>
       </w:r>
@@ -4471,7 +4469,7 @@
       <w:r>
         <w:t xml:space="preserve"> – detaljna specifikacija</w:t>
       </w:r>
-      <w:bookmarkEnd w:id="14"/>
+      <w:bookmarkEnd w:id="13"/>
     </w:p>
     <w:p/>
     <w:p>
@@ -8004,7 +8002,7 @@
                     <pic:cNvPicPr/>
                   </pic:nvPicPr>
                   <pic:blipFill>
-                    <a:blip r:embed="rId29"/>
+                    <a:blip r:embed="rId28"/>
                     <a:stretch>
                       <a:fillRect/>
                     </a:stretch>
@@ -8061,7 +8059,7 @@
     <w:p/>
     <w:p/>
     <w:p/>
-    <w:bookmarkEnd w:id="11"/>
+    <w:bookmarkEnd w:id="10"/>
     <w:p>
       <w:pPr>
         <w:pStyle w:val="Tijeloteksta1"/>
@@ -8117,7 +8115,7 @@
       <w:pPr>
         <w:pStyle w:val="Naslov3"/>
       </w:pPr>
-      <w:bookmarkStart w:id="15" w:name="_Toc439008263"/>
+      <w:bookmarkStart w:id="14" w:name="_Toc439008263"/>
       <w:r>
         <w:lastRenderedPageBreak/>
         <w:t>4</w:t>
@@ -8125,7 +8123,7 @@
       <w:r>
         <w:t>.2.2. Sprint 2 – detaljna specifikacija</w:t>
       </w:r>
-      <w:bookmarkEnd w:id="15"/>
+      <w:bookmarkEnd w:id="14"/>
     </w:p>
     <w:p>
       <w:r>
@@ -14667,7 +14665,7 @@
                     <pic:cNvPicPr/>
                   </pic:nvPicPr>
                   <pic:blipFill>
-                    <a:blip r:embed="rId30"/>
+                    <a:blip r:embed="rId29"/>
                     <a:stretch>
                       <a:fillRect/>
                     </a:stretch>
@@ -14741,7 +14739,7 @@
         <w:pStyle w:val="Naslov3"/>
         <w:ind w:left="720"/>
       </w:pPr>
-      <w:bookmarkStart w:id="16" w:name="_Toc439008264"/>
+      <w:bookmarkStart w:id="15" w:name="_Toc439008264"/>
       <w:r>
         <w:lastRenderedPageBreak/>
         <w:t xml:space="preserve">4.2.3. </w:t>
@@ -14749,7 +14747,7 @@
       <w:r>
         <w:t>Sprint 3 – detaljna specifikacija</w:t>
       </w:r>
-      <w:bookmarkEnd w:id="16"/>
+      <w:bookmarkEnd w:id="15"/>
     </w:p>
     <w:p/>
     <w:p>
@@ -19778,7 +19776,7 @@
                     <pic:cNvPicPr/>
                   </pic:nvPicPr>
                   <pic:blipFill>
-                    <a:blip r:embed="rId31"/>
+                    <a:blip r:embed="rId30"/>
                     <a:stretch>
                       <a:fillRect/>
                     </a:stretch>
@@ -19831,6 +19829,2079 @@
       <w:pPr>
         <w:pStyle w:val="Imeiprezimekandidata"/>
       </w:pPr>
+      <w:r>
+        <w:rPr>
+          <w:b/>
+        </w:rPr>
+        <w:lastRenderedPageBreak/>
+        <w:t>US#7</w:t>
+      </w:r>
+      <w:r>
+        <w:rPr>
+          <w:b/>
+        </w:rPr>
+        <w:t>:</w:t>
+      </w:r>
+      <w:r>
+        <w:t xml:space="preserve">  Mogućnost ažuriranja pitanja od strane administratora </w:t>
+      </w:r>
+    </w:p>
+    <w:p>
+      <w:pPr>
+        <w:pStyle w:val="Imeiprezimekandidata"/>
+      </w:pPr>
+    </w:p>
+    <w:tbl>
+      <w:tblPr>
+        <w:tblStyle w:val="GridTable4-Accent31"/>
+        <w:tblW w:w="0" w:type="auto"/>
+        <w:tblLayout w:type="fixed"/>
+        <w:tblLook w:val="04A0" w:firstRow="1" w:lastRow="0" w:firstColumn="1" w:lastColumn="0" w:noHBand="0" w:noVBand="1"/>
+      </w:tblPr>
+      <w:tblGrid>
+        <w:gridCol w:w="1483"/>
+        <w:gridCol w:w="1050"/>
+        <w:gridCol w:w="1030"/>
+        <w:gridCol w:w="245"/>
+        <w:gridCol w:w="318"/>
+        <w:gridCol w:w="318"/>
+        <w:gridCol w:w="318"/>
+        <w:gridCol w:w="319"/>
+        <w:gridCol w:w="319"/>
+        <w:gridCol w:w="319"/>
+        <w:gridCol w:w="319"/>
+        <w:gridCol w:w="319"/>
+        <w:gridCol w:w="319"/>
+        <w:gridCol w:w="419"/>
+        <w:gridCol w:w="419"/>
+        <w:gridCol w:w="419"/>
+        <w:gridCol w:w="419"/>
+        <w:gridCol w:w="419"/>
+        <w:gridCol w:w="419"/>
+        <w:gridCol w:w="419"/>
+        <w:gridCol w:w="419"/>
+        <w:gridCol w:w="419"/>
+        <w:gridCol w:w="419"/>
+        <w:gridCol w:w="419"/>
+        <w:gridCol w:w="419"/>
+        <w:gridCol w:w="419"/>
+        <w:gridCol w:w="419"/>
+        <w:gridCol w:w="419"/>
+        <w:gridCol w:w="419"/>
+        <w:gridCol w:w="419"/>
+        <w:gridCol w:w="419"/>
+      </w:tblGrid>
+      <w:tr>
+        <w:trPr>
+          <w:cnfStyle w:val="100000000000" w:firstRow="1" w:lastRow="0" w:firstColumn="0" w:lastColumn="0" w:oddVBand="0" w:evenVBand="0" w:oddHBand="0" w:evenHBand="0" w:firstRowFirstColumn="0" w:firstRowLastColumn="0" w:lastRowFirstColumn="0" w:lastRowLastColumn="0"/>
+        </w:trPr>
+        <w:tc>
+          <w:tcPr>
+            <w:cnfStyle w:val="001000000000" w:firstRow="0" w:lastRow="0" w:firstColumn="1" w:lastColumn="0" w:oddVBand="0" w:evenVBand="0" w:oddHBand="0" w:evenHBand="0" w:firstRowFirstColumn="0" w:firstRowLastColumn="0" w:lastRowFirstColumn="0" w:lastRowLastColumn="0"/>
+            <w:tcW w:w="1483" w:type="dxa"/>
+          </w:tcPr>
+          <w:p>
+            <w:pPr>
+              <w:pStyle w:val="Imeiprezimekandidata"/>
+            </w:pPr>
+            <w:r>
+              <w:t>Naziv zadatka</w:t>
+            </w:r>
+          </w:p>
+        </w:tc>
+        <w:tc>
+          <w:tcPr>
+            <w:tcW w:w="1050" w:type="dxa"/>
+          </w:tcPr>
+          <w:p>
+            <w:pPr>
+              <w:pStyle w:val="Imeiprezimekandidata"/>
+              <w:cnfStyle w:val="100000000000" w:firstRow="1" w:lastRow="0" w:firstColumn="0" w:lastColumn="0" w:oddVBand="0" w:evenVBand="0" w:oddHBand="0" w:evenHBand="0" w:firstRowFirstColumn="0" w:firstRowLastColumn="0" w:lastRowFirstColumn="0" w:lastRowLastColumn="0"/>
+            </w:pPr>
+            <w:r>
+              <w:t>Trajanje zadatka</w:t>
+            </w:r>
+          </w:p>
+        </w:tc>
+        <w:tc>
+          <w:tcPr>
+            <w:tcW w:w="1030" w:type="dxa"/>
+          </w:tcPr>
+          <w:p>
+            <w:pPr>
+              <w:pStyle w:val="Imeiprezimekandidata"/>
+              <w:cnfStyle w:val="100000000000" w:firstRow="1" w:lastRow="0" w:firstColumn="0" w:lastColumn="0" w:oddVBand="0" w:evenVBand="0" w:oddHBand="0" w:evenHBand="0" w:firstRowFirstColumn="0" w:firstRowLastColumn="0" w:lastRowFirstColumn="0" w:lastRowLastColumn="0"/>
+            </w:pPr>
+            <w:r>
+              <w:t>Zadatak obavio</w:t>
+            </w:r>
+          </w:p>
+        </w:tc>
+        <w:tc>
+          <w:tcPr>
+            <w:tcW w:w="9817" w:type="dxa"/>
+            <w:gridSpan w:val="26"/>
+          </w:tcPr>
+          <w:p>
+            <w:pPr>
+              <w:pStyle w:val="Imeiprezimekandidata"/>
+              <w:cnfStyle w:val="100000000000" w:firstRow="1" w:lastRow="0" w:firstColumn="0" w:lastColumn="0" w:oddVBand="0" w:evenVBand="0" w:oddHBand="0" w:evenHBand="0" w:firstRowFirstColumn="0" w:firstRowLastColumn="0" w:lastRowFirstColumn="0" w:lastRowLastColumn="0"/>
+            </w:pPr>
+            <w:r>
+              <w:t xml:space="preserve">                                       </w:t>
+            </w:r>
+            <w:r>
+              <w:t xml:space="preserve">Dnevni napori za </w:t>
+            </w:r>
+            <w:proofErr w:type="spellStart"/>
+            <w:r>
+              <w:t>taskove</w:t>
+            </w:r>
+            <w:proofErr w:type="spellEnd"/>
+            <w:r>
+              <w:rPr>
+                <w:b w:val="0"/>
+              </w:rPr>
+              <w:t xml:space="preserve"> (</w:t>
+            </w:r>
+            <w:r>
+              <w:t>4/1/2016 do 31/1/2016</w:t>
+            </w:r>
+            <w:r>
+              <w:rPr>
+                <w:b w:val="0"/>
+              </w:rPr>
+              <w:t>)</w:t>
+            </w:r>
+          </w:p>
+        </w:tc>
+        <w:tc>
+          <w:tcPr>
+            <w:tcW w:w="419" w:type="dxa"/>
+          </w:tcPr>
+          <w:p>
+            <w:pPr>
+              <w:pStyle w:val="Imeiprezimekandidata"/>
+              <w:cnfStyle w:val="100000000000" w:firstRow="1" w:lastRow="0" w:firstColumn="0" w:lastColumn="0" w:oddVBand="0" w:evenVBand="0" w:oddHBand="0" w:evenHBand="0" w:firstRowFirstColumn="0" w:firstRowLastColumn="0" w:lastRowFirstColumn="0" w:lastRowLastColumn="0"/>
+            </w:pPr>
+          </w:p>
+        </w:tc>
+        <w:tc>
+          <w:tcPr>
+            <w:tcW w:w="419" w:type="dxa"/>
+          </w:tcPr>
+          <w:p>
+            <w:pPr>
+              <w:pStyle w:val="Imeiprezimekandidata"/>
+              <w:cnfStyle w:val="100000000000" w:firstRow="1" w:lastRow="0" w:firstColumn="0" w:lastColumn="0" w:oddVBand="0" w:evenVBand="0" w:oddHBand="0" w:evenHBand="0" w:firstRowFirstColumn="0" w:firstRowLastColumn="0" w:lastRowFirstColumn="0" w:lastRowLastColumn="0"/>
+            </w:pPr>
+          </w:p>
+        </w:tc>
+      </w:tr>
+      <w:tr>
+        <w:trPr>
+          <w:cnfStyle w:val="000000100000" w:firstRow="0" w:lastRow="0" w:firstColumn="0" w:lastColumn="0" w:oddVBand="0" w:evenVBand="0" w:oddHBand="1" w:evenHBand="0" w:firstRowFirstColumn="0" w:firstRowLastColumn="0" w:lastRowFirstColumn="0" w:lastRowLastColumn="0"/>
+        </w:trPr>
+        <w:tc>
+          <w:tcPr>
+            <w:cnfStyle w:val="001000000000" w:firstRow="0" w:lastRow="0" w:firstColumn="1" w:lastColumn="0" w:oddVBand="0" w:evenVBand="0" w:oddHBand="0" w:evenHBand="0" w:firstRowFirstColumn="0" w:firstRowLastColumn="0" w:lastRowFirstColumn="0" w:lastRowLastColumn="0"/>
+            <w:tcW w:w="3563" w:type="dxa"/>
+            <w:gridSpan w:val="3"/>
+          </w:tcPr>
+          <w:p>
+            <w:pPr>
+              <w:pStyle w:val="Imeiprezimekandidata"/>
+            </w:pPr>
+          </w:p>
+        </w:tc>
+        <w:tc>
+          <w:tcPr>
+            <w:tcW w:w="245" w:type="dxa"/>
+          </w:tcPr>
+          <w:p>
+            <w:pPr>
+              <w:pStyle w:val="Imeiprezimekandidata"/>
+              <w:cnfStyle w:val="000000100000" w:firstRow="0" w:lastRow="0" w:firstColumn="0" w:lastColumn="0" w:oddVBand="0" w:evenVBand="0" w:oddHBand="1" w:evenHBand="0" w:firstRowFirstColumn="0" w:firstRowLastColumn="0" w:lastRowFirstColumn="0" w:lastRowLastColumn="0"/>
+            </w:pPr>
+            <w:r>
+              <w:t>4</w:t>
+            </w:r>
+          </w:p>
+        </w:tc>
+        <w:tc>
+          <w:tcPr>
+            <w:tcW w:w="318" w:type="dxa"/>
+          </w:tcPr>
+          <w:p>
+            <w:pPr>
+              <w:pStyle w:val="Imeiprezimekandidata"/>
+              <w:cnfStyle w:val="000000100000" w:firstRow="0" w:lastRow="0" w:firstColumn="0" w:lastColumn="0" w:oddVBand="0" w:evenVBand="0" w:oddHBand="1" w:evenHBand="0" w:firstRowFirstColumn="0" w:firstRowLastColumn="0" w:lastRowFirstColumn="0" w:lastRowLastColumn="0"/>
+            </w:pPr>
+            <w:r>
+              <w:t>5</w:t>
+            </w:r>
+          </w:p>
+        </w:tc>
+        <w:tc>
+          <w:tcPr>
+            <w:tcW w:w="318" w:type="dxa"/>
+          </w:tcPr>
+          <w:p>
+            <w:pPr>
+              <w:pStyle w:val="Imeiprezimekandidata"/>
+              <w:cnfStyle w:val="000000100000" w:firstRow="0" w:lastRow="0" w:firstColumn="0" w:lastColumn="0" w:oddVBand="0" w:evenVBand="0" w:oddHBand="1" w:evenHBand="0" w:firstRowFirstColumn="0" w:firstRowLastColumn="0" w:lastRowFirstColumn="0" w:lastRowLastColumn="0"/>
+            </w:pPr>
+            <w:r>
+              <w:t>6</w:t>
+            </w:r>
+          </w:p>
+        </w:tc>
+        <w:tc>
+          <w:tcPr>
+            <w:tcW w:w="318" w:type="dxa"/>
+          </w:tcPr>
+          <w:p>
+            <w:pPr>
+              <w:pStyle w:val="Imeiprezimekandidata"/>
+              <w:cnfStyle w:val="000000100000" w:firstRow="0" w:lastRow="0" w:firstColumn="0" w:lastColumn="0" w:oddVBand="0" w:evenVBand="0" w:oddHBand="1" w:evenHBand="0" w:firstRowFirstColumn="0" w:firstRowLastColumn="0" w:lastRowFirstColumn="0" w:lastRowLastColumn="0"/>
+            </w:pPr>
+            <w:r>
+              <w:t>7</w:t>
+            </w:r>
+          </w:p>
+        </w:tc>
+        <w:tc>
+          <w:tcPr>
+            <w:tcW w:w="319" w:type="dxa"/>
+          </w:tcPr>
+          <w:p>
+            <w:pPr>
+              <w:pStyle w:val="Imeiprezimekandidata"/>
+              <w:cnfStyle w:val="000000100000" w:firstRow="0" w:lastRow="0" w:firstColumn="0" w:lastColumn="0" w:oddVBand="0" w:evenVBand="0" w:oddHBand="1" w:evenHBand="0" w:firstRowFirstColumn="0" w:firstRowLastColumn="0" w:lastRowFirstColumn="0" w:lastRowLastColumn="0"/>
+            </w:pPr>
+            <w:r>
+              <w:t>8</w:t>
+            </w:r>
+          </w:p>
+        </w:tc>
+        <w:tc>
+          <w:tcPr>
+            <w:tcW w:w="319" w:type="dxa"/>
+          </w:tcPr>
+          <w:p>
+            <w:pPr>
+              <w:pStyle w:val="Imeiprezimekandidata"/>
+              <w:cnfStyle w:val="000000100000" w:firstRow="0" w:lastRow="0" w:firstColumn="0" w:lastColumn="0" w:oddVBand="0" w:evenVBand="0" w:oddHBand="1" w:evenHBand="0" w:firstRowFirstColumn="0" w:firstRowLastColumn="0" w:lastRowFirstColumn="0" w:lastRowLastColumn="0"/>
+            </w:pPr>
+            <w:r>
+              <w:t>9</w:t>
+            </w:r>
+          </w:p>
+        </w:tc>
+        <w:tc>
+          <w:tcPr>
+            <w:tcW w:w="319" w:type="dxa"/>
+          </w:tcPr>
+          <w:p>
+            <w:pPr>
+              <w:pStyle w:val="Imeiprezimekandidata"/>
+              <w:cnfStyle w:val="000000100000" w:firstRow="0" w:lastRow="0" w:firstColumn="0" w:lastColumn="0" w:oddVBand="0" w:evenVBand="0" w:oddHBand="1" w:evenHBand="0" w:firstRowFirstColumn="0" w:firstRowLastColumn="0" w:lastRowFirstColumn="0" w:lastRowLastColumn="0"/>
+            </w:pPr>
+            <w:r>
+              <w:t>10</w:t>
+            </w:r>
+          </w:p>
+        </w:tc>
+        <w:tc>
+          <w:tcPr>
+            <w:tcW w:w="319" w:type="dxa"/>
+          </w:tcPr>
+          <w:p>
+            <w:pPr>
+              <w:pStyle w:val="Imeiprezimekandidata"/>
+              <w:cnfStyle w:val="000000100000" w:firstRow="0" w:lastRow="0" w:firstColumn="0" w:lastColumn="0" w:oddVBand="0" w:evenVBand="0" w:oddHBand="1" w:evenHBand="0" w:firstRowFirstColumn="0" w:firstRowLastColumn="0" w:lastRowFirstColumn="0" w:lastRowLastColumn="0"/>
+            </w:pPr>
+            <w:r>
+              <w:t>11</w:t>
+            </w:r>
+          </w:p>
+        </w:tc>
+        <w:tc>
+          <w:tcPr>
+            <w:tcW w:w="319" w:type="dxa"/>
+          </w:tcPr>
+          <w:p>
+            <w:pPr>
+              <w:pStyle w:val="Imeiprezimekandidata"/>
+              <w:cnfStyle w:val="000000100000" w:firstRow="0" w:lastRow="0" w:firstColumn="0" w:lastColumn="0" w:oddVBand="0" w:evenVBand="0" w:oddHBand="1" w:evenHBand="0" w:firstRowFirstColumn="0" w:firstRowLastColumn="0" w:lastRowFirstColumn="0" w:lastRowLastColumn="0"/>
+            </w:pPr>
+            <w:r>
+              <w:t>12</w:t>
+            </w:r>
+          </w:p>
+        </w:tc>
+        <w:tc>
+          <w:tcPr>
+            <w:tcW w:w="319" w:type="dxa"/>
+          </w:tcPr>
+          <w:p>
+            <w:pPr>
+              <w:pStyle w:val="Imeiprezimekandidata"/>
+              <w:cnfStyle w:val="000000100000" w:firstRow="0" w:lastRow="0" w:firstColumn="0" w:lastColumn="0" w:oddVBand="0" w:evenVBand="0" w:oddHBand="1" w:evenHBand="0" w:firstRowFirstColumn="0" w:firstRowLastColumn="0" w:lastRowFirstColumn="0" w:lastRowLastColumn="0"/>
+            </w:pPr>
+            <w:r>
+              <w:t>13</w:t>
+            </w:r>
+          </w:p>
+        </w:tc>
+        <w:tc>
+          <w:tcPr>
+            <w:tcW w:w="419" w:type="dxa"/>
+          </w:tcPr>
+          <w:p>
+            <w:pPr>
+              <w:pStyle w:val="Imeiprezimekandidata"/>
+              <w:cnfStyle w:val="000000100000" w:firstRow="0" w:lastRow="0" w:firstColumn="0" w:lastColumn="0" w:oddVBand="0" w:evenVBand="0" w:oddHBand="1" w:evenHBand="0" w:firstRowFirstColumn="0" w:firstRowLastColumn="0" w:lastRowFirstColumn="0" w:lastRowLastColumn="0"/>
+            </w:pPr>
+            <w:r>
+              <w:t>14</w:t>
+            </w:r>
+          </w:p>
+        </w:tc>
+        <w:tc>
+          <w:tcPr>
+            <w:tcW w:w="419" w:type="dxa"/>
+          </w:tcPr>
+          <w:p>
+            <w:pPr>
+              <w:pStyle w:val="Imeiprezimekandidata"/>
+              <w:cnfStyle w:val="000000100000" w:firstRow="0" w:lastRow="0" w:firstColumn="0" w:lastColumn="0" w:oddVBand="0" w:evenVBand="0" w:oddHBand="1" w:evenHBand="0" w:firstRowFirstColumn="0" w:firstRowLastColumn="0" w:lastRowFirstColumn="0" w:lastRowLastColumn="0"/>
+            </w:pPr>
+            <w:r>
+              <w:t>15</w:t>
+            </w:r>
+          </w:p>
+        </w:tc>
+        <w:tc>
+          <w:tcPr>
+            <w:tcW w:w="419" w:type="dxa"/>
+          </w:tcPr>
+          <w:p>
+            <w:pPr>
+              <w:pStyle w:val="Imeiprezimekandidata"/>
+              <w:cnfStyle w:val="000000100000" w:firstRow="0" w:lastRow="0" w:firstColumn="0" w:lastColumn="0" w:oddVBand="0" w:evenVBand="0" w:oddHBand="1" w:evenHBand="0" w:firstRowFirstColumn="0" w:firstRowLastColumn="0" w:lastRowFirstColumn="0" w:lastRowLastColumn="0"/>
+            </w:pPr>
+            <w:r>
+              <w:t>16</w:t>
+            </w:r>
+          </w:p>
+        </w:tc>
+        <w:tc>
+          <w:tcPr>
+            <w:tcW w:w="419" w:type="dxa"/>
+          </w:tcPr>
+          <w:p>
+            <w:pPr>
+              <w:pStyle w:val="Imeiprezimekandidata"/>
+              <w:cnfStyle w:val="000000100000" w:firstRow="0" w:lastRow="0" w:firstColumn="0" w:lastColumn="0" w:oddVBand="0" w:evenVBand="0" w:oddHBand="1" w:evenHBand="0" w:firstRowFirstColumn="0" w:firstRowLastColumn="0" w:lastRowFirstColumn="0" w:lastRowLastColumn="0"/>
+            </w:pPr>
+            <w:r>
+              <w:t>17</w:t>
+            </w:r>
+          </w:p>
+        </w:tc>
+        <w:tc>
+          <w:tcPr>
+            <w:tcW w:w="419" w:type="dxa"/>
+          </w:tcPr>
+          <w:p>
+            <w:pPr>
+              <w:pStyle w:val="Imeiprezimekandidata"/>
+              <w:cnfStyle w:val="000000100000" w:firstRow="0" w:lastRow="0" w:firstColumn="0" w:lastColumn="0" w:oddVBand="0" w:evenVBand="0" w:oddHBand="1" w:evenHBand="0" w:firstRowFirstColumn="0" w:firstRowLastColumn="0" w:lastRowFirstColumn="0" w:lastRowLastColumn="0"/>
+            </w:pPr>
+            <w:r>
+              <w:t>18</w:t>
+            </w:r>
+          </w:p>
+        </w:tc>
+        <w:tc>
+          <w:tcPr>
+            <w:tcW w:w="419" w:type="dxa"/>
+          </w:tcPr>
+          <w:p>
+            <w:pPr>
+              <w:pStyle w:val="Imeiprezimekandidata"/>
+              <w:cnfStyle w:val="000000100000" w:firstRow="0" w:lastRow="0" w:firstColumn="0" w:lastColumn="0" w:oddVBand="0" w:evenVBand="0" w:oddHBand="1" w:evenHBand="0" w:firstRowFirstColumn="0" w:firstRowLastColumn="0" w:lastRowFirstColumn="0" w:lastRowLastColumn="0"/>
+            </w:pPr>
+            <w:r>
+              <w:t>19</w:t>
+            </w:r>
+          </w:p>
+        </w:tc>
+        <w:tc>
+          <w:tcPr>
+            <w:tcW w:w="419" w:type="dxa"/>
+          </w:tcPr>
+          <w:p>
+            <w:pPr>
+              <w:pStyle w:val="Imeiprezimekandidata"/>
+              <w:cnfStyle w:val="000000100000" w:firstRow="0" w:lastRow="0" w:firstColumn="0" w:lastColumn="0" w:oddVBand="0" w:evenVBand="0" w:oddHBand="1" w:evenHBand="0" w:firstRowFirstColumn="0" w:firstRowLastColumn="0" w:lastRowFirstColumn="0" w:lastRowLastColumn="0"/>
+            </w:pPr>
+            <w:r>
+              <w:t>20</w:t>
+            </w:r>
+          </w:p>
+        </w:tc>
+        <w:tc>
+          <w:tcPr>
+            <w:tcW w:w="419" w:type="dxa"/>
+          </w:tcPr>
+          <w:p>
+            <w:pPr>
+              <w:pStyle w:val="Imeiprezimekandidata"/>
+              <w:cnfStyle w:val="000000100000" w:firstRow="0" w:lastRow="0" w:firstColumn="0" w:lastColumn="0" w:oddVBand="0" w:evenVBand="0" w:oddHBand="1" w:evenHBand="0" w:firstRowFirstColumn="0" w:firstRowLastColumn="0" w:lastRowFirstColumn="0" w:lastRowLastColumn="0"/>
+            </w:pPr>
+            <w:r>
+              <w:t>21</w:t>
+            </w:r>
+          </w:p>
+        </w:tc>
+        <w:tc>
+          <w:tcPr>
+            <w:tcW w:w="419" w:type="dxa"/>
+          </w:tcPr>
+          <w:p>
+            <w:pPr>
+              <w:pStyle w:val="Imeiprezimekandidata"/>
+              <w:cnfStyle w:val="000000100000" w:firstRow="0" w:lastRow="0" w:firstColumn="0" w:lastColumn="0" w:oddVBand="0" w:evenVBand="0" w:oddHBand="1" w:evenHBand="0" w:firstRowFirstColumn="0" w:firstRowLastColumn="0" w:lastRowFirstColumn="0" w:lastRowLastColumn="0"/>
+            </w:pPr>
+            <w:r>
+              <w:t>22</w:t>
+            </w:r>
+          </w:p>
+        </w:tc>
+        <w:tc>
+          <w:tcPr>
+            <w:tcW w:w="419" w:type="dxa"/>
+          </w:tcPr>
+          <w:p>
+            <w:pPr>
+              <w:pStyle w:val="Imeiprezimekandidata"/>
+              <w:cnfStyle w:val="000000100000" w:firstRow="0" w:lastRow="0" w:firstColumn="0" w:lastColumn="0" w:oddVBand="0" w:evenVBand="0" w:oddHBand="1" w:evenHBand="0" w:firstRowFirstColumn="0" w:firstRowLastColumn="0" w:lastRowFirstColumn="0" w:lastRowLastColumn="0"/>
+            </w:pPr>
+            <w:r>
+              <w:t>23</w:t>
+            </w:r>
+          </w:p>
+        </w:tc>
+        <w:tc>
+          <w:tcPr>
+            <w:tcW w:w="419" w:type="dxa"/>
+          </w:tcPr>
+          <w:p>
+            <w:pPr>
+              <w:pStyle w:val="Imeiprezimekandidata"/>
+              <w:cnfStyle w:val="000000100000" w:firstRow="0" w:lastRow="0" w:firstColumn="0" w:lastColumn="0" w:oddVBand="0" w:evenVBand="0" w:oddHBand="1" w:evenHBand="0" w:firstRowFirstColumn="0" w:firstRowLastColumn="0" w:lastRowFirstColumn="0" w:lastRowLastColumn="0"/>
+            </w:pPr>
+            <w:r>
+              <w:t>24</w:t>
+            </w:r>
+          </w:p>
+        </w:tc>
+        <w:tc>
+          <w:tcPr>
+            <w:tcW w:w="419" w:type="dxa"/>
+          </w:tcPr>
+          <w:p>
+            <w:pPr>
+              <w:pStyle w:val="Imeiprezimekandidata"/>
+              <w:cnfStyle w:val="000000100000" w:firstRow="0" w:lastRow="0" w:firstColumn="0" w:lastColumn="0" w:oddVBand="0" w:evenVBand="0" w:oddHBand="1" w:evenHBand="0" w:firstRowFirstColumn="0" w:firstRowLastColumn="0" w:lastRowFirstColumn="0" w:lastRowLastColumn="0"/>
+            </w:pPr>
+            <w:r>
+              <w:t>25</w:t>
+            </w:r>
+          </w:p>
+        </w:tc>
+        <w:tc>
+          <w:tcPr>
+            <w:tcW w:w="419" w:type="dxa"/>
+          </w:tcPr>
+          <w:p>
+            <w:pPr>
+              <w:pStyle w:val="Imeiprezimekandidata"/>
+              <w:cnfStyle w:val="000000100000" w:firstRow="0" w:lastRow="0" w:firstColumn="0" w:lastColumn="0" w:oddVBand="0" w:evenVBand="0" w:oddHBand="1" w:evenHBand="0" w:firstRowFirstColumn="0" w:firstRowLastColumn="0" w:lastRowFirstColumn="0" w:lastRowLastColumn="0"/>
+            </w:pPr>
+            <w:r>
+              <w:t>26</w:t>
+            </w:r>
+          </w:p>
+        </w:tc>
+        <w:tc>
+          <w:tcPr>
+            <w:tcW w:w="419" w:type="dxa"/>
+          </w:tcPr>
+          <w:p>
+            <w:pPr>
+              <w:pStyle w:val="Imeiprezimekandidata"/>
+              <w:cnfStyle w:val="000000100000" w:firstRow="0" w:lastRow="0" w:firstColumn="0" w:lastColumn="0" w:oddVBand="0" w:evenVBand="0" w:oddHBand="1" w:evenHBand="0" w:firstRowFirstColumn="0" w:firstRowLastColumn="0" w:lastRowFirstColumn="0" w:lastRowLastColumn="0"/>
+            </w:pPr>
+            <w:r>
+              <w:t>27</w:t>
+            </w:r>
+          </w:p>
+        </w:tc>
+        <w:tc>
+          <w:tcPr>
+            <w:tcW w:w="419" w:type="dxa"/>
+          </w:tcPr>
+          <w:p>
+            <w:pPr>
+              <w:pStyle w:val="Imeiprezimekandidata"/>
+              <w:cnfStyle w:val="000000100000" w:firstRow="0" w:lastRow="0" w:firstColumn="0" w:lastColumn="0" w:oddVBand="0" w:evenVBand="0" w:oddHBand="1" w:evenHBand="0" w:firstRowFirstColumn="0" w:firstRowLastColumn="0" w:lastRowFirstColumn="0" w:lastRowLastColumn="0"/>
+            </w:pPr>
+            <w:r>
+              <w:t>28</w:t>
+            </w:r>
+          </w:p>
+        </w:tc>
+        <w:tc>
+          <w:tcPr>
+            <w:tcW w:w="419" w:type="dxa"/>
+          </w:tcPr>
+          <w:p>
+            <w:pPr>
+              <w:pStyle w:val="Imeiprezimekandidata"/>
+              <w:cnfStyle w:val="000000100000" w:firstRow="0" w:lastRow="0" w:firstColumn="0" w:lastColumn="0" w:oddVBand="0" w:evenVBand="0" w:oddHBand="1" w:evenHBand="0" w:firstRowFirstColumn="0" w:firstRowLastColumn="0" w:lastRowFirstColumn="0" w:lastRowLastColumn="0"/>
+            </w:pPr>
+            <w:r>
+              <w:t>29</w:t>
+            </w:r>
+          </w:p>
+        </w:tc>
+        <w:tc>
+          <w:tcPr>
+            <w:tcW w:w="419" w:type="dxa"/>
+          </w:tcPr>
+          <w:p>
+            <w:pPr>
+              <w:pStyle w:val="Imeiprezimekandidata"/>
+              <w:cnfStyle w:val="000000100000" w:firstRow="0" w:lastRow="0" w:firstColumn="0" w:lastColumn="0" w:oddVBand="0" w:evenVBand="0" w:oddHBand="1" w:evenHBand="0" w:firstRowFirstColumn="0" w:firstRowLastColumn="0" w:lastRowFirstColumn="0" w:lastRowLastColumn="0"/>
+            </w:pPr>
+            <w:r>
+              <w:t>30</w:t>
+            </w:r>
+          </w:p>
+        </w:tc>
+        <w:tc>
+          <w:tcPr>
+            <w:tcW w:w="419" w:type="dxa"/>
+          </w:tcPr>
+          <w:p>
+            <w:pPr>
+              <w:pStyle w:val="Imeiprezimekandidata"/>
+              <w:cnfStyle w:val="000000100000" w:firstRow="0" w:lastRow="0" w:firstColumn="0" w:lastColumn="0" w:oddVBand="0" w:evenVBand="0" w:oddHBand="1" w:evenHBand="0" w:firstRowFirstColumn="0" w:firstRowLastColumn="0" w:lastRowFirstColumn="0" w:lastRowLastColumn="0"/>
+            </w:pPr>
+            <w:r>
+              <w:t>31</w:t>
+            </w:r>
+          </w:p>
+        </w:tc>
+      </w:tr>
+      <w:tr>
+        <w:tc>
+          <w:tcPr>
+            <w:cnfStyle w:val="001000000000" w:firstRow="0" w:lastRow="0" w:firstColumn="1" w:lastColumn="0" w:oddVBand="0" w:evenVBand="0" w:oddHBand="0" w:evenHBand="0" w:firstRowFirstColumn="0" w:firstRowLastColumn="0" w:lastRowFirstColumn="0" w:lastRowLastColumn="0"/>
+            <w:tcW w:w="1483" w:type="dxa"/>
+          </w:tcPr>
+          <w:p>
+            <w:pPr>
+              <w:pStyle w:val="Imeiprezimekandidata"/>
+            </w:pPr>
+          </w:p>
+        </w:tc>
+        <w:tc>
+          <w:tcPr>
+            <w:tcW w:w="1050" w:type="dxa"/>
+          </w:tcPr>
+          <w:p>
+            <w:pPr>
+              <w:pStyle w:val="Imeiprezimekandidata"/>
+              <w:cnfStyle w:val="000000000000" w:firstRow="0" w:lastRow="0" w:firstColumn="0" w:lastColumn="0" w:oddVBand="0" w:evenVBand="0" w:oddHBand="0" w:evenHBand="0" w:firstRowFirstColumn="0" w:firstRowLastColumn="0" w:lastRowFirstColumn="0" w:lastRowLastColumn="0"/>
+            </w:pPr>
+          </w:p>
+        </w:tc>
+        <w:tc>
+          <w:tcPr>
+            <w:tcW w:w="1030" w:type="dxa"/>
+          </w:tcPr>
+          <w:p>
+            <w:pPr>
+              <w:pStyle w:val="Imeiprezimekandidata"/>
+              <w:cnfStyle w:val="000000000000" w:firstRow="0" w:lastRow="0" w:firstColumn="0" w:lastColumn="0" w:oddVBand="0" w:evenVBand="0" w:oddHBand="0" w:evenHBand="0" w:firstRowFirstColumn="0" w:firstRowLastColumn="0" w:lastRowFirstColumn="0" w:lastRowLastColumn="0"/>
+            </w:pPr>
+          </w:p>
+        </w:tc>
+        <w:tc>
+          <w:tcPr>
+            <w:tcW w:w="245" w:type="dxa"/>
+          </w:tcPr>
+          <w:p>
+            <w:pPr>
+              <w:pStyle w:val="Imeiprezimekandidata"/>
+              <w:cnfStyle w:val="000000000000" w:firstRow="0" w:lastRow="0" w:firstColumn="0" w:lastColumn="0" w:oddVBand="0" w:evenVBand="0" w:oddHBand="0" w:evenHBand="0" w:firstRowFirstColumn="0" w:firstRowLastColumn="0" w:lastRowFirstColumn="0" w:lastRowLastColumn="0"/>
+            </w:pPr>
+          </w:p>
+        </w:tc>
+        <w:tc>
+          <w:tcPr>
+            <w:tcW w:w="318" w:type="dxa"/>
+          </w:tcPr>
+          <w:p>
+            <w:pPr>
+              <w:pStyle w:val="Imeiprezimekandidata"/>
+              <w:cnfStyle w:val="000000000000" w:firstRow="0" w:lastRow="0" w:firstColumn="0" w:lastColumn="0" w:oddVBand="0" w:evenVBand="0" w:oddHBand="0" w:evenHBand="0" w:firstRowFirstColumn="0" w:firstRowLastColumn="0" w:lastRowFirstColumn="0" w:lastRowLastColumn="0"/>
+            </w:pPr>
+          </w:p>
+        </w:tc>
+        <w:tc>
+          <w:tcPr>
+            <w:tcW w:w="318" w:type="dxa"/>
+          </w:tcPr>
+          <w:p>
+            <w:pPr>
+              <w:pStyle w:val="Imeiprezimekandidata"/>
+              <w:cnfStyle w:val="000000000000" w:firstRow="0" w:lastRow="0" w:firstColumn="0" w:lastColumn="0" w:oddVBand="0" w:evenVBand="0" w:oddHBand="0" w:evenHBand="0" w:firstRowFirstColumn="0" w:firstRowLastColumn="0" w:lastRowFirstColumn="0" w:lastRowLastColumn="0"/>
+            </w:pPr>
+          </w:p>
+        </w:tc>
+        <w:tc>
+          <w:tcPr>
+            <w:tcW w:w="318" w:type="dxa"/>
+          </w:tcPr>
+          <w:p>
+            <w:pPr>
+              <w:pStyle w:val="Imeiprezimekandidata"/>
+              <w:cnfStyle w:val="000000000000" w:firstRow="0" w:lastRow="0" w:firstColumn="0" w:lastColumn="0" w:oddVBand="0" w:evenVBand="0" w:oddHBand="0" w:evenHBand="0" w:firstRowFirstColumn="0" w:firstRowLastColumn="0" w:lastRowFirstColumn="0" w:lastRowLastColumn="0"/>
+            </w:pPr>
+          </w:p>
+        </w:tc>
+        <w:tc>
+          <w:tcPr>
+            <w:tcW w:w="319" w:type="dxa"/>
+          </w:tcPr>
+          <w:p>
+            <w:pPr>
+              <w:pStyle w:val="Imeiprezimekandidata"/>
+              <w:cnfStyle w:val="000000000000" w:firstRow="0" w:lastRow="0" w:firstColumn="0" w:lastColumn="0" w:oddVBand="0" w:evenVBand="0" w:oddHBand="0" w:evenHBand="0" w:firstRowFirstColumn="0" w:firstRowLastColumn="0" w:lastRowFirstColumn="0" w:lastRowLastColumn="0"/>
+            </w:pPr>
+          </w:p>
+        </w:tc>
+        <w:tc>
+          <w:tcPr>
+            <w:tcW w:w="638" w:type="dxa"/>
+            <w:gridSpan w:val="2"/>
+            <w:vMerge w:val="restart"/>
+          </w:tcPr>
+          <w:p>
+            <w:pPr>
+              <w:jc w:val="center"/>
+              <w:cnfStyle w:val="000000000000" w:firstRow="0" w:lastRow="0" w:firstColumn="0" w:lastColumn="0" w:oddVBand="0" w:evenVBand="0" w:oddHBand="0" w:evenHBand="0" w:firstRowFirstColumn="0" w:firstRowLastColumn="0" w:lastRowFirstColumn="0" w:lastRowLastColumn="0"/>
+            </w:pPr>
+          </w:p>
+          <w:p>
+            <w:pPr>
+              <w:jc w:val="center"/>
+              <w:cnfStyle w:val="000000000000" w:firstRow="0" w:lastRow="0" w:firstColumn="0" w:lastColumn="0" w:oddVBand="0" w:evenVBand="0" w:oddHBand="0" w:evenHBand="0" w:firstRowFirstColumn="0" w:firstRowLastColumn="0" w:lastRowFirstColumn="0" w:lastRowLastColumn="0"/>
+            </w:pPr>
+            <w:r>
+              <w:t>V</w:t>
+            </w:r>
+          </w:p>
+          <w:p>
+            <w:pPr>
+              <w:jc w:val="center"/>
+              <w:cnfStyle w:val="000000000000" w:firstRow="0" w:lastRow="0" w:firstColumn="0" w:lastColumn="0" w:oddVBand="0" w:evenVBand="0" w:oddHBand="0" w:evenHBand="0" w:firstRowFirstColumn="0" w:firstRowLastColumn="0" w:lastRowFirstColumn="0" w:lastRowLastColumn="0"/>
+            </w:pPr>
+            <w:r>
+              <w:t>I</w:t>
+            </w:r>
+          </w:p>
+          <w:p>
+            <w:pPr>
+              <w:jc w:val="center"/>
+              <w:cnfStyle w:val="000000000000" w:firstRow="0" w:lastRow="0" w:firstColumn="0" w:lastColumn="0" w:oddVBand="0" w:evenVBand="0" w:oddHBand="0" w:evenHBand="0" w:firstRowFirstColumn="0" w:firstRowLastColumn="0" w:lastRowFirstColumn="0" w:lastRowLastColumn="0"/>
+            </w:pPr>
+            <w:r>
+              <w:t>K</w:t>
+            </w:r>
+          </w:p>
+          <w:p>
+            <w:pPr>
+              <w:jc w:val="center"/>
+              <w:cnfStyle w:val="000000000000" w:firstRow="0" w:lastRow="0" w:firstColumn="0" w:lastColumn="0" w:oddVBand="0" w:evenVBand="0" w:oddHBand="0" w:evenHBand="0" w:firstRowFirstColumn="0" w:firstRowLastColumn="0" w:lastRowFirstColumn="0" w:lastRowLastColumn="0"/>
+            </w:pPr>
+            <w:r>
+              <w:t>E</w:t>
+            </w:r>
+          </w:p>
+          <w:p>
+            <w:pPr>
+              <w:jc w:val="center"/>
+              <w:cnfStyle w:val="000000000000" w:firstRow="0" w:lastRow="0" w:firstColumn="0" w:lastColumn="0" w:oddVBand="0" w:evenVBand="0" w:oddHBand="0" w:evenHBand="0" w:firstRowFirstColumn="0" w:firstRowLastColumn="0" w:lastRowFirstColumn="0" w:lastRowLastColumn="0"/>
+            </w:pPr>
+            <w:r>
+              <w:t>N</w:t>
+            </w:r>
+          </w:p>
+          <w:p>
+            <w:pPr>
+              <w:jc w:val="center"/>
+              <w:cnfStyle w:val="000000000000" w:firstRow="0" w:lastRow="0" w:firstColumn="0" w:lastColumn="0" w:oddVBand="0" w:evenVBand="0" w:oddHBand="0" w:evenHBand="0" w:firstRowFirstColumn="0" w:firstRowLastColumn="0" w:lastRowFirstColumn="0" w:lastRowLastColumn="0"/>
+            </w:pPr>
+            <w:r>
+              <w:t>D</w:t>
+            </w:r>
+          </w:p>
+        </w:tc>
+        <w:tc>
+          <w:tcPr>
+            <w:tcW w:w="319" w:type="dxa"/>
+          </w:tcPr>
+          <w:p>
+            <w:pPr>
+              <w:pStyle w:val="Imeiprezimekandidata"/>
+              <w:cnfStyle w:val="000000000000" w:firstRow="0" w:lastRow="0" w:firstColumn="0" w:lastColumn="0" w:oddVBand="0" w:evenVBand="0" w:oddHBand="0" w:evenHBand="0" w:firstRowFirstColumn="0" w:firstRowLastColumn="0" w:lastRowFirstColumn="0" w:lastRowLastColumn="0"/>
+            </w:pPr>
+          </w:p>
+        </w:tc>
+        <w:tc>
+          <w:tcPr>
+            <w:tcW w:w="319" w:type="dxa"/>
+          </w:tcPr>
+          <w:p>
+            <w:pPr>
+              <w:pStyle w:val="Imeiprezimekandidata"/>
+              <w:cnfStyle w:val="000000000000" w:firstRow="0" w:lastRow="0" w:firstColumn="0" w:lastColumn="0" w:oddVBand="0" w:evenVBand="0" w:oddHBand="0" w:evenHBand="0" w:firstRowFirstColumn="0" w:firstRowLastColumn="0" w:lastRowFirstColumn="0" w:lastRowLastColumn="0"/>
+            </w:pPr>
+          </w:p>
+        </w:tc>
+        <w:tc>
+          <w:tcPr>
+            <w:tcW w:w="319" w:type="dxa"/>
+          </w:tcPr>
+          <w:p>
+            <w:pPr>
+              <w:pStyle w:val="Imeiprezimekandidata"/>
+              <w:cnfStyle w:val="000000000000" w:firstRow="0" w:lastRow="0" w:firstColumn="0" w:lastColumn="0" w:oddVBand="0" w:evenVBand="0" w:oddHBand="0" w:evenHBand="0" w:firstRowFirstColumn="0" w:firstRowLastColumn="0" w:lastRowFirstColumn="0" w:lastRowLastColumn="0"/>
+            </w:pPr>
+          </w:p>
+        </w:tc>
+        <w:tc>
+          <w:tcPr>
+            <w:tcW w:w="419" w:type="dxa"/>
+          </w:tcPr>
+          <w:p>
+            <w:pPr>
+              <w:pStyle w:val="Imeiprezimekandidata"/>
+              <w:cnfStyle w:val="000000000000" w:firstRow="0" w:lastRow="0" w:firstColumn="0" w:lastColumn="0" w:oddVBand="0" w:evenVBand="0" w:oddHBand="0" w:evenHBand="0" w:firstRowFirstColumn="0" w:firstRowLastColumn="0" w:lastRowFirstColumn="0" w:lastRowLastColumn="0"/>
+            </w:pPr>
+          </w:p>
+        </w:tc>
+        <w:tc>
+          <w:tcPr>
+            <w:tcW w:w="419" w:type="dxa"/>
+          </w:tcPr>
+          <w:p>
+            <w:pPr>
+              <w:pStyle w:val="Imeiprezimekandidata"/>
+              <w:cnfStyle w:val="000000000000" w:firstRow="0" w:lastRow="0" w:firstColumn="0" w:lastColumn="0" w:oddVBand="0" w:evenVBand="0" w:oddHBand="0" w:evenHBand="0" w:firstRowFirstColumn="0" w:firstRowLastColumn="0" w:lastRowFirstColumn="0" w:lastRowLastColumn="0"/>
+            </w:pPr>
+          </w:p>
+        </w:tc>
+        <w:tc>
+          <w:tcPr>
+            <w:tcW w:w="838" w:type="dxa"/>
+            <w:gridSpan w:val="2"/>
+            <w:vMerge w:val="restart"/>
+          </w:tcPr>
+          <w:p>
+            <w:pPr>
+              <w:jc w:val="center"/>
+              <w:cnfStyle w:val="000000000000" w:firstRow="0" w:lastRow="0" w:firstColumn="0" w:lastColumn="0" w:oddVBand="0" w:evenVBand="0" w:oddHBand="0" w:evenHBand="0" w:firstRowFirstColumn="0" w:firstRowLastColumn="0" w:lastRowFirstColumn="0" w:lastRowLastColumn="0"/>
+            </w:pPr>
+          </w:p>
+          <w:p>
+            <w:pPr>
+              <w:jc w:val="center"/>
+              <w:cnfStyle w:val="000000000000" w:firstRow="0" w:lastRow="0" w:firstColumn="0" w:lastColumn="0" w:oddVBand="0" w:evenVBand="0" w:oddHBand="0" w:evenHBand="0" w:firstRowFirstColumn="0" w:firstRowLastColumn="0" w:lastRowFirstColumn="0" w:lastRowLastColumn="0"/>
+            </w:pPr>
+            <w:r>
+              <w:t>V</w:t>
+            </w:r>
+          </w:p>
+          <w:p>
+            <w:pPr>
+              <w:jc w:val="center"/>
+              <w:cnfStyle w:val="000000000000" w:firstRow="0" w:lastRow="0" w:firstColumn="0" w:lastColumn="0" w:oddVBand="0" w:evenVBand="0" w:oddHBand="0" w:evenHBand="0" w:firstRowFirstColumn="0" w:firstRowLastColumn="0" w:lastRowFirstColumn="0" w:lastRowLastColumn="0"/>
+            </w:pPr>
+            <w:r>
+              <w:t>I</w:t>
+            </w:r>
+          </w:p>
+          <w:p>
+            <w:pPr>
+              <w:jc w:val="center"/>
+              <w:cnfStyle w:val="000000000000" w:firstRow="0" w:lastRow="0" w:firstColumn="0" w:lastColumn="0" w:oddVBand="0" w:evenVBand="0" w:oddHBand="0" w:evenHBand="0" w:firstRowFirstColumn="0" w:firstRowLastColumn="0" w:lastRowFirstColumn="0" w:lastRowLastColumn="0"/>
+            </w:pPr>
+            <w:r>
+              <w:t>K</w:t>
+            </w:r>
+          </w:p>
+          <w:p>
+            <w:pPr>
+              <w:jc w:val="center"/>
+              <w:cnfStyle w:val="000000000000" w:firstRow="0" w:lastRow="0" w:firstColumn="0" w:lastColumn="0" w:oddVBand="0" w:evenVBand="0" w:oddHBand="0" w:evenHBand="0" w:firstRowFirstColumn="0" w:firstRowLastColumn="0" w:lastRowFirstColumn="0" w:lastRowLastColumn="0"/>
+            </w:pPr>
+            <w:r>
+              <w:t>E</w:t>
+            </w:r>
+          </w:p>
+          <w:p>
+            <w:pPr>
+              <w:jc w:val="center"/>
+              <w:cnfStyle w:val="000000000000" w:firstRow="0" w:lastRow="0" w:firstColumn="0" w:lastColumn="0" w:oddVBand="0" w:evenVBand="0" w:oddHBand="0" w:evenHBand="0" w:firstRowFirstColumn="0" w:firstRowLastColumn="0" w:lastRowFirstColumn="0" w:lastRowLastColumn="0"/>
+            </w:pPr>
+            <w:r>
+              <w:t>N</w:t>
+            </w:r>
+          </w:p>
+          <w:p>
+            <w:pPr>
+              <w:pStyle w:val="Imeiprezimekandidata"/>
+              <w:cnfStyle w:val="000000000000" w:firstRow="0" w:lastRow="0" w:firstColumn="0" w:lastColumn="0" w:oddVBand="0" w:evenVBand="0" w:oddHBand="0" w:evenHBand="0" w:firstRowFirstColumn="0" w:firstRowLastColumn="0" w:lastRowFirstColumn="0" w:lastRowLastColumn="0"/>
+            </w:pPr>
+            <w:r>
+              <w:t xml:space="preserve">   </w:t>
+            </w:r>
+            <w:r>
+              <w:t>D</w:t>
+            </w:r>
+          </w:p>
+          <w:p>
+            <w:pPr>
+              <w:jc w:val="center"/>
+              <w:cnfStyle w:val="000000000000" w:firstRow="0" w:lastRow="0" w:firstColumn="0" w:lastColumn="0" w:oddVBand="0" w:evenVBand="0" w:oddHBand="0" w:evenHBand="0" w:firstRowFirstColumn="0" w:firstRowLastColumn="0" w:lastRowFirstColumn="0" w:lastRowLastColumn="0"/>
+            </w:pPr>
+          </w:p>
+        </w:tc>
+        <w:tc>
+          <w:tcPr>
+            <w:tcW w:w="419" w:type="dxa"/>
+          </w:tcPr>
+          <w:p>
+            <w:pPr>
+              <w:pStyle w:val="Imeiprezimekandidata"/>
+              <w:cnfStyle w:val="000000000000" w:firstRow="0" w:lastRow="0" w:firstColumn="0" w:lastColumn="0" w:oddVBand="0" w:evenVBand="0" w:oddHBand="0" w:evenHBand="0" w:firstRowFirstColumn="0" w:firstRowLastColumn="0" w:lastRowFirstColumn="0" w:lastRowLastColumn="0"/>
+            </w:pPr>
+          </w:p>
+        </w:tc>
+        <w:tc>
+          <w:tcPr>
+            <w:tcW w:w="419" w:type="dxa"/>
+          </w:tcPr>
+          <w:p>
+            <w:pPr>
+              <w:pStyle w:val="Imeiprezimekandidata"/>
+              <w:cnfStyle w:val="000000000000" w:firstRow="0" w:lastRow="0" w:firstColumn="0" w:lastColumn="0" w:oddVBand="0" w:evenVBand="0" w:oddHBand="0" w:evenHBand="0" w:firstRowFirstColumn="0" w:firstRowLastColumn="0" w:lastRowFirstColumn="0" w:lastRowLastColumn="0"/>
+            </w:pPr>
+          </w:p>
+        </w:tc>
+        <w:tc>
+          <w:tcPr>
+            <w:tcW w:w="419" w:type="dxa"/>
+          </w:tcPr>
+          <w:p>
+            <w:pPr>
+              <w:pStyle w:val="Imeiprezimekandidata"/>
+              <w:cnfStyle w:val="000000000000" w:firstRow="0" w:lastRow="0" w:firstColumn="0" w:lastColumn="0" w:oddVBand="0" w:evenVBand="0" w:oddHBand="0" w:evenHBand="0" w:firstRowFirstColumn="0" w:firstRowLastColumn="0" w:lastRowFirstColumn="0" w:lastRowLastColumn="0"/>
+            </w:pPr>
+          </w:p>
+        </w:tc>
+        <w:tc>
+          <w:tcPr>
+            <w:tcW w:w="419" w:type="dxa"/>
+          </w:tcPr>
+          <w:p>
+            <w:pPr>
+              <w:pStyle w:val="Imeiprezimekandidata"/>
+              <w:cnfStyle w:val="000000000000" w:firstRow="0" w:lastRow="0" w:firstColumn="0" w:lastColumn="0" w:oddVBand="0" w:evenVBand="0" w:oddHBand="0" w:evenHBand="0" w:firstRowFirstColumn="0" w:firstRowLastColumn="0" w:lastRowFirstColumn="0" w:lastRowLastColumn="0"/>
+            </w:pPr>
+          </w:p>
+        </w:tc>
+        <w:tc>
+          <w:tcPr>
+            <w:tcW w:w="419" w:type="dxa"/>
+          </w:tcPr>
+          <w:p>
+            <w:pPr>
+              <w:pStyle w:val="Imeiprezimekandidata"/>
+              <w:cnfStyle w:val="000000000000" w:firstRow="0" w:lastRow="0" w:firstColumn="0" w:lastColumn="0" w:oddVBand="0" w:evenVBand="0" w:oddHBand="0" w:evenHBand="0" w:firstRowFirstColumn="0" w:firstRowLastColumn="0" w:lastRowFirstColumn="0" w:lastRowLastColumn="0"/>
+            </w:pPr>
+          </w:p>
+        </w:tc>
+        <w:tc>
+          <w:tcPr>
+            <w:tcW w:w="838" w:type="dxa"/>
+            <w:gridSpan w:val="2"/>
+            <w:vMerge w:val="restart"/>
+          </w:tcPr>
+          <w:p>
+            <w:pPr>
+              <w:jc w:val="center"/>
+              <w:cnfStyle w:val="000000000000" w:firstRow="0" w:lastRow="0" w:firstColumn="0" w:lastColumn="0" w:oddVBand="0" w:evenVBand="0" w:oddHBand="0" w:evenHBand="0" w:firstRowFirstColumn="0" w:firstRowLastColumn="0" w:lastRowFirstColumn="0" w:lastRowLastColumn="0"/>
+            </w:pPr>
+          </w:p>
+          <w:p>
+            <w:pPr>
+              <w:jc w:val="center"/>
+              <w:cnfStyle w:val="000000000000" w:firstRow="0" w:lastRow="0" w:firstColumn="0" w:lastColumn="0" w:oddVBand="0" w:evenVBand="0" w:oddHBand="0" w:evenHBand="0" w:firstRowFirstColumn="0" w:firstRowLastColumn="0" w:lastRowFirstColumn="0" w:lastRowLastColumn="0"/>
+            </w:pPr>
+            <w:r>
+              <w:t>V</w:t>
+            </w:r>
+          </w:p>
+          <w:p>
+            <w:pPr>
+              <w:jc w:val="center"/>
+              <w:cnfStyle w:val="000000000000" w:firstRow="0" w:lastRow="0" w:firstColumn="0" w:lastColumn="0" w:oddVBand="0" w:evenVBand="0" w:oddHBand="0" w:evenHBand="0" w:firstRowFirstColumn="0" w:firstRowLastColumn="0" w:lastRowFirstColumn="0" w:lastRowLastColumn="0"/>
+            </w:pPr>
+            <w:r>
+              <w:t>I</w:t>
+            </w:r>
+          </w:p>
+          <w:p>
+            <w:pPr>
+              <w:jc w:val="center"/>
+              <w:cnfStyle w:val="000000000000" w:firstRow="0" w:lastRow="0" w:firstColumn="0" w:lastColumn="0" w:oddVBand="0" w:evenVBand="0" w:oddHBand="0" w:evenHBand="0" w:firstRowFirstColumn="0" w:firstRowLastColumn="0" w:lastRowFirstColumn="0" w:lastRowLastColumn="0"/>
+            </w:pPr>
+            <w:r>
+              <w:t>K</w:t>
+            </w:r>
+          </w:p>
+          <w:p>
+            <w:pPr>
+              <w:jc w:val="center"/>
+              <w:cnfStyle w:val="000000000000" w:firstRow="0" w:lastRow="0" w:firstColumn="0" w:lastColumn="0" w:oddVBand="0" w:evenVBand="0" w:oddHBand="0" w:evenHBand="0" w:firstRowFirstColumn="0" w:firstRowLastColumn="0" w:lastRowFirstColumn="0" w:lastRowLastColumn="0"/>
+            </w:pPr>
+            <w:r>
+              <w:t>E</w:t>
+            </w:r>
+          </w:p>
+          <w:p>
+            <w:pPr>
+              <w:jc w:val="center"/>
+              <w:cnfStyle w:val="000000000000" w:firstRow="0" w:lastRow="0" w:firstColumn="0" w:lastColumn="0" w:oddVBand="0" w:evenVBand="0" w:oddHBand="0" w:evenHBand="0" w:firstRowFirstColumn="0" w:firstRowLastColumn="0" w:lastRowFirstColumn="0" w:lastRowLastColumn="0"/>
+            </w:pPr>
+            <w:r>
+              <w:t>N</w:t>
+            </w:r>
+          </w:p>
+          <w:p>
+            <w:pPr>
+              <w:pStyle w:val="Imeiprezimekandidata"/>
+              <w:cnfStyle w:val="000000000000" w:firstRow="0" w:lastRow="0" w:firstColumn="0" w:lastColumn="0" w:oddVBand="0" w:evenVBand="0" w:oddHBand="0" w:evenHBand="0" w:firstRowFirstColumn="0" w:firstRowLastColumn="0" w:lastRowFirstColumn="0" w:lastRowLastColumn="0"/>
+            </w:pPr>
+            <w:r>
+              <w:t xml:space="preserve">  </w:t>
+            </w:r>
+            <w:r>
+              <w:t xml:space="preserve"> </w:t>
+            </w:r>
+            <w:r>
+              <w:t xml:space="preserve"> D</w:t>
+            </w:r>
+          </w:p>
+          <w:p>
+            <w:pPr>
+              <w:pStyle w:val="Imeiprezimekandidata"/>
+              <w:cnfStyle w:val="000000000000" w:firstRow="0" w:lastRow="0" w:firstColumn="0" w:lastColumn="0" w:oddVBand="0" w:evenVBand="0" w:oddHBand="0" w:evenHBand="0" w:firstRowFirstColumn="0" w:firstRowLastColumn="0" w:lastRowFirstColumn="0" w:lastRowLastColumn="0"/>
+            </w:pPr>
+          </w:p>
+          <w:p>
+            <w:pPr>
+              <w:jc w:val="center"/>
+              <w:cnfStyle w:val="000000000000" w:firstRow="0" w:lastRow="0" w:firstColumn="0" w:lastColumn="0" w:oddVBand="0" w:evenVBand="0" w:oddHBand="0" w:evenHBand="0" w:firstRowFirstColumn="0" w:firstRowLastColumn="0" w:lastRowFirstColumn="0" w:lastRowLastColumn="0"/>
+            </w:pPr>
+          </w:p>
+        </w:tc>
+        <w:tc>
+          <w:tcPr>
+            <w:tcW w:w="419" w:type="dxa"/>
+          </w:tcPr>
+          <w:p>
+            <w:pPr>
+              <w:pStyle w:val="Imeiprezimekandidata"/>
+              <w:cnfStyle w:val="000000000000" w:firstRow="0" w:lastRow="0" w:firstColumn="0" w:lastColumn="0" w:oddVBand="0" w:evenVBand="0" w:oddHBand="0" w:evenHBand="0" w:firstRowFirstColumn="0" w:firstRowLastColumn="0" w:lastRowFirstColumn="0" w:lastRowLastColumn="0"/>
+            </w:pPr>
+          </w:p>
+        </w:tc>
+        <w:tc>
+          <w:tcPr>
+            <w:tcW w:w="419" w:type="dxa"/>
+          </w:tcPr>
+          <w:p>
+            <w:pPr>
+              <w:pStyle w:val="Imeiprezimekandidata"/>
+              <w:cnfStyle w:val="000000000000" w:firstRow="0" w:lastRow="0" w:firstColumn="0" w:lastColumn="0" w:oddVBand="0" w:evenVBand="0" w:oddHBand="0" w:evenHBand="0" w:firstRowFirstColumn="0" w:firstRowLastColumn="0" w:lastRowFirstColumn="0" w:lastRowLastColumn="0"/>
+            </w:pPr>
+          </w:p>
+        </w:tc>
+        <w:tc>
+          <w:tcPr>
+            <w:tcW w:w="419" w:type="dxa"/>
+          </w:tcPr>
+          <w:p>
+            <w:pPr>
+              <w:pStyle w:val="Imeiprezimekandidata"/>
+              <w:cnfStyle w:val="000000000000" w:firstRow="0" w:lastRow="0" w:firstColumn="0" w:lastColumn="0" w:oddVBand="0" w:evenVBand="0" w:oddHBand="0" w:evenHBand="0" w:firstRowFirstColumn="0" w:firstRowLastColumn="0" w:lastRowFirstColumn="0" w:lastRowLastColumn="0"/>
+            </w:pPr>
+          </w:p>
+        </w:tc>
+        <w:tc>
+          <w:tcPr>
+            <w:tcW w:w="419" w:type="dxa"/>
+          </w:tcPr>
+          <w:p>
+            <w:pPr>
+              <w:pStyle w:val="Imeiprezimekandidata"/>
+              <w:cnfStyle w:val="000000000000" w:firstRow="0" w:lastRow="0" w:firstColumn="0" w:lastColumn="0" w:oddVBand="0" w:evenVBand="0" w:oddHBand="0" w:evenHBand="0" w:firstRowFirstColumn="0" w:firstRowLastColumn="0" w:lastRowFirstColumn="0" w:lastRowLastColumn="0"/>
+            </w:pPr>
+          </w:p>
+        </w:tc>
+        <w:tc>
+          <w:tcPr>
+            <w:tcW w:w="419" w:type="dxa"/>
+          </w:tcPr>
+          <w:p>
+            <w:pPr>
+              <w:pStyle w:val="Imeiprezimekandidata"/>
+              <w:cnfStyle w:val="000000000000" w:firstRow="0" w:lastRow="0" w:firstColumn="0" w:lastColumn="0" w:oddVBand="0" w:evenVBand="0" w:oddHBand="0" w:evenHBand="0" w:firstRowFirstColumn="0" w:firstRowLastColumn="0" w:lastRowFirstColumn="0" w:lastRowLastColumn="0"/>
+            </w:pPr>
+          </w:p>
+        </w:tc>
+        <w:tc>
+          <w:tcPr>
+            <w:tcW w:w="838" w:type="dxa"/>
+            <w:gridSpan w:val="2"/>
+            <w:vMerge w:val="restart"/>
+          </w:tcPr>
+          <w:p>
+            <w:pPr>
+              <w:jc w:val="center"/>
+              <w:cnfStyle w:val="000000000000" w:firstRow="0" w:lastRow="0" w:firstColumn="0" w:lastColumn="0" w:oddVBand="0" w:evenVBand="0" w:oddHBand="0" w:evenHBand="0" w:firstRowFirstColumn="0" w:firstRowLastColumn="0" w:lastRowFirstColumn="0" w:lastRowLastColumn="0"/>
+            </w:pPr>
+          </w:p>
+          <w:p>
+            <w:pPr>
+              <w:jc w:val="center"/>
+              <w:cnfStyle w:val="000000000000" w:firstRow="0" w:lastRow="0" w:firstColumn="0" w:lastColumn="0" w:oddVBand="0" w:evenVBand="0" w:oddHBand="0" w:evenHBand="0" w:firstRowFirstColumn="0" w:firstRowLastColumn="0" w:lastRowFirstColumn="0" w:lastRowLastColumn="0"/>
+            </w:pPr>
+            <w:r>
+              <w:t>V</w:t>
+            </w:r>
+          </w:p>
+          <w:p>
+            <w:pPr>
+              <w:jc w:val="center"/>
+              <w:cnfStyle w:val="000000000000" w:firstRow="0" w:lastRow="0" w:firstColumn="0" w:lastColumn="0" w:oddVBand="0" w:evenVBand="0" w:oddHBand="0" w:evenHBand="0" w:firstRowFirstColumn="0" w:firstRowLastColumn="0" w:lastRowFirstColumn="0" w:lastRowLastColumn="0"/>
+            </w:pPr>
+            <w:r>
+              <w:t>I</w:t>
+            </w:r>
+          </w:p>
+          <w:p>
+            <w:pPr>
+              <w:jc w:val="center"/>
+              <w:cnfStyle w:val="000000000000" w:firstRow="0" w:lastRow="0" w:firstColumn="0" w:lastColumn="0" w:oddVBand="0" w:evenVBand="0" w:oddHBand="0" w:evenHBand="0" w:firstRowFirstColumn="0" w:firstRowLastColumn="0" w:lastRowFirstColumn="0" w:lastRowLastColumn="0"/>
+            </w:pPr>
+            <w:r>
+              <w:t>K</w:t>
+            </w:r>
+          </w:p>
+          <w:p>
+            <w:pPr>
+              <w:jc w:val="center"/>
+              <w:cnfStyle w:val="000000000000" w:firstRow="0" w:lastRow="0" w:firstColumn="0" w:lastColumn="0" w:oddVBand="0" w:evenVBand="0" w:oddHBand="0" w:evenHBand="0" w:firstRowFirstColumn="0" w:firstRowLastColumn="0" w:lastRowFirstColumn="0" w:lastRowLastColumn="0"/>
+            </w:pPr>
+            <w:r>
+              <w:t>E</w:t>
+            </w:r>
+          </w:p>
+          <w:p>
+            <w:pPr>
+              <w:jc w:val="center"/>
+              <w:cnfStyle w:val="000000000000" w:firstRow="0" w:lastRow="0" w:firstColumn="0" w:lastColumn="0" w:oddVBand="0" w:evenVBand="0" w:oddHBand="0" w:evenHBand="0" w:firstRowFirstColumn="0" w:firstRowLastColumn="0" w:lastRowFirstColumn="0" w:lastRowLastColumn="0"/>
+            </w:pPr>
+            <w:r>
+              <w:t>N</w:t>
+            </w:r>
+          </w:p>
+          <w:p>
+            <w:pPr>
+              <w:pStyle w:val="Imeiprezimekandidata"/>
+              <w:cnfStyle w:val="000000000000" w:firstRow="0" w:lastRow="0" w:firstColumn="0" w:lastColumn="0" w:oddVBand="0" w:evenVBand="0" w:oddHBand="0" w:evenHBand="0" w:firstRowFirstColumn="0" w:firstRowLastColumn="0" w:lastRowFirstColumn="0" w:lastRowLastColumn="0"/>
+            </w:pPr>
+            <w:r>
+              <w:t xml:space="preserve">    D</w:t>
+            </w:r>
+          </w:p>
+          <w:p>
+            <w:pPr>
+              <w:pStyle w:val="Imeiprezimekandidata"/>
+              <w:cnfStyle w:val="000000000000" w:firstRow="0" w:lastRow="0" w:firstColumn="0" w:lastColumn="0" w:oddVBand="0" w:evenVBand="0" w:oddHBand="0" w:evenHBand="0" w:firstRowFirstColumn="0" w:firstRowLastColumn="0" w:lastRowFirstColumn="0" w:lastRowLastColumn="0"/>
+            </w:pPr>
+          </w:p>
+        </w:tc>
+      </w:tr>
+      <w:tr>
+        <w:trPr>
+          <w:cnfStyle w:val="000000100000" w:firstRow="0" w:lastRow="0" w:firstColumn="0" w:lastColumn="0" w:oddVBand="0" w:evenVBand="0" w:oddHBand="1" w:evenHBand="0" w:firstRowFirstColumn="0" w:firstRowLastColumn="0" w:lastRowFirstColumn="0" w:lastRowLastColumn="0"/>
+        </w:trPr>
+        <w:tc>
+          <w:tcPr>
+            <w:cnfStyle w:val="001000000000" w:firstRow="0" w:lastRow="0" w:firstColumn="1" w:lastColumn="0" w:oddVBand="0" w:evenVBand="0" w:oddHBand="0" w:evenHBand="0" w:firstRowFirstColumn="0" w:firstRowLastColumn="0" w:lastRowFirstColumn="0" w:lastRowLastColumn="0"/>
+            <w:tcW w:w="1483" w:type="dxa"/>
+          </w:tcPr>
+          <w:p>
+            <w:pPr>
+              <w:pStyle w:val="Imeiprezimekandidata"/>
+            </w:pPr>
+          </w:p>
+        </w:tc>
+        <w:tc>
+          <w:tcPr>
+            <w:tcW w:w="1050" w:type="dxa"/>
+          </w:tcPr>
+          <w:p>
+            <w:pPr>
+              <w:pStyle w:val="Imeiprezimekandidata"/>
+              <w:cnfStyle w:val="000000100000" w:firstRow="0" w:lastRow="0" w:firstColumn="0" w:lastColumn="0" w:oddVBand="0" w:evenVBand="0" w:oddHBand="1" w:evenHBand="0" w:firstRowFirstColumn="0" w:firstRowLastColumn="0" w:lastRowFirstColumn="0" w:lastRowLastColumn="0"/>
+            </w:pPr>
+          </w:p>
+        </w:tc>
+        <w:tc>
+          <w:tcPr>
+            <w:tcW w:w="1030" w:type="dxa"/>
+          </w:tcPr>
+          <w:p>
+            <w:pPr>
+              <w:pStyle w:val="Imeiprezimekandidata"/>
+              <w:cnfStyle w:val="000000100000" w:firstRow="0" w:lastRow="0" w:firstColumn="0" w:lastColumn="0" w:oddVBand="0" w:evenVBand="0" w:oddHBand="1" w:evenHBand="0" w:firstRowFirstColumn="0" w:firstRowLastColumn="0" w:lastRowFirstColumn="0" w:lastRowLastColumn="0"/>
+            </w:pPr>
+          </w:p>
+        </w:tc>
+        <w:tc>
+          <w:tcPr>
+            <w:tcW w:w="245" w:type="dxa"/>
+          </w:tcPr>
+          <w:p>
+            <w:pPr>
+              <w:pStyle w:val="Imeiprezimekandidata"/>
+              <w:cnfStyle w:val="000000100000" w:firstRow="0" w:lastRow="0" w:firstColumn="0" w:lastColumn="0" w:oddVBand="0" w:evenVBand="0" w:oddHBand="1" w:evenHBand="0" w:firstRowFirstColumn="0" w:firstRowLastColumn="0" w:lastRowFirstColumn="0" w:lastRowLastColumn="0"/>
+            </w:pPr>
+          </w:p>
+        </w:tc>
+        <w:tc>
+          <w:tcPr>
+            <w:tcW w:w="318" w:type="dxa"/>
+          </w:tcPr>
+          <w:p>
+            <w:pPr>
+              <w:pStyle w:val="Imeiprezimekandidata"/>
+              <w:cnfStyle w:val="000000100000" w:firstRow="0" w:lastRow="0" w:firstColumn="0" w:lastColumn="0" w:oddVBand="0" w:evenVBand="0" w:oddHBand="1" w:evenHBand="0" w:firstRowFirstColumn="0" w:firstRowLastColumn="0" w:lastRowFirstColumn="0" w:lastRowLastColumn="0"/>
+            </w:pPr>
+          </w:p>
+        </w:tc>
+        <w:tc>
+          <w:tcPr>
+            <w:tcW w:w="318" w:type="dxa"/>
+          </w:tcPr>
+          <w:p>
+            <w:pPr>
+              <w:pStyle w:val="Imeiprezimekandidata"/>
+              <w:cnfStyle w:val="000000100000" w:firstRow="0" w:lastRow="0" w:firstColumn="0" w:lastColumn="0" w:oddVBand="0" w:evenVBand="0" w:oddHBand="1" w:evenHBand="0" w:firstRowFirstColumn="0" w:firstRowLastColumn="0" w:lastRowFirstColumn="0" w:lastRowLastColumn="0"/>
+            </w:pPr>
+          </w:p>
+        </w:tc>
+        <w:tc>
+          <w:tcPr>
+            <w:tcW w:w="318" w:type="dxa"/>
+          </w:tcPr>
+          <w:p>
+            <w:pPr>
+              <w:pStyle w:val="Imeiprezimekandidata"/>
+              <w:cnfStyle w:val="000000100000" w:firstRow="0" w:lastRow="0" w:firstColumn="0" w:lastColumn="0" w:oddVBand="0" w:evenVBand="0" w:oddHBand="1" w:evenHBand="0" w:firstRowFirstColumn="0" w:firstRowLastColumn="0" w:lastRowFirstColumn="0" w:lastRowLastColumn="0"/>
+            </w:pPr>
+          </w:p>
+        </w:tc>
+        <w:tc>
+          <w:tcPr>
+            <w:tcW w:w="319" w:type="dxa"/>
+          </w:tcPr>
+          <w:p>
+            <w:pPr>
+              <w:pStyle w:val="Imeiprezimekandidata"/>
+              <w:cnfStyle w:val="000000100000" w:firstRow="0" w:lastRow="0" w:firstColumn="0" w:lastColumn="0" w:oddVBand="0" w:evenVBand="0" w:oddHBand="1" w:evenHBand="0" w:firstRowFirstColumn="0" w:firstRowLastColumn="0" w:lastRowFirstColumn="0" w:lastRowLastColumn="0"/>
+            </w:pPr>
+          </w:p>
+        </w:tc>
+        <w:tc>
+          <w:tcPr>
+            <w:tcW w:w="638" w:type="dxa"/>
+            <w:gridSpan w:val="2"/>
+            <w:vMerge/>
+          </w:tcPr>
+          <w:p>
+            <w:pPr>
+              <w:jc w:val="center"/>
+              <w:cnfStyle w:val="000000100000" w:firstRow="0" w:lastRow="0" w:firstColumn="0" w:lastColumn="0" w:oddVBand="0" w:evenVBand="0" w:oddHBand="1" w:evenHBand="0" w:firstRowFirstColumn="0" w:firstRowLastColumn="0" w:lastRowFirstColumn="0" w:lastRowLastColumn="0"/>
+            </w:pPr>
+          </w:p>
+        </w:tc>
+        <w:tc>
+          <w:tcPr>
+            <w:tcW w:w="319" w:type="dxa"/>
+          </w:tcPr>
+          <w:p>
+            <w:pPr>
+              <w:pStyle w:val="Imeiprezimekandidata"/>
+              <w:cnfStyle w:val="000000100000" w:firstRow="0" w:lastRow="0" w:firstColumn="0" w:lastColumn="0" w:oddVBand="0" w:evenVBand="0" w:oddHBand="1" w:evenHBand="0" w:firstRowFirstColumn="0" w:firstRowLastColumn="0" w:lastRowFirstColumn="0" w:lastRowLastColumn="0"/>
+            </w:pPr>
+          </w:p>
+        </w:tc>
+        <w:tc>
+          <w:tcPr>
+            <w:tcW w:w="319" w:type="dxa"/>
+          </w:tcPr>
+          <w:p>
+            <w:pPr>
+              <w:pStyle w:val="Imeiprezimekandidata"/>
+              <w:cnfStyle w:val="000000100000" w:firstRow="0" w:lastRow="0" w:firstColumn="0" w:lastColumn="0" w:oddVBand="0" w:evenVBand="0" w:oddHBand="1" w:evenHBand="0" w:firstRowFirstColumn="0" w:firstRowLastColumn="0" w:lastRowFirstColumn="0" w:lastRowLastColumn="0"/>
+            </w:pPr>
+          </w:p>
+        </w:tc>
+        <w:tc>
+          <w:tcPr>
+            <w:tcW w:w="319" w:type="dxa"/>
+          </w:tcPr>
+          <w:p>
+            <w:pPr>
+              <w:pStyle w:val="Imeiprezimekandidata"/>
+              <w:cnfStyle w:val="000000100000" w:firstRow="0" w:lastRow="0" w:firstColumn="0" w:lastColumn="0" w:oddVBand="0" w:evenVBand="0" w:oddHBand="1" w:evenHBand="0" w:firstRowFirstColumn="0" w:firstRowLastColumn="0" w:lastRowFirstColumn="0" w:lastRowLastColumn="0"/>
+            </w:pPr>
+          </w:p>
+        </w:tc>
+        <w:tc>
+          <w:tcPr>
+            <w:tcW w:w="419" w:type="dxa"/>
+          </w:tcPr>
+          <w:p>
+            <w:pPr>
+              <w:pStyle w:val="Imeiprezimekandidata"/>
+              <w:cnfStyle w:val="000000100000" w:firstRow="0" w:lastRow="0" w:firstColumn="0" w:lastColumn="0" w:oddVBand="0" w:evenVBand="0" w:oddHBand="1" w:evenHBand="0" w:firstRowFirstColumn="0" w:firstRowLastColumn="0" w:lastRowFirstColumn="0" w:lastRowLastColumn="0"/>
+            </w:pPr>
+          </w:p>
+        </w:tc>
+        <w:tc>
+          <w:tcPr>
+            <w:tcW w:w="419" w:type="dxa"/>
+          </w:tcPr>
+          <w:p>
+            <w:pPr>
+              <w:pStyle w:val="Imeiprezimekandidata"/>
+              <w:cnfStyle w:val="000000100000" w:firstRow="0" w:lastRow="0" w:firstColumn="0" w:lastColumn="0" w:oddVBand="0" w:evenVBand="0" w:oddHBand="1" w:evenHBand="0" w:firstRowFirstColumn="0" w:firstRowLastColumn="0" w:lastRowFirstColumn="0" w:lastRowLastColumn="0"/>
+            </w:pPr>
+          </w:p>
+        </w:tc>
+        <w:tc>
+          <w:tcPr>
+            <w:tcW w:w="838" w:type="dxa"/>
+            <w:gridSpan w:val="2"/>
+            <w:vMerge/>
+          </w:tcPr>
+          <w:p>
+            <w:pPr>
+              <w:jc w:val="center"/>
+              <w:cnfStyle w:val="000000100000" w:firstRow="0" w:lastRow="0" w:firstColumn="0" w:lastColumn="0" w:oddVBand="0" w:evenVBand="0" w:oddHBand="1" w:evenHBand="0" w:firstRowFirstColumn="0" w:firstRowLastColumn="0" w:lastRowFirstColumn="0" w:lastRowLastColumn="0"/>
+            </w:pPr>
+          </w:p>
+        </w:tc>
+        <w:tc>
+          <w:tcPr>
+            <w:tcW w:w="419" w:type="dxa"/>
+          </w:tcPr>
+          <w:p>
+            <w:pPr>
+              <w:pStyle w:val="Imeiprezimekandidata"/>
+              <w:cnfStyle w:val="000000100000" w:firstRow="0" w:lastRow="0" w:firstColumn="0" w:lastColumn="0" w:oddVBand="0" w:evenVBand="0" w:oddHBand="1" w:evenHBand="0" w:firstRowFirstColumn="0" w:firstRowLastColumn="0" w:lastRowFirstColumn="0" w:lastRowLastColumn="0"/>
+            </w:pPr>
+          </w:p>
+        </w:tc>
+        <w:tc>
+          <w:tcPr>
+            <w:tcW w:w="419" w:type="dxa"/>
+          </w:tcPr>
+          <w:p>
+            <w:pPr>
+              <w:pStyle w:val="Imeiprezimekandidata"/>
+              <w:cnfStyle w:val="000000100000" w:firstRow="0" w:lastRow="0" w:firstColumn="0" w:lastColumn="0" w:oddVBand="0" w:evenVBand="0" w:oddHBand="1" w:evenHBand="0" w:firstRowFirstColumn="0" w:firstRowLastColumn="0" w:lastRowFirstColumn="0" w:lastRowLastColumn="0"/>
+            </w:pPr>
+          </w:p>
+        </w:tc>
+        <w:tc>
+          <w:tcPr>
+            <w:tcW w:w="419" w:type="dxa"/>
+          </w:tcPr>
+          <w:p>
+            <w:pPr>
+              <w:pStyle w:val="Imeiprezimekandidata"/>
+              <w:cnfStyle w:val="000000100000" w:firstRow="0" w:lastRow="0" w:firstColumn="0" w:lastColumn="0" w:oddVBand="0" w:evenVBand="0" w:oddHBand="1" w:evenHBand="0" w:firstRowFirstColumn="0" w:firstRowLastColumn="0" w:lastRowFirstColumn="0" w:lastRowLastColumn="0"/>
+            </w:pPr>
+          </w:p>
+        </w:tc>
+        <w:tc>
+          <w:tcPr>
+            <w:tcW w:w="419" w:type="dxa"/>
+          </w:tcPr>
+          <w:p>
+            <w:pPr>
+              <w:pStyle w:val="Imeiprezimekandidata"/>
+              <w:cnfStyle w:val="000000100000" w:firstRow="0" w:lastRow="0" w:firstColumn="0" w:lastColumn="0" w:oddVBand="0" w:evenVBand="0" w:oddHBand="1" w:evenHBand="0" w:firstRowFirstColumn="0" w:firstRowLastColumn="0" w:lastRowFirstColumn="0" w:lastRowLastColumn="0"/>
+            </w:pPr>
+          </w:p>
+        </w:tc>
+        <w:tc>
+          <w:tcPr>
+            <w:tcW w:w="419" w:type="dxa"/>
+          </w:tcPr>
+          <w:p>
+            <w:pPr>
+              <w:pStyle w:val="Imeiprezimekandidata"/>
+              <w:cnfStyle w:val="000000100000" w:firstRow="0" w:lastRow="0" w:firstColumn="0" w:lastColumn="0" w:oddVBand="0" w:evenVBand="0" w:oddHBand="1" w:evenHBand="0" w:firstRowFirstColumn="0" w:firstRowLastColumn="0" w:lastRowFirstColumn="0" w:lastRowLastColumn="0"/>
+            </w:pPr>
+          </w:p>
+        </w:tc>
+        <w:tc>
+          <w:tcPr>
+            <w:tcW w:w="838" w:type="dxa"/>
+            <w:gridSpan w:val="2"/>
+            <w:vMerge/>
+          </w:tcPr>
+          <w:p>
+            <w:pPr>
+              <w:pStyle w:val="Imeiprezimekandidata"/>
+              <w:cnfStyle w:val="000000100000" w:firstRow="0" w:lastRow="0" w:firstColumn="0" w:lastColumn="0" w:oddVBand="0" w:evenVBand="0" w:oddHBand="1" w:evenHBand="0" w:firstRowFirstColumn="0" w:firstRowLastColumn="0" w:lastRowFirstColumn="0" w:lastRowLastColumn="0"/>
+            </w:pPr>
+          </w:p>
+        </w:tc>
+        <w:tc>
+          <w:tcPr>
+            <w:tcW w:w="419" w:type="dxa"/>
+          </w:tcPr>
+          <w:p>
+            <w:pPr>
+              <w:pStyle w:val="Imeiprezimekandidata"/>
+              <w:cnfStyle w:val="000000100000" w:firstRow="0" w:lastRow="0" w:firstColumn="0" w:lastColumn="0" w:oddVBand="0" w:evenVBand="0" w:oddHBand="1" w:evenHBand="0" w:firstRowFirstColumn="0" w:firstRowLastColumn="0" w:lastRowFirstColumn="0" w:lastRowLastColumn="0"/>
+            </w:pPr>
+          </w:p>
+        </w:tc>
+        <w:tc>
+          <w:tcPr>
+            <w:tcW w:w="419" w:type="dxa"/>
+          </w:tcPr>
+          <w:p>
+            <w:pPr>
+              <w:pStyle w:val="Imeiprezimekandidata"/>
+              <w:cnfStyle w:val="000000100000" w:firstRow="0" w:lastRow="0" w:firstColumn="0" w:lastColumn="0" w:oddVBand="0" w:evenVBand="0" w:oddHBand="1" w:evenHBand="0" w:firstRowFirstColumn="0" w:firstRowLastColumn="0" w:lastRowFirstColumn="0" w:lastRowLastColumn="0"/>
+            </w:pPr>
+          </w:p>
+        </w:tc>
+        <w:tc>
+          <w:tcPr>
+            <w:tcW w:w="419" w:type="dxa"/>
+          </w:tcPr>
+          <w:p>
+            <w:pPr>
+              <w:pStyle w:val="Imeiprezimekandidata"/>
+              <w:cnfStyle w:val="000000100000" w:firstRow="0" w:lastRow="0" w:firstColumn="0" w:lastColumn="0" w:oddVBand="0" w:evenVBand="0" w:oddHBand="1" w:evenHBand="0" w:firstRowFirstColumn="0" w:firstRowLastColumn="0" w:lastRowFirstColumn="0" w:lastRowLastColumn="0"/>
+            </w:pPr>
+          </w:p>
+        </w:tc>
+        <w:tc>
+          <w:tcPr>
+            <w:tcW w:w="419" w:type="dxa"/>
+          </w:tcPr>
+          <w:p>
+            <w:pPr>
+              <w:pStyle w:val="Imeiprezimekandidata"/>
+              <w:cnfStyle w:val="000000100000" w:firstRow="0" w:lastRow="0" w:firstColumn="0" w:lastColumn="0" w:oddVBand="0" w:evenVBand="0" w:oddHBand="1" w:evenHBand="0" w:firstRowFirstColumn="0" w:firstRowLastColumn="0" w:lastRowFirstColumn="0" w:lastRowLastColumn="0"/>
+            </w:pPr>
+          </w:p>
+        </w:tc>
+        <w:tc>
+          <w:tcPr>
+            <w:tcW w:w="419" w:type="dxa"/>
+          </w:tcPr>
+          <w:p>
+            <w:pPr>
+              <w:pStyle w:val="Imeiprezimekandidata"/>
+              <w:cnfStyle w:val="000000100000" w:firstRow="0" w:lastRow="0" w:firstColumn="0" w:lastColumn="0" w:oddVBand="0" w:evenVBand="0" w:oddHBand="1" w:evenHBand="0" w:firstRowFirstColumn="0" w:firstRowLastColumn="0" w:lastRowFirstColumn="0" w:lastRowLastColumn="0"/>
+            </w:pPr>
+          </w:p>
+        </w:tc>
+        <w:tc>
+          <w:tcPr>
+            <w:tcW w:w="838" w:type="dxa"/>
+            <w:gridSpan w:val="2"/>
+            <w:vMerge/>
+          </w:tcPr>
+          <w:p>
+            <w:pPr>
+              <w:pStyle w:val="Imeiprezimekandidata"/>
+              <w:cnfStyle w:val="000000100000" w:firstRow="0" w:lastRow="0" w:firstColumn="0" w:lastColumn="0" w:oddVBand="0" w:evenVBand="0" w:oddHBand="1" w:evenHBand="0" w:firstRowFirstColumn="0" w:firstRowLastColumn="0" w:lastRowFirstColumn="0" w:lastRowLastColumn="0"/>
+            </w:pPr>
+          </w:p>
+        </w:tc>
+      </w:tr>
+      <w:tr>
+        <w:tc>
+          <w:tcPr>
+            <w:cnfStyle w:val="001000000000" w:firstRow="0" w:lastRow="0" w:firstColumn="1" w:lastColumn="0" w:oddVBand="0" w:evenVBand="0" w:oddHBand="0" w:evenHBand="0" w:firstRowFirstColumn="0" w:firstRowLastColumn="0" w:lastRowFirstColumn="0" w:lastRowLastColumn="0"/>
+            <w:tcW w:w="1483" w:type="dxa"/>
+          </w:tcPr>
+          <w:p>
+            <w:pPr>
+              <w:pStyle w:val="Imeiprezimekandidata"/>
+            </w:pPr>
+          </w:p>
+        </w:tc>
+        <w:tc>
+          <w:tcPr>
+            <w:tcW w:w="1050" w:type="dxa"/>
+          </w:tcPr>
+          <w:p>
+            <w:pPr>
+              <w:pStyle w:val="Imeiprezimekandidata"/>
+              <w:cnfStyle w:val="000000000000" w:firstRow="0" w:lastRow="0" w:firstColumn="0" w:lastColumn="0" w:oddVBand="0" w:evenVBand="0" w:oddHBand="0" w:evenHBand="0" w:firstRowFirstColumn="0" w:firstRowLastColumn="0" w:lastRowFirstColumn="0" w:lastRowLastColumn="0"/>
+            </w:pPr>
+          </w:p>
+        </w:tc>
+        <w:tc>
+          <w:tcPr>
+            <w:tcW w:w="1030" w:type="dxa"/>
+          </w:tcPr>
+          <w:p>
+            <w:pPr>
+              <w:pStyle w:val="Imeiprezimekandidata"/>
+              <w:cnfStyle w:val="000000000000" w:firstRow="0" w:lastRow="0" w:firstColumn="0" w:lastColumn="0" w:oddVBand="0" w:evenVBand="0" w:oddHBand="0" w:evenHBand="0" w:firstRowFirstColumn="0" w:firstRowLastColumn="0" w:lastRowFirstColumn="0" w:lastRowLastColumn="0"/>
+            </w:pPr>
+          </w:p>
+        </w:tc>
+        <w:tc>
+          <w:tcPr>
+            <w:tcW w:w="245" w:type="dxa"/>
+          </w:tcPr>
+          <w:p>
+            <w:pPr>
+              <w:pStyle w:val="Imeiprezimekandidata"/>
+              <w:cnfStyle w:val="000000000000" w:firstRow="0" w:lastRow="0" w:firstColumn="0" w:lastColumn="0" w:oddVBand="0" w:evenVBand="0" w:oddHBand="0" w:evenHBand="0" w:firstRowFirstColumn="0" w:firstRowLastColumn="0" w:lastRowFirstColumn="0" w:lastRowLastColumn="0"/>
+            </w:pPr>
+          </w:p>
+        </w:tc>
+        <w:tc>
+          <w:tcPr>
+            <w:tcW w:w="318" w:type="dxa"/>
+          </w:tcPr>
+          <w:p>
+            <w:pPr>
+              <w:pStyle w:val="Imeiprezimekandidata"/>
+              <w:cnfStyle w:val="000000000000" w:firstRow="0" w:lastRow="0" w:firstColumn="0" w:lastColumn="0" w:oddVBand="0" w:evenVBand="0" w:oddHBand="0" w:evenHBand="0" w:firstRowFirstColumn="0" w:firstRowLastColumn="0" w:lastRowFirstColumn="0" w:lastRowLastColumn="0"/>
+            </w:pPr>
+          </w:p>
+        </w:tc>
+        <w:tc>
+          <w:tcPr>
+            <w:tcW w:w="318" w:type="dxa"/>
+          </w:tcPr>
+          <w:p>
+            <w:pPr>
+              <w:pStyle w:val="Imeiprezimekandidata"/>
+              <w:cnfStyle w:val="000000000000" w:firstRow="0" w:lastRow="0" w:firstColumn="0" w:lastColumn="0" w:oddVBand="0" w:evenVBand="0" w:oddHBand="0" w:evenHBand="0" w:firstRowFirstColumn="0" w:firstRowLastColumn="0" w:lastRowFirstColumn="0" w:lastRowLastColumn="0"/>
+            </w:pPr>
+          </w:p>
+        </w:tc>
+        <w:tc>
+          <w:tcPr>
+            <w:tcW w:w="318" w:type="dxa"/>
+          </w:tcPr>
+          <w:p>
+            <w:pPr>
+              <w:pStyle w:val="Imeiprezimekandidata"/>
+              <w:cnfStyle w:val="000000000000" w:firstRow="0" w:lastRow="0" w:firstColumn="0" w:lastColumn="0" w:oddVBand="0" w:evenVBand="0" w:oddHBand="0" w:evenHBand="0" w:firstRowFirstColumn="0" w:firstRowLastColumn="0" w:lastRowFirstColumn="0" w:lastRowLastColumn="0"/>
+            </w:pPr>
+          </w:p>
+        </w:tc>
+        <w:tc>
+          <w:tcPr>
+            <w:tcW w:w="319" w:type="dxa"/>
+          </w:tcPr>
+          <w:p>
+            <w:pPr>
+              <w:pStyle w:val="Imeiprezimekandidata"/>
+              <w:cnfStyle w:val="000000000000" w:firstRow="0" w:lastRow="0" w:firstColumn="0" w:lastColumn="0" w:oddVBand="0" w:evenVBand="0" w:oddHBand="0" w:evenHBand="0" w:firstRowFirstColumn="0" w:firstRowLastColumn="0" w:lastRowFirstColumn="0" w:lastRowLastColumn="0"/>
+            </w:pPr>
+          </w:p>
+        </w:tc>
+        <w:tc>
+          <w:tcPr>
+            <w:tcW w:w="638" w:type="dxa"/>
+            <w:gridSpan w:val="2"/>
+            <w:vMerge/>
+          </w:tcPr>
+          <w:p>
+            <w:pPr>
+              <w:jc w:val="center"/>
+              <w:cnfStyle w:val="000000000000" w:firstRow="0" w:lastRow="0" w:firstColumn="0" w:lastColumn="0" w:oddVBand="0" w:evenVBand="0" w:oddHBand="0" w:evenHBand="0" w:firstRowFirstColumn="0" w:firstRowLastColumn="0" w:lastRowFirstColumn="0" w:lastRowLastColumn="0"/>
+            </w:pPr>
+          </w:p>
+        </w:tc>
+        <w:tc>
+          <w:tcPr>
+            <w:tcW w:w="319" w:type="dxa"/>
+          </w:tcPr>
+          <w:p>
+            <w:pPr>
+              <w:pStyle w:val="Imeiprezimekandidata"/>
+              <w:cnfStyle w:val="000000000000" w:firstRow="0" w:lastRow="0" w:firstColumn="0" w:lastColumn="0" w:oddVBand="0" w:evenVBand="0" w:oddHBand="0" w:evenHBand="0" w:firstRowFirstColumn="0" w:firstRowLastColumn="0" w:lastRowFirstColumn="0" w:lastRowLastColumn="0"/>
+            </w:pPr>
+          </w:p>
+        </w:tc>
+        <w:tc>
+          <w:tcPr>
+            <w:tcW w:w="319" w:type="dxa"/>
+          </w:tcPr>
+          <w:p>
+            <w:pPr>
+              <w:pStyle w:val="Imeiprezimekandidata"/>
+              <w:cnfStyle w:val="000000000000" w:firstRow="0" w:lastRow="0" w:firstColumn="0" w:lastColumn="0" w:oddVBand="0" w:evenVBand="0" w:oddHBand="0" w:evenHBand="0" w:firstRowFirstColumn="0" w:firstRowLastColumn="0" w:lastRowFirstColumn="0" w:lastRowLastColumn="0"/>
+            </w:pPr>
+          </w:p>
+        </w:tc>
+        <w:tc>
+          <w:tcPr>
+            <w:tcW w:w="319" w:type="dxa"/>
+          </w:tcPr>
+          <w:p>
+            <w:pPr>
+              <w:pStyle w:val="Imeiprezimekandidata"/>
+              <w:cnfStyle w:val="000000000000" w:firstRow="0" w:lastRow="0" w:firstColumn="0" w:lastColumn="0" w:oddVBand="0" w:evenVBand="0" w:oddHBand="0" w:evenHBand="0" w:firstRowFirstColumn="0" w:firstRowLastColumn="0" w:lastRowFirstColumn="0" w:lastRowLastColumn="0"/>
+            </w:pPr>
+          </w:p>
+        </w:tc>
+        <w:tc>
+          <w:tcPr>
+            <w:tcW w:w="419" w:type="dxa"/>
+          </w:tcPr>
+          <w:p>
+            <w:pPr>
+              <w:pStyle w:val="Imeiprezimekandidata"/>
+              <w:cnfStyle w:val="000000000000" w:firstRow="0" w:lastRow="0" w:firstColumn="0" w:lastColumn="0" w:oddVBand="0" w:evenVBand="0" w:oddHBand="0" w:evenHBand="0" w:firstRowFirstColumn="0" w:firstRowLastColumn="0" w:lastRowFirstColumn="0" w:lastRowLastColumn="0"/>
+            </w:pPr>
+          </w:p>
+        </w:tc>
+        <w:tc>
+          <w:tcPr>
+            <w:tcW w:w="419" w:type="dxa"/>
+          </w:tcPr>
+          <w:p>
+            <w:pPr>
+              <w:pStyle w:val="Imeiprezimekandidata"/>
+              <w:cnfStyle w:val="000000000000" w:firstRow="0" w:lastRow="0" w:firstColumn="0" w:lastColumn="0" w:oddVBand="0" w:evenVBand="0" w:oddHBand="0" w:evenHBand="0" w:firstRowFirstColumn="0" w:firstRowLastColumn="0" w:lastRowFirstColumn="0" w:lastRowLastColumn="0"/>
+            </w:pPr>
+          </w:p>
+        </w:tc>
+        <w:tc>
+          <w:tcPr>
+            <w:tcW w:w="838" w:type="dxa"/>
+            <w:gridSpan w:val="2"/>
+            <w:vMerge/>
+          </w:tcPr>
+          <w:p>
+            <w:pPr>
+              <w:jc w:val="center"/>
+              <w:cnfStyle w:val="000000000000" w:firstRow="0" w:lastRow="0" w:firstColumn="0" w:lastColumn="0" w:oddVBand="0" w:evenVBand="0" w:oddHBand="0" w:evenHBand="0" w:firstRowFirstColumn="0" w:firstRowLastColumn="0" w:lastRowFirstColumn="0" w:lastRowLastColumn="0"/>
+            </w:pPr>
+          </w:p>
+        </w:tc>
+        <w:tc>
+          <w:tcPr>
+            <w:tcW w:w="419" w:type="dxa"/>
+          </w:tcPr>
+          <w:p>
+            <w:pPr>
+              <w:pStyle w:val="Imeiprezimekandidata"/>
+              <w:cnfStyle w:val="000000000000" w:firstRow="0" w:lastRow="0" w:firstColumn="0" w:lastColumn="0" w:oddVBand="0" w:evenVBand="0" w:oddHBand="0" w:evenHBand="0" w:firstRowFirstColumn="0" w:firstRowLastColumn="0" w:lastRowFirstColumn="0" w:lastRowLastColumn="0"/>
+            </w:pPr>
+          </w:p>
+        </w:tc>
+        <w:tc>
+          <w:tcPr>
+            <w:tcW w:w="419" w:type="dxa"/>
+          </w:tcPr>
+          <w:p>
+            <w:pPr>
+              <w:pStyle w:val="Imeiprezimekandidata"/>
+              <w:cnfStyle w:val="000000000000" w:firstRow="0" w:lastRow="0" w:firstColumn="0" w:lastColumn="0" w:oddVBand="0" w:evenVBand="0" w:oddHBand="0" w:evenHBand="0" w:firstRowFirstColumn="0" w:firstRowLastColumn="0" w:lastRowFirstColumn="0" w:lastRowLastColumn="0"/>
+            </w:pPr>
+          </w:p>
+        </w:tc>
+        <w:tc>
+          <w:tcPr>
+            <w:tcW w:w="419" w:type="dxa"/>
+          </w:tcPr>
+          <w:p>
+            <w:pPr>
+              <w:pStyle w:val="Imeiprezimekandidata"/>
+              <w:cnfStyle w:val="000000000000" w:firstRow="0" w:lastRow="0" w:firstColumn="0" w:lastColumn="0" w:oddVBand="0" w:evenVBand="0" w:oddHBand="0" w:evenHBand="0" w:firstRowFirstColumn="0" w:firstRowLastColumn="0" w:lastRowFirstColumn="0" w:lastRowLastColumn="0"/>
+            </w:pPr>
+          </w:p>
+        </w:tc>
+        <w:tc>
+          <w:tcPr>
+            <w:tcW w:w="419" w:type="dxa"/>
+          </w:tcPr>
+          <w:p>
+            <w:pPr>
+              <w:pStyle w:val="Imeiprezimekandidata"/>
+              <w:cnfStyle w:val="000000000000" w:firstRow="0" w:lastRow="0" w:firstColumn="0" w:lastColumn="0" w:oddVBand="0" w:evenVBand="0" w:oddHBand="0" w:evenHBand="0" w:firstRowFirstColumn="0" w:firstRowLastColumn="0" w:lastRowFirstColumn="0" w:lastRowLastColumn="0"/>
+            </w:pPr>
+          </w:p>
+        </w:tc>
+        <w:tc>
+          <w:tcPr>
+            <w:tcW w:w="419" w:type="dxa"/>
+          </w:tcPr>
+          <w:p>
+            <w:pPr>
+              <w:pStyle w:val="Imeiprezimekandidata"/>
+              <w:cnfStyle w:val="000000000000" w:firstRow="0" w:lastRow="0" w:firstColumn="0" w:lastColumn="0" w:oddVBand="0" w:evenVBand="0" w:oddHBand="0" w:evenHBand="0" w:firstRowFirstColumn="0" w:firstRowLastColumn="0" w:lastRowFirstColumn="0" w:lastRowLastColumn="0"/>
+            </w:pPr>
+          </w:p>
+        </w:tc>
+        <w:tc>
+          <w:tcPr>
+            <w:tcW w:w="838" w:type="dxa"/>
+            <w:gridSpan w:val="2"/>
+            <w:vMerge/>
+          </w:tcPr>
+          <w:p>
+            <w:pPr>
+              <w:pStyle w:val="Imeiprezimekandidata"/>
+              <w:cnfStyle w:val="000000000000" w:firstRow="0" w:lastRow="0" w:firstColumn="0" w:lastColumn="0" w:oddVBand="0" w:evenVBand="0" w:oddHBand="0" w:evenHBand="0" w:firstRowFirstColumn="0" w:firstRowLastColumn="0" w:lastRowFirstColumn="0" w:lastRowLastColumn="0"/>
+            </w:pPr>
+          </w:p>
+        </w:tc>
+        <w:tc>
+          <w:tcPr>
+            <w:tcW w:w="419" w:type="dxa"/>
+          </w:tcPr>
+          <w:p>
+            <w:pPr>
+              <w:pStyle w:val="Imeiprezimekandidata"/>
+              <w:cnfStyle w:val="000000000000" w:firstRow="0" w:lastRow="0" w:firstColumn="0" w:lastColumn="0" w:oddVBand="0" w:evenVBand="0" w:oddHBand="0" w:evenHBand="0" w:firstRowFirstColumn="0" w:firstRowLastColumn="0" w:lastRowFirstColumn="0" w:lastRowLastColumn="0"/>
+            </w:pPr>
+          </w:p>
+        </w:tc>
+        <w:tc>
+          <w:tcPr>
+            <w:tcW w:w="419" w:type="dxa"/>
+          </w:tcPr>
+          <w:p>
+            <w:pPr>
+              <w:pStyle w:val="Imeiprezimekandidata"/>
+              <w:cnfStyle w:val="000000000000" w:firstRow="0" w:lastRow="0" w:firstColumn="0" w:lastColumn="0" w:oddVBand="0" w:evenVBand="0" w:oddHBand="0" w:evenHBand="0" w:firstRowFirstColumn="0" w:firstRowLastColumn="0" w:lastRowFirstColumn="0" w:lastRowLastColumn="0"/>
+            </w:pPr>
+          </w:p>
+        </w:tc>
+        <w:tc>
+          <w:tcPr>
+            <w:tcW w:w="419" w:type="dxa"/>
+          </w:tcPr>
+          <w:p>
+            <w:pPr>
+              <w:pStyle w:val="Imeiprezimekandidata"/>
+              <w:cnfStyle w:val="000000000000" w:firstRow="0" w:lastRow="0" w:firstColumn="0" w:lastColumn="0" w:oddVBand="0" w:evenVBand="0" w:oddHBand="0" w:evenHBand="0" w:firstRowFirstColumn="0" w:firstRowLastColumn="0" w:lastRowFirstColumn="0" w:lastRowLastColumn="0"/>
+            </w:pPr>
+          </w:p>
+        </w:tc>
+        <w:tc>
+          <w:tcPr>
+            <w:tcW w:w="419" w:type="dxa"/>
+          </w:tcPr>
+          <w:p>
+            <w:pPr>
+              <w:pStyle w:val="Imeiprezimekandidata"/>
+              <w:cnfStyle w:val="000000000000" w:firstRow="0" w:lastRow="0" w:firstColumn="0" w:lastColumn="0" w:oddVBand="0" w:evenVBand="0" w:oddHBand="0" w:evenHBand="0" w:firstRowFirstColumn="0" w:firstRowLastColumn="0" w:lastRowFirstColumn="0" w:lastRowLastColumn="0"/>
+            </w:pPr>
+          </w:p>
+        </w:tc>
+        <w:tc>
+          <w:tcPr>
+            <w:tcW w:w="419" w:type="dxa"/>
+          </w:tcPr>
+          <w:p>
+            <w:pPr>
+              <w:pStyle w:val="Imeiprezimekandidata"/>
+              <w:cnfStyle w:val="000000000000" w:firstRow="0" w:lastRow="0" w:firstColumn="0" w:lastColumn="0" w:oddVBand="0" w:evenVBand="0" w:oddHBand="0" w:evenHBand="0" w:firstRowFirstColumn="0" w:firstRowLastColumn="0" w:lastRowFirstColumn="0" w:lastRowLastColumn="0"/>
+            </w:pPr>
+          </w:p>
+        </w:tc>
+        <w:tc>
+          <w:tcPr>
+            <w:tcW w:w="838" w:type="dxa"/>
+            <w:gridSpan w:val="2"/>
+            <w:vMerge/>
+          </w:tcPr>
+          <w:p>
+            <w:pPr>
+              <w:pStyle w:val="Imeiprezimekandidata"/>
+              <w:cnfStyle w:val="000000000000" w:firstRow="0" w:lastRow="0" w:firstColumn="0" w:lastColumn="0" w:oddVBand="0" w:evenVBand="0" w:oddHBand="0" w:evenHBand="0" w:firstRowFirstColumn="0" w:firstRowLastColumn="0" w:lastRowFirstColumn="0" w:lastRowLastColumn="0"/>
+            </w:pPr>
+          </w:p>
+        </w:tc>
+      </w:tr>
+      <w:tr>
+        <w:trPr>
+          <w:cnfStyle w:val="000000100000" w:firstRow="0" w:lastRow="0" w:firstColumn="0" w:lastColumn="0" w:oddVBand="0" w:evenVBand="0" w:oddHBand="1" w:evenHBand="0" w:firstRowFirstColumn="0" w:firstRowLastColumn="0" w:lastRowFirstColumn="0" w:lastRowLastColumn="0"/>
+        </w:trPr>
+        <w:tc>
+          <w:tcPr>
+            <w:cnfStyle w:val="001000000000" w:firstRow="0" w:lastRow="0" w:firstColumn="1" w:lastColumn="0" w:oddVBand="0" w:evenVBand="0" w:oddHBand="0" w:evenHBand="0" w:firstRowFirstColumn="0" w:firstRowLastColumn="0" w:lastRowFirstColumn="0" w:lastRowLastColumn="0"/>
+            <w:tcW w:w="1483" w:type="dxa"/>
+          </w:tcPr>
+          <w:p>
+            <w:pPr>
+              <w:pStyle w:val="Imeiprezimekandidata"/>
+            </w:pPr>
+          </w:p>
+        </w:tc>
+        <w:tc>
+          <w:tcPr>
+            <w:tcW w:w="1050" w:type="dxa"/>
+          </w:tcPr>
+          <w:p>
+            <w:pPr>
+              <w:pStyle w:val="Imeiprezimekandidata"/>
+              <w:cnfStyle w:val="000000100000" w:firstRow="0" w:lastRow="0" w:firstColumn="0" w:lastColumn="0" w:oddVBand="0" w:evenVBand="0" w:oddHBand="1" w:evenHBand="0" w:firstRowFirstColumn="0" w:firstRowLastColumn="0" w:lastRowFirstColumn="0" w:lastRowLastColumn="0"/>
+            </w:pPr>
+          </w:p>
+        </w:tc>
+        <w:tc>
+          <w:tcPr>
+            <w:tcW w:w="1030" w:type="dxa"/>
+          </w:tcPr>
+          <w:p>
+            <w:pPr>
+              <w:pStyle w:val="Imeiprezimekandidata"/>
+              <w:cnfStyle w:val="000000100000" w:firstRow="0" w:lastRow="0" w:firstColumn="0" w:lastColumn="0" w:oddVBand="0" w:evenVBand="0" w:oddHBand="1" w:evenHBand="0" w:firstRowFirstColumn="0" w:firstRowLastColumn="0" w:lastRowFirstColumn="0" w:lastRowLastColumn="0"/>
+            </w:pPr>
+          </w:p>
+        </w:tc>
+        <w:tc>
+          <w:tcPr>
+            <w:tcW w:w="245" w:type="dxa"/>
+          </w:tcPr>
+          <w:p>
+            <w:pPr>
+              <w:pStyle w:val="Imeiprezimekandidata"/>
+              <w:cnfStyle w:val="000000100000" w:firstRow="0" w:lastRow="0" w:firstColumn="0" w:lastColumn="0" w:oddVBand="0" w:evenVBand="0" w:oddHBand="1" w:evenHBand="0" w:firstRowFirstColumn="0" w:firstRowLastColumn="0" w:lastRowFirstColumn="0" w:lastRowLastColumn="0"/>
+            </w:pPr>
+          </w:p>
+        </w:tc>
+        <w:tc>
+          <w:tcPr>
+            <w:tcW w:w="318" w:type="dxa"/>
+          </w:tcPr>
+          <w:p>
+            <w:pPr>
+              <w:pStyle w:val="Imeiprezimekandidata"/>
+              <w:cnfStyle w:val="000000100000" w:firstRow="0" w:lastRow="0" w:firstColumn="0" w:lastColumn="0" w:oddVBand="0" w:evenVBand="0" w:oddHBand="1" w:evenHBand="0" w:firstRowFirstColumn="0" w:firstRowLastColumn="0" w:lastRowFirstColumn="0" w:lastRowLastColumn="0"/>
+            </w:pPr>
+          </w:p>
+        </w:tc>
+        <w:tc>
+          <w:tcPr>
+            <w:tcW w:w="318" w:type="dxa"/>
+          </w:tcPr>
+          <w:p>
+            <w:pPr>
+              <w:pStyle w:val="Imeiprezimekandidata"/>
+              <w:cnfStyle w:val="000000100000" w:firstRow="0" w:lastRow="0" w:firstColumn="0" w:lastColumn="0" w:oddVBand="0" w:evenVBand="0" w:oddHBand="1" w:evenHBand="0" w:firstRowFirstColumn="0" w:firstRowLastColumn="0" w:lastRowFirstColumn="0" w:lastRowLastColumn="0"/>
+            </w:pPr>
+          </w:p>
+        </w:tc>
+        <w:tc>
+          <w:tcPr>
+            <w:tcW w:w="318" w:type="dxa"/>
+          </w:tcPr>
+          <w:p>
+            <w:pPr>
+              <w:pStyle w:val="Imeiprezimekandidata"/>
+              <w:cnfStyle w:val="000000100000" w:firstRow="0" w:lastRow="0" w:firstColumn="0" w:lastColumn="0" w:oddVBand="0" w:evenVBand="0" w:oddHBand="1" w:evenHBand="0" w:firstRowFirstColumn="0" w:firstRowLastColumn="0" w:lastRowFirstColumn="0" w:lastRowLastColumn="0"/>
+            </w:pPr>
+          </w:p>
+        </w:tc>
+        <w:tc>
+          <w:tcPr>
+            <w:tcW w:w="319" w:type="dxa"/>
+          </w:tcPr>
+          <w:p>
+            <w:pPr>
+              <w:pStyle w:val="Imeiprezimekandidata"/>
+              <w:cnfStyle w:val="000000100000" w:firstRow="0" w:lastRow="0" w:firstColumn="0" w:lastColumn="0" w:oddVBand="0" w:evenVBand="0" w:oddHBand="1" w:evenHBand="0" w:firstRowFirstColumn="0" w:firstRowLastColumn="0" w:lastRowFirstColumn="0" w:lastRowLastColumn="0"/>
+            </w:pPr>
+          </w:p>
+        </w:tc>
+        <w:tc>
+          <w:tcPr>
+            <w:tcW w:w="638" w:type="dxa"/>
+            <w:gridSpan w:val="2"/>
+            <w:vMerge/>
+          </w:tcPr>
+          <w:p>
+            <w:pPr>
+              <w:jc w:val="center"/>
+              <w:cnfStyle w:val="000000100000" w:firstRow="0" w:lastRow="0" w:firstColumn="0" w:lastColumn="0" w:oddVBand="0" w:evenVBand="0" w:oddHBand="1" w:evenHBand="0" w:firstRowFirstColumn="0" w:firstRowLastColumn="0" w:lastRowFirstColumn="0" w:lastRowLastColumn="0"/>
+            </w:pPr>
+          </w:p>
+        </w:tc>
+        <w:tc>
+          <w:tcPr>
+            <w:tcW w:w="319" w:type="dxa"/>
+          </w:tcPr>
+          <w:p>
+            <w:pPr>
+              <w:pStyle w:val="Imeiprezimekandidata"/>
+              <w:cnfStyle w:val="000000100000" w:firstRow="0" w:lastRow="0" w:firstColumn="0" w:lastColumn="0" w:oddVBand="0" w:evenVBand="0" w:oddHBand="1" w:evenHBand="0" w:firstRowFirstColumn="0" w:firstRowLastColumn="0" w:lastRowFirstColumn="0" w:lastRowLastColumn="0"/>
+            </w:pPr>
+          </w:p>
+        </w:tc>
+        <w:tc>
+          <w:tcPr>
+            <w:tcW w:w="319" w:type="dxa"/>
+          </w:tcPr>
+          <w:p>
+            <w:pPr>
+              <w:pStyle w:val="Imeiprezimekandidata"/>
+              <w:cnfStyle w:val="000000100000" w:firstRow="0" w:lastRow="0" w:firstColumn="0" w:lastColumn="0" w:oddVBand="0" w:evenVBand="0" w:oddHBand="1" w:evenHBand="0" w:firstRowFirstColumn="0" w:firstRowLastColumn="0" w:lastRowFirstColumn="0" w:lastRowLastColumn="0"/>
+            </w:pPr>
+          </w:p>
+        </w:tc>
+        <w:tc>
+          <w:tcPr>
+            <w:tcW w:w="319" w:type="dxa"/>
+          </w:tcPr>
+          <w:p>
+            <w:pPr>
+              <w:pStyle w:val="Imeiprezimekandidata"/>
+              <w:cnfStyle w:val="000000100000" w:firstRow="0" w:lastRow="0" w:firstColumn="0" w:lastColumn="0" w:oddVBand="0" w:evenVBand="0" w:oddHBand="1" w:evenHBand="0" w:firstRowFirstColumn="0" w:firstRowLastColumn="0" w:lastRowFirstColumn="0" w:lastRowLastColumn="0"/>
+            </w:pPr>
+          </w:p>
+        </w:tc>
+        <w:tc>
+          <w:tcPr>
+            <w:tcW w:w="419" w:type="dxa"/>
+          </w:tcPr>
+          <w:p>
+            <w:pPr>
+              <w:pStyle w:val="Imeiprezimekandidata"/>
+              <w:cnfStyle w:val="000000100000" w:firstRow="0" w:lastRow="0" w:firstColumn="0" w:lastColumn="0" w:oddVBand="0" w:evenVBand="0" w:oddHBand="1" w:evenHBand="0" w:firstRowFirstColumn="0" w:firstRowLastColumn="0" w:lastRowFirstColumn="0" w:lastRowLastColumn="0"/>
+            </w:pPr>
+          </w:p>
+        </w:tc>
+        <w:tc>
+          <w:tcPr>
+            <w:tcW w:w="419" w:type="dxa"/>
+          </w:tcPr>
+          <w:p>
+            <w:pPr>
+              <w:pStyle w:val="Imeiprezimekandidata"/>
+              <w:cnfStyle w:val="000000100000" w:firstRow="0" w:lastRow="0" w:firstColumn="0" w:lastColumn="0" w:oddVBand="0" w:evenVBand="0" w:oddHBand="1" w:evenHBand="0" w:firstRowFirstColumn="0" w:firstRowLastColumn="0" w:lastRowFirstColumn="0" w:lastRowLastColumn="0"/>
+            </w:pPr>
+          </w:p>
+        </w:tc>
+        <w:tc>
+          <w:tcPr>
+            <w:tcW w:w="838" w:type="dxa"/>
+            <w:gridSpan w:val="2"/>
+            <w:vMerge/>
+          </w:tcPr>
+          <w:p>
+            <w:pPr>
+              <w:jc w:val="center"/>
+              <w:cnfStyle w:val="000000100000" w:firstRow="0" w:lastRow="0" w:firstColumn="0" w:lastColumn="0" w:oddVBand="0" w:evenVBand="0" w:oddHBand="1" w:evenHBand="0" w:firstRowFirstColumn="0" w:firstRowLastColumn="0" w:lastRowFirstColumn="0" w:lastRowLastColumn="0"/>
+            </w:pPr>
+          </w:p>
+        </w:tc>
+        <w:tc>
+          <w:tcPr>
+            <w:tcW w:w="419" w:type="dxa"/>
+          </w:tcPr>
+          <w:p>
+            <w:pPr>
+              <w:pStyle w:val="Imeiprezimekandidata"/>
+              <w:cnfStyle w:val="000000100000" w:firstRow="0" w:lastRow="0" w:firstColumn="0" w:lastColumn="0" w:oddVBand="0" w:evenVBand="0" w:oddHBand="1" w:evenHBand="0" w:firstRowFirstColumn="0" w:firstRowLastColumn="0" w:lastRowFirstColumn="0" w:lastRowLastColumn="0"/>
+            </w:pPr>
+          </w:p>
+        </w:tc>
+        <w:tc>
+          <w:tcPr>
+            <w:tcW w:w="419" w:type="dxa"/>
+          </w:tcPr>
+          <w:p>
+            <w:pPr>
+              <w:pStyle w:val="Imeiprezimekandidata"/>
+              <w:cnfStyle w:val="000000100000" w:firstRow="0" w:lastRow="0" w:firstColumn="0" w:lastColumn="0" w:oddVBand="0" w:evenVBand="0" w:oddHBand="1" w:evenHBand="0" w:firstRowFirstColumn="0" w:firstRowLastColumn="0" w:lastRowFirstColumn="0" w:lastRowLastColumn="0"/>
+            </w:pPr>
+          </w:p>
+        </w:tc>
+        <w:tc>
+          <w:tcPr>
+            <w:tcW w:w="419" w:type="dxa"/>
+          </w:tcPr>
+          <w:p>
+            <w:pPr>
+              <w:pStyle w:val="Imeiprezimekandidata"/>
+              <w:cnfStyle w:val="000000100000" w:firstRow="0" w:lastRow="0" w:firstColumn="0" w:lastColumn="0" w:oddVBand="0" w:evenVBand="0" w:oddHBand="1" w:evenHBand="0" w:firstRowFirstColumn="0" w:firstRowLastColumn="0" w:lastRowFirstColumn="0" w:lastRowLastColumn="0"/>
+            </w:pPr>
+          </w:p>
+        </w:tc>
+        <w:tc>
+          <w:tcPr>
+            <w:tcW w:w="419" w:type="dxa"/>
+          </w:tcPr>
+          <w:p>
+            <w:pPr>
+              <w:pStyle w:val="Imeiprezimekandidata"/>
+              <w:cnfStyle w:val="000000100000" w:firstRow="0" w:lastRow="0" w:firstColumn="0" w:lastColumn="0" w:oddVBand="0" w:evenVBand="0" w:oddHBand="1" w:evenHBand="0" w:firstRowFirstColumn="0" w:firstRowLastColumn="0" w:lastRowFirstColumn="0" w:lastRowLastColumn="0"/>
+            </w:pPr>
+          </w:p>
+        </w:tc>
+        <w:tc>
+          <w:tcPr>
+            <w:tcW w:w="419" w:type="dxa"/>
+          </w:tcPr>
+          <w:p>
+            <w:pPr>
+              <w:pStyle w:val="Imeiprezimekandidata"/>
+              <w:cnfStyle w:val="000000100000" w:firstRow="0" w:lastRow="0" w:firstColumn="0" w:lastColumn="0" w:oddVBand="0" w:evenVBand="0" w:oddHBand="1" w:evenHBand="0" w:firstRowFirstColumn="0" w:firstRowLastColumn="0" w:lastRowFirstColumn="0" w:lastRowLastColumn="0"/>
+            </w:pPr>
+          </w:p>
+        </w:tc>
+        <w:tc>
+          <w:tcPr>
+            <w:tcW w:w="838" w:type="dxa"/>
+            <w:gridSpan w:val="2"/>
+            <w:vMerge/>
+          </w:tcPr>
+          <w:p>
+            <w:pPr>
+              <w:pStyle w:val="Imeiprezimekandidata"/>
+              <w:cnfStyle w:val="000000100000" w:firstRow="0" w:lastRow="0" w:firstColumn="0" w:lastColumn="0" w:oddVBand="0" w:evenVBand="0" w:oddHBand="1" w:evenHBand="0" w:firstRowFirstColumn="0" w:firstRowLastColumn="0" w:lastRowFirstColumn="0" w:lastRowLastColumn="0"/>
+            </w:pPr>
+          </w:p>
+        </w:tc>
+        <w:tc>
+          <w:tcPr>
+            <w:tcW w:w="419" w:type="dxa"/>
+          </w:tcPr>
+          <w:p>
+            <w:pPr>
+              <w:pStyle w:val="Imeiprezimekandidata"/>
+              <w:cnfStyle w:val="000000100000" w:firstRow="0" w:lastRow="0" w:firstColumn="0" w:lastColumn="0" w:oddVBand="0" w:evenVBand="0" w:oddHBand="1" w:evenHBand="0" w:firstRowFirstColumn="0" w:firstRowLastColumn="0" w:lastRowFirstColumn="0" w:lastRowLastColumn="0"/>
+            </w:pPr>
+          </w:p>
+        </w:tc>
+        <w:tc>
+          <w:tcPr>
+            <w:tcW w:w="419" w:type="dxa"/>
+          </w:tcPr>
+          <w:p>
+            <w:pPr>
+              <w:pStyle w:val="Imeiprezimekandidata"/>
+              <w:cnfStyle w:val="000000100000" w:firstRow="0" w:lastRow="0" w:firstColumn="0" w:lastColumn="0" w:oddVBand="0" w:evenVBand="0" w:oddHBand="1" w:evenHBand="0" w:firstRowFirstColumn="0" w:firstRowLastColumn="0" w:lastRowFirstColumn="0" w:lastRowLastColumn="0"/>
+            </w:pPr>
+          </w:p>
+        </w:tc>
+        <w:tc>
+          <w:tcPr>
+            <w:tcW w:w="419" w:type="dxa"/>
+          </w:tcPr>
+          <w:p>
+            <w:pPr>
+              <w:pStyle w:val="Imeiprezimekandidata"/>
+              <w:cnfStyle w:val="000000100000" w:firstRow="0" w:lastRow="0" w:firstColumn="0" w:lastColumn="0" w:oddVBand="0" w:evenVBand="0" w:oddHBand="1" w:evenHBand="0" w:firstRowFirstColumn="0" w:firstRowLastColumn="0" w:lastRowFirstColumn="0" w:lastRowLastColumn="0"/>
+            </w:pPr>
+          </w:p>
+        </w:tc>
+        <w:tc>
+          <w:tcPr>
+            <w:tcW w:w="419" w:type="dxa"/>
+          </w:tcPr>
+          <w:p>
+            <w:pPr>
+              <w:pStyle w:val="Imeiprezimekandidata"/>
+              <w:cnfStyle w:val="000000100000" w:firstRow="0" w:lastRow="0" w:firstColumn="0" w:lastColumn="0" w:oddVBand="0" w:evenVBand="0" w:oddHBand="1" w:evenHBand="0" w:firstRowFirstColumn="0" w:firstRowLastColumn="0" w:lastRowFirstColumn="0" w:lastRowLastColumn="0"/>
+            </w:pPr>
+          </w:p>
+        </w:tc>
+        <w:tc>
+          <w:tcPr>
+            <w:tcW w:w="419" w:type="dxa"/>
+          </w:tcPr>
+          <w:p>
+            <w:pPr>
+              <w:pStyle w:val="Imeiprezimekandidata"/>
+              <w:cnfStyle w:val="000000100000" w:firstRow="0" w:lastRow="0" w:firstColumn="0" w:lastColumn="0" w:oddVBand="0" w:evenVBand="0" w:oddHBand="1" w:evenHBand="0" w:firstRowFirstColumn="0" w:firstRowLastColumn="0" w:lastRowFirstColumn="0" w:lastRowLastColumn="0"/>
+            </w:pPr>
+          </w:p>
+        </w:tc>
+        <w:tc>
+          <w:tcPr>
+            <w:tcW w:w="838" w:type="dxa"/>
+            <w:gridSpan w:val="2"/>
+            <w:vMerge/>
+          </w:tcPr>
+          <w:p>
+            <w:pPr>
+              <w:pStyle w:val="Imeiprezimekandidata"/>
+              <w:cnfStyle w:val="000000100000" w:firstRow="0" w:lastRow="0" w:firstColumn="0" w:lastColumn="0" w:oddVBand="0" w:evenVBand="0" w:oddHBand="1" w:evenHBand="0" w:firstRowFirstColumn="0" w:firstRowLastColumn="0" w:lastRowFirstColumn="0" w:lastRowLastColumn="0"/>
+            </w:pPr>
+          </w:p>
+        </w:tc>
+      </w:tr>
+    </w:tbl>
+    <w:p>
+      <w:pPr>
+        <w:pStyle w:val="Imeiprezimekandidata"/>
+      </w:pPr>
+    </w:p>
+    <w:p>
+      <w:pPr>
+        <w:pStyle w:val="Imeiprezimekandidata"/>
+      </w:pPr>
+      <w:bookmarkStart w:id="16" w:name="_GoBack"/>
+      <w:bookmarkEnd w:id="16"/>
     </w:p>
     <w:sectPr>
       <w:pgSz w:w="16838" w:h="11906" w:orient="landscape" w:code="9"/>
@@ -19843,7 +21914,7 @@
 </file>
 
 <file path=word/endnotes.xml><?xml version="1.0" encoding="utf-8"?>
-<w:endnotes xmlns:wpc="http://schemas.microsoft.com/office/word/2010/wordprocessingCanvas" xmlns:mc="http://schemas.openxmlformats.org/markup-compatibility/2006" xmlns:o="urn:schemas-microsoft-com:office:office" xmlns:r="http://schemas.openxmlformats.org/officeDocument/2006/relationships" xmlns:m="http://schemas.openxmlformats.org/officeDocument/2006/math" xmlns:v="urn:schemas-microsoft-com:vml" xmlns:wp14="http://schemas.microsoft.com/office/word/2010/wordprocessingDrawing" xmlns:wp="http://schemas.openxmlformats.org/drawingml/2006/wordprocessingDrawing" xmlns:w10="urn:schemas-microsoft-com:office:word" xmlns:w="http://schemas.openxmlformats.org/wordprocessingml/2006/main" xmlns:w14="http://schemas.microsoft.com/office/word/2010/wordml" xmlns:wpg="http://schemas.microsoft.com/office/word/2010/wordprocessingGroup" xmlns:wpi="http://schemas.microsoft.com/office/word/2010/wordprocessingInk" xmlns:wne="http://schemas.microsoft.com/office/word/2006/wordml" xmlns:wps="http://schemas.microsoft.com/office/word/2010/wordprocessingShape" mc:Ignorable="w14 wp14">
+<w:endnotes xmlns:wpc="http://schemas.microsoft.com/office/word/2010/wordprocessingCanvas" xmlns:mc="http://schemas.openxmlformats.org/markup-compatibility/2006" xmlns:o="urn:schemas-microsoft-com:office:office" xmlns:r="http://schemas.openxmlformats.org/officeDocument/2006/relationships" xmlns:m="http://schemas.openxmlformats.org/officeDocument/2006/math" xmlns:v="urn:schemas-microsoft-com:vml" xmlns:wp14="http://schemas.microsoft.com/office/word/2010/wordprocessingDrawing" xmlns:wp="http://schemas.openxmlformats.org/drawingml/2006/wordprocessingDrawing" xmlns:w10="urn:schemas-microsoft-com:office:word" xmlns:w="http://schemas.openxmlformats.org/wordprocessingml/2006/main" xmlns:w14="http://schemas.microsoft.com/office/word/2010/wordml" xmlns:w15="http://schemas.microsoft.com/office/word/2012/wordml" xmlns:wpg="http://schemas.microsoft.com/office/word/2010/wordprocessingGroup" xmlns:wpi="http://schemas.microsoft.com/office/word/2010/wordprocessingInk" xmlns:wne="http://schemas.microsoft.com/office/word/2006/wordml" xmlns:wps="http://schemas.microsoft.com/office/word/2010/wordprocessingShape" mc:Ignorable="w14 w15 wp14">
   <w:endnote w:type="separator" w:id="-1">
     <w:p>
       <w:pPr>
@@ -19868,7 +21939,7 @@
 </file>
 
 <file path=word/footer1.xml><?xml version="1.0" encoding="utf-8"?>
-<w:ftr xmlns:wpc="http://schemas.microsoft.com/office/word/2010/wordprocessingCanvas" xmlns:mc="http://schemas.openxmlformats.org/markup-compatibility/2006" xmlns:o="urn:schemas-microsoft-com:office:office" xmlns:r="http://schemas.openxmlformats.org/officeDocument/2006/relationships" xmlns:m="http://schemas.openxmlformats.org/officeDocument/2006/math" xmlns:v="urn:schemas-microsoft-com:vml" xmlns:wp14="http://schemas.microsoft.com/office/word/2010/wordprocessingDrawing" xmlns:wp="http://schemas.openxmlformats.org/drawingml/2006/wordprocessingDrawing" xmlns:w10="urn:schemas-microsoft-com:office:word" xmlns:w="http://schemas.openxmlformats.org/wordprocessingml/2006/main" xmlns:w14="http://schemas.microsoft.com/office/word/2010/wordml" xmlns:wpg="http://schemas.microsoft.com/office/word/2010/wordprocessingGroup" xmlns:wpi="http://schemas.microsoft.com/office/word/2010/wordprocessingInk" xmlns:wne="http://schemas.microsoft.com/office/word/2006/wordml" xmlns:wps="http://schemas.microsoft.com/office/word/2010/wordprocessingShape" mc:Ignorable="w14 wp14">
+<w:ftr xmlns:wpc="http://schemas.microsoft.com/office/word/2010/wordprocessingCanvas" xmlns:mc="http://schemas.openxmlformats.org/markup-compatibility/2006" xmlns:o="urn:schemas-microsoft-com:office:office" xmlns:r="http://schemas.openxmlformats.org/officeDocument/2006/relationships" xmlns:m="http://schemas.openxmlformats.org/officeDocument/2006/math" xmlns:v="urn:schemas-microsoft-com:vml" xmlns:wp14="http://schemas.microsoft.com/office/word/2010/wordprocessingDrawing" xmlns:wp="http://schemas.openxmlformats.org/drawingml/2006/wordprocessingDrawing" xmlns:w10="urn:schemas-microsoft-com:office:word" xmlns:w="http://schemas.openxmlformats.org/wordprocessingml/2006/main" xmlns:w14="http://schemas.microsoft.com/office/word/2010/wordml" xmlns:w15="http://schemas.microsoft.com/office/word/2012/wordml" xmlns:wpg="http://schemas.microsoft.com/office/word/2010/wordprocessingGroup" xmlns:wpi="http://schemas.microsoft.com/office/word/2010/wordprocessingInk" xmlns:wne="http://schemas.microsoft.com/office/word/2006/wordml" xmlns:wps="http://schemas.microsoft.com/office/word/2010/wordprocessingShape" mc:Ignorable="w14 w15 wp14">
   <w:p>
     <w:pPr>
       <w:pStyle w:val="Podnoje"/>
@@ -19879,7 +21950,7 @@
 </file>
 
 <file path=word/footer2.xml><?xml version="1.0" encoding="utf-8"?>
-<w:ftr xmlns:wpc="http://schemas.microsoft.com/office/word/2010/wordprocessingCanvas" xmlns:mc="http://schemas.openxmlformats.org/markup-compatibility/2006" xmlns:o="urn:schemas-microsoft-com:office:office" xmlns:r="http://schemas.openxmlformats.org/officeDocument/2006/relationships" xmlns:m="http://schemas.openxmlformats.org/officeDocument/2006/math" xmlns:v="urn:schemas-microsoft-com:vml" xmlns:wp14="http://schemas.microsoft.com/office/word/2010/wordprocessingDrawing" xmlns:wp="http://schemas.openxmlformats.org/drawingml/2006/wordprocessingDrawing" xmlns:w10="urn:schemas-microsoft-com:office:word" xmlns:w="http://schemas.openxmlformats.org/wordprocessingml/2006/main" xmlns:w14="http://schemas.microsoft.com/office/word/2010/wordml" xmlns:wpg="http://schemas.microsoft.com/office/word/2010/wordprocessingGroup" xmlns:wpi="http://schemas.microsoft.com/office/word/2010/wordprocessingInk" xmlns:wne="http://schemas.microsoft.com/office/word/2006/wordml" xmlns:wps="http://schemas.microsoft.com/office/word/2010/wordprocessingShape" mc:Ignorable="w14 wp14">
+<w:ftr xmlns:wpc="http://schemas.microsoft.com/office/word/2010/wordprocessingCanvas" xmlns:mc="http://schemas.openxmlformats.org/markup-compatibility/2006" xmlns:o="urn:schemas-microsoft-com:office:office" xmlns:r="http://schemas.openxmlformats.org/officeDocument/2006/relationships" xmlns:m="http://schemas.openxmlformats.org/officeDocument/2006/math" xmlns:v="urn:schemas-microsoft-com:vml" xmlns:wp14="http://schemas.microsoft.com/office/word/2010/wordprocessingDrawing" xmlns:wp="http://schemas.openxmlformats.org/drawingml/2006/wordprocessingDrawing" xmlns:w10="urn:schemas-microsoft-com:office:word" xmlns:w="http://schemas.openxmlformats.org/wordprocessingml/2006/main" xmlns:w14="http://schemas.microsoft.com/office/word/2010/wordml" xmlns:w15="http://schemas.microsoft.com/office/word/2012/wordml" xmlns:wpg="http://schemas.microsoft.com/office/word/2010/wordprocessingGroup" xmlns:wpi="http://schemas.microsoft.com/office/word/2010/wordprocessingInk" xmlns:wne="http://schemas.microsoft.com/office/word/2006/wordml" xmlns:wps="http://schemas.microsoft.com/office/word/2010/wordprocessingShape" mc:Ignorable="w14 w15 wp14">
   <w:p>
     <w:pPr>
       <w:pStyle w:val="Podnoje"/>
@@ -19926,7 +21997,7 @@
 </file>
 
 <file path=word/footer3.xml><?xml version="1.0" encoding="utf-8"?>
-<w:ftr xmlns:wpc="http://schemas.microsoft.com/office/word/2010/wordprocessingCanvas" xmlns:mc="http://schemas.openxmlformats.org/markup-compatibility/2006" xmlns:o="urn:schemas-microsoft-com:office:office" xmlns:r="http://schemas.openxmlformats.org/officeDocument/2006/relationships" xmlns:m="http://schemas.openxmlformats.org/officeDocument/2006/math" xmlns:v="urn:schemas-microsoft-com:vml" xmlns:wp14="http://schemas.microsoft.com/office/word/2010/wordprocessingDrawing" xmlns:wp="http://schemas.openxmlformats.org/drawingml/2006/wordprocessingDrawing" xmlns:w10="urn:schemas-microsoft-com:office:word" xmlns:w="http://schemas.openxmlformats.org/wordprocessingml/2006/main" xmlns:w14="http://schemas.microsoft.com/office/word/2010/wordml" xmlns:wpg="http://schemas.microsoft.com/office/word/2010/wordprocessingGroup" xmlns:wpi="http://schemas.microsoft.com/office/word/2010/wordprocessingInk" xmlns:wne="http://schemas.microsoft.com/office/word/2006/wordml" xmlns:wps="http://schemas.microsoft.com/office/word/2010/wordprocessingShape" mc:Ignorable="w14 wp14">
+<w:ftr xmlns:wpc="http://schemas.microsoft.com/office/word/2010/wordprocessingCanvas" xmlns:mc="http://schemas.openxmlformats.org/markup-compatibility/2006" xmlns:o="urn:schemas-microsoft-com:office:office" xmlns:r="http://schemas.openxmlformats.org/officeDocument/2006/relationships" xmlns:m="http://schemas.openxmlformats.org/officeDocument/2006/math" xmlns:v="urn:schemas-microsoft-com:vml" xmlns:wp14="http://schemas.microsoft.com/office/word/2010/wordprocessingDrawing" xmlns:wp="http://schemas.openxmlformats.org/drawingml/2006/wordprocessingDrawing" xmlns:w10="urn:schemas-microsoft-com:office:word" xmlns:w="http://schemas.openxmlformats.org/wordprocessingml/2006/main" xmlns:w14="http://schemas.microsoft.com/office/word/2010/wordml" xmlns:w15="http://schemas.microsoft.com/office/word/2012/wordml" xmlns:wpg="http://schemas.microsoft.com/office/word/2010/wordprocessingGroup" xmlns:wpi="http://schemas.microsoft.com/office/word/2010/wordprocessingInk" xmlns:wne="http://schemas.microsoft.com/office/word/2006/wordml" xmlns:wps="http://schemas.microsoft.com/office/word/2010/wordprocessingShape" mc:Ignorable="w14 w15 wp14">
   <w:p>
     <w:pPr>
       <w:pStyle w:val="Podnoje"/>
@@ -19959,7 +22030,7 @@
         <w:noProof/>
         <w:color w:val="5B9BD5" w:themeColor="accent1"/>
       </w:rPr>
-      <w:t>25</w:t>
+      <w:t>23</w:t>
     </w:r>
     <w:r>
       <w:rPr>
@@ -19973,7 +22044,7 @@
 </file>
 
 <file path=word/footnotes.xml><?xml version="1.0" encoding="utf-8"?>
-<w:footnotes xmlns:wpc="http://schemas.microsoft.com/office/word/2010/wordprocessingCanvas" xmlns:mc="http://schemas.openxmlformats.org/markup-compatibility/2006" xmlns:o="urn:schemas-microsoft-com:office:office" xmlns:r="http://schemas.openxmlformats.org/officeDocument/2006/relationships" xmlns:m="http://schemas.openxmlformats.org/officeDocument/2006/math" xmlns:v="urn:schemas-microsoft-com:vml" xmlns:wp14="http://schemas.microsoft.com/office/word/2010/wordprocessingDrawing" xmlns:wp="http://schemas.openxmlformats.org/drawingml/2006/wordprocessingDrawing" xmlns:w10="urn:schemas-microsoft-com:office:word" xmlns:w="http://schemas.openxmlformats.org/wordprocessingml/2006/main" xmlns:w14="http://schemas.microsoft.com/office/word/2010/wordml" xmlns:wpg="http://schemas.microsoft.com/office/word/2010/wordprocessingGroup" xmlns:wpi="http://schemas.microsoft.com/office/word/2010/wordprocessingInk" xmlns:wne="http://schemas.microsoft.com/office/word/2006/wordml" xmlns:wps="http://schemas.microsoft.com/office/word/2010/wordprocessingShape" mc:Ignorable="w14 wp14">
+<w:footnotes xmlns:wpc="http://schemas.microsoft.com/office/word/2010/wordprocessingCanvas" xmlns:mc="http://schemas.openxmlformats.org/markup-compatibility/2006" xmlns:o="urn:schemas-microsoft-com:office:office" xmlns:r="http://schemas.openxmlformats.org/officeDocument/2006/relationships" xmlns:m="http://schemas.openxmlformats.org/officeDocument/2006/math" xmlns:v="urn:schemas-microsoft-com:vml" xmlns:wp14="http://schemas.microsoft.com/office/word/2010/wordprocessingDrawing" xmlns:wp="http://schemas.openxmlformats.org/drawingml/2006/wordprocessingDrawing" xmlns:w10="urn:schemas-microsoft-com:office:word" xmlns:w="http://schemas.openxmlformats.org/wordprocessingml/2006/main" xmlns:w14="http://schemas.microsoft.com/office/word/2010/wordml" xmlns:w15="http://schemas.microsoft.com/office/word/2012/wordml" xmlns:wpg="http://schemas.microsoft.com/office/word/2010/wordprocessingGroup" xmlns:wpi="http://schemas.microsoft.com/office/word/2010/wordprocessingInk" xmlns:wne="http://schemas.microsoft.com/office/word/2006/wordml" xmlns:wps="http://schemas.microsoft.com/office/word/2010/wordprocessingShape" mc:Ignorable="w14 w15 wp14">
   <w:footnote w:type="separator" w:id="-1">
     <w:p>
       <w:pPr>
@@ -19998,8 +22069,8 @@
 </file>
 
 <file path=word/numbering.xml><?xml version="1.0" encoding="utf-8"?>
-<w:numbering xmlns:wpc="http://schemas.microsoft.com/office/word/2010/wordprocessingCanvas" xmlns:mc="http://schemas.openxmlformats.org/markup-compatibility/2006" xmlns:o="urn:schemas-microsoft-com:office:office" xmlns:r="http://schemas.openxmlformats.org/officeDocument/2006/relationships" xmlns:m="http://schemas.openxmlformats.org/officeDocument/2006/math" xmlns:v="urn:schemas-microsoft-com:vml" xmlns:wp14="http://schemas.microsoft.com/office/word/2010/wordprocessingDrawing" xmlns:wp="http://schemas.openxmlformats.org/drawingml/2006/wordprocessingDrawing" xmlns:w10="urn:schemas-microsoft-com:office:word" xmlns:w="http://schemas.openxmlformats.org/wordprocessingml/2006/main" xmlns:w14="http://schemas.microsoft.com/office/word/2010/wordml" xmlns:wpg="http://schemas.microsoft.com/office/word/2010/wordprocessingGroup" xmlns:wpi="http://schemas.microsoft.com/office/word/2010/wordprocessingInk" xmlns:wne="http://schemas.microsoft.com/office/word/2006/wordml" xmlns:wps="http://schemas.microsoft.com/office/word/2010/wordprocessingShape" mc:Ignorable="w14 wp14">
-  <w:abstractNum w:abstractNumId="0">
+<w:numbering xmlns:wpc="http://schemas.microsoft.com/office/word/2010/wordprocessingCanvas" xmlns:mc="http://schemas.openxmlformats.org/markup-compatibility/2006" xmlns:o="urn:schemas-microsoft-com:office:office" xmlns:r="http://schemas.openxmlformats.org/officeDocument/2006/relationships" xmlns:m="http://schemas.openxmlformats.org/officeDocument/2006/math" xmlns:v="urn:schemas-microsoft-com:vml" xmlns:wp14="http://schemas.microsoft.com/office/word/2010/wordprocessingDrawing" xmlns:wp="http://schemas.openxmlformats.org/drawingml/2006/wordprocessingDrawing" xmlns:w10="urn:schemas-microsoft-com:office:word" xmlns:w="http://schemas.openxmlformats.org/wordprocessingml/2006/main" xmlns:w14="http://schemas.microsoft.com/office/word/2010/wordml" xmlns:w15="http://schemas.microsoft.com/office/word/2012/wordml" xmlns:wpg="http://schemas.microsoft.com/office/word/2010/wordprocessingGroup" xmlns:wpi="http://schemas.microsoft.com/office/word/2010/wordprocessingInk" xmlns:wne="http://schemas.microsoft.com/office/word/2006/wordml" xmlns:wps="http://schemas.microsoft.com/office/word/2010/wordprocessingShape" mc:Ignorable="w14 w15 wp14">
+  <w:abstractNum w:abstractNumId="0" w15:restartNumberingAfterBreak="0">
     <w:nsid w:val="FFFFFF7F"/>
     <w:multiLevelType w:val="singleLevel"/>
     <w:tmpl w:val="83303696"/>
@@ -20017,7 +22088,7 @@
       </w:pPr>
     </w:lvl>
   </w:abstractNum>
-  <w:abstractNum w:abstractNumId="1">
+  <w:abstractNum w:abstractNumId="1" w15:restartNumberingAfterBreak="0">
     <w:nsid w:val="002D73D8"/>
     <w:multiLevelType w:val="hybridMultilevel"/>
     <w:tmpl w:val="E2D6C588"/>
@@ -20130,7 +22201,7 @@
       </w:rPr>
     </w:lvl>
   </w:abstractNum>
-  <w:abstractNum w:abstractNumId="2">
+  <w:abstractNum w:abstractNumId="2" w15:restartNumberingAfterBreak="0">
     <w:nsid w:val="013F0C0E"/>
     <w:multiLevelType w:val="hybridMultilevel"/>
     <w:tmpl w:val="BA0607B8"/>
@@ -20243,7 +22314,7 @@
       </w:rPr>
     </w:lvl>
   </w:abstractNum>
-  <w:abstractNum w:abstractNumId="3">
+  <w:abstractNum w:abstractNumId="3" w15:restartNumberingAfterBreak="0">
     <w:nsid w:val="06730B01"/>
     <w:multiLevelType w:val="multilevel"/>
     <w:tmpl w:val="D0609016"/>
@@ -20357,7 +22428,7 @@
       </w:rPr>
     </w:lvl>
   </w:abstractNum>
-  <w:abstractNum w:abstractNumId="4">
+  <w:abstractNum w:abstractNumId="4" w15:restartNumberingAfterBreak="0">
     <w:nsid w:val="06ED5E92"/>
     <w:multiLevelType w:val="hybridMultilevel"/>
     <w:tmpl w:val="1DCA1202"/>
@@ -20452,7 +22523,7 @@
       </w:pPr>
     </w:lvl>
   </w:abstractNum>
-  <w:abstractNum w:abstractNumId="5">
+  <w:abstractNum w:abstractNumId="5" w15:restartNumberingAfterBreak="0">
     <w:nsid w:val="07644AEE"/>
     <w:multiLevelType w:val="multilevel"/>
     <w:tmpl w:val="4514880E"/>
@@ -20570,7 +22641,7 @@
       </w:rPr>
     </w:lvl>
   </w:abstractNum>
-  <w:abstractNum w:abstractNumId="6">
+  <w:abstractNum w:abstractNumId="6" w15:restartNumberingAfterBreak="0">
     <w:nsid w:val="0ADF4240"/>
     <w:multiLevelType w:val="hybridMultilevel"/>
     <w:tmpl w:val="B9A21CC2"/>
@@ -20683,7 +22754,7 @@
       </w:rPr>
     </w:lvl>
   </w:abstractNum>
-  <w:abstractNum w:abstractNumId="7">
+  <w:abstractNum w:abstractNumId="7" w15:restartNumberingAfterBreak="0">
     <w:nsid w:val="0C7A4D95"/>
     <w:multiLevelType w:val="multilevel"/>
     <w:tmpl w:val="312A7A20"/>
@@ -20855,7 +22926,7 @@
       </w:rPr>
     </w:lvl>
   </w:abstractNum>
-  <w:abstractNum w:abstractNumId="8">
+  <w:abstractNum w:abstractNumId="8" w15:restartNumberingAfterBreak="0">
     <w:nsid w:val="14AF2847"/>
     <w:multiLevelType w:val="multilevel"/>
     <w:tmpl w:val="041A001F"/>
@@ -20941,7 +23012,7 @@
       </w:pPr>
     </w:lvl>
   </w:abstractNum>
-  <w:abstractNum w:abstractNumId="9">
+  <w:abstractNum w:abstractNumId="9" w15:restartNumberingAfterBreak="0">
     <w:nsid w:val="19CB3A21"/>
     <w:multiLevelType w:val="hybridMultilevel"/>
     <w:tmpl w:val="66E01608"/>
@@ -21027,7 +23098,7 @@
       </w:pPr>
     </w:lvl>
   </w:abstractNum>
-  <w:abstractNum w:abstractNumId="10">
+  <w:abstractNum w:abstractNumId="10" w15:restartNumberingAfterBreak="0">
     <w:nsid w:val="21A60D87"/>
     <w:multiLevelType w:val="hybridMultilevel"/>
     <w:tmpl w:val="237C91C6"/>
@@ -21140,7 +23211,7 @@
       </w:rPr>
     </w:lvl>
   </w:abstractNum>
-  <w:abstractNum w:abstractNumId="11">
+  <w:abstractNum w:abstractNumId="11" w15:restartNumberingAfterBreak="0">
     <w:nsid w:val="2F7B3FF2"/>
     <w:multiLevelType w:val="hybridMultilevel"/>
     <w:tmpl w:val="F6BE8C56"/>
@@ -21226,7 +23297,7 @@
       </w:pPr>
     </w:lvl>
   </w:abstractNum>
-  <w:abstractNum w:abstractNumId="12">
+  <w:abstractNum w:abstractNumId="12" w15:restartNumberingAfterBreak="0">
     <w:nsid w:val="2F9A5A9F"/>
     <w:multiLevelType w:val="hybridMultilevel"/>
     <w:tmpl w:val="C29C737C"/>
@@ -21312,7 +23383,7 @@
       </w:pPr>
     </w:lvl>
   </w:abstractNum>
-  <w:abstractNum w:abstractNumId="13">
+  <w:abstractNum w:abstractNumId="13" w15:restartNumberingAfterBreak="0">
     <w:nsid w:val="30DA5494"/>
     <w:multiLevelType w:val="hybridMultilevel"/>
     <w:tmpl w:val="3DDC8666"/>
@@ -21401,7 +23472,7 @@
       </w:pPr>
     </w:lvl>
   </w:abstractNum>
-  <w:abstractNum w:abstractNumId="14">
+  <w:abstractNum w:abstractNumId="14" w15:restartNumberingAfterBreak="0">
     <w:nsid w:val="3D342607"/>
     <w:multiLevelType w:val="hybridMultilevel"/>
     <w:tmpl w:val="C8527A42"/>
@@ -21490,7 +23561,7 @@
       </w:pPr>
     </w:lvl>
   </w:abstractNum>
-  <w:abstractNum w:abstractNumId="15">
+  <w:abstractNum w:abstractNumId="15" w15:restartNumberingAfterBreak="0">
     <w:nsid w:val="40565D3D"/>
     <w:multiLevelType w:val="hybridMultilevel"/>
     <w:tmpl w:val="49B8903A"/>
@@ -21576,7 +23647,7 @@
       </w:pPr>
     </w:lvl>
   </w:abstractNum>
-  <w:abstractNum w:abstractNumId="16">
+  <w:abstractNum w:abstractNumId="16" w15:restartNumberingAfterBreak="0">
     <w:nsid w:val="42DF1FA0"/>
     <w:multiLevelType w:val="hybridMultilevel"/>
     <w:tmpl w:val="FECEABEE"/>
@@ -21662,7 +23733,7 @@
       </w:pPr>
     </w:lvl>
   </w:abstractNum>
-  <w:abstractNum w:abstractNumId="17">
+  <w:abstractNum w:abstractNumId="17" w15:restartNumberingAfterBreak="0">
     <w:nsid w:val="47846950"/>
     <w:multiLevelType w:val="hybridMultilevel"/>
     <w:tmpl w:val="FA7C0A9A"/>
@@ -21754,7 +23825,7 @@
       </w:pPr>
     </w:lvl>
   </w:abstractNum>
-  <w:abstractNum w:abstractNumId="18">
+  <w:abstractNum w:abstractNumId="18" w15:restartNumberingAfterBreak="0">
     <w:nsid w:val="4D0916F6"/>
     <w:multiLevelType w:val="hybridMultilevel"/>
     <w:tmpl w:val="073AB31A"/>
@@ -21840,7 +23911,7 @@
       </w:pPr>
     </w:lvl>
   </w:abstractNum>
-  <w:abstractNum w:abstractNumId="19">
+  <w:abstractNum w:abstractNumId="19" w15:restartNumberingAfterBreak="0">
     <w:nsid w:val="51B374DA"/>
     <w:multiLevelType w:val="hybridMultilevel"/>
     <w:tmpl w:val="DE701B66"/>
@@ -21929,7 +24000,7 @@
       </w:pPr>
     </w:lvl>
   </w:abstractNum>
-  <w:abstractNum w:abstractNumId="20">
+  <w:abstractNum w:abstractNumId="20" w15:restartNumberingAfterBreak="0">
     <w:nsid w:val="582E2874"/>
     <w:multiLevelType w:val="hybridMultilevel"/>
     <w:tmpl w:val="36C80C9E"/>
@@ -22024,7 +24095,7 @@
       </w:pPr>
     </w:lvl>
   </w:abstractNum>
-  <w:abstractNum w:abstractNumId="21">
+  <w:abstractNum w:abstractNumId="21" w15:restartNumberingAfterBreak="0">
     <w:nsid w:val="6E3D6B2E"/>
     <w:multiLevelType w:val="multilevel"/>
     <w:tmpl w:val="605E6506"/>
@@ -22145,7 +24216,7 @@
       </w:rPr>
     </w:lvl>
   </w:abstractNum>
-  <w:abstractNum w:abstractNumId="22">
+  <w:abstractNum w:abstractNumId="22" w15:restartNumberingAfterBreak="0">
     <w:nsid w:val="718B41EF"/>
     <w:multiLevelType w:val="hybridMultilevel"/>
     <w:tmpl w:val="FA7C0A9A"/>
@@ -22237,7 +24308,7 @@
       </w:pPr>
     </w:lvl>
   </w:abstractNum>
-  <w:abstractNum w:abstractNumId="23">
+  <w:abstractNum w:abstractNumId="23" w15:restartNumberingAfterBreak="0">
     <w:nsid w:val="736D7C73"/>
     <w:multiLevelType w:val="hybridMultilevel"/>
     <w:tmpl w:val="71FA1918"/>
@@ -22326,7 +24397,7 @@
       </w:pPr>
     </w:lvl>
   </w:abstractNum>
-  <w:abstractNum w:abstractNumId="24">
+  <w:abstractNum w:abstractNumId="24" w15:restartNumberingAfterBreak="0">
     <w:nsid w:val="78285643"/>
     <w:multiLevelType w:val="hybridMultilevel"/>
     <w:tmpl w:val="2866214E"/>
@@ -22415,7 +24486,7 @@
       </w:pPr>
     </w:lvl>
   </w:abstractNum>
-  <w:abstractNum w:abstractNumId="25">
+  <w:abstractNum w:abstractNumId="25" w15:restartNumberingAfterBreak="0">
     <w:nsid w:val="7A7A6C06"/>
     <w:multiLevelType w:val="hybridMultilevel"/>
     <w:tmpl w:val="C9EE52E0"/>
@@ -22528,7 +24599,7 @@
       </w:rPr>
     </w:lvl>
   </w:abstractNum>
-  <w:abstractNum w:abstractNumId="26">
+  <w:abstractNum w:abstractNumId="26" w15:restartNumberingAfterBreak="0">
     <w:nsid w:val="7BE43C1D"/>
     <w:multiLevelType w:val="hybridMultilevel"/>
     <w:tmpl w:val="BD842A3E"/>
@@ -22614,7 +24685,7 @@
       </w:pPr>
     </w:lvl>
   </w:abstractNum>
-  <w:abstractNum w:abstractNumId="27">
+  <w:abstractNum w:abstractNumId="27" w15:restartNumberingAfterBreak="0">
     <w:nsid w:val="7E1E2B43"/>
     <w:multiLevelType w:val="multilevel"/>
     <w:tmpl w:val="D7D22142"/>
@@ -22727,7 +24798,7 @@
       </w:pPr>
     </w:lvl>
   </w:abstractNum>
-  <w:abstractNum w:abstractNumId="28">
+  <w:abstractNum w:abstractNumId="28" w15:restartNumberingAfterBreak="0">
     <w:nsid w:val="7E526C38"/>
     <w:multiLevelType w:val="multilevel"/>
     <w:tmpl w:val="CA1C2A90"/>
@@ -23057,7 +25128,7 @@
 </file>
 
 <file path=word/styles.xml><?xml version="1.0" encoding="utf-8"?>
-<w:styles xmlns:mc="http://schemas.openxmlformats.org/markup-compatibility/2006" xmlns:r="http://schemas.openxmlformats.org/officeDocument/2006/relationships" xmlns:w="http://schemas.openxmlformats.org/wordprocessingml/2006/main" xmlns:w14="http://schemas.microsoft.com/office/word/2010/wordml" mc:Ignorable="w14">
+<w:styles xmlns:mc="http://schemas.openxmlformats.org/markup-compatibility/2006" xmlns:r="http://schemas.openxmlformats.org/officeDocument/2006/relationships" xmlns:w="http://schemas.openxmlformats.org/wordprocessingml/2006/main" xmlns:w14="http://schemas.microsoft.com/office/word/2010/wordml" xmlns:w15="http://schemas.microsoft.com/office/word/2012/wordml" mc:Ignorable="w14 w15">
   <w:docDefaults>
     <w:rPrDefault>
       <w:rPr>
@@ -23073,1083 +25144,378 @@
       </w:pPr>
     </w:pPrDefault>
   </w:docDefaults>
-  <w:latentStyles w:defLockedState="0" w:defUIPriority="99" w:defSemiHidden="1" w:defUnhideWhenUsed="1" w:defQFormat="0" w:count="267">
-    <w:lsdException w:name="Normal" w:semiHidden="0" w:uiPriority="0" w:unhideWhenUsed="0" w:qFormat="1"/>
-    <w:lsdException w:name="heading 1" w:semiHidden="0" w:uiPriority="9" w:unhideWhenUsed="0" w:qFormat="1"/>
-    <w:lsdException w:name="heading 2" w:uiPriority="9" w:qFormat="1"/>
-    <w:lsdException w:name="heading 3" w:uiPriority="9" w:qFormat="1"/>
-    <w:lsdException w:name="heading 4" w:uiPriority="9" w:qFormat="1"/>
-    <w:lsdException w:name="heading 5" w:uiPriority="9" w:qFormat="1"/>
-    <w:lsdException w:name="heading 6" w:uiPriority="9" w:qFormat="1"/>
-    <w:lsdException w:name="heading 7" w:uiPriority="9" w:qFormat="1"/>
-    <w:lsdException w:name="heading 8" w:uiPriority="9" w:qFormat="1"/>
-    <w:lsdException w:name="heading 9" w:uiPriority="9" w:qFormat="1"/>
-    <w:lsdException w:name="toc 1" w:uiPriority="39"/>
-    <w:lsdException w:name="toc 2" w:uiPriority="39"/>
-    <w:lsdException w:name="toc 3" w:uiPriority="39"/>
-    <w:lsdException w:name="toc 4" w:uiPriority="39"/>
-    <w:lsdException w:name="toc 5" w:uiPriority="39"/>
-    <w:lsdException w:name="toc 6" w:uiPriority="39"/>
-    <w:lsdException w:name="toc 7" w:uiPriority="39"/>
-    <w:lsdException w:name="toc 8" w:uiPriority="39"/>
-    <w:lsdException w:name="toc 9" w:uiPriority="39"/>
-    <w:lsdException w:name="caption" w:uiPriority="35" w:qFormat="1"/>
-    <w:lsdException w:name="List Number 2" w:uiPriority="0"/>
-    <w:lsdException w:name="Title" w:semiHidden="0" w:uiPriority="10" w:unhideWhenUsed="0" w:qFormat="1"/>
-    <w:lsdException w:name="Default Paragraph Font" w:uiPriority="1"/>
-    <w:lsdException w:name="Subtitle" w:semiHidden="0" w:uiPriority="11" w:unhideWhenUsed="0" w:qFormat="1"/>
-    <w:lsdException w:name="Strong" w:semiHidden="0" w:uiPriority="22" w:unhideWhenUsed="0" w:qFormat="1"/>
-    <w:lsdException w:name="Emphasis" w:semiHidden="0" w:uiPriority="20" w:unhideWhenUsed="0" w:qFormat="1"/>
-    <w:lsdException w:name="Table Grid" w:semiHidden="0" w:uiPriority="39" w:unhideWhenUsed="0"/>
-    <w:lsdException w:name="Placeholder Text" w:unhideWhenUsed="0"/>
-    <w:lsdException w:name="No Spacing" w:semiHidden="0" w:uiPriority="1" w:unhideWhenUsed="0" w:qFormat="1"/>
-    <w:lsdException w:name="Light Shading" w:semiHidden="0" w:uiPriority="60" w:unhideWhenUsed="0"/>
-    <w:lsdException w:name="Light List" w:semiHidden="0" w:uiPriority="61" w:unhideWhenUsed="0"/>
-    <w:lsdException w:name="Light Grid" w:semiHidden="0" w:uiPriority="62" w:unhideWhenUsed="0"/>
-    <w:lsdException w:name="Medium Shading 1" w:semiHidden="0" w:uiPriority="63" w:unhideWhenUsed="0"/>
-    <w:lsdException w:name="Medium Shading 2" w:semiHidden="0" w:uiPriority="64" w:unhideWhenUsed="0"/>
-    <w:lsdException w:name="Medium List 1" w:semiHidden="0" w:uiPriority="65" w:unhideWhenUsed="0"/>
-    <w:lsdException w:name="Medium List 2" w:semiHidden="0" w:uiPriority="66" w:unhideWhenUsed="0"/>
-    <w:lsdException w:name="Medium Grid 1" w:semiHidden="0" w:uiPriority="67" w:unhideWhenUsed="0"/>
-    <w:lsdException w:name="Medium Grid 2" w:semiHidden="0" w:uiPriority="68" w:unhideWhenUsed="0"/>
-    <w:lsdException w:name="Medium Grid 3" w:semiHidden="0" w:uiPriority="69" w:unhideWhenUsed="0"/>
-    <w:lsdException w:name="Dark List" w:semiHidden="0" w:uiPriority="70" w:unhideWhenUsed="0"/>
-    <w:lsdException w:name="Colorful Shading" w:semiHidden="0" w:uiPriority="71" w:unhideWhenUsed="0"/>
-    <w:lsdException w:name="Colorful List" w:semiHidden="0" w:uiPriority="72" w:unhideWhenUsed="0"/>
-    <w:lsdException w:name="Colorful Grid" w:semiHidden="0" w:uiPriority="73" w:unhideWhenUsed="0"/>
-    <w:lsdException w:name="Light Shading Accent 1" w:semiHidden="0" w:uiPriority="60" w:unhideWhenUsed="0"/>
-    <w:lsdException w:name="Light List Accent 1" w:semiHidden="0" w:uiPriority="61" w:unhideWhenUsed="0"/>
-    <w:lsdException w:name="Light Grid Accent 1" w:semiHidden="0" w:uiPriority="62" w:unhideWhenUsed="0"/>
-    <w:lsdException w:name="Medium Shading 1 Accent 1" w:semiHidden="0" w:uiPriority="63" w:unhideWhenUsed="0"/>
-    <w:lsdException w:name="Medium Shading 2 Accent 1" w:semiHidden="0" w:uiPriority="64" w:unhideWhenUsed="0"/>
-    <w:lsdException w:name="Medium List 1 Accent 1" w:semiHidden="0" w:uiPriority="65" w:unhideWhenUsed="0"/>
-    <w:lsdException w:name="Revision" w:unhideWhenUsed="0"/>
-    <w:lsdException w:name="List Paragraph" w:semiHidden="0" w:uiPriority="34" w:unhideWhenUsed="0" w:qFormat="1"/>
-    <w:lsdException w:name="Quote" w:semiHidden="0" w:uiPriority="29" w:unhideWhenUsed="0" w:qFormat="1"/>
-    <w:lsdException w:name="Intense Quote" w:semiHidden="0" w:uiPriority="30" w:unhideWhenUsed="0" w:qFormat="1"/>
-    <w:lsdException w:name="Medium List 2 Accent 1" w:semiHidden="0" w:uiPriority="66" w:unhideWhenUsed="0"/>
-    <w:lsdException w:name="Medium Grid 1 Accent 1" w:semiHidden="0" w:uiPriority="67" w:unhideWhenUsed="0"/>
-    <w:lsdException w:name="Medium Grid 2 Accent 1" w:semiHidden="0" w:uiPriority="68" w:unhideWhenUsed="0"/>
-    <w:lsdException w:name="Medium Grid 3 Accent 1" w:semiHidden="0" w:uiPriority="69" w:unhideWhenUsed="0"/>
-    <w:lsdException w:name="Dark List Accent 1" w:semiHidden="0" w:uiPriority="70" w:unhideWhenUsed="0"/>
-    <w:lsdException w:name="Colorful Shading Accent 1" w:semiHidden="0" w:uiPriority="71" w:unhideWhenUsed="0"/>
-    <w:lsdException w:name="Colorful List Accent 1" w:semiHidden="0" w:uiPriority="72" w:unhideWhenUsed="0"/>
-    <w:lsdException w:name="Colorful Grid Accent 1" w:semiHidden="0" w:uiPriority="73" w:unhideWhenUsed="0"/>
-    <w:lsdException w:name="Light Shading Accent 2" w:semiHidden="0" w:uiPriority="60" w:unhideWhenUsed="0"/>
-    <w:lsdException w:name="Light List Accent 2" w:semiHidden="0" w:uiPriority="61" w:unhideWhenUsed="0"/>
-    <w:lsdException w:name="Light Grid Accent 2" w:semiHidden="0" w:uiPriority="62" w:unhideWhenUsed="0"/>
-    <w:lsdException w:name="Medium Shading 1 Accent 2" w:semiHidden="0" w:uiPriority="63" w:unhideWhenUsed="0"/>
-    <w:lsdException w:name="Medium Shading 2 Accent 2" w:semiHidden="0" w:uiPriority="64" w:unhideWhenUsed="0"/>
-    <w:lsdException w:name="Medium List 1 Accent 2" w:semiHidden="0" w:uiPriority="65" w:unhideWhenUsed="0"/>
-    <w:lsdException w:name="Medium List 2 Accent 2" w:semiHidden="0" w:uiPriority="66" w:unhideWhenUsed="0"/>
-    <w:lsdException w:name="Medium Grid 1 Accent 2" w:semiHidden="0" w:uiPriority="67" w:unhideWhenUsed="0"/>
-    <w:lsdException w:name="Medium Grid 2 Accent 2" w:semiHidden="0" w:uiPriority="68" w:unhideWhenUsed="0"/>
-    <w:lsdException w:name="Medium Grid 3 Accent 2" w:semiHidden="0" w:uiPriority="69" w:unhideWhenUsed="0"/>
-    <w:lsdException w:name="Dark List Accent 2" w:semiHidden="0" w:uiPriority="70" w:unhideWhenUsed="0"/>
-    <w:lsdException w:name="Colorful Shading Accent 2" w:semiHidden="0" w:uiPriority="71" w:unhideWhenUsed="0"/>
-    <w:lsdException w:name="Colorful List Accent 2" w:semiHidden="0" w:uiPriority="72" w:unhideWhenUsed="0"/>
-    <w:lsdException w:name="Colorful Grid Accent 2" w:semiHidden="0" w:uiPriority="73" w:unhideWhenUsed="0"/>
-    <w:lsdException w:name="Light Shading Accent 3" w:semiHidden="0" w:uiPriority="60" w:unhideWhenUsed="0"/>
-    <w:lsdException w:name="Light List Accent 3" w:semiHidden="0" w:uiPriority="61" w:unhideWhenUsed="0"/>
-    <w:lsdException w:name="Light Grid Accent 3" w:semiHidden="0" w:uiPriority="62" w:unhideWhenUsed="0"/>
-    <w:lsdException w:name="Medium Shading 1 Accent 3" w:semiHidden="0" w:uiPriority="63" w:unhideWhenUsed="0"/>
-    <w:lsdException w:name="Medium Shading 2 Accent 3" w:semiHidden="0" w:uiPriority="64" w:unhideWhenUsed="0"/>
-    <w:lsdException w:name="Medium List 1 Accent 3" w:semiHidden="0" w:uiPriority="65" w:unhideWhenUsed="0"/>
-    <w:lsdException w:name="Medium List 2 Accent 3" w:semiHidden="0" w:uiPriority="66" w:unhideWhenUsed="0"/>
-    <w:lsdException w:name="Medium Grid 1 Accent 3" w:semiHidden="0" w:uiPriority="67" w:unhideWhenUsed="0"/>
-    <w:lsdException w:name="Medium Grid 2 Accent 3" w:semiHidden="0" w:uiPriority="68" w:unhideWhenUsed="0"/>
-    <w:lsdException w:name="Medium Grid 3 Accent 3" w:semiHidden="0" w:uiPriority="69" w:unhideWhenUsed="0"/>
-    <w:lsdException w:name="Dark List Accent 3" w:semiHidden="0" w:uiPriority="70" w:unhideWhenUsed="0"/>
-    <w:lsdException w:name="Colorful Shading Accent 3" w:semiHidden="0" w:uiPriority="71" w:unhideWhenUsed="0"/>
-    <w:lsdException w:name="Colorful List Accent 3" w:semiHidden="0" w:uiPriority="72" w:unhideWhenUsed="0"/>
-    <w:lsdException w:name="Colorful Grid Accent 3" w:semiHidden="0" w:uiPriority="73" w:unhideWhenUsed="0"/>
-    <w:lsdException w:name="Light Shading Accent 4" w:semiHidden="0" w:uiPriority="60" w:unhideWhenUsed="0"/>
-    <w:lsdException w:name="Light List Accent 4" w:semiHidden="0" w:uiPriority="61" w:unhideWhenUsed="0"/>
-    <w:lsdException w:name="Light Grid Accent 4" w:semiHidden="0" w:uiPriority="62" w:unhideWhenUsed="0"/>
-    <w:lsdException w:name="Medium Shading 1 Accent 4" w:semiHidden="0" w:uiPriority="63" w:unhideWhenUsed="0"/>
-    <w:lsdException w:name="Medium Shading 2 Accent 4" w:semiHidden="0" w:uiPriority="64" w:unhideWhenUsed="0"/>
-    <w:lsdException w:name="Medium List 1 Accent 4" w:semiHidden="0" w:uiPriority="65" w:unhideWhenUsed="0"/>
-    <w:lsdException w:name="Medium List 2 Accent 4" w:semiHidden="0" w:uiPriority="66" w:unhideWhenUsed="0"/>
-    <w:lsdException w:name="Medium Grid 1 Accent 4" w:semiHidden="0" w:uiPriority="67" w:unhideWhenUsed="0"/>
-    <w:lsdException w:name="Medium Grid 2 Accent 4" w:semiHidden="0" w:uiPriority="68" w:unhideWhenUsed="0"/>
-    <w:lsdException w:name="Medium Grid 3 Accent 4" w:semiHidden="0" w:uiPriority="69" w:unhideWhenUsed="0"/>
-    <w:lsdException w:name="Dark List Accent 4" w:semiHidden="0" w:uiPriority="70" w:unhideWhenUsed="0"/>
-    <w:lsdException w:name="Colorful Shading Accent 4" w:semiHidden="0" w:uiPriority="71" w:unhideWhenUsed="0"/>
-    <w:lsdException w:name="Colorful List Accent 4" w:semiHidden="0" w:uiPriority="72" w:unhideWhenUsed="0"/>
-    <w:lsdException w:name="Colorful Grid Accent 4" w:semiHidden="0" w:uiPriority="73" w:unhideWhenUsed="0"/>
-    <w:lsdException w:name="Light Shading Accent 5" w:semiHidden="0" w:uiPriority="60" w:unhideWhenUsed="0"/>
-    <w:lsdException w:name="Light List Accent 5" w:semiHidden="0" w:uiPriority="61" w:unhideWhenUsed="0"/>
-    <w:lsdException w:name="Light Grid Accent 5" w:semiHidden="0" w:uiPriority="62" w:unhideWhenUsed="0"/>
-    <w:lsdException w:name="Medium Shading 1 Accent 5" w:semiHidden="0" w:uiPriority="63" w:unhideWhenUsed="0"/>
-    <w:lsdException w:name="Medium Shading 2 Accent 5" w:semiHidden="0" w:uiPriority="64" w:unhideWhenUsed="0"/>
-    <w:lsdException w:name="Medium List 1 Accent 5" w:semiHidden="0" w:uiPriority="65" w:unhideWhenUsed="0"/>
-    <w:lsdException w:name="Medium List 2 Accent 5" w:semiHidden="0" w:uiPriority="66" w:unhideWhenUsed="0"/>
-    <w:lsdException w:name="Medium Grid 1 Accent 5" w:semiHidden="0" w:uiPriority="67" w:unhideWhenUsed="0"/>
-    <w:lsdException w:name="Medium Grid 2 Accent 5" w:semiHidden="0" w:uiPriority="68" w:unhideWhenUsed="0"/>
-    <w:lsdException w:name="Medium Grid 3 Accent 5" w:semiHidden="0" w:uiPriority="69" w:unhideWhenUsed="0"/>
-    <w:lsdException w:name="Dark List Accent 5" w:semiHidden="0" w:uiPriority="70" w:unhideWhenUsed="0"/>
-    <w:lsdException w:name="Colorful Shading Accent 5" w:semiHidden="0" w:uiPriority="71" w:unhideWhenUsed="0"/>
-    <w:lsdException w:name="Colorful List Accent 5" w:semiHidden="0" w:uiPriority="72" w:unhideWhenUsed="0"/>
-    <w:lsdException w:name="Colorful Grid Accent 5" w:semiHidden="0" w:uiPriority="73" w:unhideWhenUsed="0"/>
-    <w:lsdException w:name="Light Shading Accent 6" w:semiHidden="0" w:uiPriority="60" w:unhideWhenUsed="0"/>
-    <w:lsdException w:name="Light List Accent 6" w:semiHidden="0" w:uiPriority="61" w:unhideWhenUsed="0"/>
-    <w:lsdException w:name="Light Grid Accent 6" w:semiHidden="0" w:uiPriority="62" w:unhideWhenUsed="0"/>
-    <w:lsdException w:name="Medium Shading 1 Accent 6" w:semiHidden="0" w:uiPriority="63" w:unhideWhenUsed="0"/>
-    <w:lsdException w:name="Medium Shading 2 Accent 6" w:semiHidden="0" w:uiPriority="64" w:unhideWhenUsed="0"/>
-    <w:lsdException w:name="Medium List 1 Accent 6" w:semiHidden="0" w:uiPriority="65" w:unhideWhenUsed="0"/>
-    <w:lsdException w:name="Medium List 2 Accent 6" w:semiHidden="0" w:uiPriority="66" w:unhideWhenUsed="0"/>
-    <w:lsdException w:name="Medium Grid 1 Accent 6" w:semiHidden="0" w:uiPriority="67" w:unhideWhenUsed="0"/>
-    <w:lsdException w:name="Medium Grid 2 Accent 6" w:semiHidden="0" w:uiPriority="68" w:unhideWhenUsed="0"/>
-    <w:lsdException w:name="Medium Grid 3 Accent 6" w:semiHidden="0" w:uiPriority="69" w:unhideWhenUsed="0"/>
-    <w:lsdException w:name="Dark List Accent 6" w:semiHidden="0" w:uiPriority="70" w:unhideWhenUsed="0"/>
-    <w:lsdException w:name="Colorful Shading Accent 6" w:semiHidden="0" w:uiPriority="71" w:unhideWhenUsed="0"/>
-    <w:lsdException w:name="Colorful List Accent 6" w:semiHidden="0" w:uiPriority="72" w:unhideWhenUsed="0"/>
-    <w:lsdException w:name="Colorful Grid Accent 6" w:semiHidden="0" w:uiPriority="73" w:unhideWhenUsed="0"/>
-    <w:lsdException w:name="Subtle Emphasis" w:semiHidden="0" w:uiPriority="19" w:unhideWhenUsed="0" w:qFormat="1"/>
-    <w:lsdException w:name="Intense Emphasis" w:semiHidden="0" w:uiPriority="21" w:unhideWhenUsed="0" w:qFormat="1"/>
-    <w:lsdException w:name="Subtle Reference" w:semiHidden="0" w:uiPriority="31" w:unhideWhenUsed="0" w:qFormat="1"/>
-    <w:lsdException w:name="Intense Reference" w:semiHidden="0" w:uiPriority="32" w:unhideWhenUsed="0" w:qFormat="1"/>
-    <w:lsdException w:name="Book Title" w:semiHidden="0" w:uiPriority="33" w:unhideWhenUsed="0" w:qFormat="1"/>
-    <w:lsdException w:name="Bibliography" w:uiPriority="37"/>
-    <w:lsdException w:name="TOC Heading" w:uiPriority="39" w:qFormat="1"/>
-  </w:latentStyles>
-  <w:style w:type="paragraph" w:default="1" w:styleId="Normal">
-    <w:name w:val="Normal"/>
-    <w:aliases w:val="Text"/>
-    <w:qFormat/>
-    <w:rsid w:val="00080EC7"/>
-    <w:pPr>
-      <w:spacing w:after="0" w:line="360" w:lineRule="auto"/>
-      <w:jc w:val="both"/>
-    </w:pPr>
-    <w:rPr>
-      <w:rFonts w:ascii="Times New Roman" w:hAnsi="Times New Roman" w:cs="Times New Roman"/>
-      <w:sz w:val="24"/>
-      <w:szCs w:val="24"/>
-    </w:rPr>
-  </w:style>
-  <w:style w:type="paragraph" w:styleId="Naslov1">
-    <w:name w:val="heading 1"/>
-    <w:next w:val="Normal"/>
-    <w:link w:val="Naslov1Char"/>
-    <w:autoRedefine/>
-    <w:uiPriority w:val="9"/>
-    <w:qFormat/>
-    <w:rsid w:val="00374534"/>
-    <w:pPr>
-      <w:keepNext/>
-      <w:keepLines/>
-      <w:spacing w:before="240" w:line="360" w:lineRule="auto"/>
-      <w:ind w:left="720"/>
-      <w:outlineLvl w:val="0"/>
-    </w:pPr>
-    <w:rPr>
-      <w:rFonts w:ascii="Arial" w:eastAsiaTheme="majorEastAsia" w:hAnsi="Arial" w:cstheme="majorBidi"/>
-      <w:b/>
-      <w:sz w:val="32"/>
-      <w:szCs w:val="32"/>
-    </w:rPr>
-  </w:style>
-  <w:style w:type="paragraph" w:styleId="Naslov2">
-    <w:name w:val="heading 2"/>
-    <w:next w:val="Normal"/>
-    <w:link w:val="Naslov2Char"/>
-    <w:autoRedefine/>
-    <w:uiPriority w:val="9"/>
-    <w:unhideWhenUsed/>
-    <w:qFormat/>
-    <w:rsid w:val="00F12F0A"/>
-    <w:pPr>
-      <w:keepNext/>
-      <w:numPr>
-        <w:numId w:val="40"/>
-      </w:numPr>
-      <w:spacing w:after="0" w:line="360" w:lineRule="auto"/>
-      <w:outlineLvl w:val="1"/>
-    </w:pPr>
-    <w:rPr>
-      <w:rFonts w:ascii="Arial" w:hAnsi="Arial"/>
-      <w:b/>
-      <w:sz w:val="28"/>
-      <w:szCs w:val="26"/>
-    </w:rPr>
-  </w:style>
-  <w:style w:type="paragraph" w:styleId="Naslov3">
-    <w:name w:val="heading 3"/>
-    <w:next w:val="Normal"/>
-    <w:link w:val="Naslov3Char"/>
-    <w:autoRedefine/>
-    <w:uiPriority w:val="9"/>
-    <w:unhideWhenUsed/>
-    <w:qFormat/>
-    <w:rsid w:val="003E1BF0"/>
-    <w:pPr>
-      <w:keepNext/>
-      <w:keepLines/>
-      <w:spacing w:before="40" w:line="360" w:lineRule="auto"/>
-      <w:ind w:left="708"/>
-      <w:outlineLvl w:val="2"/>
-    </w:pPr>
-    <w:rPr>
-      <w:rFonts w:ascii="Arial" w:eastAsiaTheme="majorEastAsia" w:hAnsi="Arial" w:cstheme="majorBidi"/>
-      <w:sz w:val="24"/>
-      <w:szCs w:val="24"/>
-    </w:rPr>
-  </w:style>
-  <w:style w:type="paragraph" w:styleId="Naslov4">
-    <w:name w:val="heading 4"/>
-    <w:next w:val="Normal"/>
-    <w:link w:val="Naslov4Char"/>
-    <w:autoRedefine/>
-    <w:uiPriority w:val="9"/>
-    <w:unhideWhenUsed/>
-    <w:qFormat/>
-    <w:rsid w:val="00C02B94"/>
-    <w:pPr>
-      <w:keepNext/>
-      <w:keepLines/>
-      <w:spacing w:before="40" w:line="360" w:lineRule="auto"/>
-      <w:outlineLvl w:val="3"/>
-    </w:pPr>
-    <w:rPr>
-      <w:rFonts w:ascii="Arial" w:eastAsiaTheme="majorEastAsia" w:hAnsi="Arial" w:cstheme="majorBidi"/>
-      <w:b/>
-      <w:i/>
-      <w:iCs/>
-      <w:sz w:val="24"/>
-    </w:rPr>
-  </w:style>
-  <w:style w:type="character" w:default="1" w:styleId="Zadanifontodlomka">
-    <w:name w:val="Default Paragraph Font"/>
-    <w:uiPriority w:val="1"/>
-    <w:semiHidden/>
-    <w:unhideWhenUsed/>
-  </w:style>
-  <w:style w:type="table" w:default="1" w:styleId="Obinatablica">
-    <w:name w:val="Normal Table"/>
-    <w:uiPriority w:val="99"/>
-    <w:semiHidden/>
-    <w:unhideWhenUsed/>
-    <w:tblPr>
-      <w:tblInd w:w="0" w:type="dxa"/>
-      <w:tblCellMar>
-        <w:top w:w="0" w:type="dxa"/>
-        <w:left w:w="108" w:type="dxa"/>
-        <w:bottom w:w="0" w:type="dxa"/>
-        <w:right w:w="108" w:type="dxa"/>
-      </w:tblCellMar>
-    </w:tblPr>
-  </w:style>
-  <w:style w:type="numbering" w:default="1" w:styleId="Bezpopisa">
-    <w:name w:val="No List"/>
-    <w:uiPriority w:val="99"/>
-    <w:semiHidden/>
-    <w:unhideWhenUsed/>
-  </w:style>
-  <w:style w:type="paragraph" w:customStyle="1" w:styleId="Nazivinstitucije">
-    <w:name w:val="Naziv institucije"/>
-    <w:link w:val="NazivinstitucijeChar"/>
-    <w:autoRedefine/>
-    <w:qFormat/>
-    <w:rsid w:val="00C02B94"/>
-    <w:pPr>
-      <w:spacing w:line="360" w:lineRule="auto"/>
-      <w:jc w:val="center"/>
-    </w:pPr>
-    <w:rPr>
-      <w:rFonts w:ascii="Times New Roman" w:hAnsi="Times New Roman"/>
-      <w:b/>
-      <w:sz w:val="24"/>
-    </w:rPr>
-  </w:style>
-  <w:style w:type="character" w:customStyle="1" w:styleId="NazivinstitucijeChar">
-    <w:name w:val="Naziv institucije Char"/>
-    <w:basedOn w:val="Zadanifontodlomka"/>
-    <w:link w:val="Nazivinstitucije"/>
-    <w:rsid w:val="00C02B94"/>
-    <w:rPr>
-      <w:rFonts w:ascii="Times New Roman" w:hAnsi="Times New Roman"/>
-      <w:b/>
-      <w:sz w:val="24"/>
-    </w:rPr>
-  </w:style>
-  <w:style w:type="paragraph" w:customStyle="1" w:styleId="Imeiprezimekandidata">
-    <w:name w:val="Ime i prezime kandidata"/>
-    <w:link w:val="ImeiprezimekandidataChar"/>
-    <w:autoRedefine/>
-    <w:qFormat/>
-    <w:rsid w:val="00AC1F72"/>
-    <w:pPr>
-      <w:spacing w:after="0" w:line="360" w:lineRule="auto"/>
-    </w:pPr>
-    <w:rPr>
-      <w:rFonts w:ascii="Times New Roman" w:eastAsia="Times New Roman" w:hAnsi="Times New Roman" w:cs="Times New Roman"/>
-      <w:sz w:val="24"/>
-      <w:szCs w:val="24"/>
-      <w:lang w:eastAsia="hr-HR"/>
-    </w:rPr>
-  </w:style>
-  <w:style w:type="character" w:customStyle="1" w:styleId="ImeiprezimekandidataChar">
-    <w:name w:val="Ime i prezime kandidata Char"/>
-    <w:basedOn w:val="Zadanifontodlomka"/>
-    <w:link w:val="Imeiprezimekandidata"/>
-    <w:rsid w:val="00AC1F72"/>
-    <w:rPr>
-      <w:rFonts w:ascii="Times New Roman" w:eastAsia="Times New Roman" w:hAnsi="Times New Roman" w:cs="Times New Roman"/>
-      <w:sz w:val="24"/>
-      <w:szCs w:val="24"/>
-      <w:lang w:eastAsia="hr-HR"/>
-    </w:rPr>
-  </w:style>
-  <w:style w:type="paragraph" w:customStyle="1" w:styleId="Naslov10">
-    <w:name w:val="Naslov1"/>
-    <w:link w:val="NaslovChar"/>
-    <w:autoRedefine/>
-    <w:qFormat/>
-    <w:rsid w:val="00C02B94"/>
-    <w:pPr>
-      <w:spacing w:line="360" w:lineRule="auto"/>
-      <w:jc w:val="center"/>
-    </w:pPr>
-    <w:rPr>
-      <w:rFonts w:ascii="Arial" w:hAnsi="Arial"/>
-      <w:b/>
-      <w:sz w:val="36"/>
-    </w:rPr>
-  </w:style>
-  <w:style w:type="character" w:customStyle="1" w:styleId="NaslovChar">
-    <w:name w:val="Naslov Char"/>
-    <w:basedOn w:val="Zadanifontodlomka"/>
-    <w:link w:val="Naslov10"/>
-    <w:rsid w:val="00C02B94"/>
-    <w:rPr>
-      <w:rFonts w:ascii="Arial" w:hAnsi="Arial"/>
-      <w:b/>
-      <w:sz w:val="36"/>
-    </w:rPr>
-  </w:style>
-  <w:style w:type="character" w:customStyle="1" w:styleId="Naslov1Char">
-    <w:name w:val="Naslov 1 Char"/>
-    <w:basedOn w:val="Zadanifontodlomka"/>
-    <w:link w:val="Naslov1"/>
-    <w:uiPriority w:val="9"/>
-    <w:rsid w:val="00374534"/>
-    <w:rPr>
-      <w:rFonts w:ascii="Arial" w:eastAsiaTheme="majorEastAsia" w:hAnsi="Arial" w:cstheme="majorBidi"/>
-      <w:b/>
-      <w:sz w:val="32"/>
-      <w:szCs w:val="32"/>
-    </w:rPr>
-  </w:style>
-  <w:style w:type="character" w:customStyle="1" w:styleId="Naslov3Char">
-    <w:name w:val="Naslov 3 Char"/>
-    <w:basedOn w:val="Zadanifontodlomka"/>
-    <w:link w:val="Naslov3"/>
-    <w:uiPriority w:val="9"/>
-    <w:rsid w:val="003E1BF0"/>
-    <w:rPr>
-      <w:rFonts w:ascii="Arial" w:eastAsiaTheme="majorEastAsia" w:hAnsi="Arial" w:cstheme="majorBidi"/>
-      <w:sz w:val="24"/>
-      <w:szCs w:val="24"/>
-    </w:rPr>
-  </w:style>
-  <w:style w:type="character" w:customStyle="1" w:styleId="Naslov2Char">
-    <w:name w:val="Naslov 2 Char"/>
-    <w:basedOn w:val="Zadanifontodlomka"/>
-    <w:link w:val="Naslov2"/>
-    <w:uiPriority w:val="9"/>
-    <w:rsid w:val="00F12F0A"/>
-    <w:rPr>
-      <w:rFonts w:ascii="Arial" w:hAnsi="Arial"/>
-      <w:b/>
-      <w:sz w:val="28"/>
-      <w:szCs w:val="26"/>
-    </w:rPr>
-  </w:style>
-  <w:style w:type="character" w:customStyle="1" w:styleId="Naslov4Char">
-    <w:name w:val="Naslov 4 Char"/>
-    <w:basedOn w:val="Zadanifontodlomka"/>
-    <w:link w:val="Naslov4"/>
-    <w:uiPriority w:val="9"/>
-    <w:rsid w:val="00C02B94"/>
-    <w:rPr>
-      <w:rFonts w:ascii="Arial" w:eastAsiaTheme="majorEastAsia" w:hAnsi="Arial" w:cstheme="majorBidi"/>
-      <w:b/>
-      <w:i/>
-      <w:iCs/>
-      <w:sz w:val="24"/>
-    </w:rPr>
-  </w:style>
-  <w:style w:type="paragraph" w:customStyle="1" w:styleId="Tijeloteksta1">
-    <w:name w:val="Tijelo teksta1"/>
-    <w:link w:val="TijelotekstaChar"/>
-    <w:autoRedefine/>
-    <w:qFormat/>
-    <w:rsid w:val="00B82E6A"/>
-    <w:pPr>
-      <w:spacing w:before="240" w:after="0" w:line="360" w:lineRule="auto"/>
-      <w:jc w:val="both"/>
-    </w:pPr>
-    <w:rPr>
-      <w:rFonts w:ascii="Times New Roman" w:eastAsiaTheme="minorEastAsia" w:hAnsi="Times New Roman" w:cstheme="majorBidi"/>
-      <w:iCs/>
-      <w:sz w:val="24"/>
-    </w:rPr>
-  </w:style>
-  <w:style w:type="character" w:customStyle="1" w:styleId="TijelotekstaChar">
-    <w:name w:val="Tijelo teksta Char"/>
-    <w:basedOn w:val="Zadanifontodlomka"/>
-    <w:link w:val="Tijeloteksta1"/>
-    <w:rsid w:val="00B82E6A"/>
-    <w:rPr>
-      <w:rFonts w:ascii="Times New Roman" w:eastAsiaTheme="minorEastAsia" w:hAnsi="Times New Roman" w:cstheme="majorBidi"/>
-      <w:iCs/>
-      <w:sz w:val="24"/>
-    </w:rPr>
-  </w:style>
-  <w:style w:type="paragraph" w:customStyle="1" w:styleId="Naslovslike">
-    <w:name w:val="Naslov slike"/>
-    <w:link w:val="NaslovslikeChar"/>
-    <w:autoRedefine/>
-    <w:qFormat/>
-    <w:rsid w:val="00D230CA"/>
-    <w:pPr>
-      <w:spacing w:before="240" w:line="360" w:lineRule="auto"/>
-      <w:jc w:val="center"/>
-    </w:pPr>
-    <w:rPr>
-      <w:rFonts w:ascii="Times New Roman" w:eastAsiaTheme="majorEastAsia" w:hAnsi="Times New Roman" w:cstheme="majorBidi"/>
-      <w:b/>
-      <w:iCs/>
-      <w:sz w:val="24"/>
-    </w:rPr>
-  </w:style>
-  <w:style w:type="character" w:customStyle="1" w:styleId="NaslovslikeChar">
-    <w:name w:val="Naslov slike Char"/>
-    <w:basedOn w:val="Zadanifontodlomka"/>
-    <w:link w:val="Naslovslike"/>
-    <w:rsid w:val="00D230CA"/>
-    <w:rPr>
-      <w:rFonts w:ascii="Times New Roman" w:eastAsiaTheme="majorEastAsia" w:hAnsi="Times New Roman" w:cstheme="majorBidi"/>
-      <w:b/>
-      <w:iCs/>
-      <w:sz w:val="24"/>
-    </w:rPr>
-  </w:style>
-  <w:style w:type="paragraph" w:customStyle="1" w:styleId="Mjesto">
-    <w:name w:val="Mjesto"/>
-    <w:aliases w:val="godina zavrsnog rada,godina završnog rada"/>
-    <w:link w:val="MjestoChar"/>
-    <w:autoRedefine/>
-    <w:qFormat/>
-    <w:rsid w:val="00E94DF4"/>
-    <w:pPr>
-      <w:jc w:val="center"/>
-    </w:pPr>
-    <w:rPr>
-      <w:rFonts w:ascii="Arial" w:hAnsi="Arial" w:cs="Arial"/>
-      <w:b/>
-      <w:sz w:val="32"/>
-      <w:szCs w:val="32"/>
-    </w:rPr>
-  </w:style>
-  <w:style w:type="character" w:customStyle="1" w:styleId="MjestoChar">
-    <w:name w:val="Mjesto Char"/>
-    <w:aliases w:val="godina zavrsnog rada Char"/>
-    <w:basedOn w:val="Zadanifontodlomka"/>
-    <w:link w:val="Mjesto"/>
-    <w:rsid w:val="00E94DF4"/>
-    <w:rPr>
-      <w:rFonts w:ascii="Arial" w:hAnsi="Arial" w:cs="Arial"/>
-      <w:b/>
-      <w:sz w:val="32"/>
-      <w:szCs w:val="32"/>
-    </w:rPr>
-  </w:style>
-  <w:style w:type="paragraph" w:customStyle="1" w:styleId="Default">
-    <w:name w:val="Default"/>
-    <w:rsid w:val="004C45F5"/>
-    <w:pPr>
-      <w:autoSpaceDE w:val="0"/>
-      <w:autoSpaceDN w:val="0"/>
-      <w:adjustRightInd w:val="0"/>
-      <w:spacing w:after="0" w:line="240" w:lineRule="auto"/>
-    </w:pPr>
-    <w:rPr>
-      <w:rFonts w:ascii="Times New Roman" w:hAnsi="Times New Roman" w:cs="Times New Roman"/>
-      <w:color w:val="000000"/>
-      <w:sz w:val="24"/>
-      <w:szCs w:val="24"/>
-    </w:rPr>
-  </w:style>
-  <w:style w:type="paragraph" w:styleId="Zaglavlje">
-    <w:name w:val="header"/>
-    <w:basedOn w:val="Normal"/>
-    <w:link w:val="ZaglavljeChar"/>
-    <w:uiPriority w:val="99"/>
-    <w:unhideWhenUsed/>
-    <w:rsid w:val="009B6223"/>
-    <w:pPr>
-      <w:tabs>
-        <w:tab w:val="center" w:pos="4536"/>
-        <w:tab w:val="right" w:pos="9072"/>
-      </w:tabs>
-      <w:spacing w:line="240" w:lineRule="auto"/>
-    </w:pPr>
-  </w:style>
-  <w:style w:type="character" w:customStyle="1" w:styleId="ZaglavljeChar">
-    <w:name w:val="Zaglavlje Char"/>
-    <w:basedOn w:val="Zadanifontodlomka"/>
-    <w:link w:val="Zaglavlje"/>
-    <w:uiPriority w:val="99"/>
-    <w:rsid w:val="009B6223"/>
-    <w:rPr>
-      <w:rFonts w:ascii="Times New Roman" w:hAnsi="Times New Roman" w:cs="Times New Roman"/>
-      <w:sz w:val="24"/>
-      <w:szCs w:val="24"/>
-    </w:rPr>
-  </w:style>
-  <w:style w:type="paragraph" w:styleId="Podnoje">
-    <w:name w:val="footer"/>
-    <w:basedOn w:val="Normal"/>
-    <w:link w:val="PodnojeChar"/>
-    <w:uiPriority w:val="99"/>
-    <w:unhideWhenUsed/>
-    <w:rsid w:val="009B6223"/>
-    <w:pPr>
-      <w:tabs>
-        <w:tab w:val="center" w:pos="4536"/>
-        <w:tab w:val="right" w:pos="9072"/>
-      </w:tabs>
-      <w:spacing w:line="240" w:lineRule="auto"/>
-    </w:pPr>
-  </w:style>
-  <w:style w:type="character" w:customStyle="1" w:styleId="PodnojeChar">
-    <w:name w:val="Podnožje Char"/>
-    <w:basedOn w:val="Zadanifontodlomka"/>
-    <w:link w:val="Podnoje"/>
-    <w:uiPriority w:val="99"/>
-    <w:rsid w:val="009B6223"/>
-    <w:rPr>
-      <w:rFonts w:ascii="Times New Roman" w:hAnsi="Times New Roman" w:cs="Times New Roman"/>
-      <w:sz w:val="24"/>
-      <w:szCs w:val="24"/>
-    </w:rPr>
-  </w:style>
-  <w:style w:type="paragraph" w:customStyle="1" w:styleId="Naslovtablice">
-    <w:name w:val="Naslov tablice"/>
-    <w:link w:val="NaslovtabliceChar"/>
-    <w:autoRedefine/>
-    <w:qFormat/>
-    <w:rsid w:val="005C30A8"/>
-    <w:pPr>
-      <w:spacing w:before="240" w:line="360" w:lineRule="auto"/>
-      <w:jc w:val="center"/>
-    </w:pPr>
-    <w:rPr>
-      <w:rFonts w:ascii="Times New Roman" w:hAnsi="Times New Roman" w:cs="Times New Roman"/>
-      <w:b/>
-      <w:sz w:val="24"/>
-      <w:szCs w:val="24"/>
-    </w:rPr>
-  </w:style>
-  <w:style w:type="table" w:styleId="Reetkatablice">
-    <w:name w:val="Table Grid"/>
-    <w:basedOn w:val="Obinatablica"/>
-    <w:uiPriority w:val="39"/>
-    <w:rsid w:val="00405622"/>
-    <w:pPr>
-      <w:spacing w:after="0" w:line="240" w:lineRule="auto"/>
-    </w:pPr>
-    <w:tblPr>
-      <w:tblBorders>
-        <w:top w:val="single" w:sz="4" w:space="0" w:color="auto"/>
-        <w:left w:val="single" w:sz="4" w:space="0" w:color="auto"/>
-        <w:bottom w:val="single" w:sz="4" w:space="0" w:color="auto"/>
-        <w:right w:val="single" w:sz="4" w:space="0" w:color="auto"/>
-        <w:insideH w:val="single" w:sz="4" w:space="0" w:color="auto"/>
-        <w:insideV w:val="single" w:sz="4" w:space="0" w:color="auto"/>
-      </w:tblBorders>
-    </w:tblPr>
-  </w:style>
-  <w:style w:type="character" w:customStyle="1" w:styleId="NaslovtabliceChar">
-    <w:name w:val="Naslov tablice Char"/>
-    <w:basedOn w:val="Zadanifontodlomka"/>
-    <w:link w:val="Naslovtablice"/>
-    <w:rsid w:val="005C30A8"/>
-    <w:rPr>
-      <w:rFonts w:ascii="Times New Roman" w:hAnsi="Times New Roman" w:cs="Times New Roman"/>
-      <w:b/>
-      <w:sz w:val="24"/>
-      <w:szCs w:val="24"/>
-    </w:rPr>
-  </w:style>
-  <w:style w:type="character" w:styleId="Tekstrezerviranogmjesta">
-    <w:name w:val="Placeholder Text"/>
-    <w:basedOn w:val="Zadanifontodlomka"/>
-    <w:uiPriority w:val="99"/>
-    <w:semiHidden/>
-    <w:rsid w:val="009A4944"/>
-    <w:rPr>
-      <w:color w:val="808080"/>
-    </w:rPr>
-  </w:style>
-  <w:style w:type="paragraph" w:styleId="Odlomakpopisa">
-    <w:name w:val="List Paragraph"/>
-    <w:basedOn w:val="Normal"/>
-    <w:uiPriority w:val="34"/>
-    <w:qFormat/>
-    <w:rsid w:val="0057740A"/>
-    <w:pPr>
-      <w:ind w:left="720"/>
-      <w:contextualSpacing/>
-    </w:pPr>
-  </w:style>
-  <w:style w:type="paragraph" w:styleId="Sadraj1">
-    <w:name w:val="toc 1"/>
-    <w:basedOn w:val="Normal"/>
-    <w:next w:val="Normal"/>
-    <w:autoRedefine/>
-    <w:uiPriority w:val="39"/>
-    <w:unhideWhenUsed/>
-    <w:rsid w:val="002902F9"/>
-    <w:pPr>
-      <w:spacing w:after="100"/>
-    </w:pPr>
-  </w:style>
-  <w:style w:type="paragraph" w:styleId="Sadraj2">
-    <w:name w:val="toc 2"/>
-    <w:basedOn w:val="Normal"/>
-    <w:next w:val="Normal"/>
-    <w:autoRedefine/>
-    <w:uiPriority w:val="39"/>
-    <w:unhideWhenUsed/>
-    <w:rsid w:val="002902F9"/>
-    <w:pPr>
-      <w:spacing w:after="100"/>
-      <w:ind w:left="240"/>
-    </w:pPr>
-  </w:style>
-  <w:style w:type="paragraph" w:styleId="Sadraj3">
-    <w:name w:val="toc 3"/>
-    <w:basedOn w:val="Normal"/>
-    <w:next w:val="Normal"/>
-    <w:autoRedefine/>
-    <w:uiPriority w:val="39"/>
-    <w:unhideWhenUsed/>
-    <w:rsid w:val="002902F9"/>
-    <w:pPr>
-      <w:spacing w:after="100"/>
-      <w:ind w:left="480"/>
-    </w:pPr>
-  </w:style>
-  <w:style w:type="character" w:styleId="Hiperveza">
-    <w:name w:val="Hyperlink"/>
-    <w:basedOn w:val="Zadanifontodlomka"/>
-    <w:uiPriority w:val="99"/>
-    <w:unhideWhenUsed/>
-    <w:rsid w:val="002902F9"/>
-    <w:rPr>
-      <w:color w:val="0563C1" w:themeColor="hyperlink"/>
-      <w:u w:val="single"/>
-    </w:rPr>
-  </w:style>
-  <w:style w:type="paragraph" w:styleId="Brojevi2">
-    <w:name w:val="List Number 2"/>
-    <w:basedOn w:val="Normal"/>
-    <w:semiHidden/>
-    <w:rsid w:val="008F49DB"/>
-    <w:pPr>
-      <w:numPr>
-        <w:numId w:val="22"/>
-      </w:numPr>
-    </w:pPr>
-    <w:rPr>
-      <w:rFonts w:eastAsia="Times New Roman"/>
-      <w:lang w:eastAsia="hr-HR"/>
-    </w:rPr>
-  </w:style>
-  <w:style w:type="paragraph" w:customStyle="1" w:styleId="Naslovzavrnograda">
-    <w:name w:val="Naslov završnog rada"/>
-    <w:basedOn w:val="Normal"/>
-    <w:rsid w:val="004B3522"/>
-    <w:pPr>
-      <w:spacing w:line="240" w:lineRule="auto"/>
-      <w:jc w:val="center"/>
-    </w:pPr>
-    <w:rPr>
-      <w:rFonts w:ascii="Arial" w:eastAsia="Times New Roman" w:hAnsi="Arial"/>
-      <w:b/>
-      <w:sz w:val="36"/>
-      <w:lang w:eastAsia="hr-HR"/>
-    </w:rPr>
-  </w:style>
-  <w:style w:type="paragraph" w:customStyle="1" w:styleId="ZAVRNIRAD">
-    <w:name w:val="&quot;ZAVRŠNI RAD&quot;"/>
-    <w:basedOn w:val="Nazivinstitucije"/>
-    <w:rsid w:val="004B3522"/>
-    <w:pPr>
-      <w:spacing w:after="0" w:line="240" w:lineRule="auto"/>
-    </w:pPr>
-    <w:rPr>
-      <w:rFonts w:eastAsia="Times New Roman" w:cs="Times New Roman"/>
-      <w:bCs/>
-      <w:caps/>
-      <w:szCs w:val="24"/>
-      <w:lang w:eastAsia="hr-HR"/>
-    </w:rPr>
-  </w:style>
-  <w:style w:type="paragraph" w:customStyle="1" w:styleId="Podaciokandidatu">
-    <w:name w:val="Podaci o kandidatu"/>
-    <w:basedOn w:val="Normal"/>
-    <w:rsid w:val="004B3522"/>
-    <w:pPr>
-      <w:spacing w:before="120" w:line="240" w:lineRule="auto"/>
-      <w:jc w:val="left"/>
-    </w:pPr>
-    <w:rPr>
-      <w:rFonts w:eastAsia="Times New Roman"/>
-      <w:b/>
-      <w:lang w:eastAsia="hr-HR"/>
-    </w:rPr>
-  </w:style>
-  <w:style w:type="paragraph" w:customStyle="1" w:styleId="Mentor">
-    <w:name w:val="&quot;Mentor:&quot;"/>
-    <w:basedOn w:val="Normal"/>
-    <w:rsid w:val="004B3522"/>
-    <w:pPr>
-      <w:spacing w:before="120"/>
-      <w:ind w:left="4956"/>
-    </w:pPr>
-    <w:rPr>
-      <w:rFonts w:eastAsia="Times New Roman"/>
-      <w:b/>
-      <w:bCs/>
-      <w:lang w:eastAsia="hr-HR"/>
-    </w:rPr>
-  </w:style>
-  <w:style w:type="paragraph" w:customStyle="1" w:styleId="Podaciomentoru">
-    <w:name w:val="Podaci o mentoru"/>
-    <w:basedOn w:val="Normal"/>
-    <w:rsid w:val="004B3522"/>
-    <w:pPr>
-      <w:ind w:left="4956"/>
-    </w:pPr>
-    <w:rPr>
-      <w:rFonts w:eastAsia="Times New Roman"/>
-      <w:lang w:eastAsia="hr-HR"/>
-    </w:rPr>
-  </w:style>
-  <w:style w:type="paragraph" w:styleId="Tekstbalonia">
-    <w:name w:val="Balloon Text"/>
-    <w:basedOn w:val="Normal"/>
-    <w:link w:val="TekstbaloniaChar"/>
-    <w:uiPriority w:val="99"/>
-    <w:semiHidden/>
-    <w:unhideWhenUsed/>
-    <w:rsid w:val="00B761BE"/>
-    <w:pPr>
-      <w:spacing w:line="240" w:lineRule="auto"/>
-    </w:pPr>
-    <w:rPr>
-      <w:rFonts w:ascii="Tahoma" w:hAnsi="Tahoma" w:cs="Tahoma"/>
-      <w:sz w:val="16"/>
-      <w:szCs w:val="16"/>
-    </w:rPr>
-  </w:style>
-  <w:style w:type="character" w:customStyle="1" w:styleId="TekstbaloniaChar">
-    <w:name w:val="Tekst balončića Char"/>
-    <w:basedOn w:val="Zadanifontodlomka"/>
-    <w:link w:val="Tekstbalonia"/>
-    <w:uiPriority w:val="99"/>
-    <w:semiHidden/>
-    <w:rsid w:val="00B761BE"/>
-    <w:rPr>
-      <w:rFonts w:ascii="Tahoma" w:hAnsi="Tahoma" w:cs="Tahoma"/>
-      <w:sz w:val="16"/>
-      <w:szCs w:val="16"/>
-    </w:rPr>
-  </w:style>
-  <w:style w:type="table" w:customStyle="1" w:styleId="GridTable4-Accent31">
-    <w:name w:val="Grid Table 4 - Accent 31"/>
-    <w:basedOn w:val="Obinatablica"/>
-    <w:uiPriority w:val="49"/>
-    <w:rsid w:val="00B761BE"/>
-    <w:pPr>
-      <w:spacing w:after="0" w:line="240" w:lineRule="auto"/>
-    </w:pPr>
-    <w:rPr>
-      <w:rFonts w:ascii="Times New Roman" w:eastAsia="Times New Roman" w:hAnsi="Times New Roman" w:cs="Times New Roman"/>
-      <w:sz w:val="20"/>
-      <w:szCs w:val="20"/>
-      <w:lang w:eastAsia="hr-HR"/>
-    </w:rPr>
-    <w:tblPr>
-      <w:tblStyleRowBandSize w:val="1"/>
-      <w:tblStyleColBandSize w:val="1"/>
-      <w:tblBorders>
-        <w:top w:val="single" w:sz="4" w:space="0" w:color="C9C9C9" w:themeColor="accent3" w:themeTint="99"/>
-        <w:left w:val="single" w:sz="4" w:space="0" w:color="C9C9C9" w:themeColor="accent3" w:themeTint="99"/>
-        <w:bottom w:val="single" w:sz="4" w:space="0" w:color="C9C9C9" w:themeColor="accent3" w:themeTint="99"/>
-        <w:right w:val="single" w:sz="4" w:space="0" w:color="C9C9C9" w:themeColor="accent3" w:themeTint="99"/>
-        <w:insideH w:val="single" w:sz="4" w:space="0" w:color="C9C9C9" w:themeColor="accent3" w:themeTint="99"/>
-        <w:insideV w:val="single" w:sz="4" w:space="0" w:color="C9C9C9" w:themeColor="accent3" w:themeTint="99"/>
-      </w:tblBorders>
-    </w:tblPr>
-    <w:tblStylePr w:type="firstRow">
-      <w:rPr>
-        <w:b/>
-        <w:bCs/>
-        <w:color w:val="FFFFFF" w:themeColor="background1"/>
-      </w:rPr>
-      <w:tblPr/>
-      <w:tcPr>
-        <w:tcBorders>
-          <w:top w:val="single" w:sz="4" w:space="0" w:color="A5A5A5" w:themeColor="accent3"/>
-          <w:left w:val="single" w:sz="4" w:space="0" w:color="A5A5A5" w:themeColor="accent3"/>
-          <w:bottom w:val="single" w:sz="4" w:space="0" w:color="A5A5A5" w:themeColor="accent3"/>
-          <w:right w:val="single" w:sz="4" w:space="0" w:color="A5A5A5" w:themeColor="accent3"/>
-          <w:insideH w:val="nil"/>
-          <w:insideV w:val="nil"/>
-        </w:tcBorders>
-        <w:shd w:val="clear" w:color="auto" w:fill="A5A5A5" w:themeFill="accent3"/>
-      </w:tcPr>
-    </w:tblStylePr>
-    <w:tblStylePr w:type="lastRow">
-      <w:rPr>
-        <w:b/>
-        <w:bCs/>
-      </w:rPr>
-      <w:tblPr/>
-      <w:tcPr>
-        <w:tcBorders>
-          <w:top w:val="double" w:sz="4" w:space="0" w:color="A5A5A5" w:themeColor="accent3"/>
-        </w:tcBorders>
-      </w:tcPr>
-    </w:tblStylePr>
-    <w:tblStylePr w:type="firstCol">
-      <w:rPr>
-        <w:b/>
-        <w:bCs/>
-      </w:rPr>
-    </w:tblStylePr>
-    <w:tblStylePr w:type="lastCol">
-      <w:rPr>
-        <w:b/>
-        <w:bCs/>
-      </w:rPr>
-    </w:tblStylePr>
-    <w:tblStylePr w:type="band1Vert">
-      <w:tblPr/>
-      <w:tcPr>
-        <w:shd w:val="clear" w:color="auto" w:fill="EDEDED" w:themeFill="accent3" w:themeFillTint="33"/>
-      </w:tcPr>
-    </w:tblStylePr>
-    <w:tblStylePr w:type="band1Horz">
-      <w:tblPr/>
-      <w:tcPr>
-        <w:shd w:val="clear" w:color="auto" w:fill="EDEDED" w:themeFill="accent3" w:themeFillTint="33"/>
-      </w:tcPr>
-    </w:tblStylePr>
-  </w:style>
-  <w:style w:type="paragraph" w:styleId="TOCNaslov">
-    <w:name w:val="TOC Heading"/>
-    <w:basedOn w:val="Naslov1"/>
-    <w:next w:val="Normal"/>
-    <w:uiPriority w:val="39"/>
-    <w:unhideWhenUsed/>
-    <w:qFormat/>
-    <w:rsid w:val="00BA185F"/>
-    <w:pPr>
-      <w:spacing w:after="0" w:line="259" w:lineRule="auto"/>
-      <w:ind w:left="0"/>
-      <w:outlineLvl w:val="9"/>
-    </w:pPr>
-    <w:rPr>
-      <w:rFonts w:asciiTheme="majorHAnsi" w:hAnsiTheme="majorHAnsi"/>
-      <w:b w:val="0"/>
-      <w:color w:val="2E74B5" w:themeColor="accent1" w:themeShade="BF"/>
-      <w:lang w:eastAsia="hr-HR"/>
-    </w:rPr>
-  </w:style>
-  <w:style w:type="paragraph" w:styleId="Opisslike">
-    <w:name w:val="caption"/>
-    <w:basedOn w:val="Normal"/>
-    <w:next w:val="Normal"/>
-    <w:uiPriority w:val="35"/>
-    <w:unhideWhenUsed/>
-    <w:qFormat/>
-    <w:rsid w:val="00A608EA"/>
-    <w:pPr>
-      <w:spacing w:after="200" w:line="240" w:lineRule="auto"/>
-    </w:pPr>
-    <w:rPr>
-      <w:i/>
-      <w:iCs/>
-      <w:color w:val="44546A" w:themeColor="text2"/>
-      <w:sz w:val="18"/>
-      <w:szCs w:val="18"/>
-    </w:rPr>
-  </w:style>
-</w:styles>
-</file>
-
-<file path=word/stylesWithEffects.xml><?xml version="1.0" encoding="utf-8"?>
-<w:styles xmlns:wpc="http://schemas.microsoft.com/office/word/2010/wordprocessingCanvas" xmlns:mc="http://schemas.openxmlformats.org/markup-compatibility/2006" xmlns:o="urn:schemas-microsoft-com:office:office" xmlns:r="http://schemas.openxmlformats.org/officeDocument/2006/relationships" xmlns:m="http://schemas.openxmlformats.org/officeDocument/2006/math" xmlns:v="urn:schemas-microsoft-com:vml" xmlns:wp14="http://schemas.microsoft.com/office/word/2010/wordprocessingDrawing" xmlns:wp="http://schemas.openxmlformats.org/drawingml/2006/wordprocessingDrawing" xmlns:w10="urn:schemas-microsoft-com:office:word" xmlns:w="http://schemas.openxmlformats.org/wordprocessingml/2006/main" xmlns:w14="http://schemas.microsoft.com/office/word/2010/wordml" xmlns:wpg="http://schemas.microsoft.com/office/word/2010/wordprocessingGroup" xmlns:wpi="http://schemas.microsoft.com/office/word/2010/wordprocessingInk" xmlns:wne="http://schemas.microsoft.com/office/word/2006/wordml" xmlns:wps="http://schemas.microsoft.com/office/word/2010/wordprocessingShape" mc:Ignorable="w14 wp14">
-  <w:docDefaults>
-    <w:rPrDefault>
-      <w:rPr>
-        <w:rFonts w:asciiTheme="minorHAnsi" w:eastAsiaTheme="minorHAnsi" w:hAnsiTheme="minorHAnsi" w:cstheme="minorBidi"/>
-        <w:sz w:val="22"/>
-        <w:szCs w:val="22"/>
-        <w:lang w:val="hr-HR" w:eastAsia="en-US" w:bidi="ar-SA"/>
-      </w:rPr>
-    </w:rPrDefault>
-    <w:pPrDefault>
-      <w:pPr>
-        <w:spacing w:after="160" w:line="259" w:lineRule="auto"/>
-      </w:pPr>
-    </w:pPrDefault>
-  </w:docDefaults>
-  <w:latentStyles w:defLockedState="0" w:defUIPriority="99" w:defSemiHidden="1" w:defUnhideWhenUsed="1" w:defQFormat="0" w:count="267">
-    <w:lsdException w:name="Normal" w:semiHidden="0" w:uiPriority="0" w:unhideWhenUsed="0" w:qFormat="1"/>
-    <w:lsdException w:name="heading 1" w:semiHidden="0" w:uiPriority="9" w:unhideWhenUsed="0" w:qFormat="1"/>
-    <w:lsdException w:name="heading 2" w:uiPriority="9" w:qFormat="1"/>
-    <w:lsdException w:name="heading 3" w:uiPriority="9" w:qFormat="1"/>
-    <w:lsdException w:name="heading 4" w:uiPriority="9" w:qFormat="1"/>
-    <w:lsdException w:name="heading 5" w:uiPriority="9" w:qFormat="1"/>
-    <w:lsdException w:name="heading 6" w:uiPriority="9" w:qFormat="1"/>
-    <w:lsdException w:name="heading 7" w:uiPriority="9" w:qFormat="1"/>
-    <w:lsdException w:name="heading 8" w:uiPriority="9" w:qFormat="1"/>
-    <w:lsdException w:name="heading 9" w:uiPriority="9" w:qFormat="1"/>
-    <w:lsdException w:name="toc 1" w:uiPriority="39"/>
-    <w:lsdException w:name="toc 2" w:uiPriority="39"/>
-    <w:lsdException w:name="toc 3" w:uiPriority="39"/>
-    <w:lsdException w:name="toc 4" w:uiPriority="39"/>
-    <w:lsdException w:name="toc 5" w:uiPriority="39"/>
-    <w:lsdException w:name="toc 6" w:uiPriority="39"/>
-    <w:lsdException w:name="toc 7" w:uiPriority="39"/>
-    <w:lsdException w:name="toc 8" w:uiPriority="39"/>
-    <w:lsdException w:name="toc 9" w:uiPriority="39"/>
-    <w:lsdException w:name="caption" w:uiPriority="35" w:qFormat="1"/>
-    <w:lsdException w:name="List Number 2" w:uiPriority="0"/>
-    <w:lsdException w:name="Title" w:semiHidden="0" w:uiPriority="10" w:unhideWhenUsed="0" w:qFormat="1"/>
-    <w:lsdException w:name="Default Paragraph Font" w:uiPriority="1"/>
-    <w:lsdException w:name="Subtitle" w:semiHidden="0" w:uiPriority="11" w:unhideWhenUsed="0" w:qFormat="1"/>
-    <w:lsdException w:name="Strong" w:semiHidden="0" w:uiPriority="22" w:unhideWhenUsed="0" w:qFormat="1"/>
-    <w:lsdException w:name="Emphasis" w:semiHidden="0" w:uiPriority="20" w:unhideWhenUsed="0" w:qFormat="1"/>
-    <w:lsdException w:name="Table Grid" w:semiHidden="0" w:uiPriority="39" w:unhideWhenUsed="0"/>
-    <w:lsdException w:name="Placeholder Text" w:unhideWhenUsed="0"/>
-    <w:lsdException w:name="No Spacing" w:semiHidden="0" w:uiPriority="1" w:unhideWhenUsed="0" w:qFormat="1"/>
-    <w:lsdException w:name="Light Shading" w:semiHidden="0" w:uiPriority="60" w:unhideWhenUsed="0"/>
-    <w:lsdException w:name="Light List" w:semiHidden="0" w:uiPriority="61" w:unhideWhenUsed="0"/>
-    <w:lsdException w:name="Light Grid" w:semiHidden="0" w:uiPriority="62" w:unhideWhenUsed="0"/>
-    <w:lsdException w:name="Medium Shading 1" w:semiHidden="0" w:uiPriority="63" w:unhideWhenUsed="0"/>
-    <w:lsdException w:name="Medium Shading 2" w:semiHidden="0" w:uiPriority="64" w:unhideWhenUsed="0"/>
-    <w:lsdException w:name="Medium List 1" w:semiHidden="0" w:uiPriority="65" w:unhideWhenUsed="0"/>
-    <w:lsdException w:name="Medium List 2" w:semiHidden="0" w:uiPriority="66" w:unhideWhenUsed="0"/>
-    <w:lsdException w:name="Medium Grid 1" w:semiHidden="0" w:uiPriority="67" w:unhideWhenUsed="0"/>
-    <w:lsdException w:name="Medium Grid 2" w:semiHidden="0" w:uiPriority="68" w:unhideWhenUsed="0"/>
-    <w:lsdException w:name="Medium Grid 3" w:semiHidden="0" w:uiPriority="69" w:unhideWhenUsed="0"/>
-    <w:lsdException w:name="Dark List" w:semiHidden="0" w:uiPriority="70" w:unhideWhenUsed="0"/>
-    <w:lsdException w:name="Colorful Shading" w:semiHidden="0" w:uiPriority="71" w:unhideWhenUsed="0"/>
-    <w:lsdException w:name="Colorful List" w:semiHidden="0" w:uiPriority="72" w:unhideWhenUsed="0"/>
-    <w:lsdException w:name="Colorful Grid" w:semiHidden="0" w:uiPriority="73" w:unhideWhenUsed="0"/>
-    <w:lsdException w:name="Light Shading Accent 1" w:semiHidden="0" w:uiPriority="60" w:unhideWhenUsed="0"/>
-    <w:lsdException w:name="Light List Accent 1" w:semiHidden="0" w:uiPriority="61" w:unhideWhenUsed="0"/>
-    <w:lsdException w:name="Light Grid Accent 1" w:semiHidden="0" w:uiPriority="62" w:unhideWhenUsed="0"/>
-    <w:lsdException w:name="Medium Shading 1 Accent 1" w:semiHidden="0" w:uiPriority="63" w:unhideWhenUsed="0"/>
-    <w:lsdException w:name="Medium Shading 2 Accent 1" w:semiHidden="0" w:uiPriority="64" w:unhideWhenUsed="0"/>
-    <w:lsdException w:name="Medium List 1 Accent 1" w:semiHidden="0" w:uiPriority="65" w:unhideWhenUsed="0"/>
-    <w:lsdException w:name="Revision" w:unhideWhenUsed="0"/>
-    <w:lsdException w:name="List Paragraph" w:semiHidden="0" w:uiPriority="34" w:unhideWhenUsed="0" w:qFormat="1"/>
-    <w:lsdException w:name="Quote" w:semiHidden="0" w:uiPriority="29" w:unhideWhenUsed="0" w:qFormat="1"/>
-    <w:lsdException w:name="Intense Quote" w:semiHidden="0" w:uiPriority="30" w:unhideWhenUsed="0" w:qFormat="1"/>
-    <w:lsdException w:name="Medium List 2 Accent 1" w:semiHidden="0" w:uiPriority="66" w:unhideWhenUsed="0"/>
-    <w:lsdException w:name="Medium Grid 1 Accent 1" w:semiHidden="0" w:uiPriority="67" w:unhideWhenUsed="0"/>
-    <w:lsdException w:name="Medium Grid 2 Accent 1" w:semiHidden="0" w:uiPriority="68" w:unhideWhenUsed="0"/>
-    <w:lsdException w:name="Medium Grid 3 Accent 1" w:semiHidden="0" w:uiPriority="69" w:unhideWhenUsed="0"/>
-    <w:lsdException w:name="Dark List Accent 1" w:semiHidden="0" w:uiPriority="70" w:unhideWhenUsed="0"/>
-    <w:lsdException w:name="Colorful Shading Accent 1" w:semiHidden="0" w:uiPriority="71" w:unhideWhenUsed="0"/>
-    <w:lsdException w:name="Colorful List Accent 1" w:semiHidden="0" w:uiPriority="72" w:unhideWhenUsed="0"/>
-    <w:lsdException w:name="Colorful Grid Accent 1" w:semiHidden="0" w:uiPriority="73" w:unhideWhenUsed="0"/>
-    <w:lsdException w:name="Light Shading Accent 2" w:semiHidden="0" w:uiPriority="60" w:unhideWhenUsed="0"/>
-    <w:lsdException w:name="Light List Accent 2" w:semiHidden="0" w:uiPriority="61" w:unhideWhenUsed="0"/>
-    <w:lsdException w:name="Light Grid Accent 2" w:semiHidden="0" w:uiPriority="62" w:unhideWhenUsed="0"/>
-    <w:lsdException w:name="Medium Shading 1 Accent 2" w:semiHidden="0" w:uiPriority="63" w:unhideWhenUsed="0"/>
-    <w:lsdException w:name="Medium Shading 2 Accent 2" w:semiHidden="0" w:uiPriority="64" w:unhideWhenUsed="0"/>
-    <w:lsdException w:name="Medium List 1 Accent 2" w:semiHidden="0" w:uiPriority="65" w:unhideWhenUsed="0"/>
-    <w:lsdException w:name="Medium List 2 Accent 2" w:semiHidden="0" w:uiPriority="66" w:unhideWhenUsed="0"/>
-    <w:lsdException w:name="Medium Grid 1 Accent 2" w:semiHidden="0" w:uiPriority="67" w:unhideWhenUsed="0"/>
-    <w:lsdException w:name="Medium Grid 2 Accent 2" w:semiHidden="0" w:uiPriority="68" w:unhideWhenUsed="0"/>
-    <w:lsdException w:name="Medium Grid 3 Accent 2" w:semiHidden="0" w:uiPriority="69" w:unhideWhenUsed="0"/>
-    <w:lsdException w:name="Dark List Accent 2" w:semiHidden="0" w:uiPriority="70" w:unhideWhenUsed="0"/>
-    <w:lsdException w:name="Colorful Shading Accent 2" w:semiHidden="0" w:uiPriority="71" w:unhideWhenUsed="0"/>
-    <w:lsdException w:name="Colorful List Accent 2" w:semiHidden="0" w:uiPriority="72" w:unhideWhenUsed="0"/>
-    <w:lsdException w:name="Colorful Grid Accent 2" w:semiHidden="0" w:uiPriority="73" w:unhideWhenUsed="0"/>
-    <w:lsdException w:name="Light Shading Accent 3" w:semiHidden="0" w:uiPriority="60" w:unhideWhenUsed="0"/>
-    <w:lsdException w:name="Light List Accent 3" w:semiHidden="0" w:uiPriority="61" w:unhideWhenUsed="0"/>
-    <w:lsdException w:name="Light Grid Accent 3" w:semiHidden="0" w:uiPriority="62" w:unhideWhenUsed="0"/>
-    <w:lsdException w:name="Medium Shading 1 Accent 3" w:semiHidden="0" w:uiPriority="63" w:unhideWhenUsed="0"/>
-    <w:lsdException w:name="Medium Shading 2 Accent 3" w:semiHidden="0" w:uiPriority="64" w:unhideWhenUsed="0"/>
-    <w:lsdException w:name="Medium List 1 Accent 3" w:semiHidden="0" w:uiPriority="65" w:unhideWhenUsed="0"/>
-    <w:lsdException w:name="Medium List 2 Accent 3" w:semiHidden="0" w:uiPriority="66" w:unhideWhenUsed="0"/>
-    <w:lsdException w:name="Medium Grid 1 Accent 3" w:semiHidden="0" w:uiPriority="67" w:unhideWhenUsed="0"/>
-    <w:lsdException w:name="Medium Grid 2 Accent 3" w:semiHidden="0" w:uiPriority="68" w:unhideWhenUsed="0"/>
-    <w:lsdException w:name="Medium Grid 3 Accent 3" w:semiHidden="0" w:uiPriority="69" w:unhideWhenUsed="0"/>
-    <w:lsdException w:name="Dark List Accent 3" w:semiHidden="0" w:uiPriority="70" w:unhideWhenUsed="0"/>
-    <w:lsdException w:name="Colorful Shading Accent 3" w:semiHidden="0" w:uiPriority="71" w:unhideWhenUsed="0"/>
-    <w:lsdException w:name="Colorful List Accent 3" w:semiHidden="0" w:uiPriority="72" w:unhideWhenUsed="0"/>
-    <w:lsdException w:name="Colorful Grid Accent 3" w:semiHidden="0" w:uiPriority="73" w:unhideWhenUsed="0"/>
-    <w:lsdException w:name="Light Shading Accent 4" w:semiHidden="0" w:uiPriority="60" w:unhideWhenUsed="0"/>
-    <w:lsdException w:name="Light List Accent 4" w:semiHidden="0" w:uiPriority="61" w:unhideWhenUsed="0"/>
-    <w:lsdException w:name="Light Grid Accent 4" w:semiHidden="0" w:uiPriority="62" w:unhideWhenUsed="0"/>
-    <w:lsdException w:name="Medium Shading 1 Accent 4" w:semiHidden="0" w:uiPriority="63" w:unhideWhenUsed="0"/>
-    <w:lsdException w:name="Medium Shading 2 Accent 4" w:semiHidden="0" w:uiPriority="64" w:unhideWhenUsed="0"/>
-    <w:lsdException w:name="Medium List 1 Accent 4" w:semiHidden="0" w:uiPriority="65" w:unhideWhenUsed="0"/>
-    <w:lsdException w:name="Medium List 2 Accent 4" w:semiHidden="0" w:uiPriority="66" w:unhideWhenUsed="0"/>
-    <w:lsdException w:name="Medium Grid 1 Accent 4" w:semiHidden="0" w:uiPriority="67" w:unhideWhenUsed="0"/>
-    <w:lsdException w:name="Medium Grid 2 Accent 4" w:semiHidden="0" w:uiPriority="68" w:unhideWhenUsed="0"/>
-    <w:lsdException w:name="Medium Grid 3 Accent 4" w:semiHidden="0" w:uiPriority="69" w:unhideWhenUsed="0"/>
-    <w:lsdException w:name="Dark List Accent 4" w:semiHidden="0" w:uiPriority="70" w:unhideWhenUsed="0"/>
-    <w:lsdException w:name="Colorful Shading Accent 4" w:semiHidden="0" w:uiPriority="71" w:unhideWhenUsed="0"/>
-    <w:lsdException w:name="Colorful List Accent 4" w:semiHidden="0" w:uiPriority="72" w:unhideWhenUsed="0"/>
-    <w:lsdException w:name="Colorful Grid Accent 4" w:semiHidden="0" w:uiPriority="73" w:unhideWhenUsed="0"/>
-    <w:lsdException w:name="Light Shading Accent 5" w:semiHidden="0" w:uiPriority="60" w:unhideWhenUsed="0"/>
-    <w:lsdException w:name="Light List Accent 5" w:semiHidden="0" w:uiPriority="61" w:unhideWhenUsed="0"/>
-    <w:lsdException w:name="Light Grid Accent 5" w:semiHidden="0" w:uiPriority="62" w:unhideWhenUsed="0"/>
-    <w:lsdException w:name="Medium Shading 1 Accent 5" w:semiHidden="0" w:uiPriority="63" w:unhideWhenUsed="0"/>
-    <w:lsdException w:name="Medium Shading 2 Accent 5" w:semiHidden="0" w:uiPriority="64" w:unhideWhenUsed="0"/>
-    <w:lsdException w:name="Medium List 1 Accent 5" w:semiHidden="0" w:uiPriority="65" w:unhideWhenUsed="0"/>
-    <w:lsdException w:name="Medium List 2 Accent 5" w:semiHidden="0" w:uiPriority="66" w:unhideWhenUsed="0"/>
-    <w:lsdException w:name="Medium Grid 1 Accent 5" w:semiHidden="0" w:uiPriority="67" w:unhideWhenUsed="0"/>
-    <w:lsdException w:name="Medium Grid 2 Accent 5" w:semiHidden="0" w:uiPriority="68" w:unhideWhenUsed="0"/>
-    <w:lsdException w:name="Medium Grid 3 Accent 5" w:semiHidden="0" w:uiPriority="69" w:unhideWhenUsed="0"/>
-    <w:lsdException w:name="Dark List Accent 5" w:semiHidden="0" w:uiPriority="70" w:unhideWhenUsed="0"/>
-    <w:lsdException w:name="Colorful Shading Accent 5" w:semiHidden="0" w:uiPriority="71" w:unhideWhenUsed="0"/>
-    <w:lsdException w:name="Colorful List Accent 5" w:semiHidden="0" w:uiPriority="72" w:unhideWhenUsed="0"/>
-    <w:lsdException w:name="Colorful Grid Accent 5" w:semiHidden="0" w:uiPriority="73" w:unhideWhenUsed="0"/>
-    <w:lsdException w:name="Light Shading Accent 6" w:semiHidden="0" w:uiPriority="60" w:unhideWhenUsed="0"/>
-    <w:lsdException w:name="Light List Accent 6" w:semiHidden="0" w:uiPriority="61" w:unhideWhenUsed="0"/>
-    <w:lsdException w:name="Light Grid Accent 6" w:semiHidden="0" w:uiPriority="62" w:unhideWhenUsed="0"/>
-    <w:lsdException w:name="Medium Shading 1 Accent 6" w:semiHidden="0" w:uiPriority="63" w:unhideWhenUsed="0"/>
-    <w:lsdException w:name="Medium Shading 2 Accent 6" w:semiHidden="0" w:uiPriority="64" w:unhideWhenUsed="0"/>
-    <w:lsdException w:name="Medium List 1 Accent 6" w:semiHidden="0" w:uiPriority="65" w:unhideWhenUsed="0"/>
-    <w:lsdException w:name="Medium List 2 Accent 6" w:semiHidden="0" w:uiPriority="66" w:unhideWhenUsed="0"/>
-    <w:lsdException w:name="Medium Grid 1 Accent 6" w:semiHidden="0" w:uiPriority="67" w:unhideWhenUsed="0"/>
-    <w:lsdException w:name="Medium Grid 2 Accent 6" w:semiHidden="0" w:uiPriority="68" w:unhideWhenUsed="0"/>
-    <w:lsdException w:name="Medium Grid 3 Accent 6" w:semiHidden="0" w:uiPriority="69" w:unhideWhenUsed="0"/>
-    <w:lsdException w:name="Dark List Accent 6" w:semiHidden="0" w:uiPriority="70" w:unhideWhenUsed="0"/>
-    <w:lsdException w:name="Colorful Shading Accent 6" w:semiHidden="0" w:uiPriority="71" w:unhideWhenUsed="0"/>
-    <w:lsdException w:name="Colorful List Accent 6" w:semiHidden="0" w:uiPriority="72" w:unhideWhenUsed="0"/>
-    <w:lsdException w:name="Colorful Grid Accent 6" w:semiHidden="0" w:uiPriority="73" w:unhideWhenUsed="0"/>
-    <w:lsdException w:name="Subtle Emphasis" w:semiHidden="0" w:uiPriority="19" w:unhideWhenUsed="0" w:qFormat="1"/>
-    <w:lsdException w:name="Intense Emphasis" w:semiHidden="0" w:uiPriority="21" w:unhideWhenUsed="0" w:qFormat="1"/>
-    <w:lsdException w:name="Subtle Reference" w:semiHidden="0" w:uiPriority="31" w:unhideWhenUsed="0" w:qFormat="1"/>
-    <w:lsdException w:name="Intense Reference" w:semiHidden="0" w:uiPriority="32" w:unhideWhenUsed="0" w:qFormat="1"/>
-    <w:lsdException w:name="Book Title" w:semiHidden="0" w:uiPriority="33" w:unhideWhenUsed="0" w:qFormat="1"/>
-    <w:lsdException w:name="Bibliography" w:uiPriority="37"/>
-    <w:lsdException w:name="TOC Heading" w:uiPriority="39" w:qFormat="1"/>
+  <w:latentStyles w:defLockedState="0" w:defUIPriority="99" w:defSemiHidden="0" w:defUnhideWhenUsed="0" w:defQFormat="0" w:count="371">
+    <w:lsdException w:name="Normal" w:uiPriority="0" w:qFormat="1"/>
+    <w:lsdException w:name="heading 1" w:uiPriority="9" w:qFormat="1"/>
+    <w:lsdException w:name="heading 2" w:semiHidden="1" w:uiPriority="9" w:unhideWhenUsed="1" w:qFormat="1"/>
+    <w:lsdException w:name="heading 3" w:semiHidden="1" w:uiPriority="9" w:unhideWhenUsed="1" w:qFormat="1"/>
+    <w:lsdException w:name="heading 4" w:semiHidden="1" w:uiPriority="9" w:unhideWhenUsed="1" w:qFormat="1"/>
+    <w:lsdException w:name="heading 5" w:semiHidden="1" w:uiPriority="9" w:unhideWhenUsed="1" w:qFormat="1"/>
+    <w:lsdException w:name="heading 6" w:semiHidden="1" w:uiPriority="9" w:unhideWhenUsed="1" w:qFormat="1"/>
+    <w:lsdException w:name="heading 7" w:semiHidden="1" w:uiPriority="9" w:unhideWhenUsed="1" w:qFormat="1"/>
+    <w:lsdException w:name="heading 8" w:semiHidden="1" w:uiPriority="9" w:unhideWhenUsed="1" w:qFormat="1"/>
+    <w:lsdException w:name="heading 9" w:semiHidden="1" w:uiPriority="9" w:unhideWhenUsed="1" w:qFormat="1"/>
+    <w:lsdException w:name="index 1" w:semiHidden="1" w:unhideWhenUsed="1"/>
+    <w:lsdException w:name="index 2" w:semiHidden="1" w:unhideWhenUsed="1"/>
+    <w:lsdException w:name="index 3" w:semiHidden="1" w:unhideWhenUsed="1"/>
+    <w:lsdException w:name="index 4" w:semiHidden="1" w:unhideWhenUsed="1"/>
+    <w:lsdException w:name="index 5" w:semiHidden="1" w:unhideWhenUsed="1"/>
+    <w:lsdException w:name="index 6" w:semiHidden="1" w:unhideWhenUsed="1"/>
+    <w:lsdException w:name="index 7" w:semiHidden="1" w:unhideWhenUsed="1"/>
+    <w:lsdException w:name="index 8" w:semiHidden="1" w:unhideWhenUsed="1"/>
+    <w:lsdException w:name="index 9" w:semiHidden="1" w:unhideWhenUsed="1"/>
+    <w:lsdException w:name="toc 1" w:semiHidden="1" w:uiPriority="39" w:unhideWhenUsed="1"/>
+    <w:lsdException w:name="toc 2" w:semiHidden="1" w:uiPriority="39" w:unhideWhenUsed="1"/>
+    <w:lsdException w:name="toc 3" w:semiHidden="1" w:uiPriority="39" w:unhideWhenUsed="1"/>
+    <w:lsdException w:name="toc 4" w:semiHidden="1" w:uiPriority="39" w:unhideWhenUsed="1"/>
+    <w:lsdException w:name="toc 5" w:semiHidden="1" w:uiPriority="39" w:unhideWhenUsed="1"/>
+    <w:lsdException w:name="toc 6" w:semiHidden="1" w:uiPriority="39" w:unhideWhenUsed="1"/>
+    <w:lsdException w:name="toc 7" w:semiHidden="1" w:uiPriority="39" w:unhideWhenUsed="1"/>
+    <w:lsdException w:name="toc 8" w:semiHidden="1" w:uiPriority="39" w:unhideWhenUsed="1"/>
+    <w:lsdException w:name="toc 9" w:semiHidden="1" w:uiPriority="39" w:unhideWhenUsed="1"/>
+    <w:lsdException w:name="Normal Indent" w:semiHidden="1" w:unhideWhenUsed="1"/>
+    <w:lsdException w:name="footnote text" w:semiHidden="1" w:unhideWhenUsed="1"/>
+    <w:lsdException w:name="annotation text" w:semiHidden="1" w:unhideWhenUsed="1"/>
+    <w:lsdException w:name="header" w:semiHidden="1" w:unhideWhenUsed="1"/>
+    <w:lsdException w:name="footer" w:semiHidden="1" w:unhideWhenUsed="1"/>
+    <w:lsdException w:name="index heading" w:semiHidden="1" w:unhideWhenUsed="1"/>
+    <w:lsdException w:name="caption" w:semiHidden="1" w:uiPriority="35" w:unhideWhenUsed="1" w:qFormat="1"/>
+    <w:lsdException w:name="table of figures" w:semiHidden="1" w:unhideWhenUsed="1"/>
+    <w:lsdException w:name="envelope address" w:semiHidden="1" w:unhideWhenUsed="1"/>
+    <w:lsdException w:name="envelope return" w:semiHidden="1" w:unhideWhenUsed="1"/>
+    <w:lsdException w:name="footnote reference" w:semiHidden="1" w:unhideWhenUsed="1"/>
+    <w:lsdException w:name="annotation reference" w:semiHidden="1" w:unhideWhenUsed="1"/>
+    <w:lsdException w:name="line number" w:semiHidden="1" w:unhideWhenUsed="1"/>
+    <w:lsdException w:name="page number" w:semiHidden="1" w:unhideWhenUsed="1"/>
+    <w:lsdException w:name="endnote reference" w:semiHidden="1" w:unhideWhenUsed="1"/>
+    <w:lsdException w:name="endnote text" w:semiHidden="1" w:unhideWhenUsed="1"/>
+    <w:lsdException w:name="table of authorities" w:semiHidden="1" w:unhideWhenUsed="1"/>
+    <w:lsdException w:name="macro" w:semiHidden="1" w:unhideWhenUsed="1"/>
+    <w:lsdException w:name="toa heading" w:semiHidden="1" w:unhideWhenUsed="1"/>
+    <w:lsdException w:name="List" w:semiHidden="1" w:unhideWhenUsed="1"/>
+    <w:lsdException w:name="List Bullet" w:semiHidden="1" w:unhideWhenUsed="1"/>
+    <w:lsdException w:name="List Number" w:semiHidden="1" w:unhideWhenUsed="1"/>
+    <w:lsdException w:name="List 2" w:semiHidden="1" w:unhideWhenUsed="1"/>
+    <w:lsdException w:name="List 3" w:semiHidden="1" w:unhideWhenUsed="1"/>
+    <w:lsdException w:name="List 4" w:semiHidden="1" w:unhideWhenUsed="1"/>
+    <w:lsdException w:name="List 5" w:semiHidden="1" w:unhideWhenUsed="1"/>
+    <w:lsdException w:name="List Bullet 2" w:semiHidden="1" w:unhideWhenUsed="1"/>
+    <w:lsdException w:name="List Bullet 3" w:semiHidden="1" w:unhideWhenUsed="1"/>
+    <w:lsdException w:name="List Bullet 4" w:semiHidden="1" w:unhideWhenUsed="1"/>
+    <w:lsdException w:name="List Bullet 5" w:semiHidden="1" w:unhideWhenUsed="1"/>
+    <w:lsdException w:name="List Number 2" w:semiHidden="1" w:uiPriority="0" w:unhideWhenUsed="1"/>
+    <w:lsdException w:name="List Number 3" w:semiHidden="1" w:unhideWhenUsed="1"/>
+    <w:lsdException w:name="List Number 4" w:semiHidden="1" w:unhideWhenUsed="1"/>
+    <w:lsdException w:name="List Number 5" w:semiHidden="1" w:unhideWhenUsed="1"/>
+    <w:lsdException w:name="Title" w:uiPriority="10" w:qFormat="1"/>
+    <w:lsdException w:name="Closing" w:semiHidden="1" w:unhideWhenUsed="1"/>
+    <w:lsdException w:name="Signature" w:semiHidden="1" w:unhideWhenUsed="1"/>
+    <w:lsdException w:name="Default Paragraph Font" w:semiHidden="1" w:uiPriority="1" w:unhideWhenUsed="1"/>
+    <w:lsdException w:name="Body Text" w:semiHidden="1" w:unhideWhenUsed="1"/>
+    <w:lsdException w:name="Body Text Indent" w:semiHidden="1" w:unhideWhenUsed="1"/>
+    <w:lsdException w:name="List Continue" w:semiHidden="1" w:unhideWhenUsed="1"/>
+    <w:lsdException w:name="List Continue 2" w:semiHidden="1" w:unhideWhenUsed="1"/>
+    <w:lsdException w:name="List Continue 3" w:semiHidden="1" w:unhideWhenUsed="1"/>
+    <w:lsdException w:name="List Continue 4" w:semiHidden="1" w:unhideWhenUsed="1"/>
+    <w:lsdException w:name="List Continue 5" w:semiHidden="1" w:unhideWhenUsed="1"/>
+    <w:lsdException w:name="Message Header" w:semiHidden="1" w:unhideWhenUsed="1"/>
+    <w:lsdException w:name="Subtitle" w:uiPriority="11" w:qFormat="1"/>
+    <w:lsdException w:name="Salutation" w:semiHidden="1" w:unhideWhenUsed="1"/>
+    <w:lsdException w:name="Date" w:semiHidden="1" w:unhideWhenUsed="1"/>
+    <w:lsdException w:name="Body Text First Indent" w:semiHidden="1" w:unhideWhenUsed="1"/>
+    <w:lsdException w:name="Body Text First Indent 2" w:semiHidden="1" w:unhideWhenUsed="1"/>
+    <w:lsdException w:name="Note Heading" w:semiHidden="1" w:unhideWhenUsed="1"/>
+    <w:lsdException w:name="Body Text 2" w:semiHidden="1" w:unhideWhenUsed="1"/>
+    <w:lsdException w:name="Body Text 3" w:semiHidden="1" w:unhideWhenUsed="1"/>
+    <w:lsdException w:name="Body Text Indent 2" w:semiHidden="1" w:unhideWhenUsed="1"/>
+    <w:lsdException w:name="Body Text Indent 3" w:semiHidden="1" w:unhideWhenUsed="1"/>
+    <w:lsdException w:name="Block Text" w:semiHidden="1" w:unhideWhenUsed="1"/>
+    <w:lsdException w:name="Hyperlink" w:semiHidden="1" w:unhideWhenUsed="1"/>
+    <w:lsdException w:name="FollowedHyperlink" w:semiHidden="1" w:unhideWhenUsed="1"/>
+    <w:lsdException w:name="Strong" w:uiPriority="22" w:qFormat="1"/>
+    <w:lsdException w:name="Emphasis" w:uiPriority="20" w:qFormat="1"/>
+    <w:lsdException w:name="Document Map" w:semiHidden="1" w:unhideWhenUsed="1"/>
+    <w:lsdException w:name="Plain Text" w:semiHidden="1" w:unhideWhenUsed="1"/>
+    <w:lsdException w:name="E-mail Signature" w:semiHidden="1" w:unhideWhenUsed="1"/>
+    <w:lsdException w:name="HTML Top of Form" w:semiHidden="1" w:unhideWhenUsed="1"/>
+    <w:lsdException w:name="HTML Bottom of Form" w:semiHidden="1" w:unhideWhenUsed="1"/>
+    <w:lsdException w:name="Normal (Web)" w:semiHidden="1" w:unhideWhenUsed="1"/>
+    <w:lsdException w:name="HTML Acronym" w:semiHidden="1" w:unhideWhenUsed="1"/>
+    <w:lsdException w:name="HTML Address" w:semiHidden="1" w:unhideWhenUsed="1"/>
+    <w:lsdException w:name="HTML Cite" w:semiHidden="1" w:unhideWhenUsed="1"/>
+    <w:lsdException w:name="HTML Code" w:semiHidden="1" w:unhideWhenUsed="1"/>
+    <w:lsdException w:name="HTML Definition" w:semiHidden="1" w:unhideWhenUsed="1"/>
+    <w:lsdException w:name="HTML Keyboard" w:semiHidden="1" w:unhideWhenUsed="1"/>
+    <w:lsdException w:name="HTML Preformatted" w:semiHidden="1" w:unhideWhenUsed="1"/>
+    <w:lsdException w:name="HTML Sample" w:semiHidden="1" w:unhideWhenUsed="1"/>
+    <w:lsdException w:name="HTML Typewriter" w:semiHidden="1" w:unhideWhenUsed="1"/>
+    <w:lsdException w:name="HTML Variable" w:semiHidden="1" w:unhideWhenUsed="1"/>
+    <w:lsdException w:name="Normal Table" w:semiHidden="1" w:unhideWhenUsed="1"/>
+    <w:lsdException w:name="annotation subject" w:semiHidden="1" w:unhideWhenUsed="1"/>
+    <w:lsdException w:name="No List" w:semiHidden="1" w:unhideWhenUsed="1"/>
+    <w:lsdException w:name="Outline List 1" w:semiHidden="1" w:unhideWhenUsed="1"/>
+    <w:lsdException w:name="Outline List 2" w:semiHidden="1" w:unhideWhenUsed="1"/>
+    <w:lsdException w:name="Outline List 3" w:semiHidden="1" w:unhideWhenUsed="1"/>
+    <w:lsdException w:name="Table Simple 1" w:semiHidden="1" w:unhideWhenUsed="1"/>
+    <w:lsdException w:name="Table Simple 2" w:semiHidden="1" w:unhideWhenUsed="1"/>
+    <w:lsdException w:name="Table Simple 3" w:semiHidden="1" w:unhideWhenUsed="1"/>
+    <w:lsdException w:name="Table Classic 1" w:semiHidden="1" w:unhideWhenUsed="1"/>
+    <w:lsdException w:name="Table Classic 2" w:semiHidden="1" w:unhideWhenUsed="1"/>
+    <w:lsdException w:name="Table Classic 3" w:semiHidden="1" w:unhideWhenUsed="1"/>
+    <w:lsdException w:name="Table Classic 4" w:semiHidden="1" w:unhideWhenUsed="1"/>
+    <w:lsdException w:name="Table Colorful 1" w:semiHidden="1" w:unhideWhenUsed="1"/>
+    <w:lsdException w:name="Table Colorful 2" w:semiHidden="1" w:unhideWhenUsed="1"/>
+    <w:lsdException w:name="Table Colorful 3" w:semiHidden="1" w:unhideWhenUsed="1"/>
+    <w:lsdException w:name="Table Columns 1" w:semiHidden="1" w:unhideWhenUsed="1"/>
+    <w:lsdException w:name="Table Columns 2" w:semiHidden="1" w:unhideWhenUsed="1"/>
+    <w:lsdException w:name="Table Columns 3" w:semiHidden="1" w:unhideWhenUsed="1"/>
+    <w:lsdException w:name="Table Columns 4" w:semiHidden="1" w:unhideWhenUsed="1"/>
+    <w:lsdException w:name="Table Columns 5" w:semiHidden="1" w:unhideWhenUsed="1"/>
+    <w:lsdException w:name="Table Grid 1" w:semiHidden="1" w:unhideWhenUsed="1"/>
+    <w:lsdException w:name="Table Grid 2" w:semiHidden="1" w:unhideWhenUsed="1"/>
+    <w:lsdException w:name="Table Grid 3" w:semiHidden="1" w:unhideWhenUsed="1"/>
+    <w:lsdException w:name="Table Grid 4" w:semiHidden="1" w:unhideWhenUsed="1"/>
+    <w:lsdException w:name="Table Grid 5" w:semiHidden="1" w:unhideWhenUsed="1"/>
+    <w:lsdException w:name="Table Grid 6" w:semiHidden="1" w:unhideWhenUsed="1"/>
+    <w:lsdException w:name="Table Grid 7" w:semiHidden="1" w:unhideWhenUsed="1"/>
+    <w:lsdException w:name="Table Grid 8" w:semiHidden="1" w:unhideWhenUsed="1"/>
+    <w:lsdException w:name="Table List 1" w:semiHidden="1" w:unhideWhenUsed="1"/>
+    <w:lsdException w:name="Table List 2" w:semiHidden="1" w:unhideWhenUsed="1"/>
+    <w:lsdException w:name="Table List 3" w:semiHidden="1" w:unhideWhenUsed="1"/>
+    <w:lsdException w:name="Table List 4" w:semiHidden="1" w:unhideWhenUsed="1"/>
+    <w:lsdException w:name="Table List 5" w:semiHidden="1" w:unhideWhenUsed="1"/>
+    <w:lsdException w:name="Table List 6" w:semiHidden="1" w:unhideWhenUsed="1"/>
+    <w:lsdException w:name="Table List 7" w:semiHidden="1" w:unhideWhenUsed="1"/>
+    <w:lsdException w:name="Table List 8" w:semiHidden="1" w:unhideWhenUsed="1"/>
+    <w:lsdException w:name="Table 3D effects 1" w:semiHidden="1" w:unhideWhenUsed="1"/>
+    <w:lsdException w:name="Table 3D effects 2" w:semiHidden="1" w:unhideWhenUsed="1"/>
+    <w:lsdException w:name="Table 3D effects 3" w:semiHidden="1" w:unhideWhenUsed="1"/>
+    <w:lsdException w:name="Table Contemporary" w:semiHidden="1" w:unhideWhenUsed="1"/>
+    <w:lsdException w:name="Table Elegant" w:semiHidden="1" w:unhideWhenUsed="1"/>
+    <w:lsdException w:name="Table Professional" w:semiHidden="1" w:unhideWhenUsed="1"/>
+    <w:lsdException w:name="Table Subtle 1" w:semiHidden="1" w:unhideWhenUsed="1"/>
+    <w:lsdException w:name="Table Subtle 2" w:semiHidden="1" w:unhideWhenUsed="1"/>
+    <w:lsdException w:name="Table Web 1" w:semiHidden="1" w:unhideWhenUsed="1"/>
+    <w:lsdException w:name="Table Web 2" w:semiHidden="1" w:unhideWhenUsed="1"/>
+    <w:lsdException w:name="Table Web 3" w:semiHidden="1" w:unhideWhenUsed="1"/>
+    <w:lsdException w:name="Balloon Text" w:semiHidden="1" w:unhideWhenUsed="1"/>
+    <w:lsdException w:name="Table Grid" w:uiPriority="39"/>
+    <w:lsdException w:name="Table Theme" w:semiHidden="1" w:unhideWhenUsed="1"/>
+    <w:lsdException w:name="Placeholder Text" w:semiHidden="1"/>
+    <w:lsdException w:name="No Spacing" w:uiPriority="1" w:qFormat="1"/>
+    <w:lsdException w:name="Light Shading" w:uiPriority="60"/>
+    <w:lsdException w:name="Light List" w:uiPriority="61"/>
+    <w:lsdException w:name="Light Grid" w:uiPriority="62"/>
+    <w:lsdException w:name="Medium Shading 1" w:uiPriority="63"/>
+    <w:lsdException w:name="Medium Shading 2" w:uiPriority="64"/>
+    <w:lsdException w:name="Medium List 1" w:uiPriority="65"/>
+    <w:lsdException w:name="Medium List 2" w:uiPriority="66"/>
+    <w:lsdException w:name="Medium Grid 1" w:uiPriority="67"/>
+    <w:lsdException w:name="Medium Grid 2" w:uiPriority="68"/>
+    <w:lsdException w:name="Medium Grid 3" w:uiPriority="69"/>
+    <w:lsdException w:name="Dark List" w:uiPriority="70"/>
+    <w:lsdException w:name="Colorful Shading" w:uiPriority="71"/>
+    <w:lsdException w:name="Colorful List" w:uiPriority="72"/>
+    <w:lsdException w:name="Colorful Grid" w:uiPriority="73"/>
+    <w:lsdException w:name="Light Shading Accent 1" w:uiPriority="60"/>
+    <w:lsdException w:name="Light List Accent 1" w:uiPriority="61"/>
+    <w:lsdException w:name="Light Grid Accent 1" w:uiPriority="62"/>
+    <w:lsdException w:name="Medium Shading 1 Accent 1" w:uiPriority="63"/>
+    <w:lsdException w:name="Medium Shading 2 Accent 1" w:uiPriority="64"/>
+    <w:lsdException w:name="Medium List 1 Accent 1" w:uiPriority="65"/>
+    <w:lsdException w:name="Revision" w:semiHidden="1"/>
+    <w:lsdException w:name="List Paragraph" w:uiPriority="34" w:qFormat="1"/>
+    <w:lsdException w:name="Quote" w:uiPriority="29" w:qFormat="1"/>
+    <w:lsdException w:name="Intense Quote" w:uiPriority="30" w:qFormat="1"/>
+    <w:lsdException w:name="Medium List 2 Accent 1" w:uiPriority="66"/>
+    <w:lsdException w:name="Medium Grid 1 Accent 1" w:uiPriority="67"/>
+    <w:lsdException w:name="Medium Grid 2 Accent 1" w:uiPriority="68"/>
+    <w:lsdException w:name="Medium Grid 3 Accent 1" w:uiPriority="69"/>
+    <w:lsdException w:name="Dark List Accent 1" w:uiPriority="70"/>
+    <w:lsdException w:name="Colorful Shading Accent 1" w:uiPriority="71"/>
+    <w:lsdException w:name="Colorful List Accent 1" w:uiPriority="72"/>
+    <w:lsdException w:name="Colorful Grid Accent 1" w:uiPriority="73"/>
+    <w:lsdException w:name="Light Shading Accent 2" w:uiPriority="60"/>
+    <w:lsdException w:name="Light List Accent 2" w:uiPriority="61"/>
+    <w:lsdException w:name="Light Grid Accent 2" w:uiPriority="62"/>
+    <w:lsdException w:name="Medium Shading 1 Accent 2" w:uiPriority="63"/>
+    <w:lsdException w:name="Medium Shading 2 Accent 2" w:uiPriority="64"/>
+    <w:lsdException w:name="Medium List 1 Accent 2" w:uiPriority="65"/>
+    <w:lsdException w:name="Medium List 2 Accent 2" w:uiPriority="66"/>
+    <w:lsdException w:name="Medium Grid 1 Accent 2" w:uiPriority="67"/>
+    <w:lsdException w:name="Medium Grid 2 Accent 2" w:uiPriority="68"/>
+    <w:lsdException w:name="Medium Grid 3 Accent 2" w:uiPriority="69"/>
+    <w:lsdException w:name="Dark List Accent 2" w:uiPriority="70"/>
+    <w:lsdException w:name="Colorful Shading Accent 2" w:uiPriority="71"/>
+    <w:lsdException w:name="Colorful List Accent 2" w:uiPriority="72"/>
+    <w:lsdException w:name="Colorful Grid Accent 2" w:uiPriority="73"/>
+    <w:lsdException w:name="Light Shading Accent 3" w:uiPriority="60"/>
+    <w:lsdException w:name="Light List Accent 3" w:uiPriority="61"/>
+    <w:lsdException w:name="Light Grid Accent 3" w:uiPriority="62"/>
+    <w:lsdException w:name="Medium Shading 1 Accent 3" w:uiPriority="63"/>
+    <w:lsdException w:name="Medium Shading 2 Accent 3" w:uiPriority="64"/>
+    <w:lsdException w:name="Medium List 1 Accent 3" w:uiPriority="65"/>
+    <w:lsdException w:name="Medium List 2 Accent 3" w:uiPriority="66"/>
+    <w:lsdException w:name="Medium Grid 1 Accent 3" w:uiPriority="67"/>
+    <w:lsdException w:name="Medium Grid 2 Accent 3" w:uiPriority="68"/>
+    <w:lsdException w:name="Medium Grid 3 Accent 3" w:uiPriority="69"/>
+    <w:lsdException w:name="Dark List Accent 3" w:uiPriority="70"/>
+    <w:lsdException w:name="Colorful Shading Accent 3" w:uiPriority="71"/>
+    <w:lsdException w:name="Colorful List Accent 3" w:uiPriority="72"/>
+    <w:lsdException w:name="Colorful Grid Accent 3" w:uiPriority="73"/>
+    <w:lsdException w:name="Light Shading Accent 4" w:uiPriority="60"/>
+    <w:lsdException w:name="Light List Accent 4" w:uiPriority="61"/>
+    <w:lsdException w:name="Light Grid Accent 4" w:uiPriority="62"/>
+    <w:lsdException w:name="Medium Shading 1 Accent 4" w:uiPriority="63"/>
+    <w:lsdException w:name="Medium Shading 2 Accent 4" w:uiPriority="64"/>
+    <w:lsdException w:name="Medium List 1 Accent 4" w:uiPriority="65"/>
+    <w:lsdException w:name="Medium List 2 Accent 4" w:uiPriority="66"/>
+    <w:lsdException w:name="Medium Grid 1 Accent 4" w:uiPriority="67"/>
+    <w:lsdException w:name="Medium Grid 2 Accent 4" w:uiPriority="68"/>
+    <w:lsdException w:name="Medium Grid 3 Accent 4" w:uiPriority="69"/>
+    <w:lsdException w:name="Dark List Accent 4" w:uiPriority="70"/>
+    <w:lsdException w:name="Colorful Shading Accent 4" w:uiPriority="71"/>
+    <w:lsdException w:name="Colorful List Accent 4" w:uiPriority="72"/>
+    <w:lsdException w:name="Colorful Grid Accent 4" w:uiPriority="73"/>
+    <w:lsdException w:name="Light Shading Accent 5" w:uiPriority="60"/>
+    <w:lsdException w:name="Light List Accent 5" w:uiPriority="61"/>
+    <w:lsdException w:name="Light Grid Accent 5" w:uiPriority="62"/>
+    <w:lsdException w:name="Medium Shading 1 Accent 5" w:uiPriority="63"/>
+    <w:lsdException w:name="Medium Shading 2 Accent 5" w:uiPriority="64"/>
+    <w:lsdException w:name="Medium List 1 Accent 5" w:uiPriority="65"/>
+    <w:lsdException w:name="Medium List 2 Accent 5" w:uiPriority="66"/>
+    <w:lsdException w:name="Medium Grid 1 Accent 5" w:uiPriority="67"/>
+    <w:lsdException w:name="Medium Grid 2 Accent 5" w:uiPriority="68"/>
+    <w:lsdException w:name="Medium Grid 3 Accent 5" w:uiPriority="69"/>
+    <w:lsdException w:name="Dark List Accent 5" w:uiPriority="70"/>
+    <w:lsdException w:name="Colorful Shading Accent 5" w:uiPriority="71"/>
+    <w:lsdException w:name="Colorful List Accent 5" w:uiPriority="72"/>
+    <w:lsdException w:name="Colorful Grid Accent 5" w:uiPriority="73"/>
+    <w:lsdException w:name="Light Shading Accent 6" w:uiPriority="60"/>
+    <w:lsdException w:name="Light List Accent 6" w:uiPriority="61"/>
+    <w:lsdException w:name="Light Grid Accent 6" w:uiPriority="62"/>
+    <w:lsdException w:name="Medium Shading 1 Accent 6" w:uiPriority="63"/>
+    <w:lsdException w:name="Medium Shading 2 Accent 6" w:uiPriority="64"/>
+    <w:lsdException w:name="Medium List 1 Accent 6" w:uiPriority="65"/>
+    <w:lsdException w:name="Medium List 2 Accent 6" w:uiPriority="66"/>
+    <w:lsdException w:name="Medium Grid 1 Accent 6" w:uiPriority="67"/>
+    <w:lsdException w:name="Medium Grid 2 Accent 6" w:uiPriority="68"/>
+    <w:lsdException w:name="Medium Grid 3 Accent 6" w:uiPriority="69"/>
+    <w:lsdException w:name="Dark List Accent 6" w:uiPriority="70"/>
+    <w:lsdException w:name="Colorful Shading Accent 6" w:uiPriority="71"/>
+    <w:lsdException w:name="Colorful List Accent 6" w:uiPriority="72"/>
+    <w:lsdException w:name="Colorful Grid Accent 6" w:uiPriority="73"/>
+    <w:lsdException w:name="Subtle Emphasis" w:uiPriority="19" w:qFormat="1"/>
+    <w:lsdException w:name="Intense Emphasis" w:uiPriority="21" w:qFormat="1"/>
+    <w:lsdException w:name="Subtle Reference" w:uiPriority="31" w:qFormat="1"/>
+    <w:lsdException w:name="Intense Reference" w:uiPriority="32" w:qFormat="1"/>
+    <w:lsdException w:name="Book Title" w:uiPriority="33" w:qFormat="1"/>
+    <w:lsdException w:name="Bibliography" w:semiHidden="1" w:uiPriority="37" w:unhideWhenUsed="1"/>
+    <w:lsdException w:name="TOC Heading" w:semiHidden="1" w:uiPriority="39" w:unhideWhenUsed="1" w:qFormat="1"/>
+    <w:lsdException w:name="Plain Table 1" w:uiPriority="41"/>
+    <w:lsdException w:name="Plain Table 2" w:uiPriority="42"/>
+    <w:lsdException w:name="Plain Table 3" w:uiPriority="43"/>
+    <w:lsdException w:name="Plain Table 4" w:uiPriority="44"/>
+    <w:lsdException w:name="Plain Table 5" w:uiPriority="45"/>
+    <w:lsdException w:name="Grid Table Light" w:uiPriority="40"/>
+    <w:lsdException w:name="Grid Table 1 Light" w:uiPriority="46"/>
+    <w:lsdException w:name="Grid Table 2" w:uiPriority="47"/>
+    <w:lsdException w:name="Grid Table 3" w:uiPriority="48"/>
+    <w:lsdException w:name="Grid Table 4" w:uiPriority="49"/>
+    <w:lsdException w:name="Grid Table 5 Dark" w:uiPriority="50"/>
+    <w:lsdException w:name="Grid Table 6 Colorful" w:uiPriority="51"/>
+    <w:lsdException w:name="Grid Table 7 Colorful" w:uiPriority="52"/>
+    <w:lsdException w:name="Grid Table 1 Light Accent 1" w:uiPriority="46"/>
+    <w:lsdException w:name="Grid Table 2 Accent 1" w:uiPriority="47"/>
+    <w:lsdException w:name="Grid Table 3 Accent 1" w:uiPriority="48"/>
+    <w:lsdException w:name="Grid Table 4 Accent 1" w:uiPriority="49"/>
+    <w:lsdException w:name="Grid Table 5 Dark Accent 1" w:uiPriority="50"/>
+    <w:lsdException w:name="Grid Table 6 Colorful Accent 1" w:uiPriority="51"/>
+    <w:lsdException w:name="Grid Table 7 Colorful Accent 1" w:uiPriority="52"/>
+    <w:lsdException w:name="Grid Table 1 Light Accent 2" w:uiPriority="46"/>
+    <w:lsdException w:name="Grid Table 2 Accent 2" w:uiPriority="47"/>
+    <w:lsdException w:name="Grid Table 3 Accent 2" w:uiPriority="48"/>
+    <w:lsdException w:name="Grid Table 4 Accent 2" w:uiPriority="49"/>
+    <w:lsdException w:name="Grid Table 5 Dark Accent 2" w:uiPriority="50"/>
+    <w:lsdException w:name="Grid Table 6 Colorful Accent 2" w:uiPriority="51"/>
+    <w:lsdException w:name="Grid Table 7 Colorful Accent 2" w:uiPriority="52"/>
+    <w:lsdException w:name="Grid Table 1 Light Accent 3" w:uiPriority="46"/>
+    <w:lsdException w:name="Grid Table 2 Accent 3" w:uiPriority="47"/>
+    <w:lsdException w:name="Grid Table 3 Accent 3" w:uiPriority="48"/>
+    <w:lsdException w:name="Grid Table 4 Accent 3" w:uiPriority="49"/>
+    <w:lsdException w:name="Grid Table 5 Dark Accent 3" w:uiPriority="50"/>
+    <w:lsdException w:name="Grid Table 6 Colorful Accent 3" w:uiPriority="51"/>
+    <w:lsdException w:name="Grid Table 7 Colorful Accent 3" w:uiPriority="52"/>
+    <w:lsdException w:name="Grid Table 1 Light Accent 4" w:uiPriority="46"/>
+    <w:lsdException w:name="Grid Table 2 Accent 4" w:uiPriority="47"/>
+    <w:lsdException w:name="Grid Table 3 Accent 4" w:uiPriority="48"/>
+    <w:lsdException w:name="Grid Table 4 Accent 4" w:uiPriority="49"/>
+    <w:lsdException w:name="Grid Table 5 Dark Accent 4" w:uiPriority="50"/>
+    <w:lsdException w:name="Grid Table 6 Colorful Accent 4" w:uiPriority="51"/>
+    <w:lsdException w:name="Grid Table 7 Colorful Accent 4" w:uiPriority="52"/>
+    <w:lsdException w:name="Grid Table 1 Light Accent 5" w:uiPriority="46"/>
+    <w:lsdException w:name="Grid Table 2 Accent 5" w:uiPriority="47"/>
+    <w:lsdException w:name="Grid Table 3 Accent 5" w:uiPriority="48"/>
+    <w:lsdException w:name="Grid Table 4 Accent 5" w:uiPriority="49"/>
+    <w:lsdException w:name="Grid Table 5 Dark Accent 5" w:uiPriority="50"/>
+    <w:lsdException w:name="Grid Table 6 Colorful Accent 5" w:uiPriority="51"/>
+    <w:lsdException w:name="Grid Table 7 Colorful Accent 5" w:uiPriority="52"/>
+    <w:lsdException w:name="Grid Table 1 Light Accent 6" w:uiPriority="46"/>
+    <w:lsdException w:name="Grid Table 2 Accent 6" w:uiPriority="47"/>
+    <w:lsdException w:name="Grid Table 3 Accent 6" w:uiPriority="48"/>
+    <w:lsdException w:name="Grid Table 4 Accent 6" w:uiPriority="49"/>
+    <w:lsdException w:name="Grid Table 5 Dark Accent 6" w:uiPriority="50"/>
+    <w:lsdException w:name="Grid Table 6 Colorful Accent 6" w:uiPriority="51"/>
+    <w:lsdException w:name="Grid Table 7 Colorful Accent 6" w:uiPriority="52"/>
+    <w:lsdException w:name="List Table 1 Light" w:uiPriority="46"/>
+    <w:lsdException w:name="List Table 2" w:uiPriority="47"/>
+    <w:lsdException w:name="List Table 3" w:uiPriority="48"/>
+    <w:lsdException w:name="List Table 4" w:uiPriority="49"/>
+    <w:lsdException w:name="List Table 5 Dark" w:uiPriority="50"/>
+    <w:lsdException w:name="List Table 6 Colorful" w:uiPriority="51"/>
+    <w:lsdException w:name="List Table 7 Colorful" w:uiPriority="52"/>
+    <w:lsdException w:name="List Table 1 Light Accent 1" w:uiPriority="46"/>
+    <w:lsdException w:name="List Table 2 Accent 1" w:uiPriority="47"/>
+    <w:lsdException w:name="List Table 3 Accent 1" w:uiPriority="48"/>
+    <w:lsdException w:name="List Table 4 Accent 1" w:uiPriority="49"/>
+    <w:lsdException w:name="List Table 5 Dark Accent 1" w:uiPriority="50"/>
+    <w:lsdException w:name="List Table 6 Colorful Accent 1" w:uiPriority="51"/>
+    <w:lsdException w:name="List Table 7 Colorful Accent 1" w:uiPriority="52"/>
+    <w:lsdException w:name="List Table 1 Light Accent 2" w:uiPriority="46"/>
+    <w:lsdException w:name="List Table 2 Accent 2" w:uiPriority="47"/>
+    <w:lsdException w:name="List Table 3 Accent 2" w:uiPriority="48"/>
+    <w:lsdException w:name="List Table 4 Accent 2" w:uiPriority="49"/>
+    <w:lsdException w:name="List Table 5 Dark Accent 2" w:uiPriority="50"/>
+    <w:lsdException w:name="List Table 6 Colorful Accent 2" w:uiPriority="51"/>
+    <w:lsdException w:name="List Table 7 Colorful Accent 2" w:uiPriority="52"/>
+    <w:lsdException w:name="List Table 1 Light Accent 3" w:uiPriority="46"/>
+    <w:lsdException w:name="List Table 2 Accent 3" w:uiPriority="47"/>
+    <w:lsdException w:name="List Table 3 Accent 3" w:uiPriority="48"/>
+    <w:lsdException w:name="List Table 4 Accent 3" w:uiPriority="49"/>
+    <w:lsdException w:name="List Table 5 Dark Accent 3" w:uiPriority="50"/>
+    <w:lsdException w:name="List Table 6 Colorful Accent 3" w:uiPriority="51"/>
+    <w:lsdException w:name="List Table 7 Colorful Accent 3" w:uiPriority="52"/>
+    <w:lsdException w:name="List Table 1 Light Accent 4" w:uiPriority="46"/>
+    <w:lsdException w:name="List Table 2 Accent 4" w:uiPriority="47"/>
+    <w:lsdException w:name="List Table 3 Accent 4" w:uiPriority="48"/>
+    <w:lsdException w:name="List Table 4 Accent 4" w:uiPriority="49"/>
+    <w:lsdException w:name="List Table 5 Dark Accent 4" w:uiPriority="50"/>
+    <w:lsdException w:name="List Table 6 Colorful Accent 4" w:uiPriority="51"/>
+    <w:lsdException w:name="List Table 7 Colorful Accent 4" w:uiPriority="52"/>
+    <w:lsdException w:name="List Table 1 Light Accent 5" w:uiPriority="46"/>
+    <w:lsdException w:name="List Table 2 Accent 5" w:uiPriority="47"/>
+    <w:lsdException w:name="List Table 3 Accent 5" w:uiPriority="48"/>
+    <w:lsdException w:name="List Table 4 Accent 5" w:uiPriority="49"/>
+    <w:lsdException w:name="List Table 5 Dark Accent 5" w:uiPriority="50"/>
+    <w:lsdException w:name="List Table 6 Colorful Accent 5" w:uiPriority="51"/>
+    <w:lsdException w:name="List Table 7 Colorful Accent 5" w:uiPriority="52"/>
+    <w:lsdException w:name="List Table 1 Light Accent 6" w:uiPriority="46"/>
+    <w:lsdException w:name="List Table 2 Accent 6" w:uiPriority="47"/>
+    <w:lsdException w:name="List Table 3 Accent 6" w:uiPriority="48"/>
+    <w:lsdException w:name="List Table 4 Accent 6" w:uiPriority="49"/>
+    <w:lsdException w:name="List Table 5 Dark Accent 6" w:uiPriority="50"/>
+    <w:lsdException w:name="List Table 6 Colorful Accent 6" w:uiPriority="51"/>
+    <w:lsdException w:name="List Table 7 Colorful Accent 6" w:uiPriority="52"/>
   </w:latentStyles>
   <w:style w:type="paragraph" w:default="1" w:styleId="Normal">
     <w:name w:val="Normal"/>
@@ -25187,7 +26553,7 @@
   <a:extraClrSchemeLst/>
   <a:extLst>
     <a:ext uri="{05A4C25C-085E-4340-85A3-A5531E510DB2}">
-      <thm15:themeFamily xmlns:thm15="http://schemas.microsoft.com/office/thememl/2012/main" xmlns="" name="Office Theme" id="{62F939B6-93AF-4DB8-9C6B-D6C7DFDC589F}" vid="{4A3C46E8-61CC-4603-A589-7422A47A8E4A}"/>
+      <thm15:themeFamily xmlns:thm15="http://schemas.microsoft.com/office/thememl/2012/main" name="Office Theme" id="{62F939B6-93AF-4DB8-9C6B-D6C7DFDC589F}" vid="{4A3C46E8-61CC-4603-A589-7422A47A8E4A}"/>
     </a:ext>
   </a:extLst>
 </a:theme>
@@ -25198,7 +26564,7 @@
 </file>
 
 <file path=customXml/itemProps1.xml><?xml version="1.0" encoding="utf-8"?>
-<ds:datastoreItem xmlns:ds="http://schemas.openxmlformats.org/officeDocument/2006/customXml" ds:itemID="{81AA1427-D0EB-45EC-9A56-969F7E257973}">
+<ds:datastoreItem xmlns:ds="http://schemas.openxmlformats.org/officeDocument/2006/customXml" ds:itemID="{3E22519E-183D-46FA-91DE-726DC7A18472}">
   <ds:schemaRefs>
     <ds:schemaRef ds:uri="http://schemas.openxmlformats.org/officeDocument/2006/bibliography"/>
   </ds:schemaRefs>

</xml_diff>

<commit_message>
azuiranje use case-a i izrada popratne dokumentacije
azuiranje use case-a i izrada popratne dokumentacije
</commit_message>
<xml_diff>
--- a/dokumentacija/T13-PD-In4maticsQuiz-HorvatJarčovKečkešPopijač.docx
+++ b/dokumentacija/T13-PD-In4maticsQuiz-HorvatJarčovKečkešPopijač.docx
@@ -462,7 +462,7 @@
     <w:p/>
     <w:p>
       <w:pPr>
-        <w:pStyle w:val="TOC1"/>
+        <w:pStyle w:val="Sadraj1"/>
         <w:tabs>
           <w:tab w:val="left" w:pos="480"/>
           <w:tab w:val="right" w:leader="dot" w:pos="9344"/>
@@ -487,7 +487,7 @@
       <w:hyperlink w:anchor="_Toc439008254" w:history="1">
         <w:r>
           <w:rPr>
-            <w:rStyle w:val="Hyperlink"/>
+            <w:rStyle w:val="Hiperveza"/>
             <w:noProof/>
           </w:rPr>
           <w:t>1.</w:t>
@@ -504,7 +504,7 @@
         </w:r>
         <w:r>
           <w:rPr>
-            <w:rStyle w:val="Hyperlink"/>
+            <w:rStyle w:val="Hiperveza"/>
             <w:noProof/>
           </w:rPr>
           <w:t>Uvod</w:t>
@@ -561,7 +561,7 @@
     </w:p>
     <w:p>
       <w:pPr>
-        <w:pStyle w:val="TOC2"/>
+        <w:pStyle w:val="Sadraj2"/>
         <w:tabs>
           <w:tab w:val="right" w:leader="dot" w:pos="9344"/>
         </w:tabs>
@@ -576,7 +576,7 @@
       <w:hyperlink w:anchor="_Toc439008255" w:history="1">
         <w:r>
           <w:rPr>
-            <w:rStyle w:val="Hyperlink"/>
+            <w:rStyle w:val="Hiperveza"/>
             <w:noProof/>
           </w:rPr>
           <w:t>1.2. Pismo namjere</w:t>
@@ -633,7 +633,7 @@
     </w:p>
     <w:p>
       <w:pPr>
-        <w:pStyle w:val="TOC1"/>
+        <w:pStyle w:val="Sadraj1"/>
         <w:tabs>
           <w:tab w:val="left" w:pos="480"/>
           <w:tab w:val="right" w:leader="dot" w:pos="9344"/>
@@ -649,7 +649,7 @@
       <w:hyperlink w:anchor="_Toc439008256" w:history="1">
         <w:r>
           <w:rPr>
-            <w:rStyle w:val="Hyperlink"/>
+            <w:rStyle w:val="Hiperveza"/>
             <w:noProof/>
           </w:rPr>
           <w:t>2.</w:t>
@@ -666,7 +666,7 @@
         </w:r>
         <w:r>
           <w:rPr>
-            <w:rStyle w:val="Hyperlink"/>
+            <w:rStyle w:val="Hiperveza"/>
             <w:noProof/>
           </w:rPr>
           <w:t>Projektni plan</w:t>
@@ -723,7 +723,7 @@
     </w:p>
     <w:p>
       <w:pPr>
-        <w:pStyle w:val="TOC2"/>
+        <w:pStyle w:val="Sadraj2"/>
         <w:tabs>
           <w:tab w:val="right" w:leader="dot" w:pos="9344"/>
         </w:tabs>
@@ -738,7 +738,7 @@
       <w:hyperlink w:anchor="_Toc439008257" w:history="1">
         <w:r>
           <w:rPr>
-            <w:rStyle w:val="Hyperlink"/>
+            <w:rStyle w:val="Hiperveza"/>
             <w:noProof/>
           </w:rPr>
           <w:t>3.1. Proračun projekta</w:t>
@@ -795,7 +795,7 @@
     </w:p>
     <w:p>
       <w:pPr>
-        <w:pStyle w:val="TOC1"/>
+        <w:pStyle w:val="Sadraj1"/>
         <w:tabs>
           <w:tab w:val="left" w:pos="480"/>
           <w:tab w:val="right" w:leader="dot" w:pos="9344"/>
@@ -811,7 +811,7 @@
       <w:hyperlink w:anchor="_Toc439008258" w:history="1">
         <w:r>
           <w:rPr>
-            <w:rStyle w:val="Hyperlink"/>
+            <w:rStyle w:val="Hiperveza"/>
             <w:noProof/>
           </w:rPr>
           <w:t>3.</w:t>
@@ -828,7 +828,7 @@
         </w:r>
         <w:r>
           <w:rPr>
-            <w:rStyle w:val="Hyperlink"/>
+            <w:rStyle w:val="Hiperveza"/>
             <w:noProof/>
           </w:rPr>
           <w:t>Metodologija razvoja</w:t>
@@ -885,7 +885,7 @@
     </w:p>
     <w:p>
       <w:pPr>
-        <w:pStyle w:val="TOC2"/>
+        <w:pStyle w:val="Sadraj2"/>
         <w:tabs>
           <w:tab w:val="right" w:leader="dot" w:pos="9344"/>
         </w:tabs>
@@ -900,7 +900,7 @@
       <w:hyperlink w:anchor="_Toc439008259" w:history="1">
         <w:r>
           <w:rPr>
-            <w:rStyle w:val="Hyperlink"/>
+            <w:rStyle w:val="Hiperveza"/>
             <w:noProof/>
           </w:rPr>
           <w:t>4.1.  Definiranje tima</w:t>
@@ -957,7 +957,7 @@
     </w:p>
     <w:p>
       <w:pPr>
-        <w:pStyle w:val="TOC2"/>
+        <w:pStyle w:val="Sadraj2"/>
         <w:tabs>
           <w:tab w:val="right" w:leader="dot" w:pos="9344"/>
         </w:tabs>
@@ -972,7 +972,7 @@
       <w:hyperlink w:anchor="_Toc439008260" w:history="1">
         <w:r>
           <w:rPr>
-            <w:rStyle w:val="Hyperlink"/>
+            <w:rStyle w:val="Hiperveza"/>
             <w:noProof/>
           </w:rPr>
           <w:t>4.2. Praćenje izrade projekta kroz Quick Scrum alat</w:t>
@@ -1029,7 +1029,7 @@
     </w:p>
     <w:p>
       <w:pPr>
-        <w:pStyle w:val="TOC2"/>
+        <w:pStyle w:val="Sadraj2"/>
         <w:tabs>
           <w:tab w:val="right" w:leader="dot" w:pos="9344"/>
         </w:tabs>
@@ -1044,7 +1044,7 @@
       <w:hyperlink w:anchor="_Toc439008261" w:history="1">
         <w:r>
           <w:rPr>
-            <w:rStyle w:val="Hyperlink"/>
+            <w:rStyle w:val="Hiperveza"/>
             <w:noProof/>
           </w:rPr>
           <w:t>4.3. Dnevni sastanci</w:t>
@@ -1101,7 +1101,7 @@
     </w:p>
     <w:p>
       <w:pPr>
-        <w:pStyle w:val="TOC3"/>
+        <w:pStyle w:val="Sadraj3"/>
         <w:tabs>
           <w:tab w:val="right" w:leader="dot" w:pos="9344"/>
         </w:tabs>
@@ -1116,7 +1116,7 @@
       <w:hyperlink w:anchor="_Toc439008262" w:history="1">
         <w:r>
           <w:rPr>
-            <w:rStyle w:val="Hyperlink"/>
+            <w:rStyle w:val="Hiperveza"/>
             <w:noProof/>
           </w:rPr>
           <w:t>4.2.1. Sprint 1 (priprema za Scrum) – detaljna specifikacija</w:t>
@@ -1173,7 +1173,7 @@
     </w:p>
     <w:p>
       <w:pPr>
-        <w:pStyle w:val="TOC3"/>
+        <w:pStyle w:val="Sadraj3"/>
         <w:tabs>
           <w:tab w:val="right" w:leader="dot" w:pos="9344"/>
         </w:tabs>
@@ -1188,7 +1188,7 @@
       <w:hyperlink w:anchor="_Toc439008263" w:history="1">
         <w:r>
           <w:rPr>
-            <w:rStyle w:val="Hyperlink"/>
+            <w:rStyle w:val="Hiperveza"/>
             <w:noProof/>
           </w:rPr>
           <w:t>4.2.2. Sprint 2 – detaljna specifikacija</w:t>
@@ -1245,7 +1245,7 @@
     </w:p>
     <w:p>
       <w:pPr>
-        <w:pStyle w:val="TOC3"/>
+        <w:pStyle w:val="Sadraj3"/>
         <w:tabs>
           <w:tab w:val="right" w:leader="dot" w:pos="9344"/>
         </w:tabs>
@@ -1260,7 +1260,7 @@
       <w:hyperlink w:anchor="_Toc439008264" w:history="1">
         <w:r>
           <w:rPr>
-            <w:rStyle w:val="Hyperlink"/>
+            <w:rStyle w:val="Hiperveza"/>
             <w:noProof/>
           </w:rPr>
           <w:t>4.2.3. Sprint 3 – detaljna specifikacija</w:t>
@@ -1336,7 +1336,7 @@
     </w:p>
     <w:p>
       <w:pPr>
-        <w:pStyle w:val="Heading1"/>
+        <w:pStyle w:val="Naslov1"/>
         <w:numPr>
           <w:ilvl w:val="0"/>
           <w:numId w:val="44"/>
@@ -1524,7 +1524,7 @@
       <w:r>
         <w:rPr>
           <w:noProof/>
-          <w:lang w:val="en-US"/>
+          <w:lang w:eastAsia="hr-HR"/>
         </w:rPr>
         <w:drawing>
           <wp:inline distT="0" distB="0" distL="0" distR="0" wp14:anchorId="7C004D3D" wp14:editId="0AF1A4A2">
@@ -1603,7 +1603,7 @@
     </w:p>
     <w:p>
       <w:pPr>
-        <w:pStyle w:val="Heading2"/>
+        <w:pStyle w:val="Naslov2"/>
         <w:numPr>
           <w:ilvl w:val="0"/>
           <w:numId w:val="0"/>
@@ -1653,7 +1653,7 @@
       <w:r>
         <w:rPr>
           <w:noProof/>
-          <w:lang w:val="en-US"/>
+          <w:lang w:eastAsia="hr-HR"/>
         </w:rPr>
         <w:drawing>
           <wp:inline distT="0" distB="0" distL="0" distR="0" wp14:anchorId="0C2082B3" wp14:editId="5EC10A3C">
@@ -1725,7 +1725,7 @@
     </w:p>
     <w:p>
       <w:pPr>
-        <w:pStyle w:val="Heading1"/>
+        <w:pStyle w:val="Naslov1"/>
         <w:numPr>
           <w:ilvl w:val="0"/>
           <w:numId w:val="44"/>
@@ -1752,7 +1752,7 @@
       <w:r>
         <w:rPr>
           <w:noProof/>
-          <w:lang w:val="en-US"/>
+          <w:lang w:eastAsia="hr-HR"/>
         </w:rPr>
         <w:drawing>
           <wp:inline distT="0" distB="0" distL="0" distR="0" wp14:anchorId="492E92C8" wp14:editId="5606AF72">
@@ -1801,7 +1801,7 @@
       <w:r>
         <w:rPr>
           <w:noProof/>
-          <w:lang w:val="en-US"/>
+          <w:lang w:eastAsia="hr-HR"/>
         </w:rPr>
         <w:drawing>
           <wp:inline distT="0" distB="0" distL="0" distR="0" wp14:anchorId="67C0B177" wp14:editId="1DA4971B">
@@ -1850,7 +1850,7 @@
       <w:r>
         <w:rPr>
           <w:noProof/>
-          <w:lang w:val="en-US"/>
+          <w:lang w:eastAsia="hr-HR"/>
         </w:rPr>
         <w:drawing>
           <wp:inline distT="0" distB="0" distL="0" distR="0" wp14:anchorId="2E77E482" wp14:editId="16299EB9">
@@ -1975,7 +1975,7 @@
     </w:p>
     <w:p>
       <w:pPr>
-        <w:pStyle w:val="Heading2"/>
+        <w:pStyle w:val="Naslov2"/>
         <w:numPr>
           <w:ilvl w:val="0"/>
           <w:numId w:val="0"/>
@@ -2466,7 +2466,7 @@
       <w:r>
         <w:rPr>
           <w:noProof/>
-          <w:lang w:val="en-US"/>
+          <w:lang w:eastAsia="hr-HR"/>
         </w:rPr>
         <w:drawing>
           <wp:inline distT="0" distB="0" distL="0" distR="0" wp14:anchorId="2612FCB0" wp14:editId="3755BAA8">
@@ -2585,7 +2585,7 @@
           <w:rFonts w:eastAsia="Times New Roman"/>
           <w:noProof/>
           <w:color w:val="FF0000"/>
-          <w:lang w:val="en-US"/>
+          <w:lang w:eastAsia="hr-HR"/>
         </w:rPr>
         <w:lastRenderedPageBreak/>
         <w:drawing>
@@ -2630,8 +2630,6 @@
           </wp:inline>
         </w:drawing>
       </w:r>
-      <w:bookmarkStart w:id="6" w:name="_GoBack"/>
-      <w:bookmarkEnd w:id="6"/>
     </w:p>
     <w:p>
       <w:pPr>
@@ -2941,20 +2939,20 @@
     </w:p>
     <w:p>
       <w:pPr>
-        <w:pStyle w:val="Heading1"/>
+        <w:pStyle w:val="Naslov1"/>
         <w:numPr>
           <w:ilvl w:val="0"/>
           <w:numId w:val="44"/>
         </w:numPr>
       </w:pPr>
-      <w:bookmarkStart w:id="7" w:name="_Toc411969497"/>
-      <w:bookmarkStart w:id="8" w:name="_Toc439008258"/>
+      <w:bookmarkStart w:id="6" w:name="_Toc411969497"/>
+      <w:bookmarkStart w:id="7" w:name="_Toc439008258"/>
       <w:r>
         <w:lastRenderedPageBreak/>
         <w:t>Metodologija razvoja</w:t>
       </w:r>
+      <w:bookmarkEnd w:id="6"/>
       <w:bookmarkEnd w:id="7"/>
-      <w:bookmarkEnd w:id="8"/>
     </w:p>
     <w:p/>
     <w:p>
@@ -3039,15 +3037,15 @@
     <w:p/>
     <w:p>
       <w:pPr>
-        <w:pStyle w:val="Heading2"/>
+        <w:pStyle w:val="Naslov2"/>
         <w:numPr>
           <w:ilvl w:val="0"/>
           <w:numId w:val="0"/>
         </w:numPr>
         <w:ind w:left="480"/>
       </w:pPr>
-      <w:bookmarkStart w:id="9" w:name="_Toc411969498"/>
-      <w:bookmarkStart w:id="10" w:name="_Toc439008259"/>
+      <w:bookmarkStart w:id="8" w:name="_Toc411969498"/>
+      <w:bookmarkStart w:id="9" w:name="_Toc439008259"/>
       <w:r>
         <w:lastRenderedPageBreak/>
         <w:t>4</w:t>
@@ -3061,9 +3059,9 @@
       <w:r>
         <w:t>Definiranje tima</w:t>
       </w:r>
-      <w:bookmarkStart w:id="11" w:name="_Toc403663420"/>
+      <w:bookmarkStart w:id="10" w:name="_Toc403663420"/>
+      <w:bookmarkEnd w:id="8"/>
       <w:bookmarkEnd w:id="9"/>
-      <w:bookmarkEnd w:id="10"/>
     </w:p>
     <w:p/>
     <w:p>
@@ -3143,7 +3141,7 @@
     </w:p>
     <w:p>
       <w:pPr>
-        <w:pStyle w:val="ListParagraph"/>
+        <w:pStyle w:val="Odlomakpopisa"/>
         <w:numPr>
           <w:ilvl w:val="0"/>
           <w:numId w:val="23"/>
@@ -3156,7 +3154,7 @@
     </w:p>
     <w:p>
       <w:pPr>
-        <w:pStyle w:val="ListParagraph"/>
+        <w:pStyle w:val="Odlomakpopisa"/>
         <w:numPr>
           <w:ilvl w:val="0"/>
           <w:numId w:val="23"/>
@@ -3169,7 +3167,7 @@
     </w:p>
     <w:p>
       <w:pPr>
-        <w:pStyle w:val="ListParagraph"/>
+        <w:pStyle w:val="Odlomakpopisa"/>
         <w:numPr>
           <w:ilvl w:val="0"/>
           <w:numId w:val="23"/>
@@ -3182,7 +3180,7 @@
     </w:p>
     <w:p>
       <w:pPr>
-        <w:pStyle w:val="ListParagraph"/>
+        <w:pStyle w:val="Odlomakpopisa"/>
         <w:numPr>
           <w:ilvl w:val="1"/>
           <w:numId w:val="26"/>
@@ -3195,7 +3193,7 @@
     </w:p>
     <w:p>
       <w:pPr>
-        <w:pStyle w:val="ListParagraph"/>
+        <w:pStyle w:val="Odlomakpopisa"/>
         <w:numPr>
           <w:ilvl w:val="1"/>
           <w:numId w:val="26"/>
@@ -3208,7 +3206,7 @@
     </w:p>
     <w:p>
       <w:pPr>
-        <w:pStyle w:val="ListParagraph"/>
+        <w:pStyle w:val="Odlomakpopisa"/>
         <w:numPr>
           <w:ilvl w:val="1"/>
           <w:numId w:val="26"/>
@@ -3221,7 +3219,7 @@
     </w:p>
     <w:p>
       <w:pPr>
-        <w:pStyle w:val="ListParagraph"/>
+        <w:pStyle w:val="Odlomakpopisa"/>
         <w:numPr>
           <w:ilvl w:val="1"/>
           <w:numId w:val="26"/>
@@ -3234,55 +3232,55 @@
     </w:p>
     <w:p>
       <w:pPr>
-        <w:pStyle w:val="ListParagraph"/>
+        <w:pStyle w:val="Odlomakpopisa"/>
         <w:ind w:left="4472"/>
       </w:pPr>
     </w:p>
     <w:p>
       <w:pPr>
-        <w:pStyle w:val="ListParagraph"/>
+        <w:pStyle w:val="Odlomakpopisa"/>
         <w:ind w:left="4472"/>
       </w:pPr>
     </w:p>
     <w:p>
       <w:pPr>
-        <w:pStyle w:val="ListParagraph"/>
+        <w:pStyle w:val="Odlomakpopisa"/>
         <w:ind w:left="4472"/>
       </w:pPr>
     </w:p>
     <w:p>
       <w:pPr>
-        <w:pStyle w:val="ListParagraph"/>
+        <w:pStyle w:val="Odlomakpopisa"/>
         <w:ind w:left="4472"/>
       </w:pPr>
     </w:p>
     <w:p>
       <w:pPr>
-        <w:pStyle w:val="ListParagraph"/>
+        <w:pStyle w:val="Odlomakpopisa"/>
         <w:ind w:left="4472"/>
       </w:pPr>
     </w:p>
     <w:p>
       <w:pPr>
-        <w:pStyle w:val="ListParagraph"/>
+        <w:pStyle w:val="Odlomakpopisa"/>
         <w:ind w:left="4472"/>
       </w:pPr>
     </w:p>
     <w:p>
       <w:pPr>
-        <w:pStyle w:val="ListParagraph"/>
+        <w:pStyle w:val="Odlomakpopisa"/>
         <w:ind w:left="4472"/>
       </w:pPr>
     </w:p>
     <w:p>
       <w:pPr>
-        <w:pStyle w:val="ListParagraph"/>
+        <w:pStyle w:val="Odlomakpopisa"/>
         <w:ind w:left="4472"/>
       </w:pPr>
     </w:p>
     <w:p>
       <w:pPr>
-        <w:pStyle w:val="Heading2"/>
+        <w:pStyle w:val="Naslov2"/>
         <w:numPr>
           <w:ilvl w:val="0"/>
           <w:numId w:val="0"/>
@@ -3300,14 +3298,14 @@
     <w:p/>
     <w:p>
       <w:pPr>
-        <w:pStyle w:val="Heading2"/>
+        <w:pStyle w:val="Naslov2"/>
         <w:numPr>
           <w:ilvl w:val="0"/>
           <w:numId w:val="0"/>
         </w:numPr>
         <w:ind w:left="480"/>
       </w:pPr>
-      <w:bookmarkStart w:id="12" w:name="_Toc439008260"/>
+      <w:bookmarkStart w:id="11" w:name="_Toc439008260"/>
       <w:r>
         <w:lastRenderedPageBreak/>
         <w:t>4</w:t>
@@ -3333,7 +3331,7 @@
       <w:r>
         <w:t>ck Scrum alat</w:t>
       </w:r>
-      <w:bookmarkEnd w:id="12"/>
+      <w:bookmarkEnd w:id="11"/>
     </w:p>
     <w:p>
       <w:pPr>
@@ -3569,7 +3567,7 @@
       <w:r>
         <w:rPr>
           <w:noProof/>
-          <w:lang w:val="en-US"/>
+          <w:lang w:eastAsia="hr-HR"/>
         </w:rPr>
         <w:drawing>
           <wp:inline distT="0" distB="0" distL="0" distR="0" wp14:anchorId="2456BF5E" wp14:editId="38DEBF35">
@@ -3624,7 +3622,7 @@
       <w:r>
         <w:rPr>
           <w:noProof/>
-          <w:lang w:val="en-US"/>
+          <w:lang w:eastAsia="hr-HR"/>
         </w:rPr>
         <w:drawing>
           <wp:inline distT="0" distB="0" distL="0" distR="0" wp14:anchorId="7A29518B" wp14:editId="15B91902">
@@ -3742,7 +3740,7 @@
       <w:r>
         <w:rPr>
           <w:noProof/>
-          <w:lang w:val="en-US"/>
+          <w:lang w:eastAsia="hr-HR"/>
         </w:rPr>
         <w:drawing>
           <wp:inline distT="0" distB="0" distL="0" distR="0" wp14:anchorId="250AEC11" wp14:editId="28DBC3FC">
@@ -3853,7 +3851,7 @@
         <w:rPr>
           <w:b/>
           <w:noProof/>
-          <w:lang w:val="en-US"/>
+          <w:lang w:eastAsia="hr-HR"/>
         </w:rPr>
         <w:drawing>
           <wp:inline distT="0" distB="0" distL="0" distR="0" wp14:anchorId="0B7C7BD8" wp14:editId="0CA71055">
@@ -3962,7 +3960,7 @@
       <w:r>
         <w:rPr>
           <w:noProof/>
-          <w:lang w:val="en-US"/>
+          <w:lang w:eastAsia="hr-HR"/>
         </w:rPr>
         <w:lastRenderedPageBreak/>
         <w:drawing>
@@ -4085,25 +4083,25 @@
     </w:p>
     <w:p>
       <w:pPr>
-        <w:pStyle w:val="Heading2"/>
+        <w:pStyle w:val="Naslov2"/>
         <w:numPr>
           <w:ilvl w:val="0"/>
           <w:numId w:val="0"/>
         </w:numPr>
         <w:ind w:left="480"/>
       </w:pPr>
-      <w:bookmarkStart w:id="13" w:name="_Toc439008261"/>
+      <w:bookmarkStart w:id="12" w:name="_Toc439008261"/>
       <w:r>
         <w:t>4.3. Dnevni sastanci</w:t>
       </w:r>
-      <w:bookmarkEnd w:id="13"/>
+      <w:bookmarkEnd w:id="12"/>
       <w:r>
         <w:t xml:space="preserve"> </w:t>
       </w:r>
     </w:p>
     <w:p>
       <w:pPr>
-        <w:pStyle w:val="Heading2"/>
+        <w:pStyle w:val="Naslov2"/>
         <w:numPr>
           <w:ilvl w:val="0"/>
           <w:numId w:val="0"/>
@@ -4139,7 +4137,7 @@
       <w:r>
         <w:rPr>
           <w:noProof/>
-          <w:lang w:val="en-US"/>
+          <w:lang w:eastAsia="hr-HR"/>
         </w:rPr>
         <w:lastRenderedPageBreak/>
         <w:drawing>
@@ -4187,7 +4185,7 @@
       <w:r>
         <w:rPr>
           <w:noProof/>
-          <w:lang w:val="en-US"/>
+          <w:lang w:eastAsia="hr-HR"/>
         </w:rPr>
         <w:drawing>
           <wp:inline distT="0" distB="0" distL="0" distR="0" wp14:anchorId="3E922702" wp14:editId="2883B832">
@@ -4234,7 +4232,7 @@
       <w:r>
         <w:rPr>
           <w:noProof/>
-          <w:lang w:val="en-US"/>
+          <w:lang w:eastAsia="hr-HR"/>
         </w:rPr>
         <w:drawing>
           <wp:inline distT="0" distB="0" distL="0" distR="0" wp14:anchorId="3CFFD1B6" wp14:editId="3F6B0622">
@@ -4281,7 +4279,7 @@
       <w:r>
         <w:rPr>
           <w:noProof/>
-          <w:lang w:val="en-US"/>
+          <w:lang w:eastAsia="hr-HR"/>
         </w:rPr>
         <w:drawing>
           <wp:inline distT="0" distB="0" distL="0" distR="0" wp14:anchorId="042F7153" wp14:editId="08C66849">
@@ -4347,7 +4345,7 @@
       <w:r>
         <w:rPr>
           <w:noProof/>
-          <w:lang w:val="en-US"/>
+          <w:lang w:eastAsia="hr-HR"/>
         </w:rPr>
         <w:lastRenderedPageBreak/>
         <w:drawing>
@@ -4456,9 +4454,9 @@
     </w:p>
     <w:p>
       <w:pPr>
-        <w:pStyle w:val="Heading3"/>
-      </w:pPr>
-      <w:bookmarkStart w:id="14" w:name="_Toc439008262"/>
+        <w:pStyle w:val="Naslov3"/>
+      </w:pPr>
+      <w:bookmarkStart w:id="13" w:name="_Toc439008262"/>
       <w:r>
         <w:t>4</w:t>
       </w:r>
@@ -4471,7 +4469,7 @@
       <w:r>
         <w:t xml:space="preserve"> – detaljna specifikacija</w:t>
       </w:r>
-      <w:bookmarkEnd w:id="14"/>
+      <w:bookmarkEnd w:id="13"/>
     </w:p>
     <w:p/>
     <w:p>
@@ -7986,7 +7984,7 @@
       <w:r>
         <w:rPr>
           <w:noProof/>
-          <w:lang w:val="en-US"/>
+          <w:lang w:eastAsia="hr-HR"/>
         </w:rPr>
         <w:drawing>
           <wp:inline distT="0" distB="0" distL="0" distR="0" wp14:anchorId="38F5A524" wp14:editId="23FB1E36">
@@ -8061,7 +8059,7 @@
     <w:p/>
     <w:p/>
     <w:p/>
-    <w:bookmarkEnd w:id="11"/>
+    <w:bookmarkEnd w:id="10"/>
     <w:p>
       <w:pPr>
         <w:pStyle w:val="Tijeloteksta1"/>
@@ -8115,9 +8113,9 @@
     </w:p>
     <w:p>
       <w:pPr>
-        <w:pStyle w:val="Heading3"/>
-      </w:pPr>
-      <w:bookmarkStart w:id="15" w:name="_Toc439008263"/>
+        <w:pStyle w:val="Naslov3"/>
+      </w:pPr>
+      <w:bookmarkStart w:id="14" w:name="_Toc439008263"/>
       <w:r>
         <w:lastRenderedPageBreak/>
         <w:t>4</w:t>
@@ -8125,7 +8123,7 @@
       <w:r>
         <w:t>.2.2. Sprint 2 – detaljna specifikacija</w:t>
       </w:r>
-      <w:bookmarkEnd w:id="15"/>
+      <w:bookmarkEnd w:id="14"/>
     </w:p>
     <w:p>
       <w:r>
@@ -12988,7 +12986,7 @@
     </w:tbl>
     <w:p>
       <w:pPr>
-        <w:pStyle w:val="Heading1"/>
+        <w:pStyle w:val="Naslov1"/>
         <w:rPr>
           <w:rFonts w:ascii="Times New Roman" w:hAnsi="Times New Roman" w:cs="Times New Roman"/>
           <w:b w:val="0"/>
@@ -14644,12 +14642,10 @@
     <w:p>
       <w:pPr>
         <w:pStyle w:val="Imeiprezimekandidata"/>
-        <w:jc w:val="center"/>
       </w:pPr>
       <w:r>
         <w:rPr>
           <w:noProof/>
-          <w:lang w:val="en-US" w:eastAsia="en-US"/>
         </w:rPr>
         <w:lastRenderedPageBreak/>
         <w:drawing>
@@ -14739,10 +14735,10 @@
     </w:p>
     <w:p>
       <w:pPr>
-        <w:pStyle w:val="Heading3"/>
+        <w:pStyle w:val="Naslov3"/>
         <w:ind w:left="720"/>
       </w:pPr>
-      <w:bookmarkStart w:id="16" w:name="_Toc439008264"/>
+      <w:bookmarkStart w:id="15" w:name="_Toc439008264"/>
       <w:r>
         <w:lastRenderedPageBreak/>
         <w:t xml:space="preserve">4.2.3. </w:t>
@@ -14750,7 +14746,7 @@
       <w:r>
         <w:t>Sprint 3 – detaljna specifikacija</w:t>
       </w:r>
-      <w:bookmarkEnd w:id="16"/>
+      <w:bookmarkEnd w:id="15"/>
     </w:p>
     <w:p/>
     <w:p>
@@ -19761,7 +19757,7 @@
       <w:r>
         <w:rPr>
           <w:noProof/>
-          <w:lang w:val="en-US"/>
+          <w:lang w:eastAsia="hr-HR"/>
         </w:rPr>
         <w:drawing>
           <wp:inline distT="0" distB="0" distL="0" distR="0" wp14:anchorId="64CB9453" wp14:editId="1EC584B5">
@@ -20415,6 +20411,12 @@
             <w:pPr>
               <w:pStyle w:val="Imeiprezimekandidata"/>
             </w:pPr>
+            <w:r>
+              <w:t>Dodavanje,</w:t>
+            </w:r>
+            <w:r>
+              <w:t xml:space="preserve"> ažuriranje i brisanje pitanja</w:t>
+            </w:r>
           </w:p>
         </w:tc>
         <w:tc>
@@ -20427,6 +20429,30 @@
               <w:cnfStyle w:val="000000000000" w:firstRow="0" w:lastRow="0" w:firstColumn="0" w:lastColumn="0" w:oddVBand="0" w:evenVBand="0" w:oddHBand="0" w:evenHBand="0" w:firstRowFirstColumn="0" w:firstRowLastColumn="0" w:lastRowFirstColumn="0" w:lastRowLastColumn="0"/>
             </w:pPr>
           </w:p>
+          <w:p>
+            <w:pPr>
+              <w:pStyle w:val="Imeiprezimekandidata"/>
+              <w:cnfStyle w:val="000000000000" w:firstRow="0" w:lastRow="0" w:firstColumn="0" w:lastColumn="0" w:oddVBand="0" w:evenVBand="0" w:oddHBand="0" w:evenHBand="0" w:firstRowFirstColumn="0" w:firstRowLastColumn="0" w:lastRowFirstColumn="0" w:lastRowLastColumn="0"/>
+            </w:pPr>
+          </w:p>
+          <w:p>
+            <w:pPr>
+              <w:pStyle w:val="Imeiprezimekandidata"/>
+              <w:cnfStyle w:val="000000000000" w:firstRow="0" w:lastRow="0" w:firstColumn="0" w:lastColumn="0" w:oddVBand="0" w:evenVBand="0" w:oddHBand="0" w:evenHBand="0" w:firstRowFirstColumn="0" w:firstRowLastColumn="0" w:lastRowFirstColumn="0" w:lastRowLastColumn="0"/>
+            </w:pPr>
+          </w:p>
+          <w:p>
+            <w:pPr>
+              <w:pStyle w:val="Imeiprezimekandidata"/>
+              <w:cnfStyle w:val="000000000000" w:firstRow="0" w:lastRow="0" w:firstColumn="0" w:lastColumn="0" w:oddVBand="0" w:evenVBand="0" w:oddHBand="0" w:evenHBand="0" w:firstRowFirstColumn="0" w:firstRowLastColumn="0" w:lastRowFirstColumn="0" w:lastRowLastColumn="0"/>
+            </w:pPr>
+            <w:r>
+              <w:t>8</w:t>
+            </w:r>
+            <w:r>
+              <w:t>h</w:t>
+            </w:r>
+          </w:p>
         </w:tc>
         <w:tc>
           <w:tcPr>
@@ -20437,6 +20463,36 @@
               <w:pStyle w:val="Imeiprezimekandidata"/>
               <w:cnfStyle w:val="000000000000" w:firstRow="0" w:lastRow="0" w:firstColumn="0" w:lastColumn="0" w:oddVBand="0" w:evenVBand="0" w:oddHBand="0" w:evenHBand="0" w:firstRowFirstColumn="0" w:firstRowLastColumn="0" w:lastRowFirstColumn="0" w:lastRowLastColumn="0"/>
             </w:pPr>
+            <w:r>
+              <w:t>Matija Popijač,</w:t>
+            </w:r>
+          </w:p>
+          <w:p>
+            <w:pPr>
+              <w:pStyle w:val="Imeiprezimekandidata"/>
+              <w:cnfStyle w:val="000000000000" w:firstRow="0" w:lastRow="0" w:firstColumn="0" w:lastColumn="0" w:oddVBand="0" w:evenVBand="0" w:oddHBand="0" w:evenHBand="0" w:firstRowFirstColumn="0" w:firstRowLastColumn="0" w:lastRowFirstColumn="0" w:lastRowLastColumn="0"/>
+            </w:pPr>
+            <w:r>
+              <w:t xml:space="preserve">Dario </w:t>
+            </w:r>
+          </w:p>
+          <w:p>
+            <w:pPr>
+              <w:pStyle w:val="Imeiprezimekandidata"/>
+              <w:cnfStyle w:val="000000000000" w:firstRow="0" w:lastRow="0" w:firstColumn="0" w:lastColumn="0" w:oddVBand="0" w:evenVBand="0" w:oddHBand="0" w:evenHBand="0" w:firstRowFirstColumn="0" w:firstRowLastColumn="0" w:lastRowFirstColumn="0" w:lastRowLastColumn="0"/>
+            </w:pPr>
+            <w:r>
+              <w:t>Horvat,</w:t>
+            </w:r>
+          </w:p>
+          <w:p>
+            <w:pPr>
+              <w:pStyle w:val="Imeiprezimekandidata"/>
+              <w:cnfStyle w:val="000000000000" w:firstRow="0" w:lastRow="0" w:firstColumn="0" w:lastColumn="0" w:oddVBand="0" w:evenVBand="0" w:oddHBand="0" w:evenHBand="0" w:firstRowFirstColumn="0" w:firstRowLastColumn="0" w:lastRowFirstColumn="0" w:lastRowLastColumn="0"/>
+            </w:pPr>
+            <w:r>
+              <w:t>Anabel Li Kečkeš</w:t>
+            </w:r>
           </w:p>
         </w:tc>
         <w:tc>
@@ -20709,6 +20765,9 @@
               <w:pStyle w:val="Imeiprezimekandidata"/>
               <w:cnfStyle w:val="000000000000" w:firstRow="0" w:lastRow="0" w:firstColumn="0" w:lastColumn="0" w:oddVBand="0" w:evenVBand="0" w:oddHBand="0" w:evenHBand="0" w:firstRowFirstColumn="0" w:firstRowLastColumn="0" w:lastRowFirstColumn="0" w:lastRowLastColumn="0"/>
             </w:pPr>
+            <w:r>
+              <w:t>+</w:t>
+            </w:r>
           </w:p>
         </w:tc>
         <w:tc>
@@ -20720,6 +20779,9 @@
               <w:pStyle w:val="Imeiprezimekandidata"/>
               <w:cnfStyle w:val="000000000000" w:firstRow="0" w:lastRow="0" w:firstColumn="0" w:lastColumn="0" w:oddVBand="0" w:evenVBand="0" w:oddHBand="0" w:evenHBand="0" w:firstRowFirstColumn="0" w:firstRowLastColumn="0" w:lastRowFirstColumn="0" w:lastRowLastColumn="0"/>
             </w:pPr>
+            <w:r>
+              <w:t>+</w:t>
+            </w:r>
           </w:p>
         </w:tc>
         <w:tc>
@@ -20731,6 +20793,9 @@
               <w:pStyle w:val="Imeiprezimekandidata"/>
               <w:cnfStyle w:val="000000000000" w:firstRow="0" w:lastRow="0" w:firstColumn="0" w:lastColumn="0" w:oddVBand="0" w:evenVBand="0" w:oddHBand="0" w:evenHBand="0" w:firstRowFirstColumn="0" w:firstRowLastColumn="0" w:lastRowFirstColumn="0" w:lastRowLastColumn="0"/>
             </w:pPr>
+            <w:r>
+              <w:t>+</w:t>
+            </w:r>
           </w:p>
         </w:tc>
         <w:tc>
@@ -20742,6 +20807,9 @@
               <w:pStyle w:val="Imeiprezimekandidata"/>
               <w:cnfStyle w:val="000000000000" w:firstRow="0" w:lastRow="0" w:firstColumn="0" w:lastColumn="0" w:oddVBand="0" w:evenVBand="0" w:oddHBand="0" w:evenHBand="0" w:firstRowFirstColumn="0" w:firstRowLastColumn="0" w:lastRowFirstColumn="0" w:lastRowLastColumn="0"/>
             </w:pPr>
+            <w:r>
+              <w:t>+</w:t>
+            </w:r>
           </w:p>
         </w:tc>
         <w:tc>
@@ -20832,6 +20900,9 @@
               <w:pStyle w:val="Imeiprezimekandidata"/>
               <w:cnfStyle w:val="000000000000" w:firstRow="0" w:lastRow="0" w:firstColumn="0" w:lastColumn="0" w:oddVBand="0" w:evenVBand="0" w:oddHBand="0" w:evenHBand="0" w:firstRowFirstColumn="0" w:firstRowLastColumn="0" w:lastRowFirstColumn="0" w:lastRowLastColumn="0"/>
             </w:pPr>
+            <w:r>
+              <w:t>+</w:t>
+            </w:r>
           </w:p>
         </w:tc>
         <w:tc>
@@ -20843,6 +20914,9 @@
               <w:pStyle w:val="Imeiprezimekandidata"/>
               <w:cnfStyle w:val="000000000000" w:firstRow="0" w:lastRow="0" w:firstColumn="0" w:lastColumn="0" w:oddVBand="0" w:evenVBand="0" w:oddHBand="0" w:evenHBand="0" w:firstRowFirstColumn="0" w:firstRowLastColumn="0" w:lastRowFirstColumn="0" w:lastRowLastColumn="0"/>
             </w:pPr>
+            <w:r>
+              <w:t>+</w:t>
+            </w:r>
           </w:p>
         </w:tc>
         <w:tc>
@@ -20854,6 +20928,9 @@
               <w:pStyle w:val="Imeiprezimekandidata"/>
               <w:cnfStyle w:val="000000000000" w:firstRow="0" w:lastRow="0" w:firstColumn="0" w:lastColumn="0" w:oddVBand="0" w:evenVBand="0" w:oddHBand="0" w:evenHBand="0" w:firstRowFirstColumn="0" w:firstRowLastColumn="0" w:lastRowFirstColumn="0" w:lastRowLastColumn="0"/>
             </w:pPr>
+            <w:r>
+              <w:t>+</w:t>
+            </w:r>
           </w:p>
         </w:tc>
         <w:tc>
@@ -20865,6 +20942,9 @@
               <w:pStyle w:val="Imeiprezimekandidata"/>
               <w:cnfStyle w:val="000000000000" w:firstRow="0" w:lastRow="0" w:firstColumn="0" w:lastColumn="0" w:oddVBand="0" w:evenVBand="0" w:oddHBand="0" w:evenHBand="0" w:firstRowFirstColumn="0" w:firstRowLastColumn="0" w:lastRowFirstColumn="0" w:lastRowLastColumn="0"/>
             </w:pPr>
+            <w:r>
+              <w:t>+</w:t>
+            </w:r>
           </w:p>
         </w:tc>
         <w:tc>
@@ -20965,6 +21045,9 @@
             <w:pPr>
               <w:pStyle w:val="Imeiprezimekandidata"/>
             </w:pPr>
+            <w:r>
+              <w:t>Dodavanje, ažuriranje i brisanje poglavlja</w:t>
+            </w:r>
           </w:p>
         </w:tc>
         <w:tc>
@@ -20977,6 +21060,24 @@
               <w:cnfStyle w:val="000000100000" w:firstRow="0" w:lastRow="0" w:firstColumn="0" w:lastColumn="0" w:oddVBand="0" w:evenVBand="0" w:oddHBand="1" w:evenHBand="0" w:firstRowFirstColumn="0" w:firstRowLastColumn="0" w:lastRowFirstColumn="0" w:lastRowLastColumn="0"/>
             </w:pPr>
           </w:p>
+          <w:p>
+            <w:pPr>
+              <w:pStyle w:val="Imeiprezimekandidata"/>
+              <w:cnfStyle w:val="000000100000" w:firstRow="0" w:lastRow="0" w:firstColumn="0" w:lastColumn="0" w:oddVBand="0" w:evenVBand="0" w:oddHBand="1" w:evenHBand="0" w:firstRowFirstColumn="0" w:firstRowLastColumn="0" w:lastRowFirstColumn="0" w:lastRowLastColumn="0"/>
+            </w:pPr>
+          </w:p>
+          <w:p>
+            <w:pPr>
+              <w:pStyle w:val="Imeiprezimekandidata"/>
+              <w:cnfStyle w:val="000000100000" w:firstRow="0" w:lastRow="0" w:firstColumn="0" w:lastColumn="0" w:oddVBand="0" w:evenVBand="0" w:oddHBand="1" w:evenHBand="0" w:firstRowFirstColumn="0" w:firstRowLastColumn="0" w:lastRowFirstColumn="0" w:lastRowLastColumn="0"/>
+            </w:pPr>
+            <w:r>
+              <w:t>8</w:t>
+            </w:r>
+            <w:r>
+              <w:t>h</w:t>
+            </w:r>
+          </w:p>
         </w:tc>
         <w:tc>
           <w:tcPr>
@@ -20987,6 +21088,27 @@
               <w:pStyle w:val="Imeiprezimekandidata"/>
               <w:cnfStyle w:val="000000100000" w:firstRow="0" w:lastRow="0" w:firstColumn="0" w:lastColumn="0" w:oddVBand="0" w:evenVBand="0" w:oddHBand="1" w:evenHBand="0" w:firstRowFirstColumn="0" w:firstRowLastColumn="0" w:lastRowFirstColumn="0" w:lastRowLastColumn="0"/>
             </w:pPr>
+            <w:r>
+              <w:t>Matija Popijač,</w:t>
+            </w:r>
+          </w:p>
+          <w:p>
+            <w:pPr>
+              <w:pStyle w:val="Imeiprezimekandidata"/>
+              <w:cnfStyle w:val="000000100000" w:firstRow="0" w:lastRow="0" w:firstColumn="0" w:lastColumn="0" w:oddVBand="0" w:evenVBand="0" w:oddHBand="1" w:evenHBand="0" w:firstRowFirstColumn="0" w:firstRowLastColumn="0" w:lastRowFirstColumn="0" w:lastRowLastColumn="0"/>
+            </w:pPr>
+            <w:r>
+              <w:t xml:space="preserve">Dario </w:t>
+            </w:r>
+          </w:p>
+          <w:p>
+            <w:pPr>
+              <w:pStyle w:val="Imeiprezimekandidata"/>
+              <w:cnfStyle w:val="000000100000" w:firstRow="0" w:lastRow="0" w:firstColumn="0" w:lastColumn="0" w:oddVBand="0" w:evenVBand="0" w:oddHBand="1" w:evenHBand="0" w:firstRowFirstColumn="0" w:firstRowLastColumn="0" w:lastRowFirstColumn="0" w:lastRowLastColumn="0"/>
+            </w:pPr>
+            <w:r>
+              <w:t>Horvat</w:t>
+            </w:r>
           </w:p>
         </w:tc>
         <w:tc>
@@ -21145,6 +21267,9 @@
               <w:pStyle w:val="Imeiprezimekandidata"/>
               <w:cnfStyle w:val="000000100000" w:firstRow="0" w:lastRow="0" w:firstColumn="0" w:lastColumn="0" w:oddVBand="0" w:evenVBand="0" w:oddHBand="1" w:evenHBand="0" w:firstRowFirstColumn="0" w:firstRowLastColumn="0" w:lastRowFirstColumn="0" w:lastRowLastColumn="0"/>
             </w:pPr>
+            <w:r>
+              <w:t>+</w:t>
+            </w:r>
           </w:p>
         </w:tc>
         <w:tc>
@@ -21156,6 +21281,9 @@
               <w:pStyle w:val="Imeiprezimekandidata"/>
               <w:cnfStyle w:val="000000100000" w:firstRow="0" w:lastRow="0" w:firstColumn="0" w:lastColumn="0" w:oddVBand="0" w:evenVBand="0" w:oddHBand="1" w:evenHBand="0" w:firstRowFirstColumn="0" w:firstRowLastColumn="0" w:lastRowFirstColumn="0" w:lastRowLastColumn="0"/>
             </w:pPr>
+            <w:r>
+              <w:t>+</w:t>
+            </w:r>
           </w:p>
         </w:tc>
         <w:tc>
@@ -21167,6 +21295,9 @@
               <w:pStyle w:val="Imeiprezimekandidata"/>
               <w:cnfStyle w:val="000000100000" w:firstRow="0" w:lastRow="0" w:firstColumn="0" w:lastColumn="0" w:oddVBand="0" w:evenVBand="0" w:oddHBand="1" w:evenHBand="0" w:firstRowFirstColumn="0" w:firstRowLastColumn="0" w:lastRowFirstColumn="0" w:lastRowLastColumn="0"/>
             </w:pPr>
+            <w:r>
+              <w:t>+</w:t>
+            </w:r>
           </w:p>
         </w:tc>
         <w:tc>
@@ -21178,6 +21309,9 @@
               <w:pStyle w:val="Imeiprezimekandidata"/>
               <w:cnfStyle w:val="000000100000" w:firstRow="0" w:lastRow="0" w:firstColumn="0" w:lastColumn="0" w:oddVBand="0" w:evenVBand="0" w:oddHBand="1" w:evenHBand="0" w:firstRowFirstColumn="0" w:firstRowLastColumn="0" w:lastRowFirstColumn="0" w:lastRowLastColumn="0"/>
             </w:pPr>
+            <w:r>
+              <w:t>+</w:t>
+            </w:r>
           </w:p>
         </w:tc>
         <w:tc>
@@ -21202,6 +21336,9 @@
               <w:pStyle w:val="Imeiprezimekandidata"/>
               <w:cnfStyle w:val="000000100000" w:firstRow="0" w:lastRow="0" w:firstColumn="0" w:lastColumn="0" w:oddVBand="0" w:evenVBand="0" w:oddHBand="1" w:evenHBand="0" w:firstRowFirstColumn="0" w:firstRowLastColumn="0" w:lastRowFirstColumn="0" w:lastRowLastColumn="0"/>
             </w:pPr>
+            <w:r>
+              <w:t>+</w:t>
+            </w:r>
           </w:p>
         </w:tc>
         <w:tc>
@@ -21213,6 +21350,9 @@
               <w:pStyle w:val="Imeiprezimekandidata"/>
               <w:cnfStyle w:val="000000100000" w:firstRow="0" w:lastRow="0" w:firstColumn="0" w:lastColumn="0" w:oddVBand="0" w:evenVBand="0" w:oddHBand="1" w:evenHBand="0" w:firstRowFirstColumn="0" w:firstRowLastColumn="0" w:lastRowFirstColumn="0" w:lastRowLastColumn="0"/>
             </w:pPr>
+            <w:r>
+              <w:t>+</w:t>
+            </w:r>
           </w:p>
         </w:tc>
         <w:tc>
@@ -21224,6 +21364,9 @@
               <w:pStyle w:val="Imeiprezimekandidata"/>
               <w:cnfStyle w:val="000000100000" w:firstRow="0" w:lastRow="0" w:firstColumn="0" w:lastColumn="0" w:oddVBand="0" w:evenVBand="0" w:oddHBand="1" w:evenHBand="0" w:firstRowFirstColumn="0" w:firstRowLastColumn="0" w:lastRowFirstColumn="0" w:lastRowLastColumn="0"/>
             </w:pPr>
+            <w:r>
+              <w:t>+</w:t>
+            </w:r>
           </w:p>
         </w:tc>
         <w:tc>
@@ -21235,6 +21378,11 @@
               <w:pStyle w:val="Imeiprezimekandidata"/>
               <w:cnfStyle w:val="000000100000" w:firstRow="0" w:lastRow="0" w:firstColumn="0" w:lastColumn="0" w:oddVBand="0" w:evenVBand="0" w:oddHBand="1" w:evenHBand="0" w:firstRowFirstColumn="0" w:firstRowLastColumn="0" w:lastRowFirstColumn="0" w:lastRowLastColumn="0"/>
             </w:pPr>
+            <w:r>
+              <w:t>+</w:t>
+            </w:r>
+            <w:bookmarkStart w:id="16" w:name="_GoBack"/>
+            <w:bookmarkEnd w:id="16"/>
           </w:p>
         </w:tc>
         <w:tc>
@@ -21272,6 +21420,13 @@
             <w:pPr>
               <w:pStyle w:val="Imeiprezimekandidata"/>
             </w:pPr>
+            <w:r>
+              <w:t>Izrada popratne dokumentac</w:t>
+            </w:r>
+            <w:r>
+              <w:lastRenderedPageBreak/>
+              <w:t>ije</w:t>
+            </w:r>
           </w:p>
         </w:tc>
         <w:tc>
@@ -21284,6 +21439,14 @@
               <w:cnfStyle w:val="000000000000" w:firstRow="0" w:lastRow="0" w:firstColumn="0" w:lastColumn="0" w:oddVBand="0" w:evenVBand="0" w:oddHBand="0" w:evenHBand="0" w:firstRowFirstColumn="0" w:firstRowLastColumn="0" w:lastRowFirstColumn="0" w:lastRowLastColumn="0"/>
             </w:pPr>
           </w:p>
+          <w:p>
+            <w:pPr>
+              <w:cnfStyle w:val="000000000000" w:firstRow="0" w:lastRow="0" w:firstColumn="0" w:lastColumn="0" w:oddVBand="0" w:evenVBand="0" w:oddHBand="0" w:evenHBand="0" w:firstRowFirstColumn="0" w:firstRowLastColumn="0" w:lastRowFirstColumn="0" w:lastRowLastColumn="0"/>
+            </w:pPr>
+            <w:r>
+              <w:t>1h</w:t>
+            </w:r>
+          </w:p>
         </w:tc>
         <w:tc>
           <w:tcPr>
@@ -21294,6 +21457,9 @@
               <w:pStyle w:val="Imeiprezimekandidata"/>
               <w:cnfStyle w:val="000000000000" w:firstRow="0" w:lastRow="0" w:firstColumn="0" w:lastColumn="0" w:oddVBand="0" w:evenVBand="0" w:oddHBand="0" w:evenHBand="0" w:firstRowFirstColumn="0" w:firstRowLastColumn="0" w:lastRowFirstColumn="0" w:lastRowLastColumn="0"/>
             </w:pPr>
+            <w:r>
+              <w:t>Anabel Li Kečkeš</w:t>
+            </w:r>
           </w:p>
         </w:tc>
         <w:tc>
@@ -21542,6 +21708,9 @@
               <w:pStyle w:val="Imeiprezimekandidata"/>
               <w:cnfStyle w:val="000000000000" w:firstRow="0" w:lastRow="0" w:firstColumn="0" w:lastColumn="0" w:oddVBand="0" w:evenVBand="0" w:oddHBand="0" w:evenHBand="0" w:firstRowFirstColumn="0" w:firstRowLastColumn="0" w:lastRowFirstColumn="0" w:lastRowLastColumn="0"/>
             </w:pPr>
+            <w:r>
+              <w:t>+</w:t>
+            </w:r>
           </w:p>
         </w:tc>
         <w:tc>
@@ -21582,6 +21751,10 @@
             <w:pPr>
               <w:pStyle w:val="Imeiprezimekandidata"/>
             </w:pPr>
+            <w:r>
+              <w:lastRenderedPageBreak/>
+              <w:t xml:space="preserve">Testovi </w:t>
+            </w:r>
           </w:p>
         </w:tc>
         <w:tc>
@@ -21593,6 +21766,9 @@
               <w:pStyle w:val="Imeiprezimekandidata"/>
               <w:cnfStyle w:val="000000100000" w:firstRow="0" w:lastRow="0" w:firstColumn="0" w:lastColumn="0" w:oddVBand="0" w:evenVBand="0" w:oddHBand="1" w:evenHBand="0" w:firstRowFirstColumn="0" w:firstRowLastColumn="0" w:lastRowFirstColumn="0" w:lastRowLastColumn="0"/>
             </w:pPr>
+            <w:r>
+              <w:t>4h</w:t>
+            </w:r>
           </w:p>
         </w:tc>
         <w:tc>
@@ -21604,6 +21780,9 @@
               <w:pStyle w:val="Imeiprezimekandidata"/>
               <w:cnfStyle w:val="000000100000" w:firstRow="0" w:lastRow="0" w:firstColumn="0" w:lastColumn="0" w:oddVBand="0" w:evenVBand="0" w:oddHBand="1" w:evenHBand="0" w:firstRowFirstColumn="0" w:firstRowLastColumn="0" w:lastRowFirstColumn="0" w:lastRowLastColumn="0"/>
             </w:pPr>
+            <w:r>
+              <w:t>Tea Jarčov</w:t>
+            </w:r>
           </w:p>
         </w:tc>
         <w:tc>
@@ -21795,6 +21974,9 @@
               <w:pStyle w:val="Imeiprezimekandidata"/>
               <w:cnfStyle w:val="000000100000" w:firstRow="0" w:lastRow="0" w:firstColumn="0" w:lastColumn="0" w:oddVBand="0" w:evenVBand="0" w:oddHBand="1" w:evenHBand="0" w:firstRowFirstColumn="0" w:firstRowLastColumn="0" w:lastRowFirstColumn="0" w:lastRowLastColumn="0"/>
             </w:pPr>
+            <w:r>
+              <w:t>+</w:t>
+            </w:r>
           </w:p>
         </w:tc>
         <w:tc>
@@ -21819,6 +22001,9 @@
               <w:pStyle w:val="Imeiprezimekandidata"/>
               <w:cnfStyle w:val="000000100000" w:firstRow="0" w:lastRow="0" w:firstColumn="0" w:lastColumn="0" w:oddVBand="0" w:evenVBand="0" w:oddHBand="1" w:evenHBand="0" w:firstRowFirstColumn="0" w:firstRowLastColumn="0" w:lastRowFirstColumn="0" w:lastRowLastColumn="0"/>
             </w:pPr>
+            <w:r>
+              <w:t>+</w:t>
+            </w:r>
           </w:p>
         </w:tc>
         <w:tc>
@@ -21830,6 +22015,9 @@
               <w:pStyle w:val="Imeiprezimekandidata"/>
               <w:cnfStyle w:val="000000100000" w:firstRow="0" w:lastRow="0" w:firstColumn="0" w:lastColumn="0" w:oddVBand="0" w:evenVBand="0" w:oddHBand="1" w:evenHBand="0" w:firstRowFirstColumn="0" w:firstRowLastColumn="0" w:lastRowFirstColumn="0" w:lastRowLastColumn="0"/>
             </w:pPr>
+            <w:r>
+              <w:t>+</w:t>
+            </w:r>
           </w:p>
         </w:tc>
         <w:tc>
@@ -21841,6 +22029,9 @@
               <w:pStyle w:val="Imeiprezimekandidata"/>
               <w:cnfStyle w:val="000000100000" w:firstRow="0" w:lastRow="0" w:firstColumn="0" w:lastColumn="0" w:oddVBand="0" w:evenVBand="0" w:oddHBand="1" w:evenHBand="0" w:firstRowFirstColumn="0" w:firstRowLastColumn="0" w:lastRowFirstColumn="0" w:lastRowLastColumn="0"/>
             </w:pPr>
+            <w:r>
+              <w:t>+</w:t>
+            </w:r>
           </w:p>
         </w:tc>
         <w:tc>
@@ -21884,6 +22075,188 @@
       <w:pPr>
         <w:pStyle w:val="Imeiprezimekandidata"/>
       </w:pPr>
+    </w:p>
+    <w:p>
+      <w:pPr>
+        <w:pStyle w:val="Imeiprezimekandidata"/>
+      </w:pPr>
+    </w:p>
+    <w:p>
+      <w:pPr>
+        <w:jc w:val="center"/>
+        <w:rPr>
+          <w:b/>
+        </w:rPr>
+      </w:pPr>
+    </w:p>
+    <w:p>
+      <w:pPr>
+        <w:jc w:val="center"/>
+        <w:rPr>
+          <w:b/>
+        </w:rPr>
+      </w:pPr>
+    </w:p>
+    <w:p>
+      <w:pPr>
+        <w:jc w:val="center"/>
+        <w:rPr>
+          <w:b/>
+        </w:rPr>
+      </w:pPr>
+    </w:p>
+    <w:p>
+      <w:pPr>
+        <w:jc w:val="center"/>
+        <w:rPr>
+          <w:b/>
+        </w:rPr>
+      </w:pPr>
+    </w:p>
+    <w:p>
+      <w:pPr>
+        <w:jc w:val="center"/>
+        <w:rPr>
+          <w:b/>
+        </w:rPr>
+      </w:pPr>
+    </w:p>
+    <w:p>
+      <w:pPr>
+        <w:jc w:val="center"/>
+        <w:rPr>
+          <w:b/>
+        </w:rPr>
+      </w:pPr>
+    </w:p>
+    <w:p>
+      <w:pPr>
+        <w:jc w:val="center"/>
+        <w:rPr>
+          <w:b/>
+        </w:rPr>
+      </w:pPr>
+    </w:p>
+    <w:p>
+      <w:pPr>
+        <w:jc w:val="center"/>
+        <w:rPr>
+          <w:b/>
+        </w:rPr>
+      </w:pPr>
+    </w:p>
+    <w:p>
+      <w:pPr>
+        <w:jc w:val="center"/>
+        <w:rPr>
+          <w:b/>
+        </w:rPr>
+      </w:pPr>
+    </w:p>
+    <w:p>
+      <w:pPr>
+        <w:jc w:val="center"/>
+        <w:rPr>
+          <w:b/>
+        </w:rPr>
+      </w:pPr>
+    </w:p>
+    <w:p>
+      <w:pPr>
+        <w:jc w:val="center"/>
+        <w:rPr>
+          <w:b/>
+        </w:rPr>
+      </w:pPr>
+    </w:p>
+    <w:p>
+      <w:pPr>
+        <w:jc w:val="center"/>
+        <w:rPr>
+          <w:b/>
+        </w:rPr>
+      </w:pPr>
+    </w:p>
+    <w:p>
+      <w:pPr>
+        <w:jc w:val="center"/>
+        <w:rPr>
+          <w:b/>
+        </w:rPr>
+      </w:pPr>
+    </w:p>
+    <w:p>
+      <w:pPr>
+        <w:jc w:val="center"/>
+        <w:rPr>
+          <w:b/>
+        </w:rPr>
+      </w:pPr>
+    </w:p>
+    <w:p>
+      <w:pPr>
+        <w:jc w:val="center"/>
+        <w:rPr>
+          <w:b/>
+        </w:rPr>
+      </w:pPr>
+    </w:p>
+    <w:p>
+      <w:pPr>
+        <w:jc w:val="center"/>
+        <w:rPr>
+          <w:b/>
+        </w:rPr>
+      </w:pPr>
+    </w:p>
+    <w:p>
+      <w:pPr>
+        <w:jc w:val="center"/>
+        <w:rPr>
+          <w:b/>
+        </w:rPr>
+      </w:pPr>
+    </w:p>
+    <w:p>
+      <w:pPr>
+        <w:jc w:val="center"/>
+        <w:rPr>
+          <w:b/>
+        </w:rPr>
+      </w:pPr>
+    </w:p>
+    <w:p>
+      <w:pPr>
+        <w:jc w:val="center"/>
+        <w:rPr>
+          <w:b/>
+        </w:rPr>
+      </w:pPr>
+    </w:p>
+    <w:p>
+      <w:pPr>
+        <w:jc w:val="center"/>
+        <w:rPr>
+          <w:b/>
+        </w:rPr>
+      </w:pPr>
+    </w:p>
+    <w:p>
+      <w:pPr>
+        <w:jc w:val="center"/>
+      </w:pPr>
+      <w:r>
+        <w:rPr>
+          <w:b/>
+        </w:rPr>
+        <w:t>Slika 15</w:t>
+      </w:r>
+      <w:r>
+        <w:rPr>
+          <w:b/>
+        </w:rPr>
+        <w:t>. BurnDown chart iz Quick Scrum-a</w:t>
+      </w:r>
     </w:p>
     <w:p>
       <w:pPr>
@@ -21929,7 +22302,7 @@
 <w:ftr xmlns:wpc="http://schemas.microsoft.com/office/word/2010/wordprocessingCanvas" xmlns:mc="http://schemas.openxmlformats.org/markup-compatibility/2006" xmlns:o="urn:schemas-microsoft-com:office:office" xmlns:r="http://schemas.openxmlformats.org/officeDocument/2006/relationships" xmlns:m="http://schemas.openxmlformats.org/officeDocument/2006/math" xmlns:v="urn:schemas-microsoft-com:vml" xmlns:wp14="http://schemas.microsoft.com/office/word/2010/wordprocessingDrawing" xmlns:wp="http://schemas.openxmlformats.org/drawingml/2006/wordprocessingDrawing" xmlns:w10="urn:schemas-microsoft-com:office:word" xmlns:w="http://schemas.openxmlformats.org/wordprocessingml/2006/main" xmlns:w14="http://schemas.microsoft.com/office/word/2010/wordml" xmlns:w15="http://schemas.microsoft.com/office/word/2012/wordml" xmlns:wpg="http://schemas.microsoft.com/office/word/2010/wordprocessingGroup" xmlns:wpi="http://schemas.microsoft.com/office/word/2010/wordprocessingInk" xmlns:wne="http://schemas.microsoft.com/office/word/2006/wordml" xmlns:wps="http://schemas.microsoft.com/office/word/2010/wordprocessingShape" mc:Ignorable="w14 w15 wp14">
   <w:p>
     <w:pPr>
-      <w:pStyle w:val="Footer"/>
+      <w:pStyle w:val="Podnoje"/>
       <w:jc w:val="center"/>
     </w:pPr>
   </w:p>
@@ -21940,7 +22313,7 @@
 <w:ftr xmlns:wpc="http://schemas.microsoft.com/office/word/2010/wordprocessingCanvas" xmlns:mc="http://schemas.openxmlformats.org/markup-compatibility/2006" xmlns:o="urn:schemas-microsoft-com:office:office" xmlns:r="http://schemas.openxmlformats.org/officeDocument/2006/relationships" xmlns:m="http://schemas.openxmlformats.org/officeDocument/2006/math" xmlns:v="urn:schemas-microsoft-com:vml" xmlns:wp14="http://schemas.microsoft.com/office/word/2010/wordprocessingDrawing" xmlns:wp="http://schemas.openxmlformats.org/drawingml/2006/wordprocessingDrawing" xmlns:w10="urn:schemas-microsoft-com:office:word" xmlns:w="http://schemas.openxmlformats.org/wordprocessingml/2006/main" xmlns:w14="http://schemas.microsoft.com/office/word/2010/wordml" xmlns:w15="http://schemas.microsoft.com/office/word/2012/wordml" xmlns:wpg="http://schemas.microsoft.com/office/word/2010/wordprocessingGroup" xmlns:wpi="http://schemas.microsoft.com/office/word/2010/wordprocessingInk" xmlns:wne="http://schemas.microsoft.com/office/word/2006/wordml" xmlns:wps="http://schemas.microsoft.com/office/word/2010/wordprocessingShape" mc:Ignorable="w14 w15 wp14">
   <w:p>
     <w:pPr>
-      <w:pStyle w:val="Footer"/>
+      <w:pStyle w:val="Podnoje"/>
       <w:jc w:val="center"/>
     </w:pPr>
     <w:r>
@@ -21987,7 +22360,7 @@
 <w:ftr xmlns:wpc="http://schemas.microsoft.com/office/word/2010/wordprocessingCanvas" xmlns:mc="http://schemas.openxmlformats.org/markup-compatibility/2006" xmlns:o="urn:schemas-microsoft-com:office:office" xmlns:r="http://schemas.openxmlformats.org/officeDocument/2006/relationships" xmlns:m="http://schemas.openxmlformats.org/officeDocument/2006/math" xmlns:v="urn:schemas-microsoft-com:vml" xmlns:wp14="http://schemas.microsoft.com/office/word/2010/wordprocessingDrawing" xmlns:wp="http://schemas.openxmlformats.org/drawingml/2006/wordprocessingDrawing" xmlns:w10="urn:schemas-microsoft-com:office:word" xmlns:w="http://schemas.openxmlformats.org/wordprocessingml/2006/main" xmlns:w14="http://schemas.microsoft.com/office/word/2010/wordml" xmlns:w15="http://schemas.microsoft.com/office/word/2012/wordml" xmlns:wpg="http://schemas.microsoft.com/office/word/2010/wordprocessingGroup" xmlns:wpi="http://schemas.microsoft.com/office/word/2010/wordprocessingInk" xmlns:wne="http://schemas.microsoft.com/office/word/2006/wordml" xmlns:wps="http://schemas.microsoft.com/office/word/2010/wordprocessingShape" mc:Ignorable="w14 w15 wp14">
   <w:p>
     <w:pPr>
-      <w:pStyle w:val="Footer"/>
+      <w:pStyle w:val="Podnoje"/>
       <w:jc w:val="center"/>
     </w:pPr>
     <w:r>
@@ -22017,7 +22390,7 @@
         <w:noProof/>
         <w:color w:val="5B9BD5" w:themeColor="accent1"/>
       </w:rPr>
-      <w:t>6</w:t>
+      <w:t>26</w:t>
     </w:r>
     <w:r>
       <w:rPr>
@@ -22064,7 +22437,7 @@
     <w:lvl w:ilvl="0">
       <w:start w:val="1"/>
       <w:numFmt w:val="decimal"/>
-      <w:pStyle w:val="ListNumber2"/>
+      <w:pStyle w:val="Brojevi2"/>
       <w:lvlText w:val="%1."/>
       <w:lvlJc w:val="left"/>
       <w:pPr>
@@ -22308,7 +22681,7 @@
     <w:lvl w:ilvl="0">
       <w:start w:val="3"/>
       <w:numFmt w:val="decimal"/>
-      <w:pStyle w:val="Heading2"/>
+      <w:pStyle w:val="Naslov2"/>
       <w:lvlText w:val="%1."/>
       <w:lvlJc w:val="left"/>
       <w:pPr>
@@ -25519,10 +25892,10 @@
       <w:szCs w:val="24"/>
     </w:rPr>
   </w:style>
-  <w:style w:type="paragraph" w:styleId="Heading1">
+  <w:style w:type="paragraph" w:styleId="Naslov1">
     <w:name w:val="heading 1"/>
     <w:next w:val="Normal"/>
-    <w:link w:val="Heading1Char"/>
+    <w:link w:val="Naslov1Char"/>
     <w:autoRedefine/>
     <w:uiPriority w:val="9"/>
     <w:qFormat/>
@@ -25541,10 +25914,10 @@
       <w:szCs w:val="32"/>
     </w:rPr>
   </w:style>
-  <w:style w:type="paragraph" w:styleId="Heading2">
+  <w:style w:type="paragraph" w:styleId="Naslov2">
     <w:name w:val="heading 2"/>
     <w:next w:val="Normal"/>
-    <w:link w:val="Heading2Char"/>
+    <w:link w:val="Naslov2Char"/>
     <w:autoRedefine/>
     <w:uiPriority w:val="9"/>
     <w:unhideWhenUsed/>
@@ -25565,10 +25938,10 @@
       <w:szCs w:val="26"/>
     </w:rPr>
   </w:style>
-  <w:style w:type="paragraph" w:styleId="Heading3">
+  <w:style w:type="paragraph" w:styleId="Naslov3">
     <w:name w:val="heading 3"/>
     <w:next w:val="Normal"/>
-    <w:link w:val="Heading3Char"/>
+    <w:link w:val="Naslov3Char"/>
     <w:autoRedefine/>
     <w:uiPriority w:val="9"/>
     <w:unhideWhenUsed/>
@@ -25587,10 +25960,10 @@
       <w:szCs w:val="24"/>
     </w:rPr>
   </w:style>
-  <w:style w:type="paragraph" w:styleId="Heading4">
+  <w:style w:type="paragraph" w:styleId="Naslov4">
     <w:name w:val="heading 4"/>
     <w:next w:val="Normal"/>
-    <w:link w:val="Heading4Char"/>
+    <w:link w:val="Naslov4Char"/>
     <w:autoRedefine/>
     <w:uiPriority w:val="9"/>
     <w:unhideWhenUsed/>
@@ -25610,13 +25983,13 @@
       <w:sz w:val="24"/>
     </w:rPr>
   </w:style>
-  <w:style w:type="character" w:default="1" w:styleId="DefaultParagraphFont">
+  <w:style w:type="character" w:default="1" w:styleId="Zadanifontodlomka">
     <w:name w:val="Default Paragraph Font"/>
     <w:uiPriority w:val="1"/>
     <w:semiHidden/>
     <w:unhideWhenUsed/>
   </w:style>
-  <w:style w:type="table" w:default="1" w:styleId="TableNormal">
+  <w:style w:type="table" w:default="1" w:styleId="Obinatablica">
     <w:name w:val="Normal Table"/>
     <w:uiPriority w:val="99"/>
     <w:semiHidden/>
@@ -25631,7 +26004,7 @@
       </w:tblCellMar>
     </w:tblPr>
   </w:style>
-  <w:style w:type="numbering" w:default="1" w:styleId="NoList">
+  <w:style w:type="numbering" w:default="1" w:styleId="Bezpopisa">
     <w:name w:val="No List"/>
     <w:uiPriority w:val="99"/>
     <w:semiHidden/>
@@ -25655,7 +26028,7 @@
   </w:style>
   <w:style w:type="character" w:customStyle="1" w:styleId="NazivinstitucijeChar">
     <w:name w:val="Naziv institucije Char"/>
-    <w:basedOn w:val="DefaultParagraphFont"/>
+    <w:basedOn w:val="Zadanifontodlomka"/>
     <w:link w:val="Nazivinstitucije"/>
     <w:rsid w:val="00C02B94"/>
     <w:rPr>
@@ -25669,12 +26042,13 @@
     <w:link w:val="ImeiprezimekandidataChar"/>
     <w:autoRedefine/>
     <w:qFormat/>
-    <w:rsid w:val="00AC1F72"/>
+    <w:rsid w:val="00A55BF4"/>
     <w:pPr>
       <w:spacing w:after="0" w:line="360" w:lineRule="auto"/>
     </w:pPr>
     <w:rPr>
       <w:rFonts w:ascii="Times New Roman" w:eastAsia="Times New Roman" w:hAnsi="Times New Roman" w:cs="Times New Roman"/>
+      <w:bCs/>
       <w:sz w:val="24"/>
       <w:szCs w:val="24"/>
       <w:lang w:eastAsia="hr-HR"/>
@@ -25682,17 +26056,18 @@
   </w:style>
   <w:style w:type="character" w:customStyle="1" w:styleId="ImeiprezimekandidataChar">
     <w:name w:val="Ime i prezime kandidata Char"/>
-    <w:basedOn w:val="DefaultParagraphFont"/>
+    <w:basedOn w:val="Zadanifontodlomka"/>
     <w:link w:val="Imeiprezimekandidata"/>
-    <w:rsid w:val="00AC1F72"/>
+    <w:rsid w:val="00A55BF4"/>
     <w:rPr>
       <w:rFonts w:ascii="Times New Roman" w:eastAsia="Times New Roman" w:hAnsi="Times New Roman" w:cs="Times New Roman"/>
+      <w:bCs/>
       <w:sz w:val="24"/>
       <w:szCs w:val="24"/>
       <w:lang w:eastAsia="hr-HR"/>
     </w:rPr>
   </w:style>
-  <w:style w:type="paragraph" w:customStyle="1" w:styleId="Naslov1">
+  <w:style w:type="paragraph" w:customStyle="1" w:styleId="Naslov10">
     <w:name w:val="Naslov1"/>
     <w:link w:val="NaslovChar"/>
     <w:autoRedefine/>
@@ -25710,8 +26085,8 @@
   </w:style>
   <w:style w:type="character" w:customStyle="1" w:styleId="NaslovChar">
     <w:name w:val="Naslov Char"/>
-    <w:basedOn w:val="DefaultParagraphFont"/>
-    <w:link w:val="Naslov1"/>
+    <w:basedOn w:val="Zadanifontodlomka"/>
+    <w:link w:val="Naslov10"/>
     <w:rsid w:val="00C02B94"/>
     <w:rPr>
       <w:rFonts w:ascii="Arial" w:hAnsi="Arial"/>
@@ -25719,10 +26094,10 @@
       <w:sz w:val="36"/>
     </w:rPr>
   </w:style>
-  <w:style w:type="character" w:customStyle="1" w:styleId="Heading1Char">
-    <w:name w:val="Heading 1 Char"/>
-    <w:basedOn w:val="DefaultParagraphFont"/>
-    <w:link w:val="Heading1"/>
+  <w:style w:type="character" w:customStyle="1" w:styleId="Naslov1Char">
+    <w:name w:val="Naslov 1 Char"/>
+    <w:basedOn w:val="Zadanifontodlomka"/>
+    <w:link w:val="Naslov1"/>
     <w:uiPriority w:val="9"/>
     <w:rsid w:val="00374534"/>
     <w:rPr>
@@ -25732,10 +26107,10 @@
       <w:szCs w:val="32"/>
     </w:rPr>
   </w:style>
-  <w:style w:type="character" w:customStyle="1" w:styleId="Heading3Char">
-    <w:name w:val="Heading 3 Char"/>
-    <w:basedOn w:val="DefaultParagraphFont"/>
-    <w:link w:val="Heading3"/>
+  <w:style w:type="character" w:customStyle="1" w:styleId="Naslov3Char">
+    <w:name w:val="Naslov 3 Char"/>
+    <w:basedOn w:val="Zadanifontodlomka"/>
+    <w:link w:val="Naslov3"/>
     <w:uiPriority w:val="9"/>
     <w:rsid w:val="003E1BF0"/>
     <w:rPr>
@@ -25744,10 +26119,10 @@
       <w:szCs w:val="24"/>
     </w:rPr>
   </w:style>
-  <w:style w:type="character" w:customStyle="1" w:styleId="Heading2Char">
-    <w:name w:val="Heading 2 Char"/>
-    <w:basedOn w:val="DefaultParagraphFont"/>
-    <w:link w:val="Heading2"/>
+  <w:style w:type="character" w:customStyle="1" w:styleId="Naslov2Char">
+    <w:name w:val="Naslov 2 Char"/>
+    <w:basedOn w:val="Zadanifontodlomka"/>
+    <w:link w:val="Naslov2"/>
     <w:uiPriority w:val="9"/>
     <w:rsid w:val="00F12F0A"/>
     <w:rPr>
@@ -25757,10 +26132,10 @@
       <w:szCs w:val="26"/>
     </w:rPr>
   </w:style>
-  <w:style w:type="character" w:customStyle="1" w:styleId="Heading4Char">
-    <w:name w:val="Heading 4 Char"/>
-    <w:basedOn w:val="DefaultParagraphFont"/>
-    <w:link w:val="Heading4"/>
+  <w:style w:type="character" w:customStyle="1" w:styleId="Naslov4Char">
+    <w:name w:val="Naslov 4 Char"/>
+    <w:basedOn w:val="Zadanifontodlomka"/>
+    <w:link w:val="Naslov4"/>
     <w:uiPriority w:val="9"/>
     <w:rsid w:val="00C02B94"/>
     <w:rPr>
@@ -25789,7 +26164,7 @@
   </w:style>
   <w:style w:type="character" w:customStyle="1" w:styleId="TijelotekstaChar">
     <w:name w:val="Tijelo teksta Char"/>
-    <w:basedOn w:val="DefaultParagraphFont"/>
+    <w:basedOn w:val="Zadanifontodlomka"/>
     <w:link w:val="Tijeloteksta1"/>
     <w:rsid w:val="00B82E6A"/>
     <w:rPr>
@@ -25817,7 +26192,7 @@
   </w:style>
   <w:style w:type="character" w:customStyle="1" w:styleId="NaslovslikeChar">
     <w:name w:val="Naslov slike Char"/>
-    <w:basedOn w:val="DefaultParagraphFont"/>
+    <w:basedOn w:val="Zadanifontodlomka"/>
     <w:link w:val="Naslovslike"/>
     <w:rsid w:val="00D230CA"/>
     <w:rPr>
@@ -25847,7 +26222,7 @@
   <w:style w:type="character" w:customStyle="1" w:styleId="MjestoChar">
     <w:name w:val="Mjesto Char"/>
     <w:aliases w:val="godina zavrsnog rada Char"/>
-    <w:basedOn w:val="DefaultParagraphFont"/>
+    <w:basedOn w:val="Zadanifontodlomka"/>
     <w:link w:val="Mjesto"/>
     <w:rsid w:val="00E94DF4"/>
     <w:rPr>
@@ -25873,10 +26248,10 @@
       <w:szCs w:val="24"/>
     </w:rPr>
   </w:style>
-  <w:style w:type="paragraph" w:styleId="Header">
+  <w:style w:type="paragraph" w:styleId="Zaglavlje">
     <w:name w:val="header"/>
     <w:basedOn w:val="Normal"/>
-    <w:link w:val="HeaderChar"/>
+    <w:link w:val="ZaglavljeChar"/>
     <w:uiPriority w:val="99"/>
     <w:unhideWhenUsed/>
     <w:rsid w:val="009B6223"/>
@@ -25888,10 +26263,10 @@
       <w:spacing w:line="240" w:lineRule="auto"/>
     </w:pPr>
   </w:style>
-  <w:style w:type="character" w:customStyle="1" w:styleId="HeaderChar">
-    <w:name w:val="Header Char"/>
-    <w:basedOn w:val="DefaultParagraphFont"/>
-    <w:link w:val="Header"/>
+  <w:style w:type="character" w:customStyle="1" w:styleId="ZaglavljeChar">
+    <w:name w:val="Zaglavlje Char"/>
+    <w:basedOn w:val="Zadanifontodlomka"/>
+    <w:link w:val="Zaglavlje"/>
     <w:uiPriority w:val="99"/>
     <w:rsid w:val="009B6223"/>
     <w:rPr>
@@ -25900,10 +26275,10 @@
       <w:szCs w:val="24"/>
     </w:rPr>
   </w:style>
-  <w:style w:type="paragraph" w:styleId="Footer">
+  <w:style w:type="paragraph" w:styleId="Podnoje">
     <w:name w:val="footer"/>
     <w:basedOn w:val="Normal"/>
-    <w:link w:val="FooterChar"/>
+    <w:link w:val="PodnojeChar"/>
     <w:uiPriority w:val="99"/>
     <w:unhideWhenUsed/>
     <w:rsid w:val="009B6223"/>
@@ -25915,10 +26290,10 @@
       <w:spacing w:line="240" w:lineRule="auto"/>
     </w:pPr>
   </w:style>
-  <w:style w:type="character" w:customStyle="1" w:styleId="FooterChar">
-    <w:name w:val="Footer Char"/>
-    <w:basedOn w:val="DefaultParagraphFont"/>
-    <w:link w:val="Footer"/>
+  <w:style w:type="character" w:customStyle="1" w:styleId="PodnojeChar">
+    <w:name w:val="Podnožje Char"/>
+    <w:basedOn w:val="Zadanifontodlomka"/>
+    <w:link w:val="Podnoje"/>
     <w:uiPriority w:val="99"/>
     <w:rsid w:val="009B6223"/>
     <w:rPr>
@@ -25944,9 +26319,9 @@
       <w:szCs w:val="24"/>
     </w:rPr>
   </w:style>
-  <w:style w:type="table" w:styleId="TableGrid">
+  <w:style w:type="table" w:styleId="Reetkatablice">
     <w:name w:val="Table Grid"/>
-    <w:basedOn w:val="TableNormal"/>
+    <w:basedOn w:val="Obinatablica"/>
     <w:uiPriority w:val="39"/>
     <w:rsid w:val="00405622"/>
     <w:pPr>
@@ -25965,7 +26340,7 @@
   </w:style>
   <w:style w:type="character" w:customStyle="1" w:styleId="NaslovtabliceChar">
     <w:name w:val="Naslov tablice Char"/>
-    <w:basedOn w:val="DefaultParagraphFont"/>
+    <w:basedOn w:val="Zadanifontodlomka"/>
     <w:link w:val="Naslovtablice"/>
     <w:rsid w:val="005C30A8"/>
     <w:rPr>
@@ -25975,9 +26350,9 @@
       <w:szCs w:val="24"/>
     </w:rPr>
   </w:style>
-  <w:style w:type="character" w:styleId="PlaceholderText">
+  <w:style w:type="character" w:styleId="Tekstrezerviranogmjesta">
     <w:name w:val="Placeholder Text"/>
-    <w:basedOn w:val="DefaultParagraphFont"/>
+    <w:basedOn w:val="Zadanifontodlomka"/>
     <w:uiPriority w:val="99"/>
     <w:semiHidden/>
     <w:rsid w:val="009A4944"/>
@@ -25985,7 +26360,7 @@
       <w:color w:val="808080"/>
     </w:rPr>
   </w:style>
-  <w:style w:type="paragraph" w:styleId="ListParagraph">
+  <w:style w:type="paragraph" w:styleId="Odlomakpopisa">
     <w:name w:val="List Paragraph"/>
     <w:basedOn w:val="Normal"/>
     <w:uiPriority w:val="34"/>
@@ -25996,7 +26371,7 @@
       <w:contextualSpacing/>
     </w:pPr>
   </w:style>
-  <w:style w:type="paragraph" w:styleId="TOC1">
+  <w:style w:type="paragraph" w:styleId="Sadraj1">
     <w:name w:val="toc 1"/>
     <w:basedOn w:val="Normal"/>
     <w:next w:val="Normal"/>
@@ -26008,7 +26383,7 @@
       <w:spacing w:after="100"/>
     </w:pPr>
   </w:style>
-  <w:style w:type="paragraph" w:styleId="TOC2">
+  <w:style w:type="paragraph" w:styleId="Sadraj2">
     <w:name w:val="toc 2"/>
     <w:basedOn w:val="Normal"/>
     <w:next w:val="Normal"/>
@@ -26021,7 +26396,7 @@
       <w:ind w:left="240"/>
     </w:pPr>
   </w:style>
-  <w:style w:type="paragraph" w:styleId="TOC3">
+  <w:style w:type="paragraph" w:styleId="Sadraj3">
     <w:name w:val="toc 3"/>
     <w:basedOn w:val="Normal"/>
     <w:next w:val="Normal"/>
@@ -26034,9 +26409,9 @@
       <w:ind w:left="480"/>
     </w:pPr>
   </w:style>
-  <w:style w:type="character" w:styleId="Hyperlink">
+  <w:style w:type="character" w:styleId="Hiperveza">
     <w:name w:val="Hyperlink"/>
-    <w:basedOn w:val="DefaultParagraphFont"/>
+    <w:basedOn w:val="Zadanifontodlomka"/>
     <w:uiPriority w:val="99"/>
     <w:unhideWhenUsed/>
     <w:rsid w:val="002902F9"/>
@@ -26045,7 +26420,7 @@
       <w:u w:val="single"/>
     </w:rPr>
   </w:style>
-  <w:style w:type="paragraph" w:styleId="ListNumber2">
+  <w:style w:type="paragraph" w:styleId="Brojevi2">
     <w:name w:val="List Number 2"/>
     <w:basedOn w:val="Normal"/>
     <w:semiHidden/>
@@ -26131,10 +26506,10 @@
       <w:lang w:eastAsia="hr-HR"/>
     </w:rPr>
   </w:style>
-  <w:style w:type="paragraph" w:styleId="BalloonText">
+  <w:style w:type="paragraph" w:styleId="Tekstbalonia">
     <w:name w:val="Balloon Text"/>
     <w:basedOn w:val="Normal"/>
-    <w:link w:val="BalloonTextChar"/>
+    <w:link w:val="TekstbaloniaChar"/>
     <w:uiPriority w:val="99"/>
     <w:semiHidden/>
     <w:unhideWhenUsed/>
@@ -26148,10 +26523,10 @@
       <w:szCs w:val="16"/>
     </w:rPr>
   </w:style>
-  <w:style w:type="character" w:customStyle="1" w:styleId="BalloonTextChar">
-    <w:name w:val="Balloon Text Char"/>
-    <w:basedOn w:val="DefaultParagraphFont"/>
-    <w:link w:val="BalloonText"/>
+  <w:style w:type="character" w:customStyle="1" w:styleId="TekstbaloniaChar">
+    <w:name w:val="Tekst balončića Char"/>
+    <w:basedOn w:val="Zadanifontodlomka"/>
+    <w:link w:val="Tekstbalonia"/>
     <w:uiPriority w:val="99"/>
     <w:semiHidden/>
     <w:rsid w:val="00B761BE"/>
@@ -26163,7 +26538,7 @@
   </w:style>
   <w:style w:type="table" w:customStyle="1" w:styleId="GridTable4-Accent31">
     <w:name w:val="Grid Table 4 - Accent 31"/>
-    <w:basedOn w:val="TableNormal"/>
+    <w:basedOn w:val="Obinatablica"/>
     <w:uiPriority w:val="49"/>
     <w:rsid w:val="00B761BE"/>
     <w:pPr>
@@ -26243,9 +26618,9 @@
       </w:tcPr>
     </w:tblStylePr>
   </w:style>
-  <w:style w:type="paragraph" w:styleId="TOCHeading">
+  <w:style w:type="paragraph" w:styleId="TOCNaslov">
     <w:name w:val="TOC Heading"/>
-    <w:basedOn w:val="Heading1"/>
+    <w:basedOn w:val="Naslov1"/>
     <w:next w:val="Normal"/>
     <w:uiPriority w:val="39"/>
     <w:unhideWhenUsed/>
@@ -26263,7 +26638,7 @@
       <w:lang w:eastAsia="hr-HR"/>
     </w:rPr>
   </w:style>
-  <w:style w:type="paragraph" w:styleId="Caption">
+  <w:style w:type="paragraph" w:styleId="Opisslike">
     <w:name w:val="caption"/>
     <w:basedOn w:val="Normal"/>
     <w:next w:val="Normal"/>
@@ -26551,7 +26926,7 @@
 </file>
 
 <file path=customXml/itemProps1.xml><?xml version="1.0" encoding="utf-8"?>
-<ds:datastoreItem xmlns:ds="http://schemas.openxmlformats.org/officeDocument/2006/customXml" ds:itemID="{CC2B5B51-A045-45E5-8D3D-8E9E8A0048E2}">
+<ds:datastoreItem xmlns:ds="http://schemas.openxmlformats.org/officeDocument/2006/customXml" ds:itemID="{803A2ACE-44C7-409D-A736-DE4EA80C7E83}">
   <ds:schemaRefs>
     <ds:schemaRef ds:uri="http://schemas.openxmlformats.org/officeDocument/2006/bibliography"/>
   </ds:schemaRefs>

</xml_diff>

<commit_message>
TD i PD dorađene, ažurirani class dijagrami
dodane slike aplikacije i novi class dijagrami
</commit_message>
<xml_diff>
--- a/dokumentacija/T13-PD-In4maticsQuiz-HorvatJarčovKečkešPopijač.docx
+++ b/dokumentacija/T13-PD-In4maticsQuiz-HorvatJarčovKečkešPopijač.docx
@@ -1430,10 +1430,7 @@
         <w:fldChar w:fldCharType="end"/>
       </w:r>
     </w:p>
-    <w:p>
-      <w:bookmarkStart w:id="1" w:name="_GoBack"/>
-      <w:bookmarkEnd w:id="1"/>
-    </w:p>
+    <w:p/>
     <w:p/>
     <w:p>
       <w:pPr>
@@ -1455,12 +1452,12 @@
           <w:numId w:val="44"/>
         </w:numPr>
       </w:pPr>
-      <w:bookmarkStart w:id="2" w:name="_Toc441772773"/>
+      <w:bookmarkStart w:id="1" w:name="_Toc441772773"/>
       <w:r>
         <w:lastRenderedPageBreak/>
         <w:t>Uvod</w:t>
       </w:r>
-      <w:bookmarkEnd w:id="2"/>
+      <w:bookmarkEnd w:id="1"/>
     </w:p>
     <w:p/>
     <w:p>
@@ -1724,14 +1721,14 @@
           <w:numId w:val="0"/>
         </w:numPr>
       </w:pPr>
-      <w:bookmarkStart w:id="3" w:name="_Toc441772774"/>
+      <w:bookmarkStart w:id="2" w:name="_Toc441772774"/>
       <w:r>
         <w:t>1</w:t>
       </w:r>
       <w:r>
         <w:t>.2. Pismo namjere</w:t>
       </w:r>
-      <w:bookmarkEnd w:id="3"/>
+      <w:bookmarkEnd w:id="2"/>
     </w:p>
     <w:p>
       <w:pPr>
@@ -1846,14 +1843,14 @@
           <w:numId w:val="44"/>
         </w:numPr>
       </w:pPr>
-      <w:bookmarkStart w:id="4" w:name="_Toc411969496"/>
-      <w:bookmarkStart w:id="5" w:name="_Toc441772775"/>
+      <w:bookmarkStart w:id="3" w:name="_Toc411969496"/>
+      <w:bookmarkStart w:id="4" w:name="_Toc441772775"/>
       <w:r>
         <w:lastRenderedPageBreak/>
         <w:t>Projektni plan</w:t>
       </w:r>
+      <w:bookmarkEnd w:id="3"/>
       <w:bookmarkEnd w:id="4"/>
-      <w:bookmarkEnd w:id="5"/>
     </w:p>
     <w:p/>
     <w:p>
@@ -2097,7 +2094,7 @@
         </w:numPr>
         <w:ind w:left="480"/>
       </w:pPr>
-      <w:bookmarkStart w:id="6" w:name="_Toc441772776"/>
+      <w:bookmarkStart w:id="5" w:name="_Toc441772776"/>
       <w:r>
         <w:lastRenderedPageBreak/>
         <w:t>3</w:t>
@@ -2108,7 +2105,7 @@
       <w:r>
         <w:t>Proračun projekta</w:t>
       </w:r>
-      <w:bookmarkEnd w:id="6"/>
+      <w:bookmarkEnd w:id="5"/>
     </w:p>
     <w:p/>
     <w:p>
@@ -3188,14 +3185,14 @@
           <w:numId w:val="44"/>
         </w:numPr>
       </w:pPr>
-      <w:bookmarkStart w:id="7" w:name="_Toc411969497"/>
-      <w:bookmarkStart w:id="8" w:name="_Toc441772777"/>
+      <w:bookmarkStart w:id="6" w:name="_Toc411969497"/>
+      <w:bookmarkStart w:id="7" w:name="_Toc441772777"/>
       <w:r>
         <w:lastRenderedPageBreak/>
         <w:t>Metodologija razvoja</w:t>
       </w:r>
+      <w:bookmarkEnd w:id="6"/>
       <w:bookmarkEnd w:id="7"/>
-      <w:bookmarkEnd w:id="8"/>
     </w:p>
     <w:p/>
     <w:p>
@@ -3468,8 +3465,8 @@
         </w:numPr>
         <w:ind w:left="480"/>
       </w:pPr>
-      <w:bookmarkStart w:id="9" w:name="_Toc411969498"/>
-      <w:bookmarkStart w:id="10" w:name="_Toc441772778"/>
+      <w:bookmarkStart w:id="8" w:name="_Toc411969498"/>
+      <w:bookmarkStart w:id="9" w:name="_Toc441772778"/>
       <w:r>
         <w:lastRenderedPageBreak/>
         <w:t>4</w:t>
@@ -3483,9 +3480,9 @@
       <w:r>
         <w:t>Definiranje tima</w:t>
       </w:r>
-      <w:bookmarkStart w:id="11" w:name="_Toc403663420"/>
+      <w:bookmarkStart w:id="10" w:name="_Toc403663420"/>
+      <w:bookmarkEnd w:id="8"/>
       <w:bookmarkEnd w:id="9"/>
-      <w:bookmarkEnd w:id="10"/>
     </w:p>
     <w:p/>
     <w:p>
@@ -3839,7 +3836,7 @@
         </w:numPr>
         <w:ind w:left="480"/>
       </w:pPr>
-      <w:bookmarkStart w:id="12" w:name="_Toc441772779"/>
+      <w:bookmarkStart w:id="11" w:name="_Toc441772779"/>
       <w:r>
         <w:lastRenderedPageBreak/>
         <w:t>4</w:t>
@@ -3881,7 +3878,7 @@
       <w:r>
         <w:t xml:space="preserve"> alat</w:t>
       </w:r>
-      <w:bookmarkEnd w:id="12"/>
+      <w:bookmarkEnd w:id="11"/>
     </w:p>
     <w:p>
       <w:pPr>
@@ -4853,11 +4850,11 @@
         </w:numPr>
         <w:ind w:left="480"/>
       </w:pPr>
-      <w:bookmarkStart w:id="13" w:name="_Toc441772780"/>
+      <w:bookmarkStart w:id="12" w:name="_Toc441772780"/>
       <w:r>
         <w:t>4.3. Dnevni sastanci</w:t>
       </w:r>
-      <w:bookmarkEnd w:id="13"/>
+      <w:bookmarkEnd w:id="12"/>
       <w:r>
         <w:t xml:space="preserve"> </w:t>
       </w:r>
@@ -5263,7 +5260,7 @@
       <w:pPr>
         <w:pStyle w:val="Naslov3"/>
       </w:pPr>
-      <w:bookmarkStart w:id="14" w:name="_Toc441772781"/>
+      <w:bookmarkStart w:id="13" w:name="_Toc441772781"/>
       <w:r>
         <w:t>4</w:t>
       </w:r>
@@ -5284,7 +5281,7 @@
       <w:r>
         <w:t xml:space="preserve"> – detaljna specifikacija</w:t>
       </w:r>
-      <w:bookmarkEnd w:id="14"/>
+      <w:bookmarkEnd w:id="13"/>
     </w:p>
     <w:p/>
     <w:p>
@@ -9052,7 +9049,7 @@
     <w:p/>
     <w:p/>
     <w:p/>
-    <w:bookmarkEnd w:id="11"/>
+    <w:bookmarkEnd w:id="10"/>
     <w:p>
       <w:pPr>
         <w:pStyle w:val="Tijeloteksta1"/>
@@ -9124,7 +9121,7 @@
       <w:pPr>
         <w:pStyle w:val="Naslov3"/>
       </w:pPr>
-      <w:bookmarkStart w:id="15" w:name="_Toc441772782"/>
+      <w:bookmarkStart w:id="14" w:name="_Toc441772782"/>
       <w:r>
         <w:lastRenderedPageBreak/>
         <w:t>4</w:t>
@@ -9132,7 +9129,7 @@
       <w:r>
         <w:t>.2.2. Sprint 2 – detaljna specifikacija</w:t>
       </w:r>
-      <w:bookmarkEnd w:id="15"/>
+      <w:bookmarkEnd w:id="14"/>
     </w:p>
     <w:p>
       <w:r>
@@ -15933,7 +15930,7 @@
         <w:pStyle w:val="Naslov3"/>
         <w:ind w:left="720"/>
       </w:pPr>
-      <w:bookmarkStart w:id="16" w:name="_Toc441772783"/>
+      <w:bookmarkStart w:id="15" w:name="_Toc441772783"/>
       <w:r>
         <w:lastRenderedPageBreak/>
         <w:t xml:space="preserve">4.2.3. </w:t>
@@ -15941,7 +15938,7 @@
       <w:r>
         <w:t>Sprint 3 – detaljna specifikacija</w:t>
       </w:r>
-      <w:bookmarkEnd w:id="16"/>
+      <w:bookmarkEnd w:id="15"/>
     </w:p>
     <w:p/>
     <w:p>
@@ -21168,43 +21165,16 @@
         <w:pStyle w:val="Naslov3"/>
         <w:ind w:left="720"/>
       </w:pPr>
-      <w:bookmarkStart w:id="17" w:name="_Toc441772784"/>
+      <w:bookmarkStart w:id="16" w:name="_Toc441772784"/>
       <w:r>
         <w:lastRenderedPageBreak/>
-        <w:t>4.2.4</w:t>
-      </w:r>
-      <w:r>
-        <w:t xml:space="preserve">. </w:t>
-      </w:r>
-      <w:r>
-        <w:t>Sprint 4</w:t>
-      </w:r>
-      <w:r>
-        <w:t xml:space="preserve"> – detaljna specifikacija</w:t>
-      </w:r>
-      <w:bookmarkEnd w:id="17"/>
+        <w:t>4.2.4. Sprint 4 – detaljna specifikacija</w:t>
+      </w:r>
+      <w:bookmarkEnd w:id="16"/>
     </w:p>
     <w:p>
       <w:r>
-        <w:t>U trećem sprintu započet je rad</w:t>
-      </w:r>
-      <w:r>
-        <w:t xml:space="preserve"> na korisničkim pričama i traje od</w:t>
-      </w:r>
-      <w:r>
-        <w:t xml:space="preserve"> </w:t>
-      </w:r>
-      <w:r>
-        <w:t>4/1/2016</w:t>
-      </w:r>
-      <w:r>
-        <w:t xml:space="preserve"> do </w:t>
-      </w:r>
-      <w:r>
-        <w:t>28</w:t>
-      </w:r>
-      <w:r>
-        <w:t>/12/2015:</w:t>
+        <w:t>U trećem sprintu započet je rad na korisničkim pričama i traje od 4/1/2016 do 28/12/2015:</w:t>
       </w:r>
     </w:p>
     <w:p>
@@ -22840,7 +22810,10 @@
             </w:pPr>
             <w:r>
               <w:lastRenderedPageBreak/>
-              <w:t>1h</w:t>
+              <w:t>2</w:t>
+            </w:r>
+            <w:r>
+              <w:t>h</w:t>
             </w:r>
           </w:p>
         </w:tc>
@@ -22869,6 +22842,23 @@
             <w:proofErr w:type="spellStart"/>
             <w:r>
               <w:t>Kečkeš</w:t>
+            </w:r>
+            <w:proofErr w:type="spellEnd"/>
+            <w:r>
+              <w:t>,</w:t>
+            </w:r>
+          </w:p>
+          <w:p>
+            <w:pPr>
+              <w:pStyle w:val="Imeiprezimekandidata"/>
+              <w:cnfStyle w:val="000000000000" w:firstRow="0" w:lastRow="0" w:firstColumn="0" w:lastColumn="0" w:oddVBand="0" w:evenVBand="0" w:oddHBand="0" w:evenHBand="0" w:firstRowFirstColumn="0" w:firstRowLastColumn="0" w:lastRowFirstColumn="0" w:lastRowLastColumn="0"/>
+            </w:pPr>
+            <w:r>
+              <w:t xml:space="preserve">Tea </w:t>
+            </w:r>
+            <w:proofErr w:type="spellStart"/>
+            <w:r>
+              <w:t>Jarčov</w:t>
             </w:r>
             <w:proofErr w:type="spellEnd"/>
           </w:p>
@@ -23133,6 +23123,11 @@
               <w:pStyle w:val="Imeiprezimekandidata"/>
               <w:cnfStyle w:val="000000000000" w:firstRow="0" w:lastRow="0" w:firstColumn="0" w:lastColumn="0" w:oddVBand="0" w:evenVBand="0" w:oddHBand="0" w:evenHBand="0" w:firstRowFirstColumn="0" w:firstRowLastColumn="0" w:lastRowFirstColumn="0" w:lastRowLastColumn="0"/>
             </w:pPr>
+            <w:r>
+              <w:t>+</w:t>
+            </w:r>
+            <w:bookmarkStart w:id="17" w:name="_GoBack"/>
+            <w:bookmarkEnd w:id="17"/>
           </w:p>
         </w:tc>
         <w:tc>
@@ -29123,7 +29118,7 @@
   <a:extraClrSchemeLst/>
   <a:extLst>
     <a:ext uri="{05A4C25C-085E-4340-85A3-A5531E510DB2}">
-      <thm15:themeFamily xmlns:thm15="http://schemas.microsoft.com/office/thememl/2012/main" xmlns="" name="Office Theme" id="{62F939B6-93AF-4DB8-9C6B-D6C7DFDC589F}" vid="{4A3C46E8-61CC-4603-A589-7422A47A8E4A}"/>
+      <thm15:themeFamily xmlns="" xmlns:thm15="http://schemas.microsoft.com/office/thememl/2012/main" name="Office Theme" id="{62F939B6-93AF-4DB8-9C6B-D6C7DFDC589F}" vid="{4A3C46E8-61CC-4603-A589-7422A47A8E4A}"/>
     </a:ext>
   </a:extLst>
 </a:theme>
@@ -29134,7 +29129,7 @@
 </file>
 
 <file path=customXml/itemProps1.xml><?xml version="1.0" encoding="utf-8"?>
-<ds:datastoreItem xmlns:ds="http://schemas.openxmlformats.org/officeDocument/2006/customXml" ds:itemID="{FB46D3A0-2D4A-4261-B6AC-D1FF56BB8C8C}">
+<ds:datastoreItem xmlns:ds="http://schemas.openxmlformats.org/officeDocument/2006/customXml" ds:itemID="{93F7345B-7CD2-4F5C-909D-B4CB6C1CA426}">
   <ds:schemaRefs>
     <ds:schemaRef ds:uri="http://schemas.openxmlformats.org/officeDocument/2006/bibliography"/>
   </ds:schemaRefs>

</xml_diff>